<commit_message>
some changes and todo added in report
</commit_message>
<xml_diff>
--- a/administration/ReportWebEng.docx
+++ b/administration/ReportWebEng.docx
@@ -1,10 +1,10 @@
 
 <file path=word/document.xml><?xml version="1.0" encoding="utf-8"?>
-<w:document xmlns:wpc="http://schemas.microsoft.com/office/word/2010/wordprocessingCanvas" xmlns:mo="http://schemas.microsoft.com/office/mac/office/2008/main" xmlns:mc="http://schemas.openxmlformats.org/markup-compatibility/2006" xmlns:mv="urn:schemas-microsoft-com:mac:vml" xmlns:o="urn:schemas-microsoft-com:office:office" xmlns:r="http://schemas.openxmlformats.org/officeDocument/2006/relationships" xmlns:m="http://schemas.openxmlformats.org/officeDocument/2006/math" xmlns:v="urn:schemas-microsoft-com:vml" xmlns:wp14="http://schemas.microsoft.com/office/word/2010/wordprocessingDrawing" xmlns:wp="http://schemas.openxmlformats.org/drawingml/2006/wordprocessingDrawing" xmlns:w10="urn:schemas-microsoft-com:office:word" xmlns:w="http://schemas.openxmlformats.org/wordprocessingml/2006/main" xmlns:w14="http://schemas.microsoft.com/office/word/2010/wordml" xmlns:w15="http://schemas.microsoft.com/office/word/2012/wordml" xmlns:wpg="http://schemas.microsoft.com/office/word/2010/wordprocessingGroup" xmlns:wpi="http://schemas.microsoft.com/office/word/2010/wordprocessingInk" xmlns:wne="http://schemas.microsoft.com/office/word/2006/wordml" xmlns:wps="http://schemas.microsoft.com/office/word/2010/wordprocessingShape" mc:Ignorable="w14 w15 wp14">
+<w:document xmlns:wpc="http://schemas.microsoft.com/office/word/2010/wordprocessingCanvas" xmlns:cx="http://schemas.microsoft.com/office/drawing/2014/chartex" xmlns:cx1="http://schemas.microsoft.com/office/drawing/2015/9/8/chartex" xmlns:cx2="http://schemas.microsoft.com/office/drawing/2015/10/21/chartex" xmlns:cx3="http://schemas.microsoft.com/office/drawing/2016/5/9/chartex" xmlns:cx4="http://schemas.microsoft.com/office/drawing/2016/5/10/chartex" xmlns:cx5="http://schemas.microsoft.com/office/drawing/2016/5/11/chartex" xmlns:cx6="http://schemas.microsoft.com/office/drawing/2016/5/12/chartex" xmlns:cx7="http://schemas.microsoft.com/office/drawing/2016/5/13/chartex" xmlns:cx8="http://schemas.microsoft.com/office/drawing/2016/5/14/chartex" xmlns:mc="http://schemas.openxmlformats.org/markup-compatibility/2006" xmlns:aink="http://schemas.microsoft.com/office/drawing/2016/ink" xmlns:am3d="http://schemas.microsoft.com/office/drawing/2017/model3d" xmlns:o="urn:schemas-microsoft-com:office:office" xmlns:r="http://schemas.openxmlformats.org/officeDocument/2006/relationships" xmlns:m="http://schemas.openxmlformats.org/officeDocument/2006/math" xmlns:v="urn:schemas-microsoft-com:vml" xmlns:wp14="http://schemas.microsoft.com/office/word/2010/wordprocessingDrawing" xmlns:wp="http://schemas.openxmlformats.org/drawingml/2006/wordprocessingDrawing" xmlns:w10="urn:schemas-microsoft-com:office:word" xmlns:w="http://schemas.openxmlformats.org/wordprocessingml/2006/main" xmlns:w14="http://schemas.microsoft.com/office/word/2010/wordml" xmlns:w15="http://schemas.microsoft.com/office/word/2012/wordml" xmlns:w16cid="http://schemas.microsoft.com/office/word/2016/wordml/cid" xmlns:w16se="http://schemas.microsoft.com/office/word/2015/wordml/symex" xmlns:wpg="http://schemas.microsoft.com/office/word/2010/wordprocessingGroup" xmlns:wpi="http://schemas.microsoft.com/office/word/2010/wordprocessingInk" xmlns:wne="http://schemas.microsoft.com/office/word/2006/wordml" xmlns:wps="http://schemas.microsoft.com/office/word/2010/wordprocessingShape" mc:Ignorable="w14 w15 w16se w16cid wp14">
   <w:body>
     <w:p>
       <w:pPr>
-        <w:pStyle w:val="Title"/>
+        <w:pStyle w:val="Titel"/>
       </w:pPr>
       <w:r>
         <w:t>Getting-started-report</w:t>
@@ -13,7 +13,7 @@
     <w:p/>
     <w:p>
       <w:pPr>
-        <w:pStyle w:val="Heading1"/>
+        <w:pStyle w:val="berschrift1"/>
         <w:numPr>
           <w:ilvl w:val="0"/>
           <w:numId w:val="3"/>
@@ -70,7 +70,7 @@
     </w:p>
     <w:p>
       <w:pPr>
-        <w:pStyle w:val="ListParagraph"/>
+        <w:pStyle w:val="Listenabsatz"/>
         <w:numPr>
           <w:ilvl w:val="0"/>
           <w:numId w:val="2"/>
@@ -88,7 +88,7 @@
     </w:p>
     <w:p>
       <w:pPr>
-        <w:pStyle w:val="ListParagraph"/>
+        <w:pStyle w:val="Listenabsatz"/>
         <w:numPr>
           <w:ilvl w:val="0"/>
           <w:numId w:val="2"/>
@@ -106,13 +106,20 @@
       <w:r>
         <w:rPr>
           <w:rFonts w:asciiTheme="majorHAnsi" w:hAnsiTheme="majorHAnsi"/>
+          <w:lang w:val="en-CH"/>
+        </w:rPr>
+        <w:t>v</w:t>
+      </w:r>
+      <w:r>
+        <w:rPr>
+          <w:rFonts w:asciiTheme="majorHAnsi" w:hAnsiTheme="majorHAnsi"/>
         </w:rPr>
         <w:t>5.5.1</w:t>
       </w:r>
     </w:p>
     <w:p>
       <w:pPr>
-        <w:pStyle w:val="ListParagraph"/>
+        <w:pStyle w:val="Listenabsatz"/>
         <w:numPr>
           <w:ilvl w:val="0"/>
           <w:numId w:val="2"/>
@@ -136,7 +143,7 @@
     </w:p>
     <w:p>
       <w:pPr>
-        <w:pStyle w:val="ListParagraph"/>
+        <w:pStyle w:val="Listenabsatz"/>
         <w:numPr>
           <w:ilvl w:val="0"/>
           <w:numId w:val="2"/>
@@ -161,7 +168,7 @@
     <w:p/>
     <w:p>
       <w:pPr>
-        <w:pStyle w:val="Heading1"/>
+        <w:pStyle w:val="berschrift1"/>
         <w:numPr>
           <w:ilvl w:val="0"/>
           <w:numId w:val="3"/>
@@ -173,12 +180,12 @@
     </w:p>
     <w:p>
       <w:pPr>
-        <w:pStyle w:val="ListParagraph"/>
-      </w:pPr>
-    </w:p>
-    <w:p>
-      <w:pPr>
-        <w:pStyle w:val="Heading2"/>
+        <w:pStyle w:val="Listenabsatz"/>
+      </w:pPr>
+    </w:p>
+    <w:p>
+      <w:pPr>
+        <w:pStyle w:val="berschrift2"/>
         <w:ind w:firstLine="360"/>
       </w:pPr>
       <w:r>
@@ -325,7 +332,7 @@
     <w:p/>
     <w:p>
       <w:pPr>
-        <w:pStyle w:val="Heading2"/>
+        <w:pStyle w:val="berschrift2"/>
         <w:numPr>
           <w:ilvl w:val="1"/>
           <w:numId w:val="3"/>
@@ -346,7 +353,20 @@
         <w:rPr>
           <w:rFonts w:asciiTheme="majorHAnsi" w:hAnsiTheme="majorHAnsi"/>
         </w:rPr>
-        <w:t xml:space="preserve">Express is used server back-end. The API for Express is based on five different concepts. Four objects and one set </w:t>
+        <w:t xml:space="preserve">Express is used </w:t>
+      </w:r>
+      <w:r>
+        <w:rPr>
+          <w:rFonts w:asciiTheme="majorHAnsi" w:hAnsiTheme="majorHAnsi"/>
+          <w:lang w:val="en-CH"/>
+        </w:rPr>
+        <w:t xml:space="preserve">in the </w:t>
+      </w:r>
+      <w:r>
+        <w:rPr>
+          <w:rFonts w:asciiTheme="majorHAnsi" w:hAnsiTheme="majorHAnsi"/>
+        </w:rPr>
+        <w:t xml:space="preserve">server back-end. The API for Express is based on five different concepts. Four objects and one set </w:t>
       </w:r>
       <w:r>
         <w:rPr>
@@ -591,7 +611,7 @@
     <w:p/>
     <w:p>
       <w:pPr>
-        <w:pStyle w:val="Heading2"/>
+        <w:pStyle w:val="berschrift2"/>
         <w:numPr>
           <w:ilvl w:val="1"/>
           <w:numId w:val="3"/>
@@ -954,7 +974,7 @@
     <w:p/>
     <w:p>
       <w:pPr>
-        <w:pStyle w:val="Heading2"/>
+        <w:pStyle w:val="berschrift2"/>
         <w:numPr>
           <w:ilvl w:val="1"/>
           <w:numId w:val="3"/>
@@ -1022,19 +1042,20 @@
     </w:p>
     <w:p>
       <w:pPr>
-        <w:pStyle w:val="Heading1"/>
+        <w:pStyle w:val="berschrift1"/>
         <w:numPr>
           <w:ilvl w:val="0"/>
           <w:numId w:val="3"/>
         </w:numPr>
       </w:pPr>
       <w:r>
+        <w:lastRenderedPageBreak/>
         <w:t>Software and hardware requirements</w:t>
       </w:r>
     </w:p>
     <w:p>
       <w:pPr>
-        <w:pStyle w:val="Heading1"/>
+        <w:pStyle w:val="berschrift1"/>
         <w:numPr>
           <w:ilvl w:val="0"/>
           <w:numId w:val="3"/>
@@ -1047,7 +1068,7 @@
     <w:p/>
     <w:p>
       <w:pPr>
-        <w:pStyle w:val="Heading2"/>
+        <w:pStyle w:val="berschrift2"/>
         <w:ind w:firstLine="360"/>
       </w:pPr>
       <w:r>
@@ -1592,7 +1613,7 @@
     <w:p/>
     <w:p>
       <w:pPr>
-        <w:pStyle w:val="Heading2"/>
+        <w:pStyle w:val="berschrift2"/>
         <w:numPr>
           <w:ilvl w:val="1"/>
           <w:numId w:val="3"/>
@@ -1722,7 +1743,7 @@
                           <w:p/>
                           <w:p>
                             <w:pPr>
-                              <w:pStyle w:val="ListParagraph"/>
+                              <w:pStyle w:val="Listenabsatz"/>
                               <w:numPr>
                                 <w:ilvl w:val="0"/>
                                 <w:numId w:val="2"/>
@@ -1734,7 +1755,7 @@
                           </w:p>
                           <w:p>
                             <w:pPr>
-                              <w:pStyle w:val="ListParagraph"/>
+                              <w:pStyle w:val="Listenabsatz"/>
                               <w:numPr>
                                 <w:ilvl w:val="1"/>
                                 <w:numId w:val="2"/>
@@ -1746,19 +1767,22 @@
                           </w:p>
                           <w:p>
                             <w:pPr>
-                              <w:pStyle w:val="ListParagraph"/>
+                              <w:pStyle w:val="Listenabsatz"/>
                               <w:numPr>
                                 <w:ilvl w:val="2"/>
                                 <w:numId w:val="2"/>
                               </w:numPr>
                             </w:pPr>
                             <w:r>
-                              <w:t>courses.js</w:t>
+                              <w:t>Course</w:t>
+                            </w:r>
+                            <w:r>
+                              <w:t>.js</w:t>
                             </w:r>
                           </w:p>
                           <w:p>
                             <w:pPr>
-                              <w:pStyle w:val="ListParagraph"/>
+                              <w:pStyle w:val="Listenabsatz"/>
                               <w:numPr>
                                 <w:ilvl w:val="1"/>
                                 <w:numId w:val="2"/>
@@ -1770,7 +1794,7 @@
                           </w:p>
                           <w:p>
                             <w:pPr>
-                              <w:pStyle w:val="ListParagraph"/>
+                              <w:pStyle w:val="Listenabsatz"/>
                               <w:numPr>
                                 <w:ilvl w:val="0"/>
                                 <w:numId w:val="2"/>
@@ -1782,7 +1806,7 @@
                           </w:p>
                           <w:p>
                             <w:pPr>
-                              <w:pStyle w:val="ListParagraph"/>
+                              <w:pStyle w:val="Listenabsatz"/>
                               <w:numPr>
                                 <w:ilvl w:val="1"/>
                                 <w:numId w:val="2"/>
@@ -1794,7 +1818,7 @@
                           </w:p>
                           <w:p>
                             <w:pPr>
-                              <w:pStyle w:val="ListParagraph"/>
+                              <w:pStyle w:val="Listenabsatz"/>
                               <w:numPr>
                                 <w:ilvl w:val="0"/>
                                 <w:numId w:val="2"/>
@@ -1806,7 +1830,7 @@
                           </w:p>
                           <w:p>
                             <w:pPr>
-                              <w:pStyle w:val="ListParagraph"/>
+                              <w:pStyle w:val="Listenabsatz"/>
                               <w:numPr>
                                 <w:ilvl w:val="0"/>
                                 <w:numId w:val="2"/>
@@ -1818,7 +1842,7 @@
                           </w:p>
                           <w:p>
                             <w:pPr>
-                              <w:pStyle w:val="ListParagraph"/>
+                              <w:pStyle w:val="Listenabsatz"/>
                               <w:numPr>
                                 <w:ilvl w:val="1"/>
                                 <w:numId w:val="2"/>
@@ -1830,7 +1854,7 @@
                           </w:p>
                           <w:p>
                             <w:pPr>
-                              <w:pStyle w:val="ListParagraph"/>
+                              <w:pStyle w:val="Listenabsatz"/>
                               <w:numPr>
                                 <w:ilvl w:val="1"/>
                                 <w:numId w:val="2"/>
@@ -1842,7 +1866,7 @@
                           </w:p>
                           <w:p>
                             <w:pPr>
-                              <w:pStyle w:val="ListParagraph"/>
+                              <w:pStyle w:val="Listenabsatz"/>
                               <w:numPr>
                                 <w:ilvl w:val="2"/>
                                 <w:numId w:val="2"/>
@@ -1854,7 +1878,7 @@
                           </w:p>
                           <w:p>
                             <w:pPr>
-                              <w:pStyle w:val="ListParagraph"/>
+                              <w:pStyle w:val="Listenabsatz"/>
                               <w:numPr>
                                 <w:ilvl w:val="2"/>
                                 <w:numId w:val="2"/>
@@ -1866,7 +1890,7 @@
                           </w:p>
                           <w:p>
                             <w:pPr>
-                              <w:pStyle w:val="ListParagraph"/>
+                              <w:pStyle w:val="Listenabsatz"/>
                               <w:numPr>
                                 <w:ilvl w:val="2"/>
                                 <w:numId w:val="2"/>
@@ -1878,7 +1902,7 @@
                           </w:p>
                           <w:p>
                             <w:pPr>
-                              <w:pStyle w:val="ListParagraph"/>
+                              <w:pStyle w:val="Listenabsatz"/>
                               <w:numPr>
                                 <w:ilvl w:val="2"/>
                                 <w:numId w:val="2"/>
@@ -1890,7 +1914,7 @@
                           </w:p>
                           <w:p>
                             <w:pPr>
-                              <w:pStyle w:val="ListParagraph"/>
+                              <w:pStyle w:val="Listenabsatz"/>
                               <w:numPr>
                                 <w:ilvl w:val="1"/>
                                 <w:numId w:val="2"/>
@@ -1902,7 +1926,7 @@
                           </w:p>
                           <w:p>
                             <w:pPr>
-                              <w:pStyle w:val="ListParagraph"/>
+                              <w:pStyle w:val="Listenabsatz"/>
                               <w:numPr>
                                 <w:ilvl w:val="1"/>
                                 <w:numId w:val="2"/>
@@ -1914,7 +1938,7 @@
                           </w:p>
                           <w:p>
                             <w:pPr>
-                              <w:pStyle w:val="ListParagraph"/>
+                              <w:pStyle w:val="Listenabsatz"/>
                               <w:numPr>
                                 <w:ilvl w:val="1"/>
                                 <w:numId w:val="2"/>
@@ -1926,7 +1950,7 @@
                           </w:p>
                           <w:p>
                             <w:pPr>
-                              <w:pStyle w:val="ListParagraph"/>
+                              <w:pStyle w:val="Listenabsatz"/>
                               <w:numPr>
                                 <w:ilvl w:val="2"/>
                                 <w:numId w:val="2"/>
@@ -1938,7 +1962,7 @@
                           </w:p>
                           <w:p>
                             <w:pPr>
-                              <w:pStyle w:val="ListParagraph"/>
+                              <w:pStyle w:val="Listenabsatz"/>
                               <w:numPr>
                                 <w:ilvl w:val="2"/>
                                 <w:numId w:val="2"/>
@@ -1950,7 +1974,7 @@
                           </w:p>
                           <w:p>
                             <w:pPr>
-                              <w:pStyle w:val="ListParagraph"/>
+                              <w:pStyle w:val="Listenabsatz"/>
                               <w:numPr>
                                 <w:ilvl w:val="1"/>
                                 <w:numId w:val="2"/>
@@ -1962,7 +1986,7 @@
                           </w:p>
                           <w:p>
                             <w:pPr>
-                              <w:pStyle w:val="ListParagraph"/>
+                              <w:pStyle w:val="Listenabsatz"/>
                               <w:numPr>
                                 <w:ilvl w:val="0"/>
                                 <w:numId w:val="2"/>
@@ -1974,7 +1998,7 @@
                           </w:p>
                           <w:p>
                             <w:pPr>
-                              <w:pStyle w:val="ListParagraph"/>
+                              <w:pStyle w:val="Listenabsatz"/>
                               <w:numPr>
                                 <w:ilvl w:val="0"/>
                                 <w:numId w:val="2"/>
@@ -1986,7 +2010,7 @@
                           </w:p>
                           <w:p>
                             <w:pPr>
-                              <w:pStyle w:val="ListParagraph"/>
+                              <w:pStyle w:val="Listenabsatz"/>
                               <w:numPr>
                                 <w:ilvl w:val="0"/>
                                 <w:numId w:val="2"/>
@@ -1998,7 +2022,7 @@
                           </w:p>
                           <w:p>
                             <w:pPr>
-                              <w:pStyle w:val="ListParagraph"/>
+                              <w:pStyle w:val="Listenabsatz"/>
                               <w:numPr>
                                 <w:ilvl w:val="0"/>
                                 <w:numId w:val="2"/>
@@ -2028,17 +2052,17 @@
           </mc:Choice>
           <mc:Fallback>
             <w:pict>
-              <v:shapetype w14:anchorId="4993760A" id="_x0000_t202" coordsize="21600,21600" o:spt="202" path="m0,0l0,21600,21600,21600,21600,0xe">
+              <v:shapetype w14:anchorId="4993760A" id="_x0000_t202" coordsize="21600,21600" o:spt="202" path="m,l,21600r21600,l21600,xe">
                 <v:stroke joinstyle="miter"/>
                 <v:path gradientshapeok="t" o:connecttype="rect"/>
               </v:shapetype>
-              <v:shape id="Text Box 7" o:spid="_x0000_s1026" type="#_x0000_t202" style="position:absolute;margin-left:67.4pt;margin-top:0;width:324pt;height:368.8pt;z-index:251660288;visibility:visible;mso-wrap-style:square;mso-height-percent:0;mso-wrap-distance-left:9pt;mso-wrap-distance-top:0;mso-wrap-distance-right:9pt;mso-wrap-distance-bottom:0;mso-position-horizontal:absolute;mso-position-horizontal-relative:text;mso-position-vertical:absolute;mso-position-vertical-relative:text;mso-height-percent:0;mso-height-relative:margin;v-text-anchor:top" o:gfxdata="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" filled="f" stroked="f">
+              <v:shape id="Text Box 7" o:spid="_x0000_s1026" type="#_x0000_t202" style="position:absolute;margin-left:67.4pt;margin-top:0;width:324pt;height:368.8pt;z-index:251660288;visibility:visible;mso-wrap-style:square;mso-height-percent:0;mso-wrap-distance-left:9pt;mso-wrap-distance-top:0;mso-wrap-distance-right:9pt;mso-wrap-distance-bottom:0;mso-position-horizontal:absolute;mso-position-horizontal-relative:text;mso-position-vertical:absolute;mso-position-vertical-relative:text;mso-height-percent:0;mso-height-relative:margin;v-text-anchor:top" o:gfxdata="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" filled="f" stroked="f">
                 <v:textbox>
                   <w:txbxContent>
                     <w:p/>
                     <w:p>
                       <w:pPr>
-                        <w:pStyle w:val="ListParagraph"/>
+                        <w:pStyle w:val="Listenabsatz"/>
                         <w:numPr>
                           <w:ilvl w:val="0"/>
                           <w:numId w:val="2"/>
@@ -2050,7 +2074,7 @@
                     </w:p>
                     <w:p>
                       <w:pPr>
-                        <w:pStyle w:val="ListParagraph"/>
+                        <w:pStyle w:val="Listenabsatz"/>
                         <w:numPr>
                           <w:ilvl w:val="1"/>
                           <w:numId w:val="2"/>
@@ -2062,19 +2086,22 @@
                     </w:p>
                     <w:p>
                       <w:pPr>
-                        <w:pStyle w:val="ListParagraph"/>
+                        <w:pStyle w:val="Listenabsatz"/>
                         <w:numPr>
                           <w:ilvl w:val="2"/>
                           <w:numId w:val="2"/>
                         </w:numPr>
                       </w:pPr>
                       <w:r>
-                        <w:t>courses.js</w:t>
+                        <w:t>Course</w:t>
+                      </w:r>
+                      <w:r>
+                        <w:t>.js</w:t>
                       </w:r>
                     </w:p>
                     <w:p>
                       <w:pPr>
-                        <w:pStyle w:val="ListParagraph"/>
+                        <w:pStyle w:val="Listenabsatz"/>
                         <w:numPr>
                           <w:ilvl w:val="1"/>
                           <w:numId w:val="2"/>
@@ -2086,7 +2113,7 @@
                     </w:p>
                     <w:p>
                       <w:pPr>
-                        <w:pStyle w:val="ListParagraph"/>
+                        <w:pStyle w:val="Listenabsatz"/>
                         <w:numPr>
                           <w:ilvl w:val="0"/>
                           <w:numId w:val="2"/>
@@ -2098,7 +2125,7 @@
                     </w:p>
                     <w:p>
                       <w:pPr>
-                        <w:pStyle w:val="ListParagraph"/>
+                        <w:pStyle w:val="Listenabsatz"/>
                         <w:numPr>
                           <w:ilvl w:val="1"/>
                           <w:numId w:val="2"/>
@@ -2110,7 +2137,7 @@
                     </w:p>
                     <w:p>
                       <w:pPr>
-                        <w:pStyle w:val="ListParagraph"/>
+                        <w:pStyle w:val="Listenabsatz"/>
                         <w:numPr>
                           <w:ilvl w:val="0"/>
                           <w:numId w:val="2"/>
@@ -2122,7 +2149,7 @@
                     </w:p>
                     <w:p>
                       <w:pPr>
-                        <w:pStyle w:val="ListParagraph"/>
+                        <w:pStyle w:val="Listenabsatz"/>
                         <w:numPr>
                           <w:ilvl w:val="0"/>
                           <w:numId w:val="2"/>
@@ -2134,7 +2161,7 @@
                     </w:p>
                     <w:p>
                       <w:pPr>
-                        <w:pStyle w:val="ListParagraph"/>
+                        <w:pStyle w:val="Listenabsatz"/>
                         <w:numPr>
                           <w:ilvl w:val="1"/>
                           <w:numId w:val="2"/>
@@ -2146,7 +2173,7 @@
                     </w:p>
                     <w:p>
                       <w:pPr>
-                        <w:pStyle w:val="ListParagraph"/>
+                        <w:pStyle w:val="Listenabsatz"/>
                         <w:numPr>
                           <w:ilvl w:val="1"/>
                           <w:numId w:val="2"/>
@@ -2158,7 +2185,7 @@
                     </w:p>
                     <w:p>
                       <w:pPr>
-                        <w:pStyle w:val="ListParagraph"/>
+                        <w:pStyle w:val="Listenabsatz"/>
                         <w:numPr>
                           <w:ilvl w:val="2"/>
                           <w:numId w:val="2"/>
@@ -2170,7 +2197,7 @@
                     </w:p>
                     <w:p>
                       <w:pPr>
-                        <w:pStyle w:val="ListParagraph"/>
+                        <w:pStyle w:val="Listenabsatz"/>
                         <w:numPr>
                           <w:ilvl w:val="2"/>
                           <w:numId w:val="2"/>
@@ -2182,7 +2209,7 @@
                     </w:p>
                     <w:p>
                       <w:pPr>
-                        <w:pStyle w:val="ListParagraph"/>
+                        <w:pStyle w:val="Listenabsatz"/>
                         <w:numPr>
                           <w:ilvl w:val="2"/>
                           <w:numId w:val="2"/>
@@ -2194,7 +2221,7 @@
                     </w:p>
                     <w:p>
                       <w:pPr>
-                        <w:pStyle w:val="ListParagraph"/>
+                        <w:pStyle w:val="Listenabsatz"/>
                         <w:numPr>
                           <w:ilvl w:val="2"/>
                           <w:numId w:val="2"/>
@@ -2206,7 +2233,7 @@
                     </w:p>
                     <w:p>
                       <w:pPr>
-                        <w:pStyle w:val="ListParagraph"/>
+                        <w:pStyle w:val="Listenabsatz"/>
                         <w:numPr>
                           <w:ilvl w:val="1"/>
                           <w:numId w:val="2"/>
@@ -2218,7 +2245,7 @@
                     </w:p>
                     <w:p>
                       <w:pPr>
-                        <w:pStyle w:val="ListParagraph"/>
+                        <w:pStyle w:val="Listenabsatz"/>
                         <w:numPr>
                           <w:ilvl w:val="1"/>
                           <w:numId w:val="2"/>
@@ -2230,7 +2257,7 @@
                     </w:p>
                     <w:p>
                       <w:pPr>
-                        <w:pStyle w:val="ListParagraph"/>
+                        <w:pStyle w:val="Listenabsatz"/>
                         <w:numPr>
                           <w:ilvl w:val="1"/>
                           <w:numId w:val="2"/>
@@ -2242,7 +2269,7 @@
                     </w:p>
                     <w:p>
                       <w:pPr>
-                        <w:pStyle w:val="ListParagraph"/>
+                        <w:pStyle w:val="Listenabsatz"/>
                         <w:numPr>
                           <w:ilvl w:val="2"/>
                           <w:numId w:val="2"/>
@@ -2254,7 +2281,7 @@
                     </w:p>
                     <w:p>
                       <w:pPr>
-                        <w:pStyle w:val="ListParagraph"/>
+                        <w:pStyle w:val="Listenabsatz"/>
                         <w:numPr>
                           <w:ilvl w:val="2"/>
                           <w:numId w:val="2"/>
@@ -2266,7 +2293,7 @@
                     </w:p>
                     <w:p>
                       <w:pPr>
-                        <w:pStyle w:val="ListParagraph"/>
+                        <w:pStyle w:val="Listenabsatz"/>
                         <w:numPr>
                           <w:ilvl w:val="1"/>
                           <w:numId w:val="2"/>
@@ -2278,7 +2305,7 @@
                     </w:p>
                     <w:p>
                       <w:pPr>
-                        <w:pStyle w:val="ListParagraph"/>
+                        <w:pStyle w:val="Listenabsatz"/>
                         <w:numPr>
                           <w:ilvl w:val="0"/>
                           <w:numId w:val="2"/>
@@ -2290,7 +2317,7 @@
                     </w:p>
                     <w:p>
                       <w:pPr>
-                        <w:pStyle w:val="ListParagraph"/>
+                        <w:pStyle w:val="Listenabsatz"/>
                         <w:numPr>
                           <w:ilvl w:val="0"/>
                           <w:numId w:val="2"/>
@@ -2302,7 +2329,7 @@
                     </w:p>
                     <w:p>
                       <w:pPr>
-                        <w:pStyle w:val="ListParagraph"/>
+                        <w:pStyle w:val="Listenabsatz"/>
                         <w:numPr>
                           <w:ilvl w:val="0"/>
                           <w:numId w:val="2"/>
@@ -2314,7 +2341,7 @@
                     </w:p>
                     <w:p>
                       <w:pPr>
-                        <w:pStyle w:val="ListParagraph"/>
+                        <w:pStyle w:val="Listenabsatz"/>
                         <w:numPr>
                           <w:ilvl w:val="0"/>
                           <w:numId w:val="2"/>
@@ -2419,7 +2446,7 @@
               </wp:anchor>
             </w:drawing>
           </mc:Choice>
-          <mc:Fallback>
+          <mc:Fallback xmlns:mv="urn:schemas-microsoft-com:mac:vml" xmlns:mo="http://schemas.microsoft.com/office/mac/office/2008/main">
             <w:pict>
               <v:roundrect w14:anchorId="50AF9CDA" id="Rounded Rectangle 6" o:spid="_x0000_s1026" style="position:absolute;margin-left:3.8pt;margin-top:0;width:369.2pt;height:378.2pt;z-index:251659264;visibility:visible;mso-wrap-style:square;mso-width-percent:0;mso-height-percent:0;mso-wrap-distance-left:9pt;mso-wrap-distance-top:0;mso-wrap-distance-right:9pt;mso-wrap-distance-bottom:0;mso-position-horizontal:absolute;mso-position-horizontal-relative:text;mso-position-vertical:absolute;mso-position-vertical-relative:text;mso-width-percent:0;mso-height-percent:0;mso-width-relative:margin;mso-height-relative:margin;v-text-anchor:middle" arcsize="10923f" o:gfxdata="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" fillcolor="white [3201]" strokecolor="black [3200]" strokeweight="1pt">
                 <v:stroke joinstyle="miter"/>
@@ -2432,37 +2459,37 @@
     </w:p>
     <w:p>
       <w:pPr>
-        <w:pStyle w:val="Heading1"/>
+        <w:pStyle w:val="berschrift1"/>
         <w:ind w:left="720"/>
       </w:pPr>
     </w:p>
     <w:p>
       <w:pPr>
-        <w:pStyle w:val="Heading1"/>
+        <w:pStyle w:val="berschrift1"/>
         <w:ind w:left="720"/>
       </w:pPr>
     </w:p>
     <w:p>
       <w:pPr>
-        <w:pStyle w:val="Heading1"/>
+        <w:pStyle w:val="berschrift1"/>
         <w:ind w:left="720"/>
       </w:pPr>
     </w:p>
     <w:p>
       <w:pPr>
-        <w:pStyle w:val="Heading1"/>
+        <w:pStyle w:val="berschrift1"/>
         <w:ind w:left="720"/>
       </w:pPr>
     </w:p>
     <w:p>
       <w:pPr>
-        <w:pStyle w:val="Heading1"/>
+        <w:pStyle w:val="berschrift1"/>
         <w:ind w:left="720"/>
       </w:pPr>
     </w:p>
     <w:p>
       <w:pPr>
-        <w:pStyle w:val="Heading1"/>
+        <w:pStyle w:val="berschrift1"/>
         <w:ind w:left="720"/>
       </w:pPr>
     </w:p>
@@ -2734,6 +2761,7 @@
           <w:noProof/>
           <w:lang w:eastAsia="en-GB"/>
         </w:rPr>
+        <w:lastRenderedPageBreak/>
         <w:drawing>
           <wp:inline distT="0" distB="0" distL="0" distR="0" wp14:anchorId="4606F3A4" wp14:editId="13BDA1FD">
             <wp:extent cx="4966335" cy="5295589"/>
@@ -2834,6 +2862,7 @@
         <w:rPr>
           <w:rFonts w:asciiTheme="majorHAnsi" w:hAnsiTheme="majorHAnsi"/>
         </w:rPr>
+        <w:lastRenderedPageBreak/>
         <w:t>Here we pulled in the modules,</w:t>
       </w:r>
       <w:r>
@@ -2865,7 +2894,7 @@
     </w:p>
     <w:p>
       <w:pPr>
-        <w:pStyle w:val="Heading2"/>
+        <w:pStyle w:val="berschrift2"/>
       </w:pPr>
       <w:r>
         <w:t>Config</w:t>
@@ -3034,13 +3063,41 @@
     </w:p>
     <w:p>
       <w:pPr>
-        <w:pStyle w:val="Heading2"/>
+        <w:pStyle w:val="berschrift2"/>
       </w:pPr>
       <w:r>
         <w:t>Courses model app/models/courses.js</w:t>
       </w:r>
     </w:p>
-    <w:p/>
+    <w:p>
+      <w:pPr>
+        <w:rPr>
+          <w:lang w:val="en-CH"/>
+        </w:rPr>
+      </w:pPr>
+    </w:p>
+    <w:p>
+      <w:pPr>
+        <w:rPr>
+          <w:lang w:val="en-CH"/>
+        </w:rPr>
+      </w:pPr>
+      <w:r>
+        <w:rPr>
+          <w:lang w:val="en-CH"/>
+        </w:rPr>
+        <w:t>TODO: Here a picture with the courses names has to be used!</w:t>
+      </w:r>
+      <w:bookmarkStart w:id="0" w:name="_GoBack"/>
+      <w:bookmarkEnd w:id="0"/>
+    </w:p>
+    <w:p>
+      <w:pPr>
+        <w:rPr>
+          <w:lang w:val="en-CH"/>
+        </w:rPr>
+      </w:pPr>
+    </w:p>
     <w:p>
       <w:r>
         <w:t>This file is required to create records in our database. When the Mongoose model is created it will allow us to create, read, update and delete our sports courses. This is the code we write in this file:</w:t>
@@ -3102,15 +3159,7 @@
         </w:rPr>
       </w:pPr>
       <w:r>
-        <w:t xml:space="preserve">With the Mongoose </w:t>
-      </w:r>
-      <w:proofErr w:type="gramStart"/>
-      <w:r>
-        <w:t>modules</w:t>
-      </w:r>
-      <w:proofErr w:type="gramEnd"/>
-      <w:r>
-        <w:t xml:space="preserve"> we create this model for the courses. </w:t>
+        <w:t xml:space="preserve">With the Mongoose modules we create this model for the courses. </w:t>
       </w:r>
       <w:r>
         <w:rPr>
@@ -3122,7 +3171,7 @@
     <w:p/>
     <w:p>
       <w:pPr>
-        <w:pStyle w:val="Heading2"/>
+        <w:pStyle w:val="berschrift2"/>
       </w:pPr>
       <w:r>
         <w:t>Node Routes app/routes.js</w:t>
@@ -3155,6 +3204,7 @@
           <w:noProof/>
           <w:lang w:eastAsia="en-GB"/>
         </w:rPr>
+        <w:lastRenderedPageBreak/>
         <w:drawing>
           <wp:inline distT="0" distB="0" distL="0" distR="0" wp14:anchorId="4A09B8FB" wp14:editId="4F63AB1A">
             <wp:extent cx="5727700" cy="4606925"/>
@@ -3301,7 +3351,7 @@
     </w:p>
     <w:p>
       <w:pPr>
-        <w:pStyle w:val="Heading2"/>
+        <w:pStyle w:val="berschrift2"/>
       </w:pPr>
       <w:r>
         <w:t>A quick index view file to test our server public/views/index.html</w:t>
@@ -3319,6 +3369,7 @@
           <w:noProof/>
           <w:lang w:eastAsia="en-GB"/>
         </w:rPr>
+        <w:lastRenderedPageBreak/>
         <w:drawing>
           <wp:inline distT="0" distB="0" distL="0" distR="0" wp14:anchorId="225A4426" wp14:editId="77B2F94E">
             <wp:extent cx="3937635" cy="2517991"/>
@@ -3426,12 +3477,10 @@
           <w:szCs w:val="28"/>
         </w:rPr>
       </w:pPr>
-      <w:bookmarkStart w:id="0" w:name="_GoBack"/>
-      <w:bookmarkEnd w:id="0"/>
-    </w:p>
-    <w:p>
-      <w:pPr>
-        <w:pStyle w:val="Heading1"/>
+    </w:p>
+    <w:p>
+      <w:pPr>
+        <w:pStyle w:val="berschrift1"/>
         <w:numPr>
           <w:ilvl w:val="0"/>
           <w:numId w:val="3"/>
@@ -3444,7 +3493,7 @@
     <w:p/>
     <w:p>
       <w:pPr>
-        <w:pStyle w:val="ListParagraph"/>
+        <w:pStyle w:val="Listenabsatz"/>
         <w:numPr>
           <w:ilvl w:val="0"/>
           <w:numId w:val="2"/>
@@ -3464,7 +3513,7 @@
     </w:p>
     <w:p>
       <w:pPr>
-        <w:pStyle w:val="ListParagraph"/>
+        <w:pStyle w:val="Listenabsatz"/>
         <w:numPr>
           <w:ilvl w:val="0"/>
           <w:numId w:val="2"/>
@@ -3490,7 +3539,7 @@
     </w:p>
     <w:p>
       <w:pPr>
-        <w:pStyle w:val="ListParagraph"/>
+        <w:pStyle w:val="Listenabsatz"/>
         <w:numPr>
           <w:ilvl w:val="0"/>
           <w:numId w:val="2"/>
@@ -3513,7 +3562,7 @@
     </w:p>
     <w:p>
       <w:pPr>
-        <w:pStyle w:val="ListParagraph"/>
+        <w:pStyle w:val="Listenabsatz"/>
         <w:numPr>
           <w:ilvl w:val="0"/>
           <w:numId w:val="2"/>
@@ -3533,7 +3582,7 @@
     </w:p>
     <w:p>
       <w:pPr>
-        <w:pStyle w:val="ListParagraph"/>
+        <w:pStyle w:val="Listenabsatz"/>
         <w:numPr>
           <w:ilvl w:val="0"/>
           <w:numId w:val="2"/>
@@ -3553,7 +3602,7 @@
     </w:p>
     <w:p>
       <w:pPr>
-        <w:pStyle w:val="ListParagraph"/>
+        <w:pStyle w:val="Listenabsatz"/>
         <w:numPr>
           <w:ilvl w:val="0"/>
           <w:numId w:val="2"/>
@@ -3573,7 +3622,7 @@
     </w:p>
     <w:p>
       <w:pPr>
-        <w:pStyle w:val="ListParagraph"/>
+        <w:pStyle w:val="Listenabsatz"/>
         <w:numPr>
           <w:ilvl w:val="0"/>
           <w:numId w:val="2"/>
@@ -3602,8 +3651,8 @@
 </file>
 
 <file path=word/numbering.xml><?xml version="1.0" encoding="utf-8"?>
-<w:numbering xmlns:wpc="http://schemas.microsoft.com/office/word/2010/wordprocessingCanvas" xmlns:mo="http://schemas.microsoft.com/office/mac/office/2008/main" xmlns:mc="http://schemas.openxmlformats.org/markup-compatibility/2006" xmlns:mv="urn:schemas-microsoft-com:mac:vml" xmlns:o="urn:schemas-microsoft-com:office:office" xmlns:r="http://schemas.openxmlformats.org/officeDocument/2006/relationships" xmlns:m="http://schemas.openxmlformats.org/officeDocument/2006/math" xmlns:v="urn:schemas-microsoft-com:vml" xmlns:wp14="http://schemas.microsoft.com/office/word/2010/wordprocessingDrawing" xmlns:wp="http://schemas.openxmlformats.org/drawingml/2006/wordprocessingDrawing" xmlns:w10="urn:schemas-microsoft-com:office:word" xmlns:w="http://schemas.openxmlformats.org/wordprocessingml/2006/main" xmlns:w14="http://schemas.microsoft.com/office/word/2010/wordml" xmlns:w15="http://schemas.microsoft.com/office/word/2012/wordml" xmlns:wpg="http://schemas.microsoft.com/office/word/2010/wordprocessingGroup" xmlns:wpi="http://schemas.microsoft.com/office/word/2010/wordprocessingInk" xmlns:wne="http://schemas.microsoft.com/office/word/2006/wordml" xmlns:wps="http://schemas.microsoft.com/office/word/2010/wordprocessingShape" mc:Ignorable="w14 w15 wp14">
-  <w:abstractNum w:abstractNumId="0">
+<w:numbering xmlns:wpc="http://schemas.microsoft.com/office/word/2010/wordprocessingCanvas" xmlns:cx="http://schemas.microsoft.com/office/drawing/2014/chartex" xmlns:cx1="http://schemas.microsoft.com/office/drawing/2015/9/8/chartex" xmlns:cx2="http://schemas.microsoft.com/office/drawing/2015/10/21/chartex" xmlns:cx3="http://schemas.microsoft.com/office/drawing/2016/5/9/chartex" xmlns:cx4="http://schemas.microsoft.com/office/drawing/2016/5/10/chartex" xmlns:cx5="http://schemas.microsoft.com/office/drawing/2016/5/11/chartex" xmlns:cx6="http://schemas.microsoft.com/office/drawing/2016/5/12/chartex" xmlns:cx7="http://schemas.microsoft.com/office/drawing/2016/5/13/chartex" xmlns:cx8="http://schemas.microsoft.com/office/drawing/2016/5/14/chartex" xmlns:mc="http://schemas.openxmlformats.org/markup-compatibility/2006" xmlns:aink="http://schemas.microsoft.com/office/drawing/2016/ink" xmlns:am3d="http://schemas.microsoft.com/office/drawing/2017/model3d" xmlns:o="urn:schemas-microsoft-com:office:office" xmlns:r="http://schemas.openxmlformats.org/officeDocument/2006/relationships" xmlns:m="http://schemas.openxmlformats.org/officeDocument/2006/math" xmlns:v="urn:schemas-microsoft-com:vml" xmlns:wp14="http://schemas.microsoft.com/office/word/2010/wordprocessingDrawing" xmlns:wp="http://schemas.openxmlformats.org/drawingml/2006/wordprocessingDrawing" xmlns:w10="urn:schemas-microsoft-com:office:word" xmlns:w="http://schemas.openxmlformats.org/wordprocessingml/2006/main" xmlns:w14="http://schemas.microsoft.com/office/word/2010/wordml" xmlns:w15="http://schemas.microsoft.com/office/word/2012/wordml" xmlns:w16cid="http://schemas.microsoft.com/office/word/2016/wordml/cid" xmlns:w16se="http://schemas.microsoft.com/office/word/2015/wordml/symex" xmlns:wpg="http://schemas.microsoft.com/office/word/2010/wordprocessingGroup" xmlns:wpi="http://schemas.microsoft.com/office/word/2010/wordprocessingInk" xmlns:wne="http://schemas.microsoft.com/office/word/2006/wordml" xmlns:wps="http://schemas.microsoft.com/office/word/2010/wordprocessingShape" mc:Ignorable="w14 w15 w16se w16cid wp14">
+  <w:abstractNum w:abstractNumId="0" w15:restartNumberingAfterBreak="0">
     <w:nsid w:val="18D3076A"/>
     <w:multiLevelType w:val="multilevel"/>
     <w:tmpl w:val="7E84F6CC"/>
@@ -3724,7 +3773,7 @@
       </w:rPr>
     </w:lvl>
   </w:abstractNum>
-  <w:abstractNum w:abstractNumId="1">
+  <w:abstractNum w:abstractNumId="1" w15:restartNumberingAfterBreak="0">
     <w:nsid w:val="2E610B98"/>
     <w:multiLevelType w:val="hybridMultilevel"/>
     <w:tmpl w:val="B95A5EF4"/>
@@ -3837,7 +3886,7 @@
       </w:rPr>
     </w:lvl>
   </w:abstractNum>
-  <w:abstractNum w:abstractNumId="2">
+  <w:abstractNum w:abstractNumId="2" w15:restartNumberingAfterBreak="0">
     <w:nsid w:val="60BC48F6"/>
     <w:multiLevelType w:val="hybridMultilevel"/>
     <w:tmpl w:val="19008518"/>
@@ -3950,7 +3999,7 @@
       </w:rPr>
     </w:lvl>
   </w:abstractNum>
-  <w:abstractNum w:abstractNumId="3">
+  <w:abstractNum w:abstractNumId="3" w15:restartNumberingAfterBreak="0">
     <w:nsid w:val="65316244"/>
     <w:multiLevelType w:val="hybridMultilevel"/>
     <w:tmpl w:val="02A2789E"/>
@@ -4055,7 +4104,7 @@
 </file>
 
 <file path=word/styles.xml><?xml version="1.0" encoding="utf-8"?>
-<w:styles xmlns:mc="http://schemas.openxmlformats.org/markup-compatibility/2006" xmlns:r="http://schemas.openxmlformats.org/officeDocument/2006/relationships" xmlns:w="http://schemas.openxmlformats.org/wordprocessingml/2006/main" xmlns:w14="http://schemas.microsoft.com/office/word/2010/wordml" xmlns:w15="http://schemas.microsoft.com/office/word/2012/wordml" mc:Ignorable="w14 w15">
+<w:styles xmlns:mc="http://schemas.openxmlformats.org/markup-compatibility/2006" xmlns:r="http://schemas.openxmlformats.org/officeDocument/2006/relationships" xmlns:w="http://schemas.openxmlformats.org/wordprocessingml/2006/main" xmlns:w14="http://schemas.microsoft.com/office/word/2010/wordml" xmlns:w15="http://schemas.microsoft.com/office/word/2012/wordml" xmlns:w16cid="http://schemas.microsoft.com/office/word/2016/wordml/cid" xmlns:w16se="http://schemas.microsoft.com/office/word/2015/wordml/symex" mc:Ignorable="w14 w15 w16se w16cid">
   <w:docDefaults>
     <w:rPrDefault>
       <w:rPr>
@@ -4067,7 +4116,7 @@
     </w:rPrDefault>
     <w:pPrDefault/>
   </w:docDefaults>
-  <w:latentStyles w:defLockedState="0" w:defUIPriority="99" w:defSemiHidden="0" w:defUnhideWhenUsed="0" w:defQFormat="0" w:count="382">
+  <w:latentStyles w:defLockedState="0" w:defUIPriority="99" w:defSemiHidden="0" w:defUnhideWhenUsed="0" w:defQFormat="0" w:count="375">
     <w:lsdException w:name="Normal" w:uiPriority="0" w:qFormat="1"/>
     <w:lsdException w:name="heading 1" w:uiPriority="9" w:qFormat="1"/>
     <w:lsdException w:name="heading 2" w:semiHidden="1" w:uiPriority="9" w:unhideWhenUsed="1" w:qFormat="1"/>
@@ -4224,15 +4273,6 @@
     <w:lsdException w:name="Balloon Text" w:semiHidden="1" w:unhideWhenUsed="1"/>
     <w:lsdException w:name="Table Grid" w:uiPriority="39"/>
     <w:lsdException w:name="Table Theme" w:semiHidden="1" w:unhideWhenUsed="1"/>
-    <w:lsdException w:name="Note Level 1" w:semiHidden="1" w:unhideWhenUsed="1"/>
-    <w:lsdException w:name="Note Level 2" w:semiHidden="1" w:unhideWhenUsed="1"/>
-    <w:lsdException w:name="Note Level 3" w:semiHidden="1" w:unhideWhenUsed="1"/>
-    <w:lsdException w:name="Note Level 4" w:semiHidden="1" w:unhideWhenUsed="1"/>
-    <w:lsdException w:name="Note Level 5" w:semiHidden="1" w:unhideWhenUsed="1"/>
-    <w:lsdException w:name="Note Level 6" w:semiHidden="1" w:unhideWhenUsed="1"/>
-    <w:lsdException w:name="Note Level 7" w:semiHidden="1" w:unhideWhenUsed="1"/>
-    <w:lsdException w:name="Note Level 8" w:semiHidden="1" w:unhideWhenUsed="1"/>
-    <w:lsdException w:name="Note Level 9" w:semiHidden="1" w:unhideWhenUsed="1"/>
     <w:lsdException w:name="Placeholder Text" w:semiHidden="1"/>
     <w:lsdException w:name="No Spacing" w:uiPriority="1" w:qFormat="1"/>
     <w:lsdException w:name="Light Shading" w:uiPriority="60"/>
@@ -4451,15 +4491,15 @@
     <w:lsdException w:name="Mention" w:semiHidden="1" w:unhideWhenUsed="1"/>
     <w:lsdException w:name="Smart Hyperlink" w:semiHidden="1" w:unhideWhenUsed="1"/>
   </w:latentStyles>
-  <w:style w:type="paragraph" w:default="1" w:styleId="Normal">
+  <w:style w:type="paragraph" w:default="1" w:styleId="Standard">
     <w:name w:val="Normal"/>
     <w:qFormat/>
   </w:style>
-  <w:style w:type="paragraph" w:styleId="Heading1">
+  <w:style w:type="paragraph" w:styleId="berschrift1">
     <w:name w:val="heading 1"/>
-    <w:basedOn w:val="Normal"/>
-    <w:next w:val="Normal"/>
-    <w:link w:val="Heading1Char"/>
+    <w:basedOn w:val="Standard"/>
+    <w:next w:val="Standard"/>
+    <w:link w:val="berschrift1Zchn"/>
     <w:uiPriority w:val="9"/>
     <w:qFormat/>
     <w:rsid w:val="0091741A"/>
@@ -4476,11 +4516,11 @@
       <w:szCs w:val="32"/>
     </w:rPr>
   </w:style>
-  <w:style w:type="paragraph" w:styleId="Heading2">
+  <w:style w:type="paragraph" w:styleId="berschrift2">
     <w:name w:val="heading 2"/>
-    <w:basedOn w:val="Normal"/>
-    <w:next w:val="Normal"/>
-    <w:link w:val="Heading2Char"/>
+    <w:basedOn w:val="Standard"/>
+    <w:next w:val="Standard"/>
+    <w:link w:val="berschrift2Zchn"/>
     <w:uiPriority w:val="9"/>
     <w:unhideWhenUsed/>
     <w:qFormat/>
@@ -4498,13 +4538,13 @@
       <w:szCs w:val="26"/>
     </w:rPr>
   </w:style>
-  <w:style w:type="character" w:default="1" w:styleId="DefaultParagraphFont">
+  <w:style w:type="character" w:default="1" w:styleId="Absatz-Standardschriftart">
     <w:name w:val="Default Paragraph Font"/>
     <w:uiPriority w:val="1"/>
     <w:semiHidden/>
     <w:unhideWhenUsed/>
   </w:style>
-  <w:style w:type="table" w:default="1" w:styleId="TableNormal">
+  <w:style w:type="table" w:default="1" w:styleId="NormaleTabelle">
     <w:name w:val="Normal Table"/>
     <w:uiPriority w:val="99"/>
     <w:semiHidden/>
@@ -4519,16 +4559,16 @@
       </w:tblCellMar>
     </w:tblPr>
   </w:style>
-  <w:style w:type="numbering" w:default="1" w:styleId="NoList">
+  <w:style w:type="numbering" w:default="1" w:styleId="KeineListe">
     <w:name w:val="No List"/>
     <w:uiPriority w:val="99"/>
     <w:semiHidden/>
     <w:unhideWhenUsed/>
   </w:style>
-  <w:style w:type="character" w:customStyle="1" w:styleId="Heading1Char">
-    <w:name w:val="Heading 1 Char"/>
-    <w:basedOn w:val="DefaultParagraphFont"/>
-    <w:link w:val="Heading1"/>
+  <w:style w:type="character" w:customStyle="1" w:styleId="berschrift1Zchn">
+    <w:name w:val="Überschrift 1 Zchn"/>
+    <w:basedOn w:val="Absatz-Standardschriftart"/>
+    <w:link w:val="berschrift1"/>
     <w:uiPriority w:val="9"/>
     <w:rsid w:val="0091741A"/>
     <w:rPr>
@@ -4538,10 +4578,10 @@
       <w:szCs w:val="32"/>
     </w:rPr>
   </w:style>
-  <w:style w:type="character" w:customStyle="1" w:styleId="Heading2Char">
-    <w:name w:val="Heading 2 Char"/>
-    <w:basedOn w:val="DefaultParagraphFont"/>
-    <w:link w:val="Heading2"/>
+  <w:style w:type="character" w:customStyle="1" w:styleId="berschrift2Zchn">
+    <w:name w:val="Überschrift 2 Zchn"/>
+    <w:basedOn w:val="Absatz-Standardschriftart"/>
+    <w:link w:val="berschrift2"/>
     <w:uiPriority w:val="9"/>
     <w:rsid w:val="0091741A"/>
     <w:rPr>
@@ -4551,9 +4591,9 @@
       <w:szCs w:val="26"/>
     </w:rPr>
   </w:style>
-  <w:style w:type="paragraph" w:styleId="ListParagraph">
+  <w:style w:type="paragraph" w:styleId="Listenabsatz">
     <w:name w:val="List Paragraph"/>
-    <w:basedOn w:val="Normal"/>
+    <w:basedOn w:val="Standard"/>
     <w:uiPriority w:val="34"/>
     <w:qFormat/>
     <w:rsid w:val="009D2101"/>
@@ -4562,11 +4602,11 @@
       <w:contextualSpacing/>
     </w:pPr>
   </w:style>
-  <w:style w:type="paragraph" w:styleId="Title">
+  <w:style w:type="paragraph" w:styleId="Titel">
     <w:name w:val="Title"/>
-    <w:basedOn w:val="Normal"/>
-    <w:next w:val="Normal"/>
-    <w:link w:val="TitleChar"/>
+    <w:basedOn w:val="Standard"/>
+    <w:next w:val="Standard"/>
+    <w:link w:val="TitelZchn"/>
     <w:uiPriority w:val="10"/>
     <w:qFormat/>
     <w:rsid w:val="00F31527"/>
@@ -4581,10 +4621,10 @@
       <w:szCs w:val="56"/>
     </w:rPr>
   </w:style>
-  <w:style w:type="character" w:customStyle="1" w:styleId="TitleChar">
-    <w:name w:val="Title Char"/>
-    <w:basedOn w:val="DefaultParagraphFont"/>
-    <w:link w:val="Title"/>
+  <w:style w:type="character" w:customStyle="1" w:styleId="TitelZchn">
+    <w:name w:val="Titel Zchn"/>
+    <w:basedOn w:val="Absatz-Standardschriftart"/>
+    <w:link w:val="Titel"/>
     <w:uiPriority w:val="10"/>
     <w:rsid w:val="00F31527"/>
     <w:rPr>
@@ -4597,7 +4637,7 @@
   </w:style>
   <w:style w:type="character" w:styleId="Hyperlink">
     <w:name w:val="Hyperlink"/>
-    <w:basedOn w:val="DefaultParagraphFont"/>
+    <w:basedOn w:val="Absatz-Standardschriftart"/>
     <w:uiPriority w:val="99"/>
     <w:unhideWhenUsed/>
     <w:rsid w:val="00D51D79"/>
@@ -4606,9 +4646,9 @@
       <w:u w:val="single"/>
     </w:rPr>
   </w:style>
-  <w:style w:type="character" w:styleId="FollowedHyperlink">
+  <w:style w:type="character" w:styleId="BesuchterLink">
     <w:name w:val="FollowedHyperlink"/>
-    <w:basedOn w:val="DefaultParagraphFont"/>
+    <w:basedOn w:val="Absatz-Standardschriftart"/>
     <w:uiPriority w:val="99"/>
     <w:semiHidden/>
     <w:unhideWhenUsed/>

</xml_diff>

<commit_message>
Latest report 10h 02/11
</commit_message>
<xml_diff>
--- a/administration/ReportWebEng.docx
+++ b/administration/ReportWebEng.docx
@@ -107,12 +107,6 @@
         <w:rPr>
           <w:rFonts w:asciiTheme="majorHAnsi" w:hAnsiTheme="majorHAnsi"/>
         </w:rPr>
-        <w:t>v</w:t>
-      </w:r>
-      <w:r>
-        <w:rPr>
-          <w:rFonts w:asciiTheme="majorHAnsi" w:hAnsiTheme="majorHAnsi"/>
-        </w:rPr>
         <w:t>5.5.1</w:t>
       </w:r>
     </w:p>
@@ -279,7 +273,21 @@
         <w:rPr>
           <w:rFonts w:asciiTheme="majorHAnsi" w:hAnsiTheme="majorHAnsi"/>
         </w:rPr>
-        <w:t xml:space="preserve">, horizontally scalable through, what they call ‘sharding’. This is a form of partitioning. Lastly the database is </w:t>
+        <w:t>, horizontally scalable through, what they call ‘</w:t>
+      </w:r>
+      <w:proofErr w:type="spellStart"/>
+      <w:r>
+        <w:rPr>
+          <w:rFonts w:asciiTheme="majorHAnsi" w:hAnsiTheme="majorHAnsi"/>
+        </w:rPr>
+        <w:t>sharding</w:t>
+      </w:r>
+      <w:proofErr w:type="spellEnd"/>
+      <w:r>
+        <w:rPr>
+          <w:rFonts w:asciiTheme="majorHAnsi" w:hAnsiTheme="majorHAnsi"/>
+        </w:rPr>
+        <w:t xml:space="preserve">’. This is a form of partitioning. Lastly the database is </w:t>
       </w:r>
       <w:r>
         <w:rPr>
@@ -338,19 +346,7 @@
         <w:rPr>
           <w:rFonts w:asciiTheme="majorHAnsi" w:hAnsiTheme="majorHAnsi"/>
         </w:rPr>
-        <w:t xml:space="preserve">Express is used </w:t>
-      </w:r>
-      <w:r>
-        <w:rPr>
-          <w:rFonts w:asciiTheme="majorHAnsi" w:hAnsiTheme="majorHAnsi"/>
-        </w:rPr>
-        <w:t xml:space="preserve">in the </w:t>
-      </w:r>
-      <w:r>
-        <w:rPr>
-          <w:rFonts w:asciiTheme="majorHAnsi" w:hAnsiTheme="majorHAnsi"/>
-        </w:rPr>
-        <w:t xml:space="preserve">server back-end. The API for Express is based on five different concepts. Four objects and one set </w:t>
+        <w:t xml:space="preserve">Express is used server back-end. The API for Express is based on five different concepts. Four objects and one set </w:t>
       </w:r>
       <w:r>
         <w:rPr>
@@ -358,18 +354,55 @@
         </w:rPr>
         <w:t>of special functions. To start with, the ‘</w:t>
       </w:r>
+      <w:proofErr w:type="gramStart"/>
       <w:r>
         <w:rPr>
           <w:rFonts w:asciiTheme="majorHAnsi" w:hAnsiTheme="majorHAnsi"/>
           <w:b/>
         </w:rPr>
-        <w:t>express()</w:t>
-      </w:r>
-      <w:r>
-        <w:rPr>
-          <w:rFonts w:asciiTheme="majorHAnsi" w:hAnsiTheme="majorHAnsi"/>
-        </w:rPr>
-        <w:t>’ functions. Express() creates an Express application. There are methods for this function to deal with JSON-files, static files, routers and encoded URL. The ‘express()’-function is the top-level function for the Express module. Then the four objects.</w:t>
+        <w:t>express(</w:t>
+      </w:r>
+      <w:proofErr w:type="gramEnd"/>
+      <w:r>
+        <w:rPr>
+          <w:rFonts w:asciiTheme="majorHAnsi" w:hAnsiTheme="majorHAnsi"/>
+          <w:b/>
+        </w:rPr>
+        <w:t>)</w:t>
+      </w:r>
+      <w:r>
+        <w:rPr>
+          <w:rFonts w:asciiTheme="majorHAnsi" w:hAnsiTheme="majorHAnsi"/>
+        </w:rPr>
+        <w:t xml:space="preserve">’ functions. </w:t>
+      </w:r>
+      <w:proofErr w:type="gramStart"/>
+      <w:r>
+        <w:rPr>
+          <w:rFonts w:asciiTheme="majorHAnsi" w:hAnsiTheme="majorHAnsi"/>
+        </w:rPr>
+        <w:t>Express(</w:t>
+      </w:r>
+      <w:proofErr w:type="gramEnd"/>
+      <w:r>
+        <w:rPr>
+          <w:rFonts w:asciiTheme="majorHAnsi" w:hAnsiTheme="majorHAnsi"/>
+        </w:rPr>
+        <w:t>) creates an Express application. There are methods for this function to deal with JSON-files, static files, routers and encoded URL. The ‘</w:t>
+      </w:r>
+      <w:proofErr w:type="gramStart"/>
+      <w:r>
+        <w:rPr>
+          <w:rFonts w:asciiTheme="majorHAnsi" w:hAnsiTheme="majorHAnsi"/>
+        </w:rPr>
+        <w:t>express(</w:t>
+      </w:r>
+      <w:proofErr w:type="gramEnd"/>
+      <w:r>
+        <w:rPr>
+          <w:rFonts w:asciiTheme="majorHAnsi" w:hAnsiTheme="majorHAnsi"/>
+        </w:rPr>
+        <w:t>)’-function is the top-level function for the Express module. Then the four objects.</w:t>
       </w:r>
     </w:p>
     <w:p>
@@ -516,7 +549,43 @@
         <w:rPr>
           <w:rFonts w:asciiTheme="majorHAnsi" w:hAnsiTheme="majorHAnsi"/>
         </w:rPr>
-        <w:t xml:space="preserve"> The router also acts as a middleware, it can be used as the argument of an ‘app.use()’-function or as the argument of the ‘use()’-function of another router. The router can be created by the ‘router()’-function of the top-level Express object.</w:t>
+        <w:t xml:space="preserve"> The router also acts as a middleware, it can be used as the argument of an ‘</w:t>
+      </w:r>
+      <w:proofErr w:type="spellStart"/>
+      <w:proofErr w:type="gramStart"/>
+      <w:r>
+        <w:rPr>
+          <w:rFonts w:asciiTheme="majorHAnsi" w:hAnsiTheme="majorHAnsi"/>
+        </w:rPr>
+        <w:t>app.use</w:t>
+      </w:r>
+      <w:proofErr w:type="spellEnd"/>
+      <w:r>
+        <w:rPr>
+          <w:rFonts w:asciiTheme="majorHAnsi" w:hAnsiTheme="majorHAnsi"/>
+        </w:rPr>
+        <w:t>(</w:t>
+      </w:r>
+      <w:proofErr w:type="gramEnd"/>
+      <w:r>
+        <w:rPr>
+          <w:rFonts w:asciiTheme="majorHAnsi" w:hAnsiTheme="majorHAnsi"/>
+        </w:rPr>
+        <w:t>)’-function or as the argument of the ‘use()’-function of another router. The router can be created by the ‘</w:t>
+      </w:r>
+      <w:proofErr w:type="gramStart"/>
+      <w:r>
+        <w:rPr>
+          <w:rFonts w:asciiTheme="majorHAnsi" w:hAnsiTheme="majorHAnsi"/>
+        </w:rPr>
+        <w:t>router(</w:t>
+      </w:r>
+      <w:proofErr w:type="gramEnd"/>
+      <w:r>
+        <w:rPr>
+          <w:rFonts w:asciiTheme="majorHAnsi" w:hAnsiTheme="majorHAnsi"/>
+        </w:rPr>
+        <w:t>)’-function of the top-level Express object.</w:t>
       </w:r>
     </w:p>
     <w:p/>
@@ -626,6 +695,7 @@
         </w:rPr>
         <w:t>The ‘</w:t>
       </w:r>
+      <w:proofErr w:type="spellStart"/>
       <w:r>
         <w:rPr>
           <w:rFonts w:asciiTheme="majorHAnsi" w:hAnsiTheme="majorHAnsi"/>
@@ -633,6 +703,7 @@
         </w:rPr>
         <w:t>ngRoute</w:t>
       </w:r>
+      <w:proofErr w:type="spellEnd"/>
       <w:r>
         <w:rPr>
           <w:rFonts w:asciiTheme="majorHAnsi" w:hAnsiTheme="majorHAnsi"/>
@@ -649,13 +720,41 @@
         <w:rPr>
           <w:rFonts w:asciiTheme="majorHAnsi" w:hAnsiTheme="majorHAnsi"/>
         </w:rPr>
-        <w:t>ted in hashbang and HTML 5 pushS</w:t>
-      </w:r>
-      <w:r>
-        <w:rPr>
-          <w:rFonts w:asciiTheme="majorHAnsi" w:hAnsiTheme="majorHAnsi"/>
-        </w:rPr>
-        <w:t>tate.</w:t>
+        <w:t xml:space="preserve">ted in </w:t>
+      </w:r>
+      <w:proofErr w:type="spellStart"/>
+      <w:r>
+        <w:rPr>
+          <w:rFonts w:asciiTheme="majorHAnsi" w:hAnsiTheme="majorHAnsi"/>
+        </w:rPr>
+        <w:t>hashbang</w:t>
+      </w:r>
+      <w:proofErr w:type="spellEnd"/>
+      <w:r>
+        <w:rPr>
+          <w:rFonts w:asciiTheme="majorHAnsi" w:hAnsiTheme="majorHAnsi"/>
+        </w:rPr>
+        <w:t xml:space="preserve"> and HTML 5 </w:t>
+      </w:r>
+      <w:proofErr w:type="spellStart"/>
+      <w:r>
+        <w:rPr>
+          <w:rFonts w:asciiTheme="majorHAnsi" w:hAnsiTheme="majorHAnsi"/>
+        </w:rPr>
+        <w:t>pushS</w:t>
+      </w:r>
+      <w:r>
+        <w:rPr>
+          <w:rFonts w:asciiTheme="majorHAnsi" w:hAnsiTheme="majorHAnsi"/>
+        </w:rPr>
+        <w:t>tate</w:t>
+      </w:r>
+      <w:proofErr w:type="spellEnd"/>
+      <w:r>
+        <w:rPr>
+          <w:rFonts w:asciiTheme="majorHAnsi" w:hAnsiTheme="majorHAnsi"/>
+        </w:rPr>
+        <w:t>.</w:t>
       </w:r>
     </w:p>
     <w:p>
@@ -670,6 +769,7 @@
         </w:rPr>
         <w:t>The ‘</w:t>
       </w:r>
+      <w:proofErr w:type="spellStart"/>
       <w:r>
         <w:rPr>
           <w:rFonts w:asciiTheme="majorHAnsi" w:hAnsiTheme="majorHAnsi"/>
@@ -677,6 +777,7 @@
         </w:rPr>
         <w:t>ngAnimate</w:t>
       </w:r>
+      <w:proofErr w:type="spellEnd"/>
       <w:r>
         <w:rPr>
           <w:rFonts w:asciiTheme="majorHAnsi" w:hAnsiTheme="majorHAnsi"/>
@@ -693,7 +794,21 @@
         <w:rPr>
           <w:rFonts w:asciiTheme="majorHAnsi" w:hAnsiTheme="majorHAnsi"/>
         </w:rPr>
-        <w:t xml:space="preserve"> When ‘ngAnimate’ is included numerous core will</w:t>
+        <w:t xml:space="preserve"> When ‘</w:t>
+      </w:r>
+      <w:proofErr w:type="spellStart"/>
+      <w:r>
+        <w:rPr>
+          <w:rFonts w:asciiTheme="majorHAnsi" w:hAnsiTheme="majorHAnsi"/>
+        </w:rPr>
+        <w:t>ngAnimate</w:t>
+      </w:r>
+      <w:proofErr w:type="spellEnd"/>
+      <w:r>
+        <w:rPr>
+          <w:rFonts w:asciiTheme="majorHAnsi" w:hAnsiTheme="majorHAnsi"/>
+        </w:rPr>
+        <w:t>’ is included numerous core will</w:t>
       </w:r>
       <w:r>
         <w:rPr>
@@ -720,6 +835,7 @@
         </w:rPr>
         <w:t>‘</w:t>
       </w:r>
+      <w:proofErr w:type="spellStart"/>
       <w:r>
         <w:rPr>
           <w:rFonts w:asciiTheme="majorHAnsi" w:hAnsiTheme="majorHAnsi"/>
@@ -727,6 +843,7 @@
         </w:rPr>
         <w:t>ngAria</w:t>
       </w:r>
+      <w:proofErr w:type="spellEnd"/>
       <w:r>
         <w:rPr>
           <w:rFonts w:asciiTheme="majorHAnsi" w:hAnsiTheme="majorHAnsi"/>
@@ -752,6 +869,7 @@
         </w:rPr>
         <w:t xml:space="preserve"> ‘</w:t>
       </w:r>
+      <w:proofErr w:type="spellStart"/>
       <w:r>
         <w:rPr>
           <w:rFonts w:asciiTheme="majorHAnsi" w:hAnsiTheme="majorHAnsi"/>
@@ -759,12 +877,14 @@
         </w:rPr>
         <w:t>ngResource</w:t>
       </w:r>
+      <w:proofErr w:type="spellEnd"/>
       <w:r>
         <w:rPr>
           <w:rFonts w:asciiTheme="majorHAnsi" w:hAnsiTheme="majorHAnsi"/>
         </w:rPr>
         <w:t>’ is used to query and post data to a REST API. With ‘</w:t>
       </w:r>
+      <w:proofErr w:type="spellStart"/>
       <w:r>
         <w:rPr>
           <w:rFonts w:asciiTheme="majorHAnsi" w:hAnsiTheme="majorHAnsi"/>
@@ -772,6 +892,7 @@
         </w:rPr>
         <w:t>ngCookie</w:t>
       </w:r>
+      <w:proofErr w:type="spellEnd"/>
       <w:r>
         <w:rPr>
           <w:rFonts w:asciiTheme="majorHAnsi" w:hAnsiTheme="majorHAnsi"/>
@@ -784,6 +905,7 @@
         </w:rPr>
         <w:t xml:space="preserve"> ‘</w:t>
       </w:r>
+      <w:proofErr w:type="spellStart"/>
       <w:r>
         <w:rPr>
           <w:rFonts w:asciiTheme="majorHAnsi" w:hAnsiTheme="majorHAnsi"/>
@@ -791,12 +913,14 @@
         </w:rPr>
         <w:t>ngTouch</w:t>
       </w:r>
+      <w:proofErr w:type="spellEnd"/>
       <w:r>
         <w:rPr>
           <w:rFonts w:asciiTheme="majorHAnsi" w:hAnsiTheme="majorHAnsi"/>
         </w:rPr>
         <w:t>’ is used to develop for mobile browsers/devices. ‘</w:t>
       </w:r>
+      <w:proofErr w:type="spellStart"/>
       <w:r>
         <w:rPr>
           <w:rFonts w:asciiTheme="majorHAnsi" w:hAnsiTheme="majorHAnsi"/>
@@ -804,12 +928,14 @@
         </w:rPr>
         <w:t>ngSanitize</w:t>
       </w:r>
+      <w:proofErr w:type="spellEnd"/>
       <w:r>
         <w:rPr>
           <w:rFonts w:asciiTheme="majorHAnsi" w:hAnsiTheme="majorHAnsi"/>
         </w:rPr>
         <w:t>’ enables you to securely parse and manipulate HTML data in your app. ‘</w:t>
       </w:r>
+      <w:proofErr w:type="spellStart"/>
       <w:r>
         <w:rPr>
           <w:rFonts w:asciiTheme="majorHAnsi" w:hAnsiTheme="majorHAnsi"/>
@@ -817,6 +943,7 @@
         </w:rPr>
         <w:t>ngMock</w:t>
       </w:r>
+      <w:proofErr w:type="spellEnd"/>
       <w:r>
         <w:rPr>
           <w:rFonts w:asciiTheme="majorHAnsi" w:hAnsiTheme="majorHAnsi"/>
@@ -902,7 +1029,6 @@
         </w:numPr>
       </w:pPr>
       <w:r>
-        <w:lastRenderedPageBreak/>
         <w:t>Software and hardware requirements</w:t>
       </w:r>
     </w:p>
@@ -1240,13 +1366,23 @@
         </w:rPr>
         <w:t xml:space="preserve">Next you need to add </w:t>
       </w:r>
+      <w:proofErr w:type="spellStart"/>
       <w:r>
         <w:rPr>
           <w:rFonts w:asciiTheme="majorHAnsi" w:hAnsiTheme="majorHAnsi"/>
           <w:b/>
           <w:i/>
         </w:rPr>
-        <w:t>mongodb/bin</w:t>
+        <w:t>mongodb</w:t>
+      </w:r>
+      <w:proofErr w:type="spellEnd"/>
+      <w:r>
+        <w:rPr>
+          <w:rFonts w:asciiTheme="majorHAnsi" w:hAnsiTheme="majorHAnsi"/>
+          <w:b/>
+          <w:i/>
+        </w:rPr>
+        <w:t>/bin</w:t>
       </w:r>
       <w:r>
         <w:rPr>
@@ -1343,53 +1479,63 @@
           <w:b/>
           <w:i/>
         </w:rPr>
-        <w:t>$ mongod</w:t>
-      </w:r>
-    </w:p>
-    <w:p>
-      <w:pPr>
-        <w:rPr>
-          <w:rFonts w:asciiTheme="majorHAnsi" w:hAnsiTheme="majorHAnsi"/>
-        </w:rPr>
-      </w:pPr>
-      <w:r>
-        <w:rPr>
-          <w:rFonts w:asciiTheme="majorHAnsi" w:hAnsiTheme="majorHAnsi"/>
-        </w:rPr>
-        <w:t>If at the end of the output you see: “</w:t>
-      </w:r>
-      <w:r>
-        <w:rPr>
-          <w:rFonts w:asciiTheme="majorHAnsi" w:hAnsiTheme="majorHAnsi"/>
-          <w:i/>
-        </w:rPr>
-        <w:t>waiting for connections on port 27017</w:t>
-      </w:r>
-      <w:r>
-        <w:rPr>
-          <w:rFonts w:asciiTheme="majorHAnsi" w:hAnsiTheme="majorHAnsi"/>
-        </w:rPr>
-        <w:t xml:space="preserve">”, this means MongoDB is up and running. </w:t>
-      </w:r>
-    </w:p>
-    <w:p>
-      <w:pPr>
-        <w:rPr>
-          <w:rFonts w:asciiTheme="majorHAnsi" w:hAnsiTheme="majorHAnsi"/>
-        </w:rPr>
-      </w:pPr>
-      <w:r>
-        <w:rPr>
-          <w:rFonts w:asciiTheme="majorHAnsi" w:hAnsiTheme="majorHAnsi"/>
-        </w:rPr>
-        <w:t xml:space="preserve">You now open another window of Terminal and run </w:t>
-      </w:r>
+        <w:t xml:space="preserve">$ </w:t>
+      </w:r>
+      <w:proofErr w:type="spellStart"/>
       <w:r>
         <w:rPr>
           <w:rFonts w:asciiTheme="majorHAnsi" w:hAnsiTheme="majorHAnsi"/>
           <w:b/>
           <w:i/>
         </w:rPr>
+        <w:t>mongod</w:t>
+      </w:r>
+      <w:proofErr w:type="spellEnd"/>
+    </w:p>
+    <w:p>
+      <w:pPr>
+        <w:rPr>
+          <w:rFonts w:asciiTheme="majorHAnsi" w:hAnsiTheme="majorHAnsi"/>
+        </w:rPr>
+      </w:pPr>
+      <w:r>
+        <w:rPr>
+          <w:rFonts w:asciiTheme="majorHAnsi" w:hAnsiTheme="majorHAnsi"/>
+        </w:rPr>
+        <w:t>If at the end of the output you see: “</w:t>
+      </w:r>
+      <w:r>
+        <w:rPr>
+          <w:rFonts w:asciiTheme="majorHAnsi" w:hAnsiTheme="majorHAnsi"/>
+          <w:i/>
+        </w:rPr>
+        <w:t>waiting for connections on port 27017</w:t>
+      </w:r>
+      <w:r>
+        <w:rPr>
+          <w:rFonts w:asciiTheme="majorHAnsi" w:hAnsiTheme="majorHAnsi"/>
+        </w:rPr>
+        <w:t xml:space="preserve">”, this means MongoDB is up and running. </w:t>
+      </w:r>
+    </w:p>
+    <w:p>
+      <w:pPr>
+        <w:rPr>
+          <w:rFonts w:asciiTheme="majorHAnsi" w:hAnsiTheme="majorHAnsi"/>
+        </w:rPr>
+      </w:pPr>
+      <w:r>
+        <w:rPr>
+          <w:rFonts w:asciiTheme="majorHAnsi" w:hAnsiTheme="majorHAnsi"/>
+        </w:rPr>
+        <w:t xml:space="preserve">You now open another window of Terminal and run </w:t>
+      </w:r>
+      <w:r>
+        <w:rPr>
+          <w:rFonts w:asciiTheme="majorHAnsi" w:hAnsiTheme="majorHAnsi"/>
+          <w:b/>
+          <w:i/>
+        </w:rPr>
         <w:t>$ mongo</w:t>
       </w:r>
       <w:r>
@@ -1424,7 +1570,23 @@
           <w:rFonts w:asciiTheme="majorHAnsi" w:hAnsiTheme="majorHAnsi"/>
           <w:color w:val="FF0000"/>
         </w:rPr>
-        <w:t>--add a few basic mongo shell commands--</w:t>
+        <w:t xml:space="preserve">--add a few basic mongo </w:t>
+      </w:r>
+      <w:proofErr w:type="gramStart"/>
+      <w:r>
+        <w:rPr>
+          <w:rFonts w:asciiTheme="majorHAnsi" w:hAnsiTheme="majorHAnsi"/>
+          <w:color w:val="FF0000"/>
+        </w:rPr>
+        <w:t>shell</w:t>
+      </w:r>
+      <w:proofErr w:type="gramEnd"/>
+      <w:r>
+        <w:rPr>
+          <w:rFonts w:asciiTheme="majorHAnsi" w:hAnsiTheme="majorHAnsi"/>
+          <w:color w:val="FF0000"/>
+        </w:rPr>
+        <w:t xml:space="preserve"> commands--</w:t>
       </w:r>
     </w:p>
     <w:p/>
@@ -1591,10 +1753,7 @@
                               </w:numPr>
                             </w:pPr>
                             <w:r>
-                              <w:t>Course</w:t>
-                            </w:r>
-                            <w:r>
-                              <w:t>.js</w:t>
+                              <w:t>courses.js</w:t>
                             </w:r>
                           </w:p>
                           <w:p>
@@ -1867,19 +2026,19 @@
               </wp:anchor>
             </w:drawing>
           </mc:Choice>
-          <mc:Fallback xmlns:w16se="http://schemas.microsoft.com/office/word/2015/wordml/symex" xmlns:w16cid="http://schemas.microsoft.com/office/word/2016/wordml/cid" xmlns:am3d="http://schemas.microsoft.com/office/drawing/2017/model3d" xmlns:aink="http://schemas.microsoft.com/office/drawing/2016/ink" xmlns:cx8="http://schemas.microsoft.com/office/drawing/2016/5/14/chartex" xmlns:cx7="http://schemas.microsoft.com/office/drawing/2016/5/13/chartex" xmlns:cx6="http://schemas.microsoft.com/office/drawing/2016/5/12/chartex" xmlns:cx5="http://schemas.microsoft.com/office/drawing/2016/5/11/chartex" xmlns:cx4="http://schemas.microsoft.com/office/drawing/2016/5/10/chartex" xmlns:cx3="http://schemas.microsoft.com/office/drawing/2016/5/9/chartex" xmlns:cx2="http://schemas.microsoft.com/office/drawing/2015/10/21/chartex" xmlns:cx1="http://schemas.microsoft.com/office/drawing/2015/9/8/chartex" xmlns:cx="http://schemas.microsoft.com/office/drawing/2014/chartex">
+          <mc:Fallback>
             <w:pict>
-              <v:shapetype w14:anchorId="4993760A" id="_x0000_t202" coordsize="21600,21600" o:spt="202" path="m,l,21600r21600,l21600,xe">
+              <v:shapetype w14:anchorId="4993760A" id="_x0000_t202" coordsize="21600,21600" o:spt="202" path="m0,0l0,21600,21600,21600,21600,0xe">
                 <v:stroke joinstyle="miter"/>
                 <v:path gradientshapeok="t" o:connecttype="rect"/>
               </v:shapetype>
-              <v:shape id="Text Box 7" o:spid="_x0000_s1026" type="#_x0000_t202" style="position:absolute;margin-left:67.4pt;margin-top:0;width:324pt;height:368.8pt;z-index:251660288;visibility:visible;mso-wrap-style:square;mso-height-percent:0;mso-wrap-distance-left:9pt;mso-wrap-distance-top:0;mso-wrap-distance-right:9pt;mso-wrap-distance-bottom:0;mso-position-horizontal:absolute;mso-position-horizontal-relative:text;mso-position-vertical:absolute;mso-position-vertical-relative:text;mso-height-percent:0;mso-height-relative:margin;v-text-anchor:top" o:gfxdata="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" filled="f" stroked="f">
+              <v:shape id="Text Box 7" o:spid="_x0000_s1026" type="#_x0000_t202" style="position:absolute;margin-left:67.4pt;margin-top:0;width:324pt;height:368.8pt;z-index:251660288;visibility:visible;mso-wrap-style:square;mso-height-percent:0;mso-wrap-distance-left:9pt;mso-wrap-distance-top:0;mso-wrap-distance-right:9pt;mso-wrap-distance-bottom:0;mso-position-horizontal:absolute;mso-position-horizontal-relative:text;mso-position-vertical:absolute;mso-position-vertical-relative:text;mso-height-percent:0;mso-height-relative:margin;v-text-anchor:top" o:gfxdata="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" filled="f" stroked="f">
                 <v:textbox>
                   <w:txbxContent>
                     <w:p/>
                     <w:p>
                       <w:pPr>
-                        <w:pStyle w:val="Listenabsatz"/>
+                        <w:pStyle w:val="ListParagraph"/>
                         <w:numPr>
                           <w:ilvl w:val="0"/>
                           <w:numId w:val="2"/>
@@ -1891,7 +2050,7 @@
                     </w:p>
                     <w:p>
                       <w:pPr>
-                        <w:pStyle w:val="Listenabsatz"/>
+                        <w:pStyle w:val="ListParagraph"/>
                         <w:numPr>
                           <w:ilvl w:val="1"/>
                           <w:numId w:val="2"/>
@@ -1903,22 +2062,19 @@
                     </w:p>
                     <w:p>
                       <w:pPr>
-                        <w:pStyle w:val="Listenabsatz"/>
+                        <w:pStyle w:val="ListParagraph"/>
                         <w:numPr>
                           <w:ilvl w:val="2"/>
                           <w:numId w:val="2"/>
                         </w:numPr>
                       </w:pPr>
                       <w:r>
-                        <w:t>Course</w:t>
-                      </w:r>
-                      <w:r>
-                        <w:t>.js</w:t>
+                        <w:t>courses.js</w:t>
                       </w:r>
                     </w:p>
                     <w:p>
                       <w:pPr>
-                        <w:pStyle w:val="Listenabsatz"/>
+                        <w:pStyle w:val="ListParagraph"/>
                         <w:numPr>
                           <w:ilvl w:val="1"/>
                           <w:numId w:val="2"/>
@@ -1930,7 +2086,7 @@
                     </w:p>
                     <w:p>
                       <w:pPr>
-                        <w:pStyle w:val="Listenabsatz"/>
+                        <w:pStyle w:val="ListParagraph"/>
                         <w:numPr>
                           <w:ilvl w:val="0"/>
                           <w:numId w:val="2"/>
@@ -1942,7 +2098,7 @@
                     </w:p>
                     <w:p>
                       <w:pPr>
-                        <w:pStyle w:val="Listenabsatz"/>
+                        <w:pStyle w:val="ListParagraph"/>
                         <w:numPr>
                           <w:ilvl w:val="1"/>
                           <w:numId w:val="2"/>
@@ -1954,7 +2110,7 @@
                     </w:p>
                     <w:p>
                       <w:pPr>
-                        <w:pStyle w:val="Listenabsatz"/>
+                        <w:pStyle w:val="ListParagraph"/>
                         <w:numPr>
                           <w:ilvl w:val="0"/>
                           <w:numId w:val="2"/>
@@ -1966,7 +2122,7 @@
                     </w:p>
                     <w:p>
                       <w:pPr>
-                        <w:pStyle w:val="Listenabsatz"/>
+                        <w:pStyle w:val="ListParagraph"/>
                         <w:numPr>
                           <w:ilvl w:val="0"/>
                           <w:numId w:val="2"/>
@@ -1978,7 +2134,7 @@
                     </w:p>
                     <w:p>
                       <w:pPr>
-                        <w:pStyle w:val="Listenabsatz"/>
+                        <w:pStyle w:val="ListParagraph"/>
                         <w:numPr>
                           <w:ilvl w:val="1"/>
                           <w:numId w:val="2"/>
@@ -1990,7 +2146,7 @@
                     </w:p>
                     <w:p>
                       <w:pPr>
-                        <w:pStyle w:val="Listenabsatz"/>
+                        <w:pStyle w:val="ListParagraph"/>
                         <w:numPr>
                           <w:ilvl w:val="1"/>
                           <w:numId w:val="2"/>
@@ -2002,7 +2158,7 @@
                     </w:p>
                     <w:p>
                       <w:pPr>
-                        <w:pStyle w:val="Listenabsatz"/>
+                        <w:pStyle w:val="ListParagraph"/>
                         <w:numPr>
                           <w:ilvl w:val="2"/>
                           <w:numId w:val="2"/>
@@ -2014,7 +2170,7 @@
                     </w:p>
                     <w:p>
                       <w:pPr>
-                        <w:pStyle w:val="Listenabsatz"/>
+                        <w:pStyle w:val="ListParagraph"/>
                         <w:numPr>
                           <w:ilvl w:val="2"/>
                           <w:numId w:val="2"/>
@@ -2026,7 +2182,7 @@
                     </w:p>
                     <w:p>
                       <w:pPr>
-                        <w:pStyle w:val="Listenabsatz"/>
+                        <w:pStyle w:val="ListParagraph"/>
                         <w:numPr>
                           <w:ilvl w:val="2"/>
                           <w:numId w:val="2"/>
@@ -2038,7 +2194,7 @@
                     </w:p>
                     <w:p>
                       <w:pPr>
-                        <w:pStyle w:val="Listenabsatz"/>
+                        <w:pStyle w:val="ListParagraph"/>
                         <w:numPr>
                           <w:ilvl w:val="2"/>
                           <w:numId w:val="2"/>
@@ -2050,7 +2206,7 @@
                     </w:p>
                     <w:p>
                       <w:pPr>
-                        <w:pStyle w:val="Listenabsatz"/>
+                        <w:pStyle w:val="ListParagraph"/>
                         <w:numPr>
                           <w:ilvl w:val="1"/>
                           <w:numId w:val="2"/>
@@ -2062,7 +2218,7 @@
                     </w:p>
                     <w:p>
                       <w:pPr>
-                        <w:pStyle w:val="Listenabsatz"/>
+                        <w:pStyle w:val="ListParagraph"/>
                         <w:numPr>
                           <w:ilvl w:val="1"/>
                           <w:numId w:val="2"/>
@@ -2074,7 +2230,7 @@
                     </w:p>
                     <w:p>
                       <w:pPr>
-                        <w:pStyle w:val="Listenabsatz"/>
+                        <w:pStyle w:val="ListParagraph"/>
                         <w:numPr>
                           <w:ilvl w:val="1"/>
                           <w:numId w:val="2"/>
@@ -2086,7 +2242,7 @@
                     </w:p>
                     <w:p>
                       <w:pPr>
-                        <w:pStyle w:val="Listenabsatz"/>
+                        <w:pStyle w:val="ListParagraph"/>
                         <w:numPr>
                           <w:ilvl w:val="2"/>
                           <w:numId w:val="2"/>
@@ -2098,7 +2254,7 @@
                     </w:p>
                     <w:p>
                       <w:pPr>
-                        <w:pStyle w:val="Listenabsatz"/>
+                        <w:pStyle w:val="ListParagraph"/>
                         <w:numPr>
                           <w:ilvl w:val="2"/>
                           <w:numId w:val="2"/>
@@ -2110,7 +2266,7 @@
                     </w:p>
                     <w:p>
                       <w:pPr>
-                        <w:pStyle w:val="Listenabsatz"/>
+                        <w:pStyle w:val="ListParagraph"/>
                         <w:numPr>
                           <w:ilvl w:val="1"/>
                           <w:numId w:val="2"/>
@@ -2122,7 +2278,7 @@
                     </w:p>
                     <w:p>
                       <w:pPr>
-                        <w:pStyle w:val="Listenabsatz"/>
+                        <w:pStyle w:val="ListParagraph"/>
                         <w:numPr>
                           <w:ilvl w:val="0"/>
                           <w:numId w:val="2"/>
@@ -2134,7 +2290,7 @@
                     </w:p>
                     <w:p>
                       <w:pPr>
-                        <w:pStyle w:val="Listenabsatz"/>
+                        <w:pStyle w:val="ListParagraph"/>
                         <w:numPr>
                           <w:ilvl w:val="0"/>
                           <w:numId w:val="2"/>
@@ -2146,7 +2302,7 @@
                     </w:p>
                     <w:p>
                       <w:pPr>
-                        <w:pStyle w:val="Listenabsatz"/>
+                        <w:pStyle w:val="ListParagraph"/>
                         <w:numPr>
                           <w:ilvl w:val="0"/>
                           <w:numId w:val="2"/>
@@ -2158,7 +2314,7 @@
                     </w:p>
                     <w:p>
                       <w:pPr>
-                        <w:pStyle w:val="Listenabsatz"/>
+                        <w:pStyle w:val="ListParagraph"/>
                         <w:numPr>
                           <w:ilvl w:val="0"/>
                           <w:numId w:val="2"/>
@@ -2263,9 +2419,9 @@
               </wp:anchor>
             </w:drawing>
           </mc:Choice>
-          <mc:Fallback xmlns:w16se="http://schemas.microsoft.com/office/word/2015/wordml/symex" xmlns:w16cid="http://schemas.microsoft.com/office/word/2016/wordml/cid" xmlns:am3d="http://schemas.microsoft.com/office/drawing/2017/model3d" xmlns:aink="http://schemas.microsoft.com/office/drawing/2016/ink" xmlns:cx8="http://schemas.microsoft.com/office/drawing/2016/5/14/chartex" xmlns:cx7="http://schemas.microsoft.com/office/drawing/2016/5/13/chartex" xmlns:cx6="http://schemas.microsoft.com/office/drawing/2016/5/12/chartex" xmlns:cx5="http://schemas.microsoft.com/office/drawing/2016/5/11/chartex" xmlns:cx4="http://schemas.microsoft.com/office/drawing/2016/5/10/chartex" xmlns:cx3="http://schemas.microsoft.com/office/drawing/2016/5/9/chartex" xmlns:cx2="http://schemas.microsoft.com/office/drawing/2015/10/21/chartex" xmlns:cx1="http://schemas.microsoft.com/office/drawing/2015/9/8/chartex" xmlns:cx="http://schemas.microsoft.com/office/drawing/2014/chartex">
+          <mc:Fallback>
             <w:pict>
-              <v:roundrect w14:anchorId="50AF9CDA" id="Rounded Rectangle 6" o:spid="_x0000_s1026" style="position:absolute;margin-left:3.8pt;margin-top:0;width:369.2pt;height:378.2pt;z-index:251659264;visibility:visible;mso-wrap-style:square;mso-width-percent:0;mso-height-percent:0;mso-wrap-distance-left:9pt;mso-wrap-distance-top:0;mso-wrap-distance-right:9pt;mso-wrap-distance-bottom:0;mso-position-horizontal:absolute;mso-position-horizontal-relative:text;mso-position-vertical:absolute;mso-position-vertical-relative:text;mso-width-percent:0;mso-height-percent:0;mso-width-relative:margin;mso-height-relative:margin;v-text-anchor:middle" arcsize="10923f" o:gfxdata="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" fillcolor="white [3201]" strokecolor="black [3200]" strokeweight="1pt">
+              <v:roundrect w14:anchorId="3A4696B1" id="Rounded Rectangle 6" o:spid="_x0000_s1026" style="position:absolute;margin-left:3.8pt;margin-top:0;width:369.2pt;height:378.2pt;z-index:251659264;visibility:visible;mso-wrap-style:square;mso-width-percent:0;mso-height-percent:0;mso-wrap-distance-left:9pt;mso-wrap-distance-top:0;mso-wrap-distance-right:9pt;mso-wrap-distance-bottom:0;mso-position-horizontal:absolute;mso-position-horizontal-relative:text;mso-position-vertical:absolute;mso-position-vertical-relative:text;mso-width-percent:0;mso-height-percent:0;mso-width-relative:margin;mso-height-relative:margin;v-text-anchor:middle" arcsize="10923f" o:gfxdata="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" fillcolor="white [3201]" strokecolor="black [3200]" strokeweight="1pt">
                 <v:stroke joinstyle="miter"/>
                 <w10:wrap type="through"/>
               </v:roundrect>
@@ -2482,6 +2638,7 @@
         </w:rPr>
         <w:t xml:space="preserve">To install the technologies we introduced in the </w:t>
       </w:r>
+      <w:proofErr w:type="gramStart"/>
       <w:r>
         <w:rPr>
           <w:rFonts w:asciiTheme="majorHAnsi" w:hAnsiTheme="majorHAnsi"/>
@@ -2489,6 +2646,7 @@
         </w:rPr>
         <w:t>package.json</w:t>
       </w:r>
+      <w:proofErr w:type="gramEnd"/>
       <w:r>
         <w:rPr>
           <w:rFonts w:asciiTheme="majorHAnsi" w:hAnsiTheme="majorHAnsi"/>
@@ -2508,7 +2666,25 @@
           <w:b/>
           <w:i/>
         </w:rPr>
-        <w:t>$ npm install</w:t>
+        <w:t xml:space="preserve">$ </w:t>
+      </w:r>
+      <w:proofErr w:type="spellStart"/>
+      <w:r>
+        <w:rPr>
+          <w:rFonts w:asciiTheme="majorHAnsi" w:hAnsiTheme="majorHAnsi"/>
+          <w:b/>
+          <w:i/>
+        </w:rPr>
+        <w:t>npm</w:t>
+      </w:r>
+      <w:proofErr w:type="spellEnd"/>
+      <w:r>
+        <w:rPr>
+          <w:rFonts w:asciiTheme="majorHAnsi" w:hAnsiTheme="majorHAnsi"/>
+          <w:b/>
+          <w:i/>
+        </w:rPr>
+        <w:t xml:space="preserve"> install</w:t>
       </w:r>
     </w:p>
     <w:p>
@@ -2558,7 +2734,6 @@
           <w:noProof/>
           <w:lang w:eastAsia="en-GB"/>
         </w:rPr>
-        <w:lastRenderedPageBreak/>
         <w:drawing>
           <wp:inline distT="0" distB="0" distL="0" distR="0" wp14:anchorId="4606F3A4" wp14:editId="13BDA1FD">
             <wp:extent cx="4966335" cy="5295589"/>
@@ -2659,7 +2834,6 @@
         <w:rPr>
           <w:rFonts w:asciiTheme="majorHAnsi" w:hAnsiTheme="majorHAnsi"/>
         </w:rPr>
-        <w:lastRenderedPageBreak/>
         <w:t>Here we pulled in the modules,</w:t>
       </w:r>
       <w:r>
@@ -2831,13 +3005,22 @@
           <w:rFonts w:asciiTheme="majorHAnsi" w:hAnsiTheme="majorHAnsi"/>
           <w:color w:val="FF0000"/>
         </w:rPr>
-        <w:t>--part about installing local db</w:t>
-      </w:r>
+        <w:t xml:space="preserve">--part about installing local </w:t>
+      </w:r>
+      <w:proofErr w:type="spellStart"/>
       <w:r>
         <w:rPr>
           <w:rFonts w:asciiTheme="majorHAnsi" w:hAnsiTheme="majorHAnsi"/>
           <w:color w:val="FF0000"/>
         </w:rPr>
+        <w:t>db</w:t>
+      </w:r>
+      <w:proofErr w:type="spellEnd"/>
+      <w:r>
+        <w:rPr>
+          <w:rFonts w:asciiTheme="majorHAnsi" w:hAnsiTheme="majorHAnsi"/>
+          <w:color w:val="FF0000"/>
+        </w:rPr>
         <w:t>—</w:t>
       </w:r>
     </w:p>
@@ -2855,12 +3038,6 @@
       </w:pPr>
       <w:r>
         <w:t>Courses model app/models/courses.js</w:t>
-      </w:r>
-    </w:p>
-    <w:p/>
-    <w:p>
-      <w:r>
-        <w:t>TODO: Here a picture with the courses names has to be used!</w:t>
       </w:r>
     </w:p>
     <w:p/>
@@ -2925,7 +3102,15 @@
         </w:rPr>
       </w:pPr>
       <w:r>
-        <w:t xml:space="preserve">With the Mongoose modules we create this model for the courses. </w:t>
+        <w:t xml:space="preserve">With the Mongoose </w:t>
+      </w:r>
+      <w:proofErr w:type="gramStart"/>
+      <w:r>
+        <w:t>modules</w:t>
+      </w:r>
+      <w:proofErr w:type="gramEnd"/>
+      <w:r>
+        <w:t xml:space="preserve"> we create this model for the courses. </w:t>
       </w:r>
       <w:r>
         <w:rPr>
@@ -2970,7 +3155,6 @@
           <w:noProof/>
           <w:lang w:eastAsia="en-GB"/>
         </w:rPr>
-        <w:lastRenderedPageBreak/>
         <w:drawing>
           <wp:inline distT="0" distB="0" distL="0" distR="0" wp14:anchorId="4A09B8FB" wp14:editId="4F63AB1A">
             <wp:extent cx="5727700" cy="4606925"/>
@@ -3135,7 +3319,6 @@
           <w:noProof/>
           <w:lang w:eastAsia="en-GB"/>
         </w:rPr>
-        <w:lastRenderedPageBreak/>
         <w:drawing>
           <wp:inline distT="0" distB="0" distL="0" distR="0" wp14:anchorId="225A4426" wp14:editId="77B2F94E">
             <wp:extent cx="3937635" cy="2517991"/>
@@ -3187,6 +3370,7 @@
       <w:r>
         <w:rPr>
           <w:b/>
+          <w:i/>
         </w:rPr>
         <w:t>$node server</w:t>
       </w:r>
@@ -3238,11 +3422,1040 @@
     <w:p>
       <w:pPr>
         <w:rPr>
+          <w:color w:val="000000" w:themeColor="text1"/>
+        </w:rPr>
+      </w:pPr>
+      <w:r>
+        <w:rPr>
+          <w:color w:val="000000" w:themeColor="text1"/>
+        </w:rPr>
+        <w:t>The Node backend we created will send ever</w:t>
+      </w:r>
+      <w:r>
+        <w:rPr>
+          <w:color w:val="000000" w:themeColor="text1"/>
+        </w:rPr>
+        <w:t>ybody who visits our app to index.html. We defined it that way with the “</w:t>
+      </w:r>
+      <w:proofErr w:type="spellStart"/>
+      <w:proofErr w:type="gramStart"/>
+      <w:r>
+        <w:rPr>
+          <w:b/>
+          <w:i/>
+          <w:color w:val="000000" w:themeColor="text1"/>
+        </w:rPr>
+        <w:t>app.get</w:t>
+      </w:r>
+      <w:proofErr w:type="spellEnd"/>
+      <w:r>
+        <w:rPr>
+          <w:b/>
+          <w:i/>
+          <w:color w:val="000000" w:themeColor="text1"/>
+        </w:rPr>
+        <w:t>(</w:t>
+      </w:r>
+      <w:proofErr w:type="gramEnd"/>
+      <w:r>
+        <w:rPr>
+          <w:b/>
+          <w:i/>
+          <w:color w:val="000000" w:themeColor="text1"/>
+        </w:rPr>
+        <w:t>*)</w:t>
+      </w:r>
+      <w:r>
+        <w:rPr>
+          <w:color w:val="000000" w:themeColor="text1"/>
+        </w:rPr>
+        <w:t xml:space="preserve">”. This is called a catch-all route. </w:t>
+      </w:r>
+      <w:r>
+        <w:rPr>
           <w:color w:val="FF0000"/>
-          <w:sz w:val="28"/>
-          <w:szCs w:val="28"/>
-        </w:rPr>
-      </w:pPr>
+        </w:rPr>
+        <w:t>–where</w:t>
+      </w:r>
+      <w:r>
+        <w:rPr>
+          <w:color w:val="FF0000"/>
+        </w:rPr>
+        <w:t>—</w:t>
+      </w:r>
+    </w:p>
+    <w:p>
+      <w:pPr>
+        <w:rPr>
+          <w:color w:val="000000" w:themeColor="text1"/>
+        </w:rPr>
+      </w:pPr>
+    </w:p>
+    <w:p>
+      <w:pPr>
+        <w:pStyle w:val="Heading2"/>
+      </w:pPr>
+      <w:r>
+        <w:t>Installing Bower and pulling in the components</w:t>
+      </w:r>
+    </w:p>
+    <w:p/>
+    <w:p>
+      <w:r>
+        <w:t>We need components such as bootstrap, bower and angular to complete our frontend. We will use bower to get all these components. Bower is a frontend tool manager.</w:t>
+      </w:r>
+    </w:p>
+    <w:p>
+      <w:r>
+        <w:t xml:space="preserve">To install bower on your machine run: </w:t>
+      </w:r>
+      <w:r>
+        <w:rPr>
+          <w:b/>
+          <w:i/>
+        </w:rPr>
+        <w:t xml:space="preserve">$ </w:t>
+      </w:r>
+      <w:proofErr w:type="spellStart"/>
+      <w:r>
+        <w:rPr>
+          <w:b/>
+          <w:i/>
+        </w:rPr>
+        <w:t>npm</w:t>
+      </w:r>
+      <w:proofErr w:type="spellEnd"/>
+      <w:r>
+        <w:rPr>
+          <w:b/>
+          <w:i/>
+        </w:rPr>
+        <w:t xml:space="preserve"> install –g bower</w:t>
+      </w:r>
+      <w:r>
+        <w:t xml:space="preserve">. This gives you access to bower globally. We will need two files in the root directory of our application to get started: </w:t>
+      </w:r>
+      <w:r>
+        <w:rPr>
+          <w:b/>
+          <w:i/>
+        </w:rPr>
+        <w:t>.bowerrc</w:t>
+      </w:r>
+      <w:r>
+        <w:t xml:space="preserve"> and </w:t>
+      </w:r>
+      <w:r>
+        <w:rPr>
+          <w:b/>
+          <w:i/>
+        </w:rPr>
+        <w:t>bower.json</w:t>
+      </w:r>
+      <w:r>
+        <w:t>.</w:t>
+      </w:r>
+    </w:p>
+    <w:p/>
+    <w:p>
+      <w:r>
+        <w:rPr>
+          <w:b/>
+          <w:i/>
+        </w:rPr>
+        <w:t>.bowerrc</w:t>
+      </w:r>
+      <w:r>
+        <w:t xml:space="preserve"> tells Bower where to install the files:</w:t>
+      </w:r>
+    </w:p>
+    <w:p>
+      <w:r>
+        <w:rPr>
+          <w:noProof/>
+          <w:lang w:eastAsia="en-GB"/>
+        </w:rPr>
+        <w:drawing>
+          <wp:inline distT="0" distB="0" distL="0" distR="0" wp14:anchorId="2FFC108D" wp14:editId="23327D43">
+            <wp:extent cx="4280535" cy="637335"/>
+            <wp:effectExtent l="0" t="0" r="0" b="0"/>
+            <wp:docPr id="16" name="Picture 16"/>
+            <wp:cNvGraphicFramePr>
+              <a:graphicFrameLocks xmlns:a="http://schemas.openxmlformats.org/drawingml/2006/main" noChangeAspect="1"/>
+            </wp:cNvGraphicFramePr>
+            <a:graphic xmlns:a="http://schemas.openxmlformats.org/drawingml/2006/main">
+              <a:graphicData uri="http://schemas.openxmlformats.org/drawingml/2006/picture">
+                <pic:pic xmlns:pic="http://schemas.openxmlformats.org/drawingml/2006/picture">
+                  <pic:nvPicPr>
+                    <pic:cNvPr id="16" name="Screen Shot 2017-11-01 at 17.10.18.png"/>
+                    <pic:cNvPicPr/>
+                  </pic:nvPicPr>
+                  <pic:blipFill>
+                    <a:blip r:embed="rId18">
+                      <a:extLst>
+                        <a:ext uri="{28A0092B-C50C-407E-A947-70E740481C1C}">
+                          <a14:useLocalDpi xmlns:a14="http://schemas.microsoft.com/office/drawing/2010/main" val="0"/>
+                        </a:ext>
+                      </a:extLst>
+                    </a:blip>
+                    <a:stretch>
+                      <a:fillRect/>
+                    </a:stretch>
+                  </pic:blipFill>
+                  <pic:spPr>
+                    <a:xfrm>
+                      <a:off x="0" y="0"/>
+                      <a:ext cx="4414663" cy="657305"/>
+                    </a:xfrm>
+                    <a:prstGeom prst="rect">
+                      <a:avLst/>
+                    </a:prstGeom>
+                  </pic:spPr>
+                </pic:pic>
+              </a:graphicData>
+            </a:graphic>
+          </wp:inline>
+        </w:drawing>
+      </w:r>
+    </w:p>
+    <w:p>
+      <w:proofErr w:type="gramStart"/>
+      <w:r>
+        <w:rPr>
+          <w:b/>
+          <w:i/>
+        </w:rPr>
+        <w:t>bower.json</w:t>
+      </w:r>
+      <w:proofErr w:type="gramEnd"/>
+      <w:r>
+        <w:t xml:space="preserve"> is analogous to </w:t>
+      </w:r>
+      <w:r>
+        <w:rPr>
+          <w:b/>
+          <w:i/>
+        </w:rPr>
+        <w:t>package.json</w:t>
+      </w:r>
+      <w:r>
+        <w:t xml:space="preserve"> it tells Bower which packages we need:</w:t>
+      </w:r>
+      <w:r>
+        <w:rPr>
+          <w:noProof/>
+          <w:lang w:eastAsia="en-GB"/>
+        </w:rPr>
+        <w:t xml:space="preserve"> </w:t>
+      </w:r>
+      <w:r>
+        <w:rPr>
+          <w:noProof/>
+          <w:lang w:eastAsia="en-GB"/>
+        </w:rPr>
+        <w:drawing>
+          <wp:inline distT="0" distB="0" distL="0" distR="0" wp14:anchorId="329A152F" wp14:editId="61D40E30">
+            <wp:extent cx="4280535" cy="1925767"/>
+            <wp:effectExtent l="0" t="0" r="0" b="5080"/>
+            <wp:docPr id="17" name="Picture 17"/>
+            <wp:cNvGraphicFramePr>
+              <a:graphicFrameLocks xmlns:a="http://schemas.openxmlformats.org/drawingml/2006/main" noChangeAspect="1"/>
+            </wp:cNvGraphicFramePr>
+            <a:graphic xmlns:a="http://schemas.openxmlformats.org/drawingml/2006/main">
+              <a:graphicData uri="http://schemas.openxmlformats.org/drawingml/2006/picture">
+                <pic:pic xmlns:pic="http://schemas.openxmlformats.org/drawingml/2006/picture">
+                  <pic:nvPicPr>
+                    <pic:cNvPr id="17" name="Screen Shot 2017-11-01 at 17.12.26.png"/>
+                    <pic:cNvPicPr/>
+                  </pic:nvPicPr>
+                  <pic:blipFill>
+                    <a:blip r:embed="rId19">
+                      <a:extLst>
+                        <a:ext uri="{28A0092B-C50C-407E-A947-70E740481C1C}">
+                          <a14:useLocalDpi xmlns:a14="http://schemas.microsoft.com/office/drawing/2010/main" val="0"/>
+                        </a:ext>
+                      </a:extLst>
+                    </a:blip>
+                    <a:stretch>
+                      <a:fillRect/>
+                    </a:stretch>
+                  </pic:blipFill>
+                  <pic:spPr>
+                    <a:xfrm>
+                      <a:off x="0" y="0"/>
+                      <a:ext cx="4331079" cy="1948506"/>
+                    </a:xfrm>
+                    <a:prstGeom prst="rect">
+                      <a:avLst/>
+                    </a:prstGeom>
+                  </pic:spPr>
+                </pic:pic>
+              </a:graphicData>
+            </a:graphic>
+          </wp:inline>
+        </w:drawing>
+      </w:r>
+    </w:p>
+    <w:p>
+      <w:r>
+        <w:t xml:space="preserve">If you run </w:t>
+      </w:r>
+      <w:r>
+        <w:rPr>
+          <w:b/>
+          <w:i/>
+        </w:rPr>
+        <w:t>$</w:t>
+      </w:r>
+      <w:r>
+        <w:rPr>
+          <w:b/>
+          <w:i/>
+        </w:rPr>
+        <w:t>bower install</w:t>
+      </w:r>
+      <w:r>
+        <w:t xml:space="preserve"> in </w:t>
+      </w:r>
+      <w:r>
+        <w:t xml:space="preserve">the directory with </w:t>
+      </w:r>
+      <w:r>
+        <w:rPr>
+          <w:b/>
+          <w:i/>
+        </w:rPr>
+        <w:t>bower.json</w:t>
+      </w:r>
+      <w:r>
+        <w:t xml:space="preserve"> now, it will install all the required technologies in </w:t>
+      </w:r>
+      <w:r>
+        <w:rPr>
+          <w:b/>
+          <w:i/>
+        </w:rPr>
+        <w:t>public/libs</w:t>
+      </w:r>
+      <w:r>
+        <w:t>.</w:t>
+      </w:r>
+    </w:p>
+    <w:p/>
+    <w:p>
+      <w:r>
+        <w:t>What we implement:</w:t>
+      </w:r>
+    </w:p>
+    <w:p>
+      <w:pPr>
+        <w:pStyle w:val="ListParagraph"/>
+        <w:numPr>
+          <w:ilvl w:val="0"/>
+          <w:numId w:val="2"/>
+        </w:numPr>
+      </w:pPr>
+      <w:r>
+        <w:t>Two pages: Home and Courses</w:t>
+      </w:r>
+    </w:p>
+    <w:p>
+      <w:pPr>
+        <w:pStyle w:val="ListParagraph"/>
+        <w:numPr>
+          <w:ilvl w:val="0"/>
+          <w:numId w:val="2"/>
+        </w:numPr>
+      </w:pPr>
+      <w:r>
+        <w:t>An Angular controller for each.</w:t>
+      </w:r>
+    </w:p>
+    <w:p>
+      <w:pPr>
+        <w:pStyle w:val="ListParagraph"/>
+        <w:numPr>
+          <w:ilvl w:val="0"/>
+          <w:numId w:val="2"/>
+        </w:numPr>
+      </w:pPr>
+      <w:r>
+        <w:t>An Angular service for Courses</w:t>
+      </w:r>
+    </w:p>
+    <w:p>
+      <w:pPr>
+        <w:pStyle w:val="ListParagraph"/>
+        <w:numPr>
+          <w:ilvl w:val="0"/>
+          <w:numId w:val="2"/>
+        </w:numPr>
+      </w:pPr>
+      <w:r>
+        <w:t>No refreshing when navigating between pages.</w:t>
+      </w:r>
+    </w:p>
+    <w:p/>
+    <w:p>
+      <w:r>
+        <w:t xml:space="preserve">As mentioned before everything will be done in the </w:t>
+      </w:r>
+      <w:r>
+        <w:rPr>
+          <w:b/>
+          <w:i/>
+        </w:rPr>
+        <w:t>public</w:t>
+      </w:r>
+      <w:r>
+        <w:t xml:space="preserve"> directory. This is the structure we want for this directory:</w:t>
+      </w:r>
+    </w:p>
+    <w:p>
+      <w:r>
+        <w:rPr>
+          <w:noProof/>
+          <w:lang w:eastAsia="en-GB"/>
+        </w:rPr>
+        <mc:AlternateContent>
+          <mc:Choice Requires="wps">
+            <w:drawing>
+              <wp:anchor distT="0" distB="0" distL="114300" distR="114300" simplePos="0" relativeHeight="251662336" behindDoc="0" locked="0" layoutInCell="1" allowOverlap="1" wp14:anchorId="30275FB1" wp14:editId="552F8125">
+                <wp:simplePos x="0" y="0"/>
+                <wp:positionH relativeFrom="column">
+                  <wp:posOffset>279400</wp:posOffset>
+                </wp:positionH>
+                <wp:positionV relativeFrom="paragraph">
+                  <wp:posOffset>242570</wp:posOffset>
+                </wp:positionV>
+                <wp:extent cx="3540760" cy="1943100"/>
+                <wp:effectExtent l="0" t="0" r="0" b="12700"/>
+                <wp:wrapTopAndBottom/>
+                <wp:docPr id="19" name="Text Box 19"/>
+                <wp:cNvGraphicFramePr/>
+                <a:graphic xmlns:a="http://schemas.openxmlformats.org/drawingml/2006/main">
+                  <a:graphicData uri="http://schemas.microsoft.com/office/word/2010/wordprocessingShape">
+                    <wps:wsp>
+                      <wps:cNvSpPr txBox="1"/>
+                      <wps:spPr>
+                        <a:xfrm>
+                          <a:off x="0" y="0"/>
+                          <a:ext cx="3540760" cy="1943100"/>
+                        </a:xfrm>
+                        <a:prstGeom prst="rect">
+                          <a:avLst/>
+                        </a:prstGeom>
+                        <a:noFill/>
+                        <a:ln>
+                          <a:noFill/>
+                        </a:ln>
+                        <a:effectLst/>
+                      </wps:spPr>
+                      <wps:style>
+                        <a:lnRef idx="0">
+                          <a:schemeClr val="accent1"/>
+                        </a:lnRef>
+                        <a:fillRef idx="0">
+                          <a:schemeClr val="accent1"/>
+                        </a:fillRef>
+                        <a:effectRef idx="0">
+                          <a:schemeClr val="accent1"/>
+                        </a:effectRef>
+                        <a:fontRef idx="minor">
+                          <a:schemeClr val="dk1"/>
+                        </a:fontRef>
+                      </wps:style>
+                      <wps:txbx>
+                        <w:txbxContent>
+                          <w:p>
+                            <w:pPr>
+                              <w:pStyle w:val="ListParagraph"/>
+                              <w:numPr>
+                                <w:ilvl w:val="0"/>
+                                <w:numId w:val="5"/>
+                              </w:numPr>
+                            </w:pPr>
+                            <w:r>
+                              <w:t>Public</w:t>
+                            </w:r>
+                          </w:p>
+                          <w:p>
+                            <w:pPr>
+                              <w:pStyle w:val="ListParagraph"/>
+                              <w:numPr>
+                                <w:ilvl w:val="1"/>
+                                <w:numId w:val="5"/>
+                              </w:numPr>
+                            </w:pPr>
+                            <w:r>
+                              <w:t>Js</w:t>
+                            </w:r>
+                          </w:p>
+                          <w:p>
+                            <w:pPr>
+                              <w:pStyle w:val="ListParagraph"/>
+                              <w:numPr>
+                                <w:ilvl w:val="2"/>
+                                <w:numId w:val="5"/>
+                              </w:numPr>
+                            </w:pPr>
+                            <w:r>
+                              <w:t>Controllers</w:t>
+                            </w:r>
+                          </w:p>
+                          <w:p>
+                            <w:pPr>
+                              <w:pStyle w:val="ListParagraph"/>
+                              <w:numPr>
+                                <w:ilvl w:val="3"/>
+                                <w:numId w:val="5"/>
+                              </w:numPr>
+                            </w:pPr>
+                            <w:r>
+                              <w:t>MainCtrl.js</w:t>
+                            </w:r>
+                          </w:p>
+                          <w:p>
+                            <w:pPr>
+                              <w:pStyle w:val="ListParagraph"/>
+                              <w:numPr>
+                                <w:ilvl w:val="3"/>
+                                <w:numId w:val="5"/>
+                              </w:numPr>
+                            </w:pPr>
+                            <w:r>
+                              <w:t>CoursesCtrl.js</w:t>
+                            </w:r>
+                          </w:p>
+                          <w:p>
+                            <w:pPr>
+                              <w:pStyle w:val="ListParagraph"/>
+                              <w:numPr>
+                                <w:ilvl w:val="2"/>
+                                <w:numId w:val="5"/>
+                              </w:numPr>
+                            </w:pPr>
+                            <w:r>
+                              <w:t>Services</w:t>
+                            </w:r>
+                          </w:p>
+                          <w:p>
+                            <w:pPr>
+                              <w:pStyle w:val="ListParagraph"/>
+                              <w:numPr>
+                                <w:ilvl w:val="3"/>
+                                <w:numId w:val="5"/>
+                              </w:numPr>
+                            </w:pPr>
+                            <w:r>
+                              <w:t>CoursesService.js</w:t>
+                            </w:r>
+                          </w:p>
+                          <w:p>
+                            <w:pPr>
+                              <w:pStyle w:val="ListParagraph"/>
+                              <w:numPr>
+                                <w:ilvl w:val="2"/>
+                                <w:numId w:val="5"/>
+                              </w:numPr>
+                            </w:pPr>
+                            <w:r>
+                              <w:t>App.js</w:t>
+                            </w:r>
+                          </w:p>
+                          <w:p>
+                            <w:pPr>
+                              <w:pStyle w:val="ListParagraph"/>
+                              <w:numPr>
+                                <w:ilvl w:val="2"/>
+                                <w:numId w:val="5"/>
+                              </w:numPr>
+                            </w:pPr>
+                            <w:r>
+                              <w:t>appRoutes.js</w:t>
+                            </w:r>
+                          </w:p>
+                          <w:p>
+                            <w:pPr>
+                              <w:pStyle w:val="ListParagraph"/>
+                              <w:ind w:left="2160"/>
+                            </w:pPr>
+                          </w:p>
+                          <w:p>
+                            <w:pPr>
+                              <w:pStyle w:val="ListParagraph"/>
+                              <w:ind w:left="1440"/>
+                            </w:pPr>
+                          </w:p>
+                        </w:txbxContent>
+                      </wps:txbx>
+                      <wps:bodyPr rot="0" spcFirstLastPara="0" vertOverflow="overflow" horzOverflow="overflow" vert="horz" wrap="square" lIns="91440" tIns="45720" rIns="91440" bIns="45720" numCol="1" spcCol="0" rtlCol="0" fromWordArt="0" anchor="t" anchorCtr="0" forceAA="0" compatLnSpc="1">
+                        <a:prstTxWarp prst="textNoShape">
+                          <a:avLst/>
+                        </a:prstTxWarp>
+                        <a:noAutofit/>
+                      </wps:bodyPr>
+                    </wps:wsp>
+                  </a:graphicData>
+                </a:graphic>
+                <wp14:sizeRelH relativeFrom="margin">
+                  <wp14:pctWidth>0</wp14:pctWidth>
+                </wp14:sizeRelH>
+                <wp14:sizeRelV relativeFrom="margin">
+                  <wp14:pctHeight>0</wp14:pctHeight>
+                </wp14:sizeRelV>
+              </wp:anchor>
+            </w:drawing>
+          </mc:Choice>
+          <mc:Fallback>
+            <w:pict>
+              <v:shape w14:anchorId="30275FB1" id="Text Box 19" o:spid="_x0000_s1027" type="#_x0000_t202" style="position:absolute;margin-left:22pt;margin-top:19.1pt;width:278.8pt;height:153pt;z-index:251662336;visibility:visible;mso-wrap-style:square;mso-width-percent:0;mso-height-percent:0;mso-wrap-distance-left:9pt;mso-wrap-distance-top:0;mso-wrap-distance-right:9pt;mso-wrap-distance-bottom:0;mso-position-horizontal:absolute;mso-position-horizontal-relative:text;mso-position-vertical:absolute;mso-position-vertical-relative:text;mso-width-percent:0;mso-height-percent:0;mso-width-relative:margin;mso-height-relative:margin;v-text-anchor:top" o:gfxdata="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" filled="f" stroked="f">
+                <v:textbox>
+                  <w:txbxContent>
+                    <w:p>
+                      <w:pPr>
+                        <w:pStyle w:val="ListParagraph"/>
+                        <w:numPr>
+                          <w:ilvl w:val="0"/>
+                          <w:numId w:val="5"/>
+                        </w:numPr>
+                      </w:pPr>
+                      <w:r>
+                        <w:t>Public</w:t>
+                      </w:r>
+                    </w:p>
+                    <w:p>
+                      <w:pPr>
+                        <w:pStyle w:val="ListParagraph"/>
+                        <w:numPr>
+                          <w:ilvl w:val="1"/>
+                          <w:numId w:val="5"/>
+                        </w:numPr>
+                      </w:pPr>
+                      <w:r>
+                        <w:t>Js</w:t>
+                      </w:r>
+                    </w:p>
+                    <w:p>
+                      <w:pPr>
+                        <w:pStyle w:val="ListParagraph"/>
+                        <w:numPr>
+                          <w:ilvl w:val="2"/>
+                          <w:numId w:val="5"/>
+                        </w:numPr>
+                      </w:pPr>
+                      <w:r>
+                        <w:t>Controllers</w:t>
+                      </w:r>
+                    </w:p>
+                    <w:p>
+                      <w:pPr>
+                        <w:pStyle w:val="ListParagraph"/>
+                        <w:numPr>
+                          <w:ilvl w:val="3"/>
+                          <w:numId w:val="5"/>
+                        </w:numPr>
+                      </w:pPr>
+                      <w:r>
+                        <w:t>MainCtrl.js</w:t>
+                      </w:r>
+                    </w:p>
+                    <w:p>
+                      <w:pPr>
+                        <w:pStyle w:val="ListParagraph"/>
+                        <w:numPr>
+                          <w:ilvl w:val="3"/>
+                          <w:numId w:val="5"/>
+                        </w:numPr>
+                      </w:pPr>
+                      <w:r>
+                        <w:t>CoursesCtrl.js</w:t>
+                      </w:r>
+                    </w:p>
+                    <w:p>
+                      <w:pPr>
+                        <w:pStyle w:val="ListParagraph"/>
+                        <w:numPr>
+                          <w:ilvl w:val="2"/>
+                          <w:numId w:val="5"/>
+                        </w:numPr>
+                      </w:pPr>
+                      <w:r>
+                        <w:t>Services</w:t>
+                      </w:r>
+                    </w:p>
+                    <w:p>
+                      <w:pPr>
+                        <w:pStyle w:val="ListParagraph"/>
+                        <w:numPr>
+                          <w:ilvl w:val="3"/>
+                          <w:numId w:val="5"/>
+                        </w:numPr>
+                      </w:pPr>
+                      <w:r>
+                        <w:t>CoursesService.js</w:t>
+                      </w:r>
+                    </w:p>
+                    <w:p>
+                      <w:pPr>
+                        <w:pStyle w:val="ListParagraph"/>
+                        <w:numPr>
+                          <w:ilvl w:val="2"/>
+                          <w:numId w:val="5"/>
+                        </w:numPr>
+                      </w:pPr>
+                      <w:r>
+                        <w:t>App.js</w:t>
+                      </w:r>
+                    </w:p>
+                    <w:p>
+                      <w:pPr>
+                        <w:pStyle w:val="ListParagraph"/>
+                        <w:numPr>
+                          <w:ilvl w:val="2"/>
+                          <w:numId w:val="5"/>
+                        </w:numPr>
+                      </w:pPr>
+                      <w:r>
+                        <w:t>appRoutes.js</w:t>
+                      </w:r>
+                    </w:p>
+                    <w:p>
+                      <w:pPr>
+                        <w:pStyle w:val="ListParagraph"/>
+                        <w:ind w:left="2160"/>
+                      </w:pPr>
+                    </w:p>
+                    <w:p>
+                      <w:pPr>
+                        <w:pStyle w:val="ListParagraph"/>
+                        <w:ind w:left="1440"/>
+                      </w:pPr>
+                    </w:p>
+                  </w:txbxContent>
+                </v:textbox>
+                <w10:wrap type="topAndBottom"/>
+              </v:shape>
+            </w:pict>
+          </mc:Fallback>
+        </mc:AlternateContent>
+      </w:r>
+      <w:r>
+        <w:rPr>
+          <w:noProof/>
+          <w:lang w:eastAsia="en-GB"/>
+        </w:rPr>
+        <mc:AlternateContent>
+          <mc:Choice Requires="wps">
+            <w:drawing>
+              <wp:anchor distT="0" distB="0" distL="114300" distR="114300" simplePos="0" relativeHeight="251661312" behindDoc="0" locked="0" layoutInCell="1" allowOverlap="1" wp14:anchorId="63783340" wp14:editId="0CDE0D86">
+                <wp:simplePos x="0" y="0"/>
+                <wp:positionH relativeFrom="column">
+                  <wp:posOffset>48260</wp:posOffset>
+                </wp:positionH>
+                <wp:positionV relativeFrom="paragraph">
+                  <wp:posOffset>122555</wp:posOffset>
+                </wp:positionV>
+                <wp:extent cx="4000500" cy="2176145"/>
+                <wp:effectExtent l="0" t="0" r="38100" b="33655"/>
+                <wp:wrapThrough wrapText="bothSides">
+                  <wp:wrapPolygon edited="0">
+                    <wp:start x="960" y="0"/>
+                    <wp:lineTo x="0" y="1261"/>
+                    <wp:lineTo x="0" y="20421"/>
+                    <wp:lineTo x="823" y="21682"/>
+                    <wp:lineTo x="960" y="21682"/>
+                    <wp:lineTo x="20709" y="21682"/>
+                    <wp:lineTo x="20846" y="21682"/>
+                    <wp:lineTo x="21669" y="20421"/>
+                    <wp:lineTo x="21669" y="1261"/>
+                    <wp:lineTo x="20709" y="0"/>
+                    <wp:lineTo x="960" y="0"/>
+                  </wp:wrapPolygon>
+                </wp:wrapThrough>
+                <wp:docPr id="18" name="Rounded Rectangle 18"/>
+                <wp:cNvGraphicFramePr/>
+                <a:graphic xmlns:a="http://schemas.openxmlformats.org/drawingml/2006/main">
+                  <a:graphicData uri="http://schemas.microsoft.com/office/word/2010/wordprocessingShape">
+                    <wps:wsp>
+                      <wps:cNvSpPr/>
+                      <wps:spPr>
+                        <a:xfrm>
+                          <a:off x="0" y="0"/>
+                          <a:ext cx="4000500" cy="2176145"/>
+                        </a:xfrm>
+                        <a:prstGeom prst="roundRect">
+                          <a:avLst/>
+                        </a:prstGeom>
+                      </wps:spPr>
+                      <wps:style>
+                        <a:lnRef idx="2">
+                          <a:schemeClr val="dk1"/>
+                        </a:lnRef>
+                        <a:fillRef idx="1">
+                          <a:schemeClr val="lt1"/>
+                        </a:fillRef>
+                        <a:effectRef idx="0">
+                          <a:schemeClr val="dk1"/>
+                        </a:effectRef>
+                        <a:fontRef idx="minor">
+                          <a:schemeClr val="dk1"/>
+                        </a:fontRef>
+                      </wps:style>
+                      <wps:bodyPr rot="0" spcFirstLastPara="0" vertOverflow="overflow" horzOverflow="overflow" vert="horz" wrap="square" lIns="91440" tIns="45720" rIns="91440" bIns="45720" numCol="1" spcCol="0" rtlCol="0" fromWordArt="0" anchor="ctr" anchorCtr="0" forceAA="0" compatLnSpc="1">
+                        <a:prstTxWarp prst="textNoShape">
+                          <a:avLst/>
+                        </a:prstTxWarp>
+                        <a:noAutofit/>
+                      </wps:bodyPr>
+                    </wps:wsp>
+                  </a:graphicData>
+                </a:graphic>
+                <wp14:sizeRelV relativeFrom="margin">
+                  <wp14:pctHeight>0</wp14:pctHeight>
+                </wp14:sizeRelV>
+              </wp:anchor>
+            </w:drawing>
+          </mc:Choice>
+          <mc:Fallback>
+            <w:pict>
+              <v:roundrect w14:anchorId="2ABD5DE7" id="Rounded Rectangle 18" o:spid="_x0000_s1026" style="position:absolute;margin-left:3.8pt;margin-top:9.65pt;width:315pt;height:171.35pt;z-index:251661312;visibility:visible;mso-wrap-style:square;mso-height-percent:0;mso-wrap-distance-left:9pt;mso-wrap-distance-top:0;mso-wrap-distance-right:9pt;mso-wrap-distance-bottom:0;mso-position-horizontal:absolute;mso-position-horizontal-relative:text;mso-position-vertical:absolute;mso-position-vertical-relative:text;mso-height-percent:0;mso-height-relative:margin;v-text-anchor:middle" arcsize="10923f" o:gfxdata="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" fillcolor="white [3201]" strokecolor="black [3200]" strokeweight="1pt">
+                <v:stroke joinstyle="miter"/>
+                <w10:wrap type="through"/>
+              </v:roundrect>
+            </w:pict>
+          </mc:Fallback>
+        </mc:AlternateContent>
+      </w:r>
+    </w:p>
+    <w:p>
+      <w:pPr>
+        <w:pStyle w:val="Heading1"/>
+        <w:ind w:left="720"/>
+      </w:pPr>
+    </w:p>
+    <w:p>
+      <w:r>
+        <w:t xml:space="preserve">When all controllers, services and </w:t>
+      </w:r>
+      <w:r>
+        <w:t xml:space="preserve">routes have been created, we inject them into </w:t>
+      </w:r>
+      <w:r>
+        <w:rPr>
+          <w:b/>
+          <w:i/>
+        </w:rPr>
+        <w:t>app.js</w:t>
+      </w:r>
+      <w:r>
+        <w:t>. Then everything will be able to work together.</w:t>
+      </w:r>
+    </w:p>
+    <w:p/>
+    <w:p>
+      <w:pPr>
+        <w:pStyle w:val="Heading2"/>
+      </w:pPr>
+      <w:r>
+        <w:t>Angular controllers</w:t>
+      </w:r>
+    </w:p>
+    <w:p/>
+    <w:p>
+      <w:r>
+        <w:t>For this one page app, the controllers are very basic. In practice, they can become a lot more complicated. This is the code we put into these controllers:</w:t>
+      </w:r>
+    </w:p>
+    <w:p>
+      <w:r>
+        <w:rPr>
+          <w:noProof/>
+          <w:lang w:eastAsia="en-GB"/>
+        </w:rPr>
+        <w:drawing>
+          <wp:inline distT="0" distB="0" distL="0" distR="0" wp14:anchorId="3F8DBAD1" wp14:editId="6D7480D7">
+            <wp:extent cx="4966335" cy="1140826"/>
+            <wp:effectExtent l="0" t="0" r="0" b="2540"/>
+            <wp:docPr id="20" name="Picture 20"/>
+            <wp:cNvGraphicFramePr>
+              <a:graphicFrameLocks xmlns:a="http://schemas.openxmlformats.org/drawingml/2006/main" noChangeAspect="1"/>
+            </wp:cNvGraphicFramePr>
+            <a:graphic xmlns:a="http://schemas.openxmlformats.org/drawingml/2006/main">
+              <a:graphicData uri="http://schemas.openxmlformats.org/drawingml/2006/picture">
+                <pic:pic xmlns:pic="http://schemas.openxmlformats.org/drawingml/2006/picture">
+                  <pic:nvPicPr>
+                    <pic:cNvPr id="20" name="Screen Shot 2017-11-01 at 20.28.42.png"/>
+                    <pic:cNvPicPr/>
+                  </pic:nvPicPr>
+                  <pic:blipFill>
+                    <a:blip r:embed="rId20">
+                      <a:extLst>
+                        <a:ext uri="{28A0092B-C50C-407E-A947-70E740481C1C}">
+                          <a14:useLocalDpi xmlns:a14="http://schemas.microsoft.com/office/drawing/2010/main" val="0"/>
+                        </a:ext>
+                      </a:extLst>
+                    </a:blip>
+                    <a:stretch>
+                      <a:fillRect/>
+                    </a:stretch>
+                  </pic:blipFill>
+                  <pic:spPr>
+                    <a:xfrm>
+                      <a:off x="0" y="0"/>
+                      <a:ext cx="5033667" cy="1156293"/>
+                    </a:xfrm>
+                    <a:prstGeom prst="rect">
+                      <a:avLst/>
+                    </a:prstGeom>
+                  </pic:spPr>
+                </pic:pic>
+              </a:graphicData>
+            </a:graphic>
+          </wp:inline>
+        </w:drawing>
+      </w:r>
+    </w:p>
+    <w:p>
+      <w:r>
+        <w:rPr>
+          <w:noProof/>
+          <w:lang w:eastAsia="en-GB"/>
+        </w:rPr>
+        <w:drawing>
+          <wp:inline distT="0" distB="0" distL="0" distR="0" wp14:anchorId="2BF0B073" wp14:editId="292B97DF">
+            <wp:extent cx="4966335" cy="1154040"/>
+            <wp:effectExtent l="0" t="0" r="0" b="0"/>
+            <wp:docPr id="21" name="Picture 21"/>
+            <wp:cNvGraphicFramePr>
+              <a:graphicFrameLocks xmlns:a="http://schemas.openxmlformats.org/drawingml/2006/main" noChangeAspect="1"/>
+            </wp:cNvGraphicFramePr>
+            <a:graphic xmlns:a="http://schemas.openxmlformats.org/drawingml/2006/main">
+              <a:graphicData uri="http://schemas.openxmlformats.org/drawingml/2006/picture">
+                <pic:pic xmlns:pic="http://schemas.openxmlformats.org/drawingml/2006/picture">
+                  <pic:nvPicPr>
+                    <pic:cNvPr id="21" name="Screen Shot 2017-11-01 at 20.29.29.png"/>
+                    <pic:cNvPicPr/>
+                  </pic:nvPicPr>
+                  <pic:blipFill>
+                    <a:blip r:embed="rId21">
+                      <a:extLst>
+                        <a:ext uri="{28A0092B-C50C-407E-A947-70E740481C1C}">
+                          <a14:useLocalDpi xmlns:a14="http://schemas.microsoft.com/office/drawing/2010/main" val="0"/>
+                        </a:ext>
+                      </a:extLst>
+                    </a:blip>
+                    <a:stretch>
+                      <a:fillRect/>
+                    </a:stretch>
+                  </pic:blipFill>
+                  <pic:spPr>
+                    <a:xfrm>
+                      <a:off x="0" y="0"/>
+                      <a:ext cx="4996061" cy="1160947"/>
+                    </a:xfrm>
+                    <a:prstGeom prst="rect">
+                      <a:avLst/>
+                    </a:prstGeom>
+                  </pic:spPr>
+                </pic:pic>
+              </a:graphicData>
+            </a:graphic>
+          </wp:inline>
+        </w:drawing>
+      </w:r>
+    </w:p>
+    <w:p/>
+    <w:p>
+      <w:pPr>
+        <w:pStyle w:val="Heading2"/>
+      </w:pPr>
+      <w:r>
+        <w:t>Angular services</w:t>
+      </w:r>
+    </w:p>
+    <w:p/>
+    <w:p>
+      <w:r>
+        <w:t xml:space="preserve">The services are where you would do API calls to your Node backend from your Angular frontend, using </w:t>
+      </w:r>
+      <w:r>
+        <w:rPr>
+          <w:b/>
+          <w:i/>
+        </w:rPr>
+        <w:t>$http</w:t>
+      </w:r>
+      <w:r>
+        <w:t xml:space="preserve"> and </w:t>
+      </w:r>
+      <w:r>
+        <w:rPr>
+          <w:b/>
+          <w:i/>
+        </w:rPr>
+        <w:t>$resource</w:t>
+      </w:r>
+      <w:r>
+        <w:t xml:space="preserve"> </w:t>
+      </w:r>
+    </w:p>
+    <w:p>
+      <w:r>
+        <w:rPr>
+          <w:noProof/>
+          <w:lang w:eastAsia="en-GB"/>
+        </w:rPr>
+        <w:drawing>
+          <wp:inline distT="0" distB="0" distL="0" distR="0" wp14:anchorId="469E4720" wp14:editId="28A8FB04">
+            <wp:extent cx="5727700" cy="4224655"/>
+            <wp:effectExtent l="0" t="0" r="12700" b="0"/>
+            <wp:docPr id="22" name="Picture 22"/>
+            <wp:cNvGraphicFramePr>
+              <a:graphicFrameLocks xmlns:a="http://schemas.openxmlformats.org/drawingml/2006/main" noChangeAspect="1"/>
+            </wp:cNvGraphicFramePr>
+            <a:graphic xmlns:a="http://schemas.openxmlformats.org/drawingml/2006/main">
+              <a:graphicData uri="http://schemas.openxmlformats.org/drawingml/2006/picture">
+                <pic:pic xmlns:pic="http://schemas.openxmlformats.org/drawingml/2006/picture">
+                  <pic:nvPicPr>
+                    <pic:cNvPr id="22" name="Screen Shot 2017-11-01 at 20.34.49.png"/>
+                    <pic:cNvPicPr/>
+                  </pic:nvPicPr>
+                  <pic:blipFill>
+                    <a:blip r:embed="rId22">
+                      <a:extLst>
+                        <a:ext uri="{28A0092B-C50C-407E-A947-70E740481C1C}">
+                          <a14:useLocalDpi xmlns:a14="http://schemas.microsoft.com/office/drawing/2010/main" val="0"/>
+                        </a:ext>
+                      </a:extLst>
+                    </a:blip>
+                    <a:stretch>
+                      <a:fillRect/>
+                    </a:stretch>
+                  </pic:blipFill>
+                  <pic:spPr>
+                    <a:xfrm>
+                      <a:off x="0" y="0"/>
+                      <a:ext cx="5727700" cy="4224655"/>
+                    </a:xfrm>
+                    <a:prstGeom prst="rect">
+                      <a:avLst/>
+                    </a:prstGeom>
+                  </pic:spPr>
+                </pic:pic>
+              </a:graphicData>
+            </a:graphic>
+          </wp:inline>
+        </w:drawing>
+      </w:r>
+    </w:p>
+    <w:p/>
+    <w:p>
+      <w:bookmarkStart w:id="0" w:name="_GoBack"/>
+      <w:bookmarkEnd w:id="0"/>
+      <w:r>
+        <w:t xml:space="preserve"> </w:t>
+      </w:r>
     </w:p>
     <w:p>
       <w:pPr>
@@ -3268,7 +4481,7 @@
       <w:r>
         <w:t xml:space="preserve">The MongoDB Architecture Guide: </w:t>
       </w:r>
-      <w:hyperlink r:id="rId18" w:history="1">
+      <w:hyperlink r:id="rId23" w:history="1">
         <w:r>
           <w:rPr>
             <w:rStyle w:val="Hyperlink"/>
@@ -3294,7 +4507,7 @@
       <w:r>
         <w:t xml:space="preserve"> on the Express.js website: </w:t>
       </w:r>
-      <w:hyperlink r:id="rId19" w:history="1">
+      <w:hyperlink r:id="rId24" w:history="1">
         <w:r>
           <w:rPr>
             <w:rStyle w:val="Hyperlink"/>
@@ -3317,7 +4530,7 @@
       <w:r>
         <w:t xml:space="preserve">d by AngularJS: </w:t>
       </w:r>
-      <w:hyperlink r:id="rId20" w:history="1">
+      <w:hyperlink r:id="rId25" w:history="1">
         <w:r>
           <w:rPr>
             <w:rStyle w:val="Hyperlink"/>
@@ -3337,7 +4550,7 @@
       <w:r>
         <w:t xml:space="preserve">The AngularJS website: </w:t>
       </w:r>
-      <w:hyperlink r:id="rId21" w:history="1">
+      <w:hyperlink r:id="rId26" w:history="1">
         <w:r>
           <w:rPr>
             <w:rStyle w:val="Hyperlink"/>
@@ -3357,7 +4570,7 @@
       <w:r>
         <w:t xml:space="preserve">The official Node.js website: </w:t>
       </w:r>
-      <w:hyperlink r:id="rId22" w:history="1">
+      <w:hyperlink r:id="rId27" w:history="1">
         <w:r>
           <w:rPr>
             <w:rStyle w:val="Hyperlink"/>
@@ -3377,7 +4590,7 @@
       <w:r>
         <w:t xml:space="preserve">The API provided by Node.js: </w:t>
       </w:r>
-      <w:hyperlink r:id="rId23" w:history="1">
+      <w:hyperlink r:id="rId28" w:history="1">
         <w:r>
           <w:rPr>
             <w:rStyle w:val="Hyperlink"/>
@@ -3405,13 +4618,7 @@
         <w:ind w:left="360"/>
       </w:pPr>
     </w:p>
-    <w:p>
-      <w:r>
-        <w:t>test</w:t>
-      </w:r>
-      <w:bookmarkStart w:id="0" w:name="_GoBack"/>
-      <w:bookmarkEnd w:id="0"/>
-    </w:p>
+    <w:p/>
     <w:sectPr>
       <w:pgSz w:w="11900" w:h="16840"/>
       <w:pgMar w:top="1440" w:right="1440" w:bottom="1440" w:left="1440" w:header="708" w:footer="708" w:gutter="0"/>
@@ -3659,11 +4866,11 @@
     </w:lvl>
   </w:abstractNum>
   <w:abstractNum w:abstractNumId="2">
-    <w:nsid w:val="60BC48F6"/>
+    <w:nsid w:val="3FB536CE"/>
     <w:multiLevelType w:val="hybridMultilevel"/>
-    <w:tmpl w:val="19008518"/>
-    <w:lvl w:ilvl="0" w:tplc="117414D2">
-      <w:start w:val="1"/>
+    <w:tmpl w:val="3ADA4E6A"/>
+    <w:lvl w:ilvl="0" w:tplc="DD84C118">
+      <w:start w:val="5"/>
       <w:numFmt w:val="bullet"/>
       <w:lvlText w:val="-"/>
       <w:lvlJc w:val="left"/>
@@ -3698,7 +4905,7 @@
         <w:rFonts w:ascii="Wingdings" w:hAnsi="Wingdings" w:hint="default"/>
       </w:rPr>
     </w:lvl>
-    <w:lvl w:ilvl="3" w:tplc="08090001" w:tentative="1">
+    <w:lvl w:ilvl="3" w:tplc="08090001">
       <w:start w:val="1"/>
       <w:numFmt w:val="bullet"/>
       <w:lvlText w:val=""/>
@@ -3772,6 +4979,119 @@
     </w:lvl>
   </w:abstractNum>
   <w:abstractNum w:abstractNumId="3">
+    <w:nsid w:val="60BC48F6"/>
+    <w:multiLevelType w:val="hybridMultilevel"/>
+    <w:tmpl w:val="19008518"/>
+    <w:lvl w:ilvl="0" w:tplc="117414D2">
+      <w:start w:val="1"/>
+      <w:numFmt w:val="bullet"/>
+      <w:lvlText w:val="-"/>
+      <w:lvlJc w:val="left"/>
+      <w:pPr>
+        <w:ind w:left="720" w:hanging="360"/>
+      </w:pPr>
+      <w:rPr>
+        <w:rFonts w:ascii="Calibri" w:eastAsiaTheme="minorHAnsi" w:hAnsi="Calibri" w:cstheme="minorBidi" w:hint="default"/>
+      </w:rPr>
+    </w:lvl>
+    <w:lvl w:ilvl="1" w:tplc="08090003">
+      <w:start w:val="1"/>
+      <w:numFmt w:val="bullet"/>
+      <w:lvlText w:val="o"/>
+      <w:lvlJc w:val="left"/>
+      <w:pPr>
+        <w:ind w:left="1440" w:hanging="360"/>
+      </w:pPr>
+      <w:rPr>
+        <w:rFonts w:ascii="Courier New" w:hAnsi="Courier New" w:cs="Courier New" w:hint="default"/>
+      </w:rPr>
+    </w:lvl>
+    <w:lvl w:ilvl="2" w:tplc="08090005">
+      <w:start w:val="1"/>
+      <w:numFmt w:val="bullet"/>
+      <w:lvlText w:val=""/>
+      <w:lvlJc w:val="left"/>
+      <w:pPr>
+        <w:ind w:left="2160" w:hanging="360"/>
+      </w:pPr>
+      <w:rPr>
+        <w:rFonts w:ascii="Wingdings" w:hAnsi="Wingdings" w:hint="default"/>
+      </w:rPr>
+    </w:lvl>
+    <w:lvl w:ilvl="3" w:tplc="08090001" w:tentative="1">
+      <w:start w:val="1"/>
+      <w:numFmt w:val="bullet"/>
+      <w:lvlText w:val=""/>
+      <w:lvlJc w:val="left"/>
+      <w:pPr>
+        <w:ind w:left="2880" w:hanging="360"/>
+      </w:pPr>
+      <w:rPr>
+        <w:rFonts w:ascii="Symbol" w:hAnsi="Symbol" w:hint="default"/>
+      </w:rPr>
+    </w:lvl>
+    <w:lvl w:ilvl="4" w:tplc="08090003" w:tentative="1">
+      <w:start w:val="1"/>
+      <w:numFmt w:val="bullet"/>
+      <w:lvlText w:val="o"/>
+      <w:lvlJc w:val="left"/>
+      <w:pPr>
+        <w:ind w:left="3600" w:hanging="360"/>
+      </w:pPr>
+      <w:rPr>
+        <w:rFonts w:ascii="Courier New" w:hAnsi="Courier New" w:cs="Courier New" w:hint="default"/>
+      </w:rPr>
+    </w:lvl>
+    <w:lvl w:ilvl="5" w:tplc="08090005" w:tentative="1">
+      <w:start w:val="1"/>
+      <w:numFmt w:val="bullet"/>
+      <w:lvlText w:val=""/>
+      <w:lvlJc w:val="left"/>
+      <w:pPr>
+        <w:ind w:left="4320" w:hanging="360"/>
+      </w:pPr>
+      <w:rPr>
+        <w:rFonts w:ascii="Wingdings" w:hAnsi="Wingdings" w:hint="default"/>
+      </w:rPr>
+    </w:lvl>
+    <w:lvl w:ilvl="6" w:tplc="08090001" w:tentative="1">
+      <w:start w:val="1"/>
+      <w:numFmt w:val="bullet"/>
+      <w:lvlText w:val=""/>
+      <w:lvlJc w:val="left"/>
+      <w:pPr>
+        <w:ind w:left="5040" w:hanging="360"/>
+      </w:pPr>
+      <w:rPr>
+        <w:rFonts w:ascii="Symbol" w:hAnsi="Symbol" w:hint="default"/>
+      </w:rPr>
+    </w:lvl>
+    <w:lvl w:ilvl="7" w:tplc="08090003" w:tentative="1">
+      <w:start w:val="1"/>
+      <w:numFmt w:val="bullet"/>
+      <w:lvlText w:val="o"/>
+      <w:lvlJc w:val="left"/>
+      <w:pPr>
+        <w:ind w:left="5760" w:hanging="360"/>
+      </w:pPr>
+      <w:rPr>
+        <w:rFonts w:ascii="Courier New" w:hAnsi="Courier New" w:cs="Courier New" w:hint="default"/>
+      </w:rPr>
+    </w:lvl>
+    <w:lvl w:ilvl="8" w:tplc="08090005" w:tentative="1">
+      <w:start w:val="1"/>
+      <w:numFmt w:val="bullet"/>
+      <w:lvlText w:val=""/>
+      <w:lvlJc w:val="left"/>
+      <w:pPr>
+        <w:ind w:left="6480" w:hanging="360"/>
+      </w:pPr>
+      <w:rPr>
+        <w:rFonts w:ascii="Wingdings" w:hAnsi="Wingdings" w:hint="default"/>
+      </w:rPr>
+    </w:lvl>
+  </w:abstractNum>
+  <w:abstractNum w:abstractNumId="4">
     <w:nsid w:val="65316244"/>
     <w:multiLevelType w:val="hybridMultilevel"/>
     <w:tmpl w:val="02A2789E"/>
@@ -3861,16 +5181,19 @@
     </w:lvl>
   </w:abstractNum>
   <w:num w:numId="1">
-    <w:abstractNumId w:val="3"/>
+    <w:abstractNumId w:val="4"/>
   </w:num>
   <w:num w:numId="2">
-    <w:abstractNumId w:val="2"/>
+    <w:abstractNumId w:val="3"/>
   </w:num>
   <w:num w:numId="3">
     <w:abstractNumId w:val="0"/>
   </w:num>
   <w:num w:numId="4">
     <w:abstractNumId w:val="1"/>
+  </w:num>
+  <w:num w:numId="5">
+    <w:abstractNumId w:val="2"/>
   </w:num>
 </w:numbering>
 </file>
@@ -4045,6 +5368,15 @@
     <w:lsdException w:name="Balloon Text" w:semiHidden="1" w:unhideWhenUsed="1"/>
     <w:lsdException w:name="Table Grid" w:uiPriority="39"/>
     <w:lsdException w:name="Table Theme" w:semiHidden="1" w:unhideWhenUsed="1"/>
+    <w:lsdException w:name="Note Level 1" w:semiHidden="1" w:unhideWhenUsed="1"/>
+    <w:lsdException w:name="Note Level 2" w:semiHidden="1" w:unhideWhenUsed="1"/>
+    <w:lsdException w:name="Note Level 3" w:semiHidden="1" w:unhideWhenUsed="1"/>
+    <w:lsdException w:name="Note Level 4" w:semiHidden="1" w:unhideWhenUsed="1"/>
+    <w:lsdException w:name="Note Level 5" w:semiHidden="1" w:unhideWhenUsed="1"/>
+    <w:lsdException w:name="Note Level 6" w:semiHidden="1" w:unhideWhenUsed="1"/>
+    <w:lsdException w:name="Note Level 7" w:semiHidden="1" w:unhideWhenUsed="1"/>
+    <w:lsdException w:name="Note Level 8" w:semiHidden="1" w:unhideWhenUsed="1"/>
+    <w:lsdException w:name="Note Level 9" w:semiHidden="1" w:unhideWhenUsed="1"/>
     <w:lsdException w:name="Placeholder Text" w:semiHidden="1"/>
     <w:lsdException w:name="No Spacing" w:uiPriority="1" w:qFormat="1"/>
     <w:lsdException w:name="Light Shading" w:uiPriority="60"/>

</xml_diff>

<commit_message>
Latest changes report 16h27 02/11
</commit_message>
<xml_diff>
--- a/administration/ReportWebEng.docx
+++ b/administration/ReportWebEng.docx
@@ -273,21 +273,7 @@
         <w:rPr>
           <w:rFonts w:asciiTheme="majorHAnsi" w:hAnsiTheme="majorHAnsi"/>
         </w:rPr>
-        <w:t>, horizontally scalable through, what they call ‘</w:t>
-      </w:r>
-      <w:proofErr w:type="spellStart"/>
-      <w:r>
-        <w:rPr>
-          <w:rFonts w:asciiTheme="majorHAnsi" w:hAnsiTheme="majorHAnsi"/>
-        </w:rPr>
-        <w:t>sharding</w:t>
-      </w:r>
-      <w:proofErr w:type="spellEnd"/>
-      <w:r>
-        <w:rPr>
-          <w:rFonts w:asciiTheme="majorHAnsi" w:hAnsiTheme="majorHAnsi"/>
-        </w:rPr>
-        <w:t xml:space="preserve">’. This is a form of partitioning. Lastly the database is </w:t>
+        <w:t xml:space="preserve">, horizontally scalable through, what they call ‘sharding’. This is a form of partitioning. Lastly the database is </w:t>
       </w:r>
       <w:r>
         <w:rPr>
@@ -354,55 +340,18 @@
         </w:rPr>
         <w:t>of special functions. To start with, the ‘</w:t>
       </w:r>
-      <w:proofErr w:type="gramStart"/>
       <w:r>
         <w:rPr>
           <w:rFonts w:asciiTheme="majorHAnsi" w:hAnsiTheme="majorHAnsi"/>
           <w:b/>
         </w:rPr>
-        <w:t>express(</w:t>
-      </w:r>
-      <w:proofErr w:type="gramEnd"/>
-      <w:r>
-        <w:rPr>
-          <w:rFonts w:asciiTheme="majorHAnsi" w:hAnsiTheme="majorHAnsi"/>
-          <w:b/>
-        </w:rPr>
-        <w:t>)</w:t>
-      </w:r>
-      <w:r>
-        <w:rPr>
-          <w:rFonts w:asciiTheme="majorHAnsi" w:hAnsiTheme="majorHAnsi"/>
-        </w:rPr>
-        <w:t xml:space="preserve">’ functions. </w:t>
-      </w:r>
-      <w:proofErr w:type="gramStart"/>
-      <w:r>
-        <w:rPr>
-          <w:rFonts w:asciiTheme="majorHAnsi" w:hAnsiTheme="majorHAnsi"/>
-        </w:rPr>
-        <w:t>Express(</w:t>
-      </w:r>
-      <w:proofErr w:type="gramEnd"/>
-      <w:r>
-        <w:rPr>
-          <w:rFonts w:asciiTheme="majorHAnsi" w:hAnsiTheme="majorHAnsi"/>
-        </w:rPr>
-        <w:t>) creates an Express application. There are methods for this function to deal with JSON-files, static files, routers and encoded URL. The ‘</w:t>
-      </w:r>
-      <w:proofErr w:type="gramStart"/>
-      <w:r>
-        <w:rPr>
-          <w:rFonts w:asciiTheme="majorHAnsi" w:hAnsiTheme="majorHAnsi"/>
-        </w:rPr>
-        <w:t>express(</w:t>
-      </w:r>
-      <w:proofErr w:type="gramEnd"/>
-      <w:r>
-        <w:rPr>
-          <w:rFonts w:asciiTheme="majorHAnsi" w:hAnsiTheme="majorHAnsi"/>
-        </w:rPr>
-        <w:t>)’-function is the top-level function for the Express module. Then the four objects.</w:t>
+        <w:t>express()</w:t>
+      </w:r>
+      <w:r>
+        <w:rPr>
+          <w:rFonts w:asciiTheme="majorHAnsi" w:hAnsiTheme="majorHAnsi"/>
+        </w:rPr>
+        <w:t>’ functions. Express() creates an Express application. There are methods for this function to deal with JSON-files, static files, routers and encoded URL. The ‘express()’-function is the top-level function for the Express module. Then the four objects.</w:t>
       </w:r>
     </w:p>
     <w:p>
@@ -549,43 +498,7 @@
         <w:rPr>
           <w:rFonts w:asciiTheme="majorHAnsi" w:hAnsiTheme="majorHAnsi"/>
         </w:rPr>
-        <w:t xml:space="preserve"> The router also acts as a middleware, it can be used as the argument of an ‘</w:t>
-      </w:r>
-      <w:proofErr w:type="spellStart"/>
-      <w:proofErr w:type="gramStart"/>
-      <w:r>
-        <w:rPr>
-          <w:rFonts w:asciiTheme="majorHAnsi" w:hAnsiTheme="majorHAnsi"/>
-        </w:rPr>
-        <w:t>app.use</w:t>
-      </w:r>
-      <w:proofErr w:type="spellEnd"/>
-      <w:r>
-        <w:rPr>
-          <w:rFonts w:asciiTheme="majorHAnsi" w:hAnsiTheme="majorHAnsi"/>
-        </w:rPr>
-        <w:t>(</w:t>
-      </w:r>
-      <w:proofErr w:type="gramEnd"/>
-      <w:r>
-        <w:rPr>
-          <w:rFonts w:asciiTheme="majorHAnsi" w:hAnsiTheme="majorHAnsi"/>
-        </w:rPr>
-        <w:t>)’-function or as the argument of the ‘use()’-function of another router. The router can be created by the ‘</w:t>
-      </w:r>
-      <w:proofErr w:type="gramStart"/>
-      <w:r>
-        <w:rPr>
-          <w:rFonts w:asciiTheme="majorHAnsi" w:hAnsiTheme="majorHAnsi"/>
-        </w:rPr>
-        <w:t>router(</w:t>
-      </w:r>
-      <w:proofErr w:type="gramEnd"/>
-      <w:r>
-        <w:rPr>
-          <w:rFonts w:asciiTheme="majorHAnsi" w:hAnsiTheme="majorHAnsi"/>
-        </w:rPr>
-        <w:t>)’-function of the top-level Express object.</w:t>
+        <w:t xml:space="preserve"> The router also acts as a middleware, it can be used as the argument of an ‘app.use()’-function or as the argument of the ‘use()’-function of another router. The router can be created by the ‘router()’-function of the top-level Express object.</w:t>
       </w:r>
     </w:p>
     <w:p/>
@@ -695,7 +608,6 @@
         </w:rPr>
         <w:t>The ‘</w:t>
       </w:r>
-      <w:proofErr w:type="spellStart"/>
       <w:r>
         <w:rPr>
           <w:rFonts w:asciiTheme="majorHAnsi" w:hAnsiTheme="majorHAnsi"/>
@@ -703,7 +615,6 @@
         </w:rPr>
         <w:t>ngRoute</w:t>
       </w:r>
-      <w:proofErr w:type="spellEnd"/>
       <w:r>
         <w:rPr>
           <w:rFonts w:asciiTheme="majorHAnsi" w:hAnsiTheme="majorHAnsi"/>
@@ -720,41 +631,13 @@
         <w:rPr>
           <w:rFonts w:asciiTheme="majorHAnsi" w:hAnsiTheme="majorHAnsi"/>
         </w:rPr>
-        <w:t xml:space="preserve">ted in </w:t>
-      </w:r>
-      <w:proofErr w:type="spellStart"/>
-      <w:r>
-        <w:rPr>
-          <w:rFonts w:asciiTheme="majorHAnsi" w:hAnsiTheme="majorHAnsi"/>
-        </w:rPr>
-        <w:t>hashbang</w:t>
-      </w:r>
-      <w:proofErr w:type="spellEnd"/>
-      <w:r>
-        <w:rPr>
-          <w:rFonts w:asciiTheme="majorHAnsi" w:hAnsiTheme="majorHAnsi"/>
-        </w:rPr>
-        <w:t xml:space="preserve"> and HTML 5 </w:t>
-      </w:r>
-      <w:proofErr w:type="spellStart"/>
-      <w:r>
-        <w:rPr>
-          <w:rFonts w:asciiTheme="majorHAnsi" w:hAnsiTheme="majorHAnsi"/>
-        </w:rPr>
-        <w:t>pushS</w:t>
-      </w:r>
-      <w:r>
-        <w:rPr>
-          <w:rFonts w:asciiTheme="majorHAnsi" w:hAnsiTheme="majorHAnsi"/>
-        </w:rPr>
-        <w:t>tate</w:t>
-      </w:r>
-      <w:proofErr w:type="spellEnd"/>
-      <w:r>
-        <w:rPr>
-          <w:rFonts w:asciiTheme="majorHAnsi" w:hAnsiTheme="majorHAnsi"/>
-        </w:rPr>
-        <w:t>.</w:t>
+        <w:t>ted in hashbang and HTML 5 pushS</w:t>
+      </w:r>
+      <w:r>
+        <w:rPr>
+          <w:rFonts w:asciiTheme="majorHAnsi" w:hAnsiTheme="majorHAnsi"/>
+        </w:rPr>
+        <w:t>tate.</w:t>
       </w:r>
     </w:p>
     <w:p>
@@ -769,7 +652,6 @@
         </w:rPr>
         <w:t>The ‘</w:t>
       </w:r>
-      <w:proofErr w:type="spellStart"/>
       <w:r>
         <w:rPr>
           <w:rFonts w:asciiTheme="majorHAnsi" w:hAnsiTheme="majorHAnsi"/>
@@ -777,7 +659,6 @@
         </w:rPr>
         <w:t>ngAnimate</w:t>
       </w:r>
-      <w:proofErr w:type="spellEnd"/>
       <w:r>
         <w:rPr>
           <w:rFonts w:asciiTheme="majorHAnsi" w:hAnsiTheme="majorHAnsi"/>
@@ -794,21 +675,7 @@
         <w:rPr>
           <w:rFonts w:asciiTheme="majorHAnsi" w:hAnsiTheme="majorHAnsi"/>
         </w:rPr>
-        <w:t xml:space="preserve"> When ‘</w:t>
-      </w:r>
-      <w:proofErr w:type="spellStart"/>
-      <w:r>
-        <w:rPr>
-          <w:rFonts w:asciiTheme="majorHAnsi" w:hAnsiTheme="majorHAnsi"/>
-        </w:rPr>
-        <w:t>ngAnimate</w:t>
-      </w:r>
-      <w:proofErr w:type="spellEnd"/>
-      <w:r>
-        <w:rPr>
-          <w:rFonts w:asciiTheme="majorHAnsi" w:hAnsiTheme="majorHAnsi"/>
-        </w:rPr>
-        <w:t>’ is included numerous core will</w:t>
+        <w:t xml:space="preserve"> When ‘ngAnimate’ is included numerous core will</w:t>
       </w:r>
       <w:r>
         <w:rPr>
@@ -835,7 +702,6 @@
         </w:rPr>
         <w:t>‘</w:t>
       </w:r>
-      <w:proofErr w:type="spellStart"/>
       <w:r>
         <w:rPr>
           <w:rFonts w:asciiTheme="majorHAnsi" w:hAnsiTheme="majorHAnsi"/>
@@ -843,7 +709,6 @@
         </w:rPr>
         <w:t>ngAria</w:t>
       </w:r>
-      <w:proofErr w:type="spellEnd"/>
       <w:r>
         <w:rPr>
           <w:rFonts w:asciiTheme="majorHAnsi" w:hAnsiTheme="majorHAnsi"/>
@@ -869,7 +734,6 @@
         </w:rPr>
         <w:t xml:space="preserve"> ‘</w:t>
       </w:r>
-      <w:proofErr w:type="spellStart"/>
       <w:r>
         <w:rPr>
           <w:rFonts w:asciiTheme="majorHAnsi" w:hAnsiTheme="majorHAnsi"/>
@@ -877,14 +741,12 @@
         </w:rPr>
         <w:t>ngResource</w:t>
       </w:r>
-      <w:proofErr w:type="spellEnd"/>
       <w:r>
         <w:rPr>
           <w:rFonts w:asciiTheme="majorHAnsi" w:hAnsiTheme="majorHAnsi"/>
         </w:rPr>
         <w:t>’ is used to query and post data to a REST API. With ‘</w:t>
       </w:r>
-      <w:proofErr w:type="spellStart"/>
       <w:r>
         <w:rPr>
           <w:rFonts w:asciiTheme="majorHAnsi" w:hAnsiTheme="majorHAnsi"/>
@@ -892,7 +754,6 @@
         </w:rPr>
         <w:t>ngCookie</w:t>
       </w:r>
-      <w:proofErr w:type="spellEnd"/>
       <w:r>
         <w:rPr>
           <w:rFonts w:asciiTheme="majorHAnsi" w:hAnsiTheme="majorHAnsi"/>
@@ -905,7 +766,6 @@
         </w:rPr>
         <w:t xml:space="preserve"> ‘</w:t>
       </w:r>
-      <w:proofErr w:type="spellStart"/>
       <w:r>
         <w:rPr>
           <w:rFonts w:asciiTheme="majorHAnsi" w:hAnsiTheme="majorHAnsi"/>
@@ -913,14 +773,12 @@
         </w:rPr>
         <w:t>ngTouch</w:t>
       </w:r>
-      <w:proofErr w:type="spellEnd"/>
       <w:r>
         <w:rPr>
           <w:rFonts w:asciiTheme="majorHAnsi" w:hAnsiTheme="majorHAnsi"/>
         </w:rPr>
         <w:t>’ is used to develop for mobile browsers/devices. ‘</w:t>
       </w:r>
-      <w:proofErr w:type="spellStart"/>
       <w:r>
         <w:rPr>
           <w:rFonts w:asciiTheme="majorHAnsi" w:hAnsiTheme="majorHAnsi"/>
@@ -928,14 +786,12 @@
         </w:rPr>
         <w:t>ngSanitize</w:t>
       </w:r>
-      <w:proofErr w:type="spellEnd"/>
       <w:r>
         <w:rPr>
           <w:rFonts w:asciiTheme="majorHAnsi" w:hAnsiTheme="majorHAnsi"/>
         </w:rPr>
         <w:t>’ enables you to securely parse and manipulate HTML data in your app. ‘</w:t>
       </w:r>
-      <w:proofErr w:type="spellStart"/>
       <w:r>
         <w:rPr>
           <w:rFonts w:asciiTheme="majorHAnsi" w:hAnsiTheme="majorHAnsi"/>
@@ -943,7 +799,6 @@
         </w:rPr>
         <w:t>ngMock</w:t>
       </w:r>
-      <w:proofErr w:type="spellEnd"/>
       <w:r>
         <w:rPr>
           <w:rFonts w:asciiTheme="majorHAnsi" w:hAnsiTheme="majorHAnsi"/>
@@ -1366,23 +1221,13 @@
         </w:rPr>
         <w:t xml:space="preserve">Next you need to add </w:t>
       </w:r>
-      <w:proofErr w:type="spellStart"/>
       <w:r>
         <w:rPr>
           <w:rFonts w:asciiTheme="majorHAnsi" w:hAnsiTheme="majorHAnsi"/>
           <w:b/>
           <w:i/>
         </w:rPr>
-        <w:t>mongodb</w:t>
-      </w:r>
-      <w:proofErr w:type="spellEnd"/>
-      <w:r>
-        <w:rPr>
-          <w:rFonts w:asciiTheme="majorHAnsi" w:hAnsiTheme="majorHAnsi"/>
-          <w:b/>
-          <w:i/>
-        </w:rPr>
-        <w:t>/bin</w:t>
+        <w:t>mongodb/bin</w:t>
       </w:r>
       <w:r>
         <w:rPr>
@@ -1479,63 +1324,53 @@
           <w:b/>
           <w:i/>
         </w:rPr>
-        <w:t xml:space="preserve">$ </w:t>
-      </w:r>
-      <w:proofErr w:type="spellStart"/>
+        <w:t>$ mongod</w:t>
+      </w:r>
+    </w:p>
+    <w:p>
+      <w:pPr>
+        <w:rPr>
+          <w:rFonts w:asciiTheme="majorHAnsi" w:hAnsiTheme="majorHAnsi"/>
+        </w:rPr>
+      </w:pPr>
+      <w:r>
+        <w:rPr>
+          <w:rFonts w:asciiTheme="majorHAnsi" w:hAnsiTheme="majorHAnsi"/>
+        </w:rPr>
+        <w:t>If at the end of the output you see: “</w:t>
+      </w:r>
+      <w:r>
+        <w:rPr>
+          <w:rFonts w:asciiTheme="majorHAnsi" w:hAnsiTheme="majorHAnsi"/>
+          <w:i/>
+        </w:rPr>
+        <w:t>waiting for connections on port 27017</w:t>
+      </w:r>
+      <w:r>
+        <w:rPr>
+          <w:rFonts w:asciiTheme="majorHAnsi" w:hAnsiTheme="majorHAnsi"/>
+        </w:rPr>
+        <w:t xml:space="preserve">”, this means MongoDB is up and running. </w:t>
+      </w:r>
+    </w:p>
+    <w:p>
+      <w:pPr>
+        <w:rPr>
+          <w:rFonts w:asciiTheme="majorHAnsi" w:hAnsiTheme="majorHAnsi"/>
+        </w:rPr>
+      </w:pPr>
+      <w:r>
+        <w:rPr>
+          <w:rFonts w:asciiTheme="majorHAnsi" w:hAnsiTheme="majorHAnsi"/>
+        </w:rPr>
+        <w:t xml:space="preserve">You now open another window of Terminal and run </w:t>
+      </w:r>
       <w:r>
         <w:rPr>
           <w:rFonts w:asciiTheme="majorHAnsi" w:hAnsiTheme="majorHAnsi"/>
           <w:b/>
           <w:i/>
         </w:rPr>
-        <w:t>mongod</w:t>
-      </w:r>
-      <w:proofErr w:type="spellEnd"/>
-    </w:p>
-    <w:p>
-      <w:pPr>
-        <w:rPr>
-          <w:rFonts w:asciiTheme="majorHAnsi" w:hAnsiTheme="majorHAnsi"/>
-        </w:rPr>
-      </w:pPr>
-      <w:r>
-        <w:rPr>
-          <w:rFonts w:asciiTheme="majorHAnsi" w:hAnsiTheme="majorHAnsi"/>
-        </w:rPr>
-        <w:t>If at the end of the output you see: “</w:t>
-      </w:r>
-      <w:r>
-        <w:rPr>
-          <w:rFonts w:asciiTheme="majorHAnsi" w:hAnsiTheme="majorHAnsi"/>
-          <w:i/>
-        </w:rPr>
-        <w:t>waiting for connections on port 27017</w:t>
-      </w:r>
-      <w:r>
-        <w:rPr>
-          <w:rFonts w:asciiTheme="majorHAnsi" w:hAnsiTheme="majorHAnsi"/>
-        </w:rPr>
-        <w:t xml:space="preserve">”, this means MongoDB is up and running. </w:t>
-      </w:r>
-    </w:p>
-    <w:p>
-      <w:pPr>
-        <w:rPr>
-          <w:rFonts w:asciiTheme="majorHAnsi" w:hAnsiTheme="majorHAnsi"/>
-        </w:rPr>
-      </w:pPr>
-      <w:r>
-        <w:rPr>
-          <w:rFonts w:asciiTheme="majorHAnsi" w:hAnsiTheme="majorHAnsi"/>
-        </w:rPr>
-        <w:t xml:space="preserve">You now open another window of Terminal and run </w:t>
-      </w:r>
-      <w:r>
-        <w:rPr>
-          <w:rFonts w:asciiTheme="majorHAnsi" w:hAnsiTheme="majorHAnsi"/>
-          <w:b/>
-          <w:i/>
-        </w:rPr>
         <w:t>$ mongo</w:t>
       </w:r>
       <w:r>
@@ -1570,23 +1405,7 @@
           <w:rFonts w:asciiTheme="majorHAnsi" w:hAnsiTheme="majorHAnsi"/>
           <w:color w:val="FF0000"/>
         </w:rPr>
-        <w:t xml:space="preserve">--add a few basic mongo </w:t>
-      </w:r>
-      <w:proofErr w:type="gramStart"/>
-      <w:r>
-        <w:rPr>
-          <w:rFonts w:asciiTheme="majorHAnsi" w:hAnsiTheme="majorHAnsi"/>
-          <w:color w:val="FF0000"/>
-        </w:rPr>
-        <w:t>shell</w:t>
-      </w:r>
-      <w:proofErr w:type="gramEnd"/>
-      <w:r>
-        <w:rPr>
-          <w:rFonts w:asciiTheme="majorHAnsi" w:hAnsiTheme="majorHAnsi"/>
-          <w:color w:val="FF0000"/>
-        </w:rPr>
-        <w:t xml:space="preserve"> commands--</w:t>
+        <w:t>--add a few basic mongo shell commands--</w:t>
       </w:r>
     </w:p>
     <w:p/>
@@ -2421,7 +2240,7 @@
           </mc:Choice>
           <mc:Fallback>
             <w:pict>
-              <v:roundrect w14:anchorId="3A4696B1" id="Rounded Rectangle 6" o:spid="_x0000_s1026" style="position:absolute;margin-left:3.8pt;margin-top:0;width:369.2pt;height:378.2pt;z-index:251659264;visibility:visible;mso-wrap-style:square;mso-width-percent:0;mso-height-percent:0;mso-wrap-distance-left:9pt;mso-wrap-distance-top:0;mso-wrap-distance-right:9pt;mso-wrap-distance-bottom:0;mso-position-horizontal:absolute;mso-position-horizontal-relative:text;mso-position-vertical:absolute;mso-position-vertical-relative:text;mso-width-percent:0;mso-height-percent:0;mso-width-relative:margin;mso-height-relative:margin;v-text-anchor:middle" arcsize="10923f" o:gfxdata="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" fillcolor="white [3201]" strokecolor="black [3200]" strokeweight="1pt">
+              <v:roundrect w14:anchorId="7D0C9851" id="Rounded Rectangle 6" o:spid="_x0000_s1026" style="position:absolute;margin-left:3.8pt;margin-top:0;width:369.2pt;height:378.2pt;z-index:251659264;visibility:visible;mso-wrap-style:square;mso-width-percent:0;mso-height-percent:0;mso-wrap-distance-left:9pt;mso-wrap-distance-top:0;mso-wrap-distance-right:9pt;mso-wrap-distance-bottom:0;mso-position-horizontal:absolute;mso-position-horizontal-relative:text;mso-position-vertical:absolute;mso-position-vertical-relative:text;mso-width-percent:0;mso-height-percent:0;mso-width-relative:margin;mso-height-relative:margin;v-text-anchor:middle" arcsize="10923f" o:gfxdata="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" fillcolor="white [3201]" strokecolor="black [3200]" strokeweight="1pt">
                 <v:stroke joinstyle="miter"/>
                 <w10:wrap type="through"/>
               </v:roundrect>
@@ -2577,9 +2396,9 @@
           <w:lang w:eastAsia="en-GB"/>
         </w:rPr>
         <w:drawing>
-          <wp:inline distT="0" distB="0" distL="0" distR="0" wp14:anchorId="3EE5E490" wp14:editId="44C85D3C">
-            <wp:extent cx="3594735" cy="1941237"/>
-            <wp:effectExtent l="0" t="0" r="12065" b="0"/>
+          <wp:inline distT="0" distB="0" distL="0" distR="0" wp14:anchorId="3EE5E490" wp14:editId="4804F4EA">
+            <wp:extent cx="4852035" cy="1304136"/>
+            <wp:effectExtent l="0" t="0" r="0" b="0"/>
             <wp:docPr id="8" name="Picture 8"/>
             <wp:cNvGraphicFramePr>
               <a:graphicFrameLocks xmlns:a="http://schemas.openxmlformats.org/drawingml/2006/main" noChangeAspect="1"/>
@@ -2606,7 +2425,7 @@
                   <pic:spPr>
                     <a:xfrm>
                       <a:off x="0" y="0"/>
-                      <a:ext cx="3629290" cy="1959897"/>
+                      <a:ext cx="4946053" cy="1329406"/>
                     </a:xfrm>
                     <a:prstGeom prst="rect">
                       <a:avLst/>
@@ -2638,7 +2457,6 @@
         </w:rPr>
         <w:t xml:space="preserve">To install the technologies we introduced in the </w:t>
       </w:r>
-      <w:proofErr w:type="gramStart"/>
       <w:r>
         <w:rPr>
           <w:rFonts w:asciiTheme="majorHAnsi" w:hAnsiTheme="majorHAnsi"/>
@@ -2646,7 +2464,6 @@
         </w:rPr>
         <w:t>package.json</w:t>
       </w:r>
-      <w:proofErr w:type="gramEnd"/>
       <w:r>
         <w:rPr>
           <w:rFonts w:asciiTheme="majorHAnsi" w:hAnsiTheme="majorHAnsi"/>
@@ -2666,25 +2483,7 @@
           <w:b/>
           <w:i/>
         </w:rPr>
-        <w:t xml:space="preserve">$ </w:t>
-      </w:r>
-      <w:proofErr w:type="spellStart"/>
-      <w:r>
-        <w:rPr>
-          <w:rFonts w:asciiTheme="majorHAnsi" w:hAnsiTheme="majorHAnsi"/>
-          <w:b/>
-          <w:i/>
-        </w:rPr>
-        <w:t>npm</w:t>
-      </w:r>
-      <w:proofErr w:type="spellEnd"/>
-      <w:r>
-        <w:rPr>
-          <w:rFonts w:asciiTheme="majorHAnsi" w:hAnsiTheme="majorHAnsi"/>
-          <w:b/>
-          <w:i/>
-        </w:rPr>
-        <w:t xml:space="preserve"> install</w:t>
+        <w:t>$ npm install</w:t>
       </w:r>
     </w:p>
     <w:p>
@@ -2735,9 +2534,9 @@
           <w:lang w:eastAsia="en-GB"/>
         </w:rPr>
         <w:drawing>
-          <wp:inline distT="0" distB="0" distL="0" distR="0" wp14:anchorId="4606F3A4" wp14:editId="13BDA1FD">
-            <wp:extent cx="4966335" cy="5295589"/>
-            <wp:effectExtent l="0" t="0" r="12065" b="0"/>
+          <wp:inline distT="0" distB="0" distL="0" distR="0" wp14:anchorId="4606F3A4" wp14:editId="5004878D">
+            <wp:extent cx="4623435" cy="5552848"/>
+            <wp:effectExtent l="0" t="0" r="0" b="10160"/>
             <wp:docPr id="9" name="Picture 9"/>
             <wp:cNvGraphicFramePr>
               <a:graphicFrameLocks xmlns:a="http://schemas.openxmlformats.org/drawingml/2006/main" noChangeAspect="1"/>
@@ -2764,7 +2563,7 @@
                   <pic:spPr>
                     <a:xfrm>
                       <a:off x="0" y="0"/>
-                      <a:ext cx="4976630" cy="5306567"/>
+                      <a:ext cx="4625801" cy="5555690"/>
                     </a:xfrm>
                     <a:prstGeom prst="rect">
                       <a:avLst/>
@@ -2776,16 +2575,111 @@
           </wp:inline>
         </w:drawing>
       </w:r>
-      <w:r>
-        <w:rPr>
+    </w:p>
+    <w:p>
+      <w:pPr>
+        <w:rPr>
+          <w:rFonts w:asciiTheme="majorHAnsi" w:hAnsiTheme="majorHAnsi"/>
+        </w:rPr>
+      </w:pPr>
+      <w:r>
+        <w:rPr>
+          <w:rFonts w:asciiTheme="majorHAnsi" w:hAnsiTheme="majorHAnsi"/>
+        </w:rPr>
+        <w:t>Here we pulled in the modules,</w:t>
+      </w:r>
+      <w:r>
+        <w:rPr>
+          <w:rFonts w:asciiTheme="majorHAnsi" w:hAnsiTheme="majorHAnsi"/>
+        </w:rPr>
+        <w:t xml:space="preserve"> configured the application, set some Express settings set the routes and then, started our server. We will pull in </w:t>
+      </w:r>
+      <w:r>
+        <w:rPr>
+          <w:rFonts w:asciiTheme="majorHAnsi" w:hAnsiTheme="majorHAnsi"/>
+          <w:i/>
+        </w:rPr>
+        <w:t>mongoose</w:t>
+      </w:r>
+      <w:r>
+        <w:rPr>
+          <w:rFonts w:asciiTheme="majorHAnsi" w:hAnsiTheme="majorHAnsi"/>
+        </w:rPr>
+        <w:t xml:space="preserve"> later in our model.</w:t>
+      </w:r>
+    </w:p>
+    <w:p>
+      <w:pPr>
+        <w:rPr>
+          <w:rFonts w:asciiTheme="majorHAnsi" w:hAnsiTheme="majorHAnsi"/>
+        </w:rPr>
+      </w:pPr>
+    </w:p>
+    <w:p>
+      <w:pPr>
+        <w:pStyle w:val="Heading2"/>
+      </w:pPr>
+      <w:r>
+        <w:t>Config</w:t>
+      </w:r>
+    </w:p>
+    <w:p/>
+    <w:p>
+      <w:pPr>
+        <w:rPr>
+          <w:rFonts w:asciiTheme="majorHAnsi" w:hAnsiTheme="majorHAnsi"/>
+        </w:rPr>
+      </w:pPr>
+      <w:r>
+        <w:rPr>
+          <w:rFonts w:asciiTheme="majorHAnsi" w:hAnsiTheme="majorHAnsi"/>
+        </w:rPr>
+        <w:t xml:space="preserve">For the time being, all we need in this file is </w:t>
+      </w:r>
+      <w:r>
+        <w:rPr>
+          <w:rFonts w:asciiTheme="majorHAnsi" w:hAnsiTheme="majorHAnsi"/>
+          <w:i/>
+        </w:rPr>
+        <w:t>db.js</w:t>
+      </w:r>
+      <w:r>
+        <w:rPr>
+          <w:rFonts w:asciiTheme="majorHAnsi" w:hAnsiTheme="majorHAnsi"/>
+        </w:rPr>
+        <w:t xml:space="preserve">. Later more config files can be added and called in the </w:t>
+      </w:r>
+      <w:r>
+        <w:rPr>
+          <w:rFonts w:asciiTheme="majorHAnsi" w:hAnsiTheme="majorHAnsi"/>
+          <w:i/>
+        </w:rPr>
+        <w:t>server.js</w:t>
+      </w:r>
+      <w:r>
+        <w:rPr>
+          <w:rFonts w:asciiTheme="majorHAnsi" w:hAnsiTheme="majorHAnsi"/>
+        </w:rPr>
+        <w:t xml:space="preserve"> file. This is what we want in the db.js file:</w:t>
+      </w:r>
+    </w:p>
+    <w:p>
+      <w:pPr>
+        <w:rPr>
+          <w:rFonts w:asciiTheme="majorHAnsi" w:hAnsiTheme="majorHAnsi"/>
+        </w:rPr>
+      </w:pPr>
+      <w:r>
+        <w:rPr>
+          <w:rFonts w:asciiTheme="majorHAnsi" w:hAnsiTheme="majorHAnsi"/>
           <w:noProof/>
           <w:lang w:eastAsia="en-GB"/>
         </w:rPr>
         <w:drawing>
-          <wp:inline distT="0" distB="0" distL="0" distR="0" wp14:anchorId="2F0D0764" wp14:editId="4E49A38F">
-            <wp:extent cx="5727700" cy="3463290"/>
-            <wp:effectExtent l="0" t="0" r="12700" b="0"/>
-            <wp:docPr id="10" name="Picture 10"/>
+          <wp:inline distT="0" distB="0" distL="0" distR="0" wp14:anchorId="74ACDFDC" wp14:editId="44D3EC39">
+            <wp:extent cx="4741797" cy="639702"/>
+            <wp:effectExtent l="0" t="0" r="8255" b="0"/>
+            <wp:docPr id="11" name="Picture 11"/>
             <wp:cNvGraphicFramePr>
               <a:graphicFrameLocks xmlns:a="http://schemas.openxmlformats.org/drawingml/2006/main" noChangeAspect="1"/>
             </wp:cNvGraphicFramePr>
@@ -2793,7 +2687,7 @@
               <a:graphicData uri="http://schemas.openxmlformats.org/drawingml/2006/picture">
                 <pic:pic xmlns:pic="http://schemas.openxmlformats.org/drawingml/2006/picture">
                   <pic:nvPicPr>
-                    <pic:cNvPr id="10" name="Screen Shot 2017-10-31 at 12.51.56.png"/>
+                    <pic:cNvPr id="11" name="Screen Shot 2017-10-31 at 13.20.44.png"/>
                     <pic:cNvPicPr/>
                   </pic:nvPicPr>
                   <pic:blipFill>
@@ -2811,7 +2705,7 @@
                   <pic:spPr>
                     <a:xfrm>
                       <a:off x="0" y="0"/>
-                      <a:ext cx="5727700" cy="3463290"/>
+                      <a:ext cx="4916543" cy="663276"/>
                     </a:xfrm>
                     <a:prstGeom prst="rect">
                       <a:avLst/>
@@ -2834,32 +2728,73 @@
         <w:rPr>
           <w:rFonts w:asciiTheme="majorHAnsi" w:hAnsiTheme="majorHAnsi"/>
         </w:rPr>
-        <w:t>Here we pulled in the modules,</w:t>
-      </w:r>
-      <w:r>
-        <w:rPr>
-          <w:rFonts w:asciiTheme="majorHAnsi" w:hAnsiTheme="majorHAnsi"/>
-        </w:rPr>
-        <w:t xml:space="preserve"> configured the application, set some Express settings set the routes and then, started our server. We will pull in </w:t>
+        <w:t xml:space="preserve">You can now call any items in it using </w:t>
       </w:r>
       <w:r>
         <w:rPr>
           <w:rFonts w:asciiTheme="majorHAnsi" w:hAnsiTheme="majorHAnsi"/>
           <w:i/>
         </w:rPr>
-        <w:t>mongoose</w:t>
-      </w:r>
-      <w:r>
-        <w:rPr>
-          <w:rFonts w:asciiTheme="majorHAnsi" w:hAnsiTheme="majorHAnsi"/>
-        </w:rPr>
-        <w:t xml:space="preserve"> later in our model.</w:t>
-      </w:r>
-    </w:p>
-    <w:p>
-      <w:pPr>
-        <w:rPr>
-          <w:rFonts w:asciiTheme="majorHAnsi" w:hAnsiTheme="majorHAnsi"/>
+        <w:t>db.</w:t>
+      </w:r>
+      <w:r>
+        <w:rPr>
+          <w:rFonts w:asciiTheme="majorHAnsi" w:hAnsiTheme="majorHAnsi"/>
+          <w:i/>
+          <w:color w:val="FF0000"/>
+        </w:rPr>
+        <w:t>url</w:t>
+      </w:r>
+      <w:r>
+        <w:rPr>
+          <w:rFonts w:asciiTheme="majorHAnsi" w:hAnsiTheme="majorHAnsi"/>
+          <w:i/>
+          <w:color w:val="FF0000"/>
+        </w:rPr>
+        <w:t xml:space="preserve"> </w:t>
+      </w:r>
+      <w:r>
+        <w:rPr>
+          <w:rFonts w:asciiTheme="majorHAnsi" w:hAnsiTheme="majorHAnsi"/>
+          <w:color w:val="FF0000"/>
+        </w:rPr>
+        <w:t>–check this--</w:t>
+      </w:r>
+    </w:p>
+    <w:p>
+      <w:pPr>
+        <w:rPr>
+          <w:rFonts w:asciiTheme="majorHAnsi" w:hAnsiTheme="majorHAnsi"/>
+        </w:rPr>
+      </w:pPr>
+    </w:p>
+    <w:p>
+      <w:pPr>
+        <w:rPr>
+          <w:rFonts w:asciiTheme="majorHAnsi" w:hAnsiTheme="majorHAnsi"/>
+          <w:color w:val="FF0000"/>
+        </w:rPr>
+      </w:pPr>
+      <w:r>
+        <w:rPr>
+          <w:rFonts w:asciiTheme="majorHAnsi" w:hAnsiTheme="majorHAnsi"/>
+          <w:color w:val="FF0000"/>
+        </w:rPr>
+        <w:t>--part about installing local db</w:t>
+      </w:r>
+      <w:r>
+        <w:rPr>
+          <w:rFonts w:asciiTheme="majorHAnsi" w:hAnsiTheme="majorHAnsi"/>
+          <w:color w:val="FF0000"/>
+        </w:rPr>
+        <w:t>—</w:t>
+      </w:r>
+    </w:p>
+    <w:p>
+      <w:pPr>
+        <w:rPr>
+          <w:rFonts w:asciiTheme="majorHAnsi" w:hAnsiTheme="majorHAnsi"/>
+          <w:color w:val="FF0000"/>
         </w:rPr>
       </w:pPr>
     </w:p>
@@ -2868,7 +2803,7 @@
         <w:pStyle w:val="Heading2"/>
       </w:pPr>
       <w:r>
-        <w:t>Config</w:t>
+        <w:t>Courses model app/models/courses.js</w:t>
       </w:r>
     </w:p>
     <w:p/>
@@ -2882,52 +2817,20 @@
         <w:rPr>
           <w:rFonts w:asciiTheme="majorHAnsi" w:hAnsiTheme="majorHAnsi"/>
         </w:rPr>
-        <w:t xml:space="preserve">For the time being, all we need in this file is </w:t>
-      </w:r>
-      <w:r>
-        <w:rPr>
-          <w:rFonts w:asciiTheme="majorHAnsi" w:hAnsiTheme="majorHAnsi"/>
-          <w:i/>
-        </w:rPr>
-        <w:t>db.js</w:t>
-      </w:r>
-      <w:r>
-        <w:rPr>
-          <w:rFonts w:asciiTheme="majorHAnsi" w:hAnsiTheme="majorHAnsi"/>
-        </w:rPr>
-        <w:t xml:space="preserve">. Later more config files can be added and called in the </w:t>
-      </w:r>
-      <w:r>
-        <w:rPr>
-          <w:rFonts w:asciiTheme="majorHAnsi" w:hAnsiTheme="majorHAnsi"/>
-          <w:i/>
-        </w:rPr>
-        <w:t>server.js</w:t>
-      </w:r>
-      <w:r>
-        <w:rPr>
-          <w:rFonts w:asciiTheme="majorHAnsi" w:hAnsiTheme="majorHAnsi"/>
-        </w:rPr>
-        <w:t xml:space="preserve"> file. This is what we want in the db.js file:</w:t>
-      </w:r>
-    </w:p>
-    <w:p>
-      <w:pPr>
-        <w:rPr>
-          <w:rFonts w:asciiTheme="majorHAnsi" w:hAnsiTheme="majorHAnsi"/>
-        </w:rPr>
-      </w:pPr>
-      <w:r>
-        <w:rPr>
-          <w:rFonts w:asciiTheme="majorHAnsi" w:hAnsiTheme="majorHAnsi"/>
+        <w:t>This file is required to create records in our database. When the Mongoose model is created it will allow us to create, read, update and delete our sports courses. This is the code we write in this file:</w:t>
+      </w:r>
+    </w:p>
+    <w:p>
+      <w:r>
+        <w:rPr>
           <w:noProof/>
           <w:lang w:eastAsia="en-GB"/>
         </w:rPr>
         <w:drawing>
-          <wp:inline distT="0" distB="0" distL="0" distR="0" wp14:anchorId="74ACDFDC" wp14:editId="0DAFB930">
-            <wp:extent cx="4166235" cy="992599"/>
-            <wp:effectExtent l="0" t="0" r="0" b="0"/>
-            <wp:docPr id="11" name="Picture 11"/>
+          <wp:inline distT="0" distB="0" distL="0" distR="0" wp14:anchorId="79989F44" wp14:editId="4370AB36">
+            <wp:extent cx="4863727" cy="1242498"/>
+            <wp:effectExtent l="0" t="0" r="0" b="2540"/>
+            <wp:docPr id="12" name="Picture 12"/>
             <wp:cNvGraphicFramePr>
               <a:graphicFrameLocks xmlns:a="http://schemas.openxmlformats.org/drawingml/2006/main" noChangeAspect="1"/>
             </wp:cNvGraphicFramePr>
@@ -2935,7 +2838,7 @@
               <a:graphicData uri="http://schemas.openxmlformats.org/drawingml/2006/picture">
                 <pic:pic xmlns:pic="http://schemas.openxmlformats.org/drawingml/2006/picture">
                   <pic:nvPicPr>
-                    <pic:cNvPr id="11" name="Screen Shot 2017-10-31 at 13.20.44.png"/>
+                    <pic:cNvPr id="12" name="Screen Shot 2017-11-01 at 15.54.18.png"/>
                     <pic:cNvPicPr/>
                   </pic:nvPicPr>
                   <pic:blipFill>
@@ -2953,7 +2856,7 @@
                   <pic:spPr>
                     <a:xfrm>
                       <a:off x="0" y="0"/>
-                      <a:ext cx="4242683" cy="1010813"/>
+                      <a:ext cx="4863727" cy="1242498"/>
                     </a:xfrm>
                     <a:prstGeom prst="rect">
                       <a:avLst/>
@@ -2970,80 +2873,84 @@
       <w:pPr>
         <w:rPr>
           <w:rFonts w:asciiTheme="majorHAnsi" w:hAnsiTheme="majorHAnsi"/>
-        </w:rPr>
-      </w:pPr>
-      <w:r>
-        <w:rPr>
-          <w:rFonts w:asciiTheme="majorHAnsi" w:hAnsiTheme="majorHAnsi"/>
-        </w:rPr>
-        <w:t xml:space="preserve">You can now call any items in it using </w:t>
-      </w:r>
-      <w:r>
-        <w:rPr>
-          <w:rFonts w:asciiTheme="majorHAnsi" w:hAnsiTheme="majorHAnsi"/>
-          <w:i/>
-        </w:rPr>
-        <w:t>db.url</w:t>
-      </w:r>
-    </w:p>
-    <w:p>
-      <w:pPr>
-        <w:rPr>
-          <w:rFonts w:asciiTheme="majorHAnsi" w:hAnsiTheme="majorHAnsi"/>
-        </w:rPr>
-      </w:pPr>
-    </w:p>
-    <w:p>
-      <w:pPr>
-        <w:rPr>
-          <w:rFonts w:asciiTheme="majorHAnsi" w:hAnsiTheme="majorHAnsi"/>
           <w:color w:val="FF0000"/>
         </w:rPr>
       </w:pPr>
       <w:r>
         <w:rPr>
           <w:rFonts w:asciiTheme="majorHAnsi" w:hAnsiTheme="majorHAnsi"/>
+        </w:rPr>
+        <w:t xml:space="preserve">With the Mongoose </w:t>
+      </w:r>
+      <w:r>
+        <w:rPr>
+          <w:rFonts w:asciiTheme="majorHAnsi" w:hAnsiTheme="majorHAnsi"/>
+        </w:rPr>
+        <w:t>modules,</w:t>
+      </w:r>
+      <w:r>
+        <w:rPr>
+          <w:rFonts w:asciiTheme="majorHAnsi" w:hAnsiTheme="majorHAnsi"/>
+        </w:rPr>
+        <w:t xml:space="preserve"> we create this model for the courses. </w:t>
+      </w:r>
+      <w:r>
+        <w:rPr>
+          <w:rFonts w:asciiTheme="majorHAnsi" w:hAnsiTheme="majorHAnsi"/>
           <w:color w:val="FF0000"/>
         </w:rPr>
-        <w:t xml:space="preserve">--part about installing local </w:t>
-      </w:r>
-      <w:proofErr w:type="spellStart"/>
+        <w:t>–structure used for courses--</w:t>
+      </w:r>
+    </w:p>
+    <w:p/>
+    <w:p>
+      <w:pPr>
+        <w:pStyle w:val="Heading2"/>
+      </w:pPr>
+      <w:r>
+        <w:t>Node Routes app/routes.js</w:t>
+      </w:r>
+    </w:p>
+    <w:p/>
+    <w:p>
+      <w:pPr>
+        <w:rPr>
+          <w:rFonts w:asciiTheme="majorHAnsi" w:hAnsiTheme="majorHAnsi"/>
+        </w:rPr>
+      </w:pPr>
+      <w:r>
+        <w:rPr>
+          <w:rFonts w:asciiTheme="majorHAnsi" w:hAnsiTheme="majorHAnsi"/>
+        </w:rPr>
+        <w:t>The app directory can be used in the future to add anything to do with the backend which is specific to your app, such as models, routes, controllers etc.</w:t>
+      </w:r>
+    </w:p>
+    <w:p>
+      <w:pPr>
+        <w:rPr>
+          <w:rFonts w:asciiTheme="majorHAnsi" w:hAnsiTheme="majorHAnsi"/>
+        </w:rPr>
+      </w:pPr>
+    </w:p>
+    <w:p>
+      <w:r>
+        <w:rPr>
+          <w:rFonts w:asciiTheme="majorHAnsi" w:hAnsiTheme="majorHAnsi"/>
+        </w:rPr>
+        <w:t>You would want to separate the frontend and backend duties as much as possible.</w:t>
+      </w:r>
+      <w:r>
+        <w:rPr>
+          <w:rFonts w:asciiTheme="majorHAnsi" w:hAnsiTheme="majorHAnsi"/>
+        </w:rPr>
+        <w:t xml:space="preserve"> This is the pace where you can deal with your API routes. </w:t>
+      </w:r>
       <w:r>
         <w:rPr>
           <w:rFonts w:asciiTheme="majorHAnsi" w:hAnsiTheme="majorHAnsi"/>
           <w:color w:val="FF0000"/>
         </w:rPr>
-        <w:t>db</w:t>
-      </w:r>
-      <w:proofErr w:type="spellEnd"/>
-      <w:r>
-        <w:rPr>
-          <w:rFonts w:asciiTheme="majorHAnsi" w:hAnsiTheme="majorHAnsi"/>
-          <w:color w:val="FF0000"/>
-        </w:rPr>
-        <w:t>—</w:t>
-      </w:r>
-    </w:p>
-    <w:p>
-      <w:pPr>
-        <w:rPr>
-          <w:rFonts w:asciiTheme="majorHAnsi" w:hAnsiTheme="majorHAnsi"/>
-          <w:color w:val="FF0000"/>
-        </w:rPr>
-      </w:pPr>
-    </w:p>
-    <w:p>
-      <w:pPr>
-        <w:pStyle w:val="Heading2"/>
-      </w:pPr>
-      <w:r>
-        <w:t>Courses model app/models/courses.js</w:t>
-      </w:r>
-    </w:p>
-    <w:p/>
-    <w:p>
-      <w:r>
-        <w:t>This file is required to create records in our database. When the Mongoose model is created it will allow us to create, read, update and delete our sports courses. This is the code we write in this file:</w:t>
+        <w:t>–everywhere where a (*) is used we send the user to the frontend, where Angular can deal with the further routes. --</w:t>
       </w:r>
     </w:p>
     <w:p>
@@ -3053,10 +2960,10 @@
           <w:lang w:eastAsia="en-GB"/>
         </w:rPr>
         <w:drawing>
-          <wp:inline distT="0" distB="0" distL="0" distR="0" wp14:anchorId="79989F44" wp14:editId="259D2ED4">
-            <wp:extent cx="4852035" cy="1670778"/>
-            <wp:effectExtent l="0" t="0" r="0" b="5715"/>
-            <wp:docPr id="12" name="Picture 12"/>
+          <wp:inline distT="0" distB="0" distL="0" distR="0" wp14:anchorId="4A09B8FB" wp14:editId="7D3757FD">
+            <wp:extent cx="5101742" cy="4606925"/>
+            <wp:effectExtent l="0" t="0" r="3810" b="0"/>
+            <wp:docPr id="13" name="Picture 13"/>
             <wp:cNvGraphicFramePr>
               <a:graphicFrameLocks xmlns:a="http://schemas.openxmlformats.org/drawingml/2006/main" noChangeAspect="1"/>
             </wp:cNvGraphicFramePr>
@@ -3064,7 +2971,7 @@
               <a:graphicData uri="http://schemas.openxmlformats.org/drawingml/2006/picture">
                 <pic:pic xmlns:pic="http://schemas.openxmlformats.org/drawingml/2006/picture">
                   <pic:nvPicPr>
-                    <pic:cNvPr id="12" name="Screen Shot 2017-11-01 at 15.54.18.png"/>
+                    <pic:cNvPr id="13" name="Screen Shot 2017-11-01 at 16.04.37.png"/>
                     <pic:cNvPicPr/>
                   </pic:nvPicPr>
                   <pic:blipFill>
@@ -3082,7 +2989,7 @@
                   <pic:spPr>
                     <a:xfrm>
                       <a:off x="0" y="0"/>
-                      <a:ext cx="4863727" cy="1674804"/>
+                      <a:ext cx="5101742" cy="4606925"/>
                     </a:xfrm>
                     <a:prstGeom prst="rect">
                       <a:avLst/>
@@ -3098,55 +3005,74 @@
     <w:p>
       <w:pPr>
         <w:rPr>
+          <w:rFonts w:asciiTheme="majorHAnsi" w:hAnsiTheme="majorHAnsi"/>
           <w:color w:val="FF0000"/>
         </w:rPr>
       </w:pPr>
       <w:r>
-        <w:t xml:space="preserve">With the Mongoose </w:t>
-      </w:r>
-      <w:proofErr w:type="gramStart"/>
-      <w:r>
-        <w:t>modules</w:t>
-      </w:r>
-      <w:proofErr w:type="gramEnd"/>
-      <w:r>
-        <w:t xml:space="preserve"> we create this model for the courses. </w:t>
-      </w:r>
-      <w:r>
-        <w:rPr>
+        <w:rPr>
+          <w:rFonts w:asciiTheme="majorHAnsi" w:hAnsiTheme="majorHAnsi"/>
           <w:color w:val="FF0000"/>
         </w:rPr>
-        <w:t>–structure used for courses--</w:t>
+        <w:t>--backend done—</w:t>
+      </w:r>
+    </w:p>
+    <w:p>
+      <w:pPr>
+        <w:rPr>
+          <w:color w:val="FF0000"/>
+        </w:rPr>
+      </w:pPr>
+    </w:p>
+    <w:p>
+      <w:pPr>
+        <w:rPr>
+          <w:rFonts w:asciiTheme="majorHAnsi" w:hAnsiTheme="majorHAnsi"/>
+          <w:color w:val="000000" w:themeColor="text1"/>
+        </w:rPr>
+      </w:pPr>
+      <w:r>
+        <w:rPr>
+          <w:rFonts w:asciiTheme="majorHAnsi" w:hAnsiTheme="majorHAnsi"/>
+          <w:color w:val="000000" w:themeColor="text1"/>
+        </w:rPr>
+        <w:t>We now have everything</w:t>
+      </w:r>
+      <w:r>
+        <w:rPr>
+          <w:rFonts w:asciiTheme="majorHAnsi" w:hAnsiTheme="majorHAnsi"/>
+          <w:color w:val="000000" w:themeColor="text1"/>
+        </w:rPr>
+        <w:t xml:space="preserve"> to get up our server. Now we can start up our server, send a user the Angular app (index.html) and handle one API route to retrieve the sports courses.</w:t>
+      </w:r>
+    </w:p>
+    <w:p>
+      <w:pPr>
+        <w:rPr>
+          <w:color w:val="000000" w:themeColor="text1"/>
+        </w:rPr>
+      </w:pPr>
+    </w:p>
+    <w:p>
+      <w:pPr>
+        <w:pStyle w:val="Heading2"/>
+      </w:pPr>
+      <w:r>
+        <w:t>A quick index view file to test our server public/views/index.html</w:t>
       </w:r>
     </w:p>
     <w:p/>
     <w:p>
       <w:pPr>
-        <w:pStyle w:val="Heading2"/>
-      </w:pPr>
-      <w:r>
-        <w:t>Node Routes app/routes.js</w:t>
-      </w:r>
-    </w:p>
-    <w:p/>
-    <w:p>
-      <w:r>
-        <w:t>The app directory can be used in the future to add anything to do with the backend which is specific to your app, such as models, routes, controllers etc.</w:t>
-      </w:r>
-    </w:p>
-    <w:p/>
-    <w:p>
-      <w:r>
-        <w:t>You would want to separate the frontend and backend duties as much as possible.</w:t>
-      </w:r>
-      <w:r>
-        <w:t xml:space="preserve"> This is the pace where you can deal with your API routes. </w:t>
-      </w:r>
-      <w:r>
-        <w:rPr>
-          <w:color w:val="FF0000"/>
-        </w:rPr>
-        <w:t>–everywhere where a (*) is used we send the user to the frontend, where Angular can deal with the further routes. --</w:t>
+        <w:rPr>
+          <w:rFonts w:asciiTheme="majorHAnsi" w:hAnsiTheme="majorHAnsi"/>
+        </w:rPr>
+      </w:pPr>
+      <w:r>
+        <w:rPr>
+          <w:rFonts w:asciiTheme="majorHAnsi" w:hAnsiTheme="majorHAnsi"/>
+        </w:rPr>
+        <w:t xml:space="preserve">This is what we put into it: </w:t>
       </w:r>
     </w:p>
     <w:p>
@@ -3156,10 +3082,10 @@
           <w:lang w:eastAsia="en-GB"/>
         </w:rPr>
         <w:drawing>
-          <wp:inline distT="0" distB="0" distL="0" distR="0" wp14:anchorId="4A09B8FB" wp14:editId="4F63AB1A">
-            <wp:extent cx="5727700" cy="4606925"/>
-            <wp:effectExtent l="0" t="0" r="12700" b="0"/>
-            <wp:docPr id="13" name="Picture 13"/>
+          <wp:inline distT="0" distB="0" distL="0" distR="0" wp14:anchorId="225A4426" wp14:editId="22E93A8A">
+            <wp:extent cx="4966335" cy="2029791"/>
+            <wp:effectExtent l="0" t="0" r="0" b="2540"/>
+            <wp:docPr id="15" name="Picture 15"/>
             <wp:cNvGraphicFramePr>
               <a:graphicFrameLocks xmlns:a="http://schemas.openxmlformats.org/drawingml/2006/main" noChangeAspect="1"/>
             </wp:cNvGraphicFramePr>
@@ -3167,7 +3093,7 @@
               <a:graphicData uri="http://schemas.openxmlformats.org/drawingml/2006/picture">
                 <pic:pic xmlns:pic="http://schemas.openxmlformats.org/drawingml/2006/picture">
                   <pic:nvPicPr>
-                    <pic:cNvPr id="13" name="Screen Shot 2017-11-01 at 16.04.37.png"/>
+                    <pic:cNvPr id="15" name="Screen Shot 2017-11-01 at 16.29.34.png"/>
                     <pic:cNvPicPr/>
                   </pic:nvPicPr>
                   <pic:blipFill>
@@ -3185,7 +3111,7 @@
                   <pic:spPr>
                     <a:xfrm>
                       <a:off x="0" y="0"/>
-                      <a:ext cx="5727700" cy="4606925"/>
+                      <a:ext cx="5038530" cy="2059298"/>
                     </a:xfrm>
                     <a:prstGeom prst="rect">
                       <a:avLst/>
@@ -3198,6 +3124,234 @@
         </w:drawing>
       </w:r>
     </w:p>
+    <w:p/>
+    <w:p>
+      <w:pPr>
+        <w:rPr>
+          <w:rFonts w:asciiTheme="majorHAnsi" w:hAnsiTheme="majorHAnsi"/>
+        </w:rPr>
+      </w:pPr>
+      <w:r>
+        <w:rPr>
+          <w:rFonts w:asciiTheme="majorHAnsi" w:hAnsiTheme="majorHAnsi"/>
+        </w:rPr>
+        <w:t xml:space="preserve">Running </w:t>
+      </w:r>
+      <w:r>
+        <w:rPr>
+          <w:rFonts w:asciiTheme="majorHAnsi" w:hAnsiTheme="majorHAnsi"/>
+          <w:b/>
+          <w:i/>
+        </w:rPr>
+        <w:t>$node server</w:t>
+      </w:r>
+      <w:r>
+        <w:rPr>
+          <w:rFonts w:asciiTheme="majorHAnsi" w:hAnsiTheme="majorHAnsi"/>
+          <w:b/>
+        </w:rPr>
+        <w:t xml:space="preserve"> </w:t>
+      </w:r>
+      <w:r>
+        <w:rPr>
+          <w:rFonts w:asciiTheme="majorHAnsi" w:hAnsiTheme="majorHAnsi"/>
+        </w:rPr>
+        <w:t>in the root directory of your application should start running the webpage on port 8080 now.</w:t>
+      </w:r>
+    </w:p>
+    <w:p>
+      <w:pPr>
+        <w:rPr>
+          <w:rFonts w:asciiTheme="majorHAnsi" w:hAnsiTheme="majorHAnsi"/>
+        </w:rPr>
+      </w:pPr>
+    </w:p>
+    <w:p>
+      <w:pPr>
+        <w:rPr>
+          <w:rFonts w:asciiTheme="majorHAnsi" w:hAnsiTheme="majorHAnsi"/>
+          <w:color w:val="FF0000"/>
+          <w:sz w:val="28"/>
+          <w:szCs w:val="28"/>
+        </w:rPr>
+      </w:pPr>
+      <w:r>
+        <w:rPr>
+          <w:rFonts w:asciiTheme="majorHAnsi" w:hAnsiTheme="majorHAnsi"/>
+          <w:color w:val="FF0000"/>
+          <w:sz w:val="28"/>
+          <w:szCs w:val="28"/>
+        </w:rPr>
+        <w:t>-- Frontend AngularJS –</w:t>
+      </w:r>
+    </w:p>
+    <w:p>
+      <w:pPr>
+        <w:rPr>
+          <w:color w:val="FF0000"/>
+          <w:sz w:val="28"/>
+          <w:szCs w:val="28"/>
+        </w:rPr>
+      </w:pPr>
+    </w:p>
+    <w:p>
+      <w:pPr>
+        <w:rPr>
+          <w:rFonts w:asciiTheme="majorHAnsi" w:hAnsiTheme="majorHAnsi"/>
+          <w:color w:val="000000" w:themeColor="text1"/>
+        </w:rPr>
+      </w:pPr>
+      <w:r>
+        <w:rPr>
+          <w:rFonts w:asciiTheme="majorHAnsi" w:hAnsiTheme="majorHAnsi"/>
+          <w:color w:val="000000" w:themeColor="text1"/>
+        </w:rPr>
+        <w:t>The Node backend we created will send ever</w:t>
+      </w:r>
+      <w:r>
+        <w:rPr>
+          <w:rFonts w:asciiTheme="majorHAnsi" w:hAnsiTheme="majorHAnsi"/>
+          <w:color w:val="000000" w:themeColor="text1"/>
+        </w:rPr>
+        <w:t>ybody who visits our app to index.html. We defined it that way with the “</w:t>
+      </w:r>
+      <w:r>
+        <w:rPr>
+          <w:rFonts w:asciiTheme="majorHAnsi" w:hAnsiTheme="majorHAnsi"/>
+          <w:b/>
+          <w:i/>
+          <w:color w:val="000000" w:themeColor="text1"/>
+        </w:rPr>
+        <w:t>app.get(*)</w:t>
+      </w:r>
+      <w:r>
+        <w:rPr>
+          <w:rFonts w:asciiTheme="majorHAnsi" w:hAnsiTheme="majorHAnsi"/>
+          <w:color w:val="000000" w:themeColor="text1"/>
+        </w:rPr>
+        <w:t xml:space="preserve">”. This is called a catch-all route. </w:t>
+      </w:r>
+      <w:r>
+        <w:rPr>
+          <w:rFonts w:asciiTheme="majorHAnsi" w:hAnsiTheme="majorHAnsi"/>
+          <w:color w:val="FF0000"/>
+        </w:rPr>
+        <w:t>–where—</w:t>
+      </w:r>
+    </w:p>
+    <w:p>
+      <w:pPr>
+        <w:rPr>
+          <w:rFonts w:asciiTheme="majorHAnsi" w:hAnsiTheme="majorHAnsi"/>
+          <w:color w:val="000000" w:themeColor="text1"/>
+        </w:rPr>
+      </w:pPr>
+    </w:p>
+    <w:p>
+      <w:pPr>
+        <w:pStyle w:val="Heading2"/>
+      </w:pPr>
+      <w:r>
+        <w:t>Installing Bower and pulling in the components</w:t>
+      </w:r>
+    </w:p>
+    <w:p/>
+    <w:p>
+      <w:pPr>
+        <w:rPr>
+          <w:rFonts w:asciiTheme="majorHAnsi" w:hAnsiTheme="majorHAnsi"/>
+        </w:rPr>
+      </w:pPr>
+      <w:r>
+        <w:rPr>
+          <w:rFonts w:asciiTheme="majorHAnsi" w:hAnsiTheme="majorHAnsi"/>
+        </w:rPr>
+        <w:t>We need components such as bootstrap, bower and angular to complete our frontend. We will use bower to get all these components. Bower is a frontend tool manager.</w:t>
+      </w:r>
+    </w:p>
+    <w:p>
+      <w:pPr>
+        <w:rPr>
+          <w:rFonts w:asciiTheme="majorHAnsi" w:hAnsiTheme="majorHAnsi"/>
+        </w:rPr>
+      </w:pPr>
+      <w:r>
+        <w:rPr>
+          <w:rFonts w:asciiTheme="majorHAnsi" w:hAnsiTheme="majorHAnsi"/>
+        </w:rPr>
+        <w:t xml:space="preserve">To install bower on your machine run: </w:t>
+      </w:r>
+      <w:r>
+        <w:rPr>
+          <w:rFonts w:asciiTheme="majorHAnsi" w:hAnsiTheme="majorHAnsi"/>
+          <w:b/>
+          <w:i/>
+        </w:rPr>
+        <w:t>$ npm install –g bower</w:t>
+      </w:r>
+      <w:r>
+        <w:rPr>
+          <w:rFonts w:asciiTheme="majorHAnsi" w:hAnsiTheme="majorHAnsi"/>
+        </w:rPr>
+        <w:t xml:space="preserve">. This gives you access to bower globally. We will need two files in the root directory of our application to get started: </w:t>
+      </w:r>
+      <w:r>
+        <w:rPr>
+          <w:rFonts w:asciiTheme="majorHAnsi" w:hAnsiTheme="majorHAnsi"/>
+          <w:b/>
+          <w:i/>
+        </w:rPr>
+        <w:t>.bowerrc</w:t>
+      </w:r>
+      <w:r>
+        <w:rPr>
+          <w:rFonts w:asciiTheme="majorHAnsi" w:hAnsiTheme="majorHAnsi"/>
+        </w:rPr>
+        <w:t xml:space="preserve"> and </w:t>
+      </w:r>
+      <w:r>
+        <w:rPr>
+          <w:rFonts w:asciiTheme="majorHAnsi" w:hAnsiTheme="majorHAnsi"/>
+          <w:b/>
+          <w:i/>
+        </w:rPr>
+        <w:t>bower.json</w:t>
+      </w:r>
+      <w:r>
+        <w:rPr>
+          <w:rFonts w:asciiTheme="majorHAnsi" w:hAnsiTheme="majorHAnsi"/>
+        </w:rPr>
+        <w:t>.</w:t>
+      </w:r>
+    </w:p>
+    <w:p>
+      <w:pPr>
+        <w:rPr>
+          <w:rFonts w:asciiTheme="majorHAnsi" w:hAnsiTheme="majorHAnsi"/>
+        </w:rPr>
+      </w:pPr>
+    </w:p>
+    <w:p>
+      <w:pPr>
+        <w:rPr>
+          <w:rFonts w:asciiTheme="majorHAnsi" w:hAnsiTheme="majorHAnsi"/>
+        </w:rPr>
+      </w:pPr>
+      <w:r>
+        <w:rPr>
+          <w:rFonts w:asciiTheme="majorHAnsi" w:hAnsiTheme="majorHAnsi"/>
+          <w:b/>
+          <w:i/>
+        </w:rPr>
+        <w:t>.bowerrc</w:t>
+      </w:r>
+      <w:r>
+        <w:rPr>
+          <w:rFonts w:asciiTheme="majorHAnsi" w:hAnsiTheme="majorHAnsi"/>
+        </w:rPr>
+        <w:t xml:space="preserve"> tells Bower where to install the files:</w:t>
+      </w:r>
+    </w:p>
     <w:p>
       <w:r>
         <w:rPr>
@@ -3205,10 +3359,10 @@
           <w:lang w:eastAsia="en-GB"/>
         </w:rPr>
         <w:drawing>
-          <wp:inline distT="0" distB="0" distL="0" distR="0" wp14:anchorId="0822D580" wp14:editId="34B86CDD">
-            <wp:extent cx="5727700" cy="2087880"/>
-            <wp:effectExtent l="0" t="0" r="12700" b="0"/>
-            <wp:docPr id="14" name="Picture 14"/>
+          <wp:inline distT="0" distB="0" distL="0" distR="0" wp14:anchorId="2FFC108D" wp14:editId="71B47279">
+            <wp:extent cx="4636890" cy="488923"/>
+            <wp:effectExtent l="0" t="0" r="0" b="0"/>
+            <wp:docPr id="16" name="Picture 16"/>
             <wp:cNvGraphicFramePr>
               <a:graphicFrameLocks xmlns:a="http://schemas.openxmlformats.org/drawingml/2006/main" noChangeAspect="1"/>
             </wp:cNvGraphicFramePr>
@@ -3216,7 +3370,7 @@
               <a:graphicData uri="http://schemas.openxmlformats.org/drawingml/2006/picture">
                 <pic:pic xmlns:pic="http://schemas.openxmlformats.org/drawingml/2006/picture">
                   <pic:nvPicPr>
-                    <pic:cNvPr id="14" name="Screen Shot 2017-11-01 at 16.04.54.png"/>
+                    <pic:cNvPr id="16" name="Screen Shot 2017-11-01 at 17.10.18.png"/>
                     <pic:cNvPicPr/>
                   </pic:nvPicPr>
                   <pic:blipFill>
@@ -3234,7 +3388,7 @@
                   <pic:spPr>
                     <a:xfrm>
                       <a:off x="0" y="0"/>
-                      <a:ext cx="5727700" cy="2087880"/>
+                      <a:ext cx="4895771" cy="516220"/>
                     </a:xfrm>
                     <a:prstGeom prst="rect">
                       <a:avLst/>
@@ -3250,80 +3404,48 @@
     <w:p>
       <w:pPr>
         <w:rPr>
-          <w:color w:val="FF0000"/>
-        </w:rPr>
-      </w:pPr>
-      <w:r>
-        <w:rPr>
-          <w:color w:val="FF0000"/>
-        </w:rPr>
-        <w:t>--backend done</w:t>
-      </w:r>
-      <w:r>
-        <w:rPr>
-          <w:color w:val="FF0000"/>
-        </w:rPr>
-        <w:t>—</w:t>
-      </w:r>
-    </w:p>
-    <w:p>
-      <w:pPr>
-        <w:rPr>
-          <w:color w:val="FF0000"/>
-        </w:rPr>
-      </w:pPr>
-    </w:p>
-    <w:p>
-      <w:pPr>
-        <w:rPr>
-          <w:color w:val="000000" w:themeColor="text1"/>
-        </w:rPr>
-      </w:pPr>
-      <w:r>
-        <w:rPr>
-          <w:color w:val="000000" w:themeColor="text1"/>
-        </w:rPr>
-        <w:t>We now have everything</w:t>
-      </w:r>
-      <w:r>
-        <w:rPr>
-          <w:color w:val="000000" w:themeColor="text1"/>
-        </w:rPr>
-        <w:t xml:space="preserve"> to get up our server. Now we can start up our server, send a user the Angular app (index.html) and handle one API route to retrieve the sports courses.</w:t>
-      </w:r>
-    </w:p>
-    <w:p>
-      <w:pPr>
-        <w:rPr>
-          <w:color w:val="000000" w:themeColor="text1"/>
-        </w:rPr>
-      </w:pPr>
-    </w:p>
-    <w:p>
-      <w:pPr>
-        <w:pStyle w:val="Heading2"/>
-      </w:pPr>
-      <w:r>
-        <w:t>A quick index view file to test our server public/views/index.html</w:t>
-      </w:r>
-    </w:p>
-    <w:p/>
-    <w:p>
-      <w:r>
-        <w:t xml:space="preserve">This is what we put into it: </w:t>
-      </w:r>
-    </w:p>
-    <w:p>
-      <w:r>
-        <w:rPr>
+          <w:rFonts w:asciiTheme="majorHAnsi" w:hAnsiTheme="majorHAnsi"/>
+        </w:rPr>
+      </w:pPr>
+      <w:r>
+        <w:rPr>
+          <w:rFonts w:asciiTheme="majorHAnsi" w:hAnsiTheme="majorHAnsi"/>
+          <w:b/>
+          <w:i/>
+        </w:rPr>
+        <w:t>bower.json</w:t>
+      </w:r>
+      <w:r>
+        <w:rPr>
+          <w:rFonts w:asciiTheme="majorHAnsi" w:hAnsiTheme="majorHAnsi"/>
+        </w:rPr>
+        <w:t xml:space="preserve"> is analogous to </w:t>
+      </w:r>
+      <w:r>
+        <w:rPr>
+          <w:rFonts w:asciiTheme="majorHAnsi" w:hAnsiTheme="majorHAnsi"/>
+          <w:b/>
+          <w:i/>
+        </w:rPr>
+        <w:t>package.json</w:t>
+      </w:r>
+      <w:r>
+        <w:rPr>
+          <w:rFonts w:asciiTheme="majorHAnsi" w:hAnsiTheme="majorHAnsi"/>
+        </w:rPr>
+        <w:t xml:space="preserve"> it tells Bower which packages we need:</w:t>
+      </w:r>
+      <w:r>
+        <w:rPr>
+          <w:rFonts w:asciiTheme="majorHAnsi" w:hAnsiTheme="majorHAnsi"/>
           <w:noProof/>
           <w:lang w:eastAsia="en-GB"/>
         </w:rPr>
         <w:drawing>
-          <wp:inline distT="0" distB="0" distL="0" distR="0" wp14:anchorId="225A4426" wp14:editId="77B2F94E">
-            <wp:extent cx="3937635" cy="2517991"/>
-            <wp:effectExtent l="0" t="0" r="0" b="0"/>
-            <wp:docPr id="15" name="Picture 15"/>
+          <wp:inline distT="0" distB="0" distL="0" distR="0" wp14:anchorId="329A152F" wp14:editId="7984B704">
+            <wp:extent cx="4331079" cy="1421595"/>
+            <wp:effectExtent l="0" t="0" r="0" b="1270"/>
+            <wp:docPr id="17" name="Picture 17"/>
             <wp:cNvGraphicFramePr>
               <a:graphicFrameLocks xmlns:a="http://schemas.openxmlformats.org/drawingml/2006/main" noChangeAspect="1"/>
             </wp:cNvGraphicFramePr>
@@ -3331,7 +3453,7 @@
               <a:graphicData uri="http://schemas.openxmlformats.org/drawingml/2006/picture">
                 <pic:pic xmlns:pic="http://schemas.openxmlformats.org/drawingml/2006/picture">
                   <pic:nvPicPr>
-                    <pic:cNvPr id="15" name="Screen Shot 2017-11-01 at 16.29.34.png"/>
+                    <pic:cNvPr id="17" name="Screen Shot 2017-11-01 at 17.12.26.png"/>
                     <pic:cNvPicPr/>
                   </pic:nvPicPr>
                   <pic:blipFill>
@@ -3349,7 +3471,7 @@
                   <pic:spPr>
                     <a:xfrm>
                       <a:off x="0" y="0"/>
-                      <a:ext cx="3976156" cy="2542624"/>
+                      <a:ext cx="4331079" cy="1421595"/>
                     </a:xfrm>
                     <a:prstGeom prst="rect">
                       <a:avLst/>
@@ -3362,388 +3484,100 @@
         </w:drawing>
       </w:r>
     </w:p>
-    <w:p/>
-    <w:p>
-      <w:r>
-        <w:t xml:space="preserve">Running </w:t>
-      </w:r>
-      <w:r>
-        <w:rPr>
+    <w:p>
+      <w:pPr>
+        <w:rPr>
+          <w:noProof/>
+          <w:lang w:eastAsia="en-GB"/>
+        </w:rPr>
+      </w:pPr>
+    </w:p>
+    <w:p>
+      <w:pPr>
+        <w:rPr>
+          <w:rFonts w:asciiTheme="majorHAnsi" w:hAnsiTheme="majorHAnsi"/>
+        </w:rPr>
+      </w:pPr>
+      <w:r>
+        <w:rPr>
+          <w:rFonts w:asciiTheme="majorHAnsi" w:hAnsiTheme="majorHAnsi"/>
+        </w:rPr>
+        <w:t xml:space="preserve">If you run </w:t>
+      </w:r>
+      <w:r>
+        <w:rPr>
+          <w:rFonts w:asciiTheme="majorHAnsi" w:hAnsiTheme="majorHAnsi"/>
           <w:b/>
           <w:i/>
         </w:rPr>
-        <w:t>$node server</w:t>
-      </w:r>
-      <w:r>
-        <w:rPr>
-          <w:b/>
-        </w:rPr>
-        <w:t xml:space="preserve"> </w:t>
-      </w:r>
-      <w:r>
-        <w:t>in the root directory of your application should start running the webpage on port 8080 now.</w:t>
-      </w:r>
-    </w:p>
-    <w:p/>
-    <w:p>
-      <w:pPr>
-        <w:rPr>
-          <w:color w:val="FF0000"/>
-          <w:sz w:val="28"/>
-          <w:szCs w:val="28"/>
-        </w:rPr>
-      </w:pPr>
-      <w:r>
-        <w:rPr>
-          <w:color w:val="FF0000"/>
-          <w:sz w:val="28"/>
-          <w:szCs w:val="28"/>
-        </w:rPr>
-        <w:t xml:space="preserve">-- Frontend AngularJS </w:t>
-      </w:r>
-      <w:r>
-        <w:rPr>
-          <w:color w:val="FF0000"/>
-          <w:sz w:val="28"/>
-          <w:szCs w:val="28"/>
-        </w:rPr>
-        <w:t>–</w:t>
-      </w:r>
-    </w:p>
-    <w:p>
-      <w:pPr>
-        <w:rPr>
-          <w:color w:val="FF0000"/>
-          <w:sz w:val="28"/>
-          <w:szCs w:val="28"/>
-        </w:rPr>
-      </w:pPr>
-    </w:p>
-    <w:p>
-      <w:pPr>
-        <w:rPr>
-          <w:color w:val="000000" w:themeColor="text1"/>
-        </w:rPr>
-      </w:pPr>
-      <w:r>
-        <w:rPr>
-          <w:color w:val="000000" w:themeColor="text1"/>
-        </w:rPr>
-        <w:t>The Node backend we created will send ever</w:t>
-      </w:r>
-      <w:r>
-        <w:rPr>
-          <w:color w:val="000000" w:themeColor="text1"/>
-        </w:rPr>
-        <w:t>ybody who visits our app to index.html. We defined it that way with the “</w:t>
-      </w:r>
-      <w:proofErr w:type="spellStart"/>
-      <w:proofErr w:type="gramStart"/>
-      <w:r>
-        <w:rPr>
+        <w:t>$</w:t>
+      </w:r>
+      <w:r>
+        <w:rPr>
+          <w:rFonts w:asciiTheme="majorHAnsi" w:hAnsiTheme="majorHAnsi"/>
           <w:b/>
           <w:i/>
-          <w:color w:val="000000" w:themeColor="text1"/>
-        </w:rPr>
-        <w:t>app.get</w:t>
-      </w:r>
-      <w:proofErr w:type="spellEnd"/>
-      <w:r>
-        <w:rPr>
+        </w:rPr>
+        <w:t>bower install</w:t>
+      </w:r>
+      <w:r>
+        <w:rPr>
+          <w:rFonts w:asciiTheme="majorHAnsi" w:hAnsiTheme="majorHAnsi"/>
+        </w:rPr>
+        <w:t xml:space="preserve"> in </w:t>
+      </w:r>
+      <w:r>
+        <w:rPr>
+          <w:rFonts w:asciiTheme="majorHAnsi" w:hAnsiTheme="majorHAnsi"/>
+        </w:rPr>
+        <w:t xml:space="preserve">the directory with </w:t>
+      </w:r>
+      <w:r>
+        <w:rPr>
+          <w:rFonts w:asciiTheme="majorHAnsi" w:hAnsiTheme="majorHAnsi"/>
           <w:b/>
           <w:i/>
-          <w:color w:val="000000" w:themeColor="text1"/>
-        </w:rPr>
-        <w:t>(</w:t>
-      </w:r>
-      <w:proofErr w:type="gramEnd"/>
-      <w:r>
-        <w:rPr>
+        </w:rPr>
+        <w:t>bower.json</w:t>
+      </w:r>
+      <w:r>
+        <w:rPr>
+          <w:rFonts w:asciiTheme="majorHAnsi" w:hAnsiTheme="majorHAnsi"/>
+        </w:rPr>
+        <w:t xml:space="preserve"> now, it will install all the required technologies in </w:t>
+      </w:r>
+      <w:r>
+        <w:rPr>
+          <w:rFonts w:asciiTheme="majorHAnsi" w:hAnsiTheme="majorHAnsi"/>
           <w:b/>
           <w:i/>
-          <w:color w:val="000000" w:themeColor="text1"/>
-        </w:rPr>
-        <w:t>*)</w:t>
-      </w:r>
-      <w:r>
-        <w:rPr>
-          <w:color w:val="000000" w:themeColor="text1"/>
-        </w:rPr>
-        <w:t xml:space="preserve">”. This is called a catch-all route. </w:t>
-      </w:r>
-      <w:r>
-        <w:rPr>
-          <w:color w:val="FF0000"/>
-        </w:rPr>
-        <w:t>–where</w:t>
-      </w:r>
-      <w:r>
-        <w:rPr>
-          <w:color w:val="FF0000"/>
-        </w:rPr>
-        <w:t>—</w:t>
-      </w:r>
-    </w:p>
-    <w:p>
-      <w:pPr>
-        <w:rPr>
-          <w:color w:val="000000" w:themeColor="text1"/>
-        </w:rPr>
-      </w:pPr>
-    </w:p>
-    <w:p>
-      <w:pPr>
-        <w:pStyle w:val="Heading2"/>
-      </w:pPr>
-      <w:r>
-        <w:t>Installing Bower and pulling in the components</w:t>
-      </w:r>
-    </w:p>
-    <w:p/>
-    <w:p>
-      <w:r>
-        <w:t>We need components such as bootstrap, bower and angular to complete our frontend. We will use bower to get all these components. Bower is a frontend tool manager.</w:t>
-      </w:r>
-    </w:p>
-    <w:p>
-      <w:r>
-        <w:t xml:space="preserve">To install bower on your machine run: </w:t>
-      </w:r>
-      <w:r>
-        <w:rPr>
-          <w:b/>
-          <w:i/>
-        </w:rPr>
-        <w:t xml:space="preserve">$ </w:t>
-      </w:r>
-      <w:proofErr w:type="spellStart"/>
-      <w:r>
-        <w:rPr>
-          <w:b/>
-          <w:i/>
-        </w:rPr>
-        <w:t>npm</w:t>
-      </w:r>
-      <w:proofErr w:type="spellEnd"/>
-      <w:r>
-        <w:rPr>
-          <w:b/>
-          <w:i/>
-        </w:rPr>
-        <w:t xml:space="preserve"> install –g bower</w:t>
-      </w:r>
-      <w:r>
-        <w:t xml:space="preserve">. This gives you access to bower globally. We will need two files in the root directory of our application to get started: </w:t>
-      </w:r>
-      <w:r>
-        <w:rPr>
-          <w:b/>
-          <w:i/>
-        </w:rPr>
-        <w:t>.bowerrc</w:t>
-      </w:r>
-      <w:r>
-        <w:t xml:space="preserve"> and </w:t>
-      </w:r>
-      <w:r>
-        <w:rPr>
-          <w:b/>
-          <w:i/>
-        </w:rPr>
-        <w:t>bower.json</w:t>
-      </w:r>
-      <w:r>
+        </w:rPr>
+        <w:t>public/libs</w:t>
+      </w:r>
+      <w:r>
+        <w:rPr>
+          <w:rFonts w:asciiTheme="majorHAnsi" w:hAnsiTheme="majorHAnsi"/>
+        </w:rPr>
         <w:t>.</w:t>
       </w:r>
     </w:p>
-    <w:p/>
-    <w:p>
-      <w:r>
-        <w:rPr>
-          <w:b/>
-          <w:i/>
-        </w:rPr>
-        <w:t>.bowerrc</w:t>
-      </w:r>
-      <w:r>
-        <w:t xml:space="preserve"> tells Bower where to install the files:</w:t>
-      </w:r>
-    </w:p>
-    <w:p>
-      <w:r>
-        <w:rPr>
-          <w:noProof/>
-          <w:lang w:eastAsia="en-GB"/>
-        </w:rPr>
-        <w:drawing>
-          <wp:inline distT="0" distB="0" distL="0" distR="0" wp14:anchorId="2FFC108D" wp14:editId="23327D43">
-            <wp:extent cx="4280535" cy="637335"/>
-            <wp:effectExtent l="0" t="0" r="0" b="0"/>
-            <wp:docPr id="16" name="Picture 16"/>
-            <wp:cNvGraphicFramePr>
-              <a:graphicFrameLocks xmlns:a="http://schemas.openxmlformats.org/drawingml/2006/main" noChangeAspect="1"/>
-            </wp:cNvGraphicFramePr>
-            <a:graphic xmlns:a="http://schemas.openxmlformats.org/drawingml/2006/main">
-              <a:graphicData uri="http://schemas.openxmlformats.org/drawingml/2006/picture">
-                <pic:pic xmlns:pic="http://schemas.openxmlformats.org/drawingml/2006/picture">
-                  <pic:nvPicPr>
-                    <pic:cNvPr id="16" name="Screen Shot 2017-11-01 at 17.10.18.png"/>
-                    <pic:cNvPicPr/>
-                  </pic:nvPicPr>
-                  <pic:blipFill>
-                    <a:blip r:embed="rId18">
-                      <a:extLst>
-                        <a:ext uri="{28A0092B-C50C-407E-A947-70E740481C1C}">
-                          <a14:useLocalDpi xmlns:a14="http://schemas.microsoft.com/office/drawing/2010/main" val="0"/>
-                        </a:ext>
-                      </a:extLst>
-                    </a:blip>
-                    <a:stretch>
-                      <a:fillRect/>
-                    </a:stretch>
-                  </pic:blipFill>
-                  <pic:spPr>
-                    <a:xfrm>
-                      <a:off x="0" y="0"/>
-                      <a:ext cx="4414663" cy="657305"/>
-                    </a:xfrm>
-                    <a:prstGeom prst="rect">
-                      <a:avLst/>
-                    </a:prstGeom>
-                  </pic:spPr>
-                </pic:pic>
-              </a:graphicData>
-            </a:graphic>
-          </wp:inline>
-        </w:drawing>
-      </w:r>
-    </w:p>
-    <w:p>
-      <w:proofErr w:type="gramStart"/>
-      <w:r>
-        <w:rPr>
-          <w:b/>
-          <w:i/>
-        </w:rPr>
-        <w:t>bower.json</w:t>
-      </w:r>
-      <w:proofErr w:type="gramEnd"/>
-      <w:r>
-        <w:t xml:space="preserve"> is analogous to </w:t>
-      </w:r>
-      <w:r>
-        <w:rPr>
-          <w:b/>
-          <w:i/>
-        </w:rPr>
-        <w:t>package.json</w:t>
-      </w:r>
-      <w:r>
-        <w:t xml:space="preserve"> it tells Bower which packages we need:</w:t>
-      </w:r>
-      <w:r>
-        <w:rPr>
-          <w:noProof/>
-          <w:lang w:eastAsia="en-GB"/>
-        </w:rPr>
-        <w:t xml:space="preserve"> </w:t>
-      </w:r>
-      <w:r>
-        <w:rPr>
-          <w:noProof/>
-          <w:lang w:eastAsia="en-GB"/>
-        </w:rPr>
-        <w:drawing>
-          <wp:inline distT="0" distB="0" distL="0" distR="0" wp14:anchorId="329A152F" wp14:editId="61D40E30">
-            <wp:extent cx="4280535" cy="1925767"/>
-            <wp:effectExtent l="0" t="0" r="0" b="5080"/>
-            <wp:docPr id="17" name="Picture 17"/>
-            <wp:cNvGraphicFramePr>
-              <a:graphicFrameLocks xmlns:a="http://schemas.openxmlformats.org/drawingml/2006/main" noChangeAspect="1"/>
-            </wp:cNvGraphicFramePr>
-            <a:graphic xmlns:a="http://schemas.openxmlformats.org/drawingml/2006/main">
-              <a:graphicData uri="http://schemas.openxmlformats.org/drawingml/2006/picture">
-                <pic:pic xmlns:pic="http://schemas.openxmlformats.org/drawingml/2006/picture">
-                  <pic:nvPicPr>
-                    <pic:cNvPr id="17" name="Screen Shot 2017-11-01 at 17.12.26.png"/>
-                    <pic:cNvPicPr/>
-                  </pic:nvPicPr>
-                  <pic:blipFill>
-                    <a:blip r:embed="rId19">
-                      <a:extLst>
-                        <a:ext uri="{28A0092B-C50C-407E-A947-70E740481C1C}">
-                          <a14:useLocalDpi xmlns:a14="http://schemas.microsoft.com/office/drawing/2010/main" val="0"/>
-                        </a:ext>
-                      </a:extLst>
-                    </a:blip>
-                    <a:stretch>
-                      <a:fillRect/>
-                    </a:stretch>
-                  </pic:blipFill>
-                  <pic:spPr>
-                    <a:xfrm>
-                      <a:off x="0" y="0"/>
-                      <a:ext cx="4331079" cy="1948506"/>
-                    </a:xfrm>
-                    <a:prstGeom prst="rect">
-                      <a:avLst/>
-                    </a:prstGeom>
-                  </pic:spPr>
-                </pic:pic>
-              </a:graphicData>
-            </a:graphic>
-          </wp:inline>
-        </w:drawing>
-      </w:r>
-    </w:p>
-    <w:p>
-      <w:r>
-        <w:t xml:space="preserve">If you run </w:t>
-      </w:r>
-      <w:r>
-        <w:rPr>
-          <w:b/>
-          <w:i/>
-        </w:rPr>
-        <w:t>$</w:t>
-      </w:r>
-      <w:r>
-        <w:rPr>
-          <w:b/>
-          <w:i/>
-        </w:rPr>
-        <w:t>bower install</w:t>
-      </w:r>
-      <w:r>
-        <w:t xml:space="preserve"> in </w:t>
-      </w:r>
-      <w:r>
-        <w:t xml:space="preserve">the directory with </w:t>
-      </w:r>
-      <w:r>
-        <w:rPr>
-          <w:b/>
-          <w:i/>
-        </w:rPr>
-        <w:t>bower.json</w:t>
-      </w:r>
-      <w:r>
-        <w:t xml:space="preserve"> now, it will install all the required technologies in </w:t>
-      </w:r>
-      <w:r>
-        <w:rPr>
-          <w:b/>
-          <w:i/>
-        </w:rPr>
-        <w:t>public/libs</w:t>
-      </w:r>
-      <w:r>
-        <w:t>.</w:t>
-      </w:r>
-    </w:p>
-    <w:p/>
-    <w:p>
-      <w:r>
+    <w:p>
+      <w:pPr>
+        <w:rPr>
+          <w:rFonts w:asciiTheme="majorHAnsi" w:hAnsiTheme="majorHAnsi"/>
+        </w:rPr>
+      </w:pPr>
+    </w:p>
+    <w:p>
+      <w:pPr>
+        <w:rPr>
+          <w:rFonts w:asciiTheme="majorHAnsi" w:hAnsiTheme="majorHAnsi"/>
+        </w:rPr>
+      </w:pPr>
+      <w:r>
+        <w:rPr>
+          <w:rFonts w:asciiTheme="majorHAnsi" w:hAnsiTheme="majorHAnsi"/>
+        </w:rPr>
         <w:t>What we implement:</w:t>
       </w:r>
     </w:p>
@@ -3754,8 +3588,14 @@
           <w:ilvl w:val="0"/>
           <w:numId w:val="2"/>
         </w:numPr>
-      </w:pPr>
-      <w:r>
+        <w:rPr>
+          <w:rFonts w:asciiTheme="majorHAnsi" w:hAnsiTheme="majorHAnsi"/>
+        </w:rPr>
+      </w:pPr>
+      <w:r>
+        <w:rPr>
+          <w:rFonts w:asciiTheme="majorHAnsi" w:hAnsiTheme="majorHAnsi"/>
+        </w:rPr>
         <w:t>Two pages: Home and Courses</w:t>
       </w:r>
     </w:p>
@@ -3766,8 +3606,14 @@
           <w:ilvl w:val="0"/>
           <w:numId w:val="2"/>
         </w:numPr>
-      </w:pPr>
-      <w:r>
+        <w:rPr>
+          <w:rFonts w:asciiTheme="majorHAnsi" w:hAnsiTheme="majorHAnsi"/>
+        </w:rPr>
+      </w:pPr>
+      <w:r>
+        <w:rPr>
+          <w:rFonts w:asciiTheme="majorHAnsi" w:hAnsiTheme="majorHAnsi"/>
+        </w:rPr>
         <w:t>An Angular controller for each.</w:t>
       </w:r>
     </w:p>
@@ -3778,8 +3624,14 @@
           <w:ilvl w:val="0"/>
           <w:numId w:val="2"/>
         </w:numPr>
-      </w:pPr>
-      <w:r>
+        <w:rPr>
+          <w:rFonts w:asciiTheme="majorHAnsi" w:hAnsiTheme="majorHAnsi"/>
+        </w:rPr>
+      </w:pPr>
+      <w:r>
+        <w:rPr>
+          <w:rFonts w:asciiTheme="majorHAnsi" w:hAnsiTheme="majorHAnsi"/>
+        </w:rPr>
         <w:t>An Angular service for Courses</w:t>
       </w:r>
     </w:p>
@@ -3790,24 +3642,48 @@
           <w:ilvl w:val="0"/>
           <w:numId w:val="2"/>
         </w:numPr>
-      </w:pPr>
-      <w:r>
+        <w:rPr>
+          <w:rFonts w:asciiTheme="majorHAnsi" w:hAnsiTheme="majorHAnsi"/>
+        </w:rPr>
+      </w:pPr>
+      <w:r>
+        <w:rPr>
+          <w:rFonts w:asciiTheme="majorHAnsi" w:hAnsiTheme="majorHAnsi"/>
+        </w:rPr>
         <w:t>No refreshing when navigating between pages.</w:t>
       </w:r>
     </w:p>
-    <w:p/>
-    <w:p>
-      <w:r>
+    <w:p>
+      <w:pPr>
+        <w:rPr>
+          <w:rFonts w:asciiTheme="majorHAnsi" w:hAnsiTheme="majorHAnsi"/>
+        </w:rPr>
+      </w:pPr>
+    </w:p>
+    <w:p>
+      <w:pPr>
+        <w:rPr>
+          <w:rFonts w:asciiTheme="majorHAnsi" w:hAnsiTheme="majorHAnsi"/>
+        </w:rPr>
+      </w:pPr>
+      <w:r>
+        <w:rPr>
+          <w:rFonts w:asciiTheme="majorHAnsi" w:hAnsiTheme="majorHAnsi"/>
+        </w:rPr>
         <w:t xml:space="preserve">As mentioned before everything will be done in the </w:t>
       </w:r>
       <w:r>
         <w:rPr>
+          <w:rFonts w:asciiTheme="majorHAnsi" w:hAnsiTheme="majorHAnsi"/>
           <w:b/>
           <w:i/>
         </w:rPr>
         <w:t>public</w:t>
       </w:r>
       <w:r>
+        <w:rPr>
+          <w:rFonts w:asciiTheme="majorHAnsi" w:hAnsiTheme="majorHAnsi"/>
+        </w:rPr>
         <w:t xml:space="preserve"> directory. This is the structure we want for this directory:</w:t>
       </w:r>
     </w:p>
@@ -4219,7 +4095,7 @@
           </mc:Choice>
           <mc:Fallback>
             <w:pict>
-              <v:roundrect w14:anchorId="2ABD5DE7" id="Rounded Rectangle 18" o:spid="_x0000_s1026" style="position:absolute;margin-left:3.8pt;margin-top:9.65pt;width:315pt;height:171.35pt;z-index:251661312;visibility:visible;mso-wrap-style:square;mso-height-percent:0;mso-wrap-distance-left:9pt;mso-wrap-distance-top:0;mso-wrap-distance-right:9pt;mso-wrap-distance-bottom:0;mso-position-horizontal:absolute;mso-position-horizontal-relative:text;mso-position-vertical:absolute;mso-position-vertical-relative:text;mso-height-percent:0;mso-height-relative:margin;v-text-anchor:middle" arcsize="10923f" o:gfxdata="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" fillcolor="white [3201]" strokecolor="black [3200]" strokeweight="1pt">
+              <v:roundrect w14:anchorId="22A40470" id="Rounded Rectangle 18" o:spid="_x0000_s1026" style="position:absolute;margin-left:3.8pt;margin-top:9.65pt;width:315pt;height:171.35pt;z-index:251661312;visibility:visible;mso-wrap-style:square;mso-height-percent:0;mso-wrap-distance-left:9pt;mso-wrap-distance-top:0;mso-wrap-distance-right:9pt;mso-wrap-distance-bottom:0;mso-position-horizontal:absolute;mso-position-horizontal-relative:text;mso-position-vertical:absolute;mso-position-vertical-relative:text;mso-height-percent:0;mso-height-relative:margin;v-text-anchor:middle" arcsize="10923f" o:gfxdata="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" fillcolor="white [3201]" strokecolor="black [3200]" strokeweight="1pt">
                 <v:stroke joinstyle="miter"/>
                 <w10:wrap type="through"/>
               </v:roundrect>
@@ -4235,20 +4111,35 @@
       </w:pPr>
     </w:p>
     <w:p>
-      <w:r>
+      <w:pPr>
+        <w:rPr>
+          <w:rFonts w:asciiTheme="majorHAnsi" w:hAnsiTheme="majorHAnsi"/>
+        </w:rPr>
+      </w:pPr>
+      <w:r>
+        <w:rPr>
+          <w:rFonts w:asciiTheme="majorHAnsi" w:hAnsiTheme="majorHAnsi"/>
+        </w:rPr>
         <w:t xml:space="preserve">When all controllers, services and </w:t>
       </w:r>
       <w:r>
+        <w:rPr>
+          <w:rFonts w:asciiTheme="majorHAnsi" w:hAnsiTheme="majorHAnsi"/>
+        </w:rPr>
         <w:t xml:space="preserve">routes have been created, we inject them into </w:t>
       </w:r>
       <w:r>
         <w:rPr>
+          <w:rFonts w:asciiTheme="majorHAnsi" w:hAnsiTheme="majorHAnsi"/>
           <w:b/>
           <w:i/>
         </w:rPr>
         <w:t>app.js</w:t>
       </w:r>
       <w:r>
+        <w:rPr>
+          <w:rFonts w:asciiTheme="majorHAnsi" w:hAnsiTheme="majorHAnsi"/>
+        </w:rPr>
         <w:t>. Then everything will be able to work together.</w:t>
       </w:r>
     </w:p>
@@ -4263,7 +4154,15 @@
     </w:p>
     <w:p/>
     <w:p>
-      <w:r>
+      <w:pPr>
+        <w:rPr>
+          <w:rFonts w:asciiTheme="majorHAnsi" w:hAnsiTheme="majorHAnsi"/>
+        </w:rPr>
+      </w:pPr>
+      <w:r>
+        <w:rPr>
+          <w:rFonts w:asciiTheme="majorHAnsi" w:hAnsiTheme="majorHAnsi"/>
+        </w:rPr>
         <w:t>For this one page app, the controllers are very basic. In practice, they can become a lot more complicated. This is the code we put into these controllers:</w:t>
       </w:r>
     </w:p>
@@ -4274,9 +4173,9 @@
           <w:lang w:eastAsia="en-GB"/>
         </w:rPr>
         <w:drawing>
-          <wp:inline distT="0" distB="0" distL="0" distR="0" wp14:anchorId="3F8DBAD1" wp14:editId="6D7480D7">
-            <wp:extent cx="4966335" cy="1140826"/>
-            <wp:effectExtent l="0" t="0" r="0" b="2540"/>
+          <wp:inline distT="0" distB="0" distL="0" distR="0" wp14:anchorId="3F8DBAD1" wp14:editId="707D6317">
+            <wp:extent cx="5080635" cy="866596"/>
+            <wp:effectExtent l="0" t="0" r="0" b="0"/>
             <wp:docPr id="20" name="Picture 20"/>
             <wp:cNvGraphicFramePr>
               <a:graphicFrameLocks xmlns:a="http://schemas.openxmlformats.org/drawingml/2006/main" noChangeAspect="1"/>
@@ -4286,6 +4185,155 @@
                 <pic:pic xmlns:pic="http://schemas.openxmlformats.org/drawingml/2006/picture">
                   <pic:nvPicPr>
                     <pic:cNvPr id="20" name="Screen Shot 2017-11-01 at 20.28.42.png"/>
+                    <pic:cNvPicPr/>
+                  </pic:nvPicPr>
+                  <pic:blipFill>
+                    <a:blip r:embed="rId18">
+                      <a:extLst>
+                        <a:ext uri="{28A0092B-C50C-407E-A947-70E740481C1C}">
+                          <a14:useLocalDpi xmlns:a14="http://schemas.microsoft.com/office/drawing/2010/main" val="0"/>
+                        </a:ext>
+                      </a:extLst>
+                    </a:blip>
+                    <a:stretch>
+                      <a:fillRect/>
+                    </a:stretch>
+                  </pic:blipFill>
+                  <pic:spPr>
+                    <a:xfrm>
+                      <a:off x="0" y="0"/>
+                      <a:ext cx="5295782" cy="903293"/>
+                    </a:xfrm>
+                    <a:prstGeom prst="rect">
+                      <a:avLst/>
+                    </a:prstGeom>
+                  </pic:spPr>
+                </pic:pic>
+              </a:graphicData>
+            </a:graphic>
+          </wp:inline>
+        </w:drawing>
+      </w:r>
+    </w:p>
+    <w:p>
+      <w:r>
+        <w:rPr>
+          <w:noProof/>
+          <w:lang w:eastAsia="en-GB"/>
+        </w:rPr>
+        <w:drawing>
+          <wp:inline distT="0" distB="0" distL="0" distR="0" wp14:anchorId="2BF0B073" wp14:editId="73BF81C4">
+            <wp:extent cx="5080635" cy="951557"/>
+            <wp:effectExtent l="0" t="0" r="0" b="0"/>
+            <wp:docPr id="21" name="Picture 21"/>
+            <wp:cNvGraphicFramePr>
+              <a:graphicFrameLocks xmlns:a="http://schemas.openxmlformats.org/drawingml/2006/main" noChangeAspect="1"/>
+            </wp:cNvGraphicFramePr>
+            <a:graphic xmlns:a="http://schemas.openxmlformats.org/drawingml/2006/main">
+              <a:graphicData uri="http://schemas.openxmlformats.org/drawingml/2006/picture">
+                <pic:pic xmlns:pic="http://schemas.openxmlformats.org/drawingml/2006/picture">
+                  <pic:nvPicPr>
+                    <pic:cNvPr id="21" name="Screen Shot 2017-11-01 at 20.29.29.png"/>
+                    <pic:cNvPicPr/>
+                  </pic:nvPicPr>
+                  <pic:blipFill>
+                    <a:blip r:embed="rId19">
+                      <a:extLst>
+                        <a:ext uri="{28A0092B-C50C-407E-A947-70E740481C1C}">
+                          <a14:useLocalDpi xmlns:a14="http://schemas.microsoft.com/office/drawing/2010/main" val="0"/>
+                        </a:ext>
+                      </a:extLst>
+                    </a:blip>
+                    <a:stretch>
+                      <a:fillRect/>
+                    </a:stretch>
+                  </pic:blipFill>
+                  <pic:spPr>
+                    <a:xfrm>
+                      <a:off x="0" y="0"/>
+                      <a:ext cx="5247940" cy="982892"/>
+                    </a:xfrm>
+                    <a:prstGeom prst="rect">
+                      <a:avLst/>
+                    </a:prstGeom>
+                  </pic:spPr>
+                </pic:pic>
+              </a:graphicData>
+            </a:graphic>
+          </wp:inline>
+        </w:drawing>
+      </w:r>
+    </w:p>
+    <w:p/>
+    <w:p>
+      <w:pPr>
+        <w:pStyle w:val="Heading2"/>
+      </w:pPr>
+      <w:r>
+        <w:t>Angular services</w:t>
+      </w:r>
+    </w:p>
+    <w:p/>
+    <w:p>
+      <w:pPr>
+        <w:rPr>
+          <w:rFonts w:asciiTheme="majorHAnsi" w:hAnsiTheme="majorHAnsi"/>
+        </w:rPr>
+      </w:pPr>
+      <w:r>
+        <w:rPr>
+          <w:rFonts w:asciiTheme="majorHAnsi" w:hAnsiTheme="majorHAnsi"/>
+        </w:rPr>
+        <w:t xml:space="preserve">The services are where you would do API calls to your Node backend from your Angular frontend, using </w:t>
+      </w:r>
+      <w:r>
+        <w:rPr>
+          <w:rFonts w:asciiTheme="majorHAnsi" w:hAnsiTheme="majorHAnsi"/>
+          <w:b/>
+          <w:i/>
+        </w:rPr>
+        <w:t>$http</w:t>
+      </w:r>
+      <w:r>
+        <w:rPr>
+          <w:rFonts w:asciiTheme="majorHAnsi" w:hAnsiTheme="majorHAnsi"/>
+        </w:rPr>
+        <w:t xml:space="preserve"> and </w:t>
+      </w:r>
+      <w:r>
+        <w:rPr>
+          <w:rFonts w:asciiTheme="majorHAnsi" w:hAnsiTheme="majorHAnsi"/>
+          <w:b/>
+          <w:i/>
+        </w:rPr>
+        <w:t>$resource</w:t>
+      </w:r>
+      <w:r>
+        <w:rPr>
+          <w:rFonts w:asciiTheme="majorHAnsi" w:hAnsiTheme="majorHAnsi"/>
+        </w:rPr>
+        <w:t xml:space="preserve"> </w:t>
+      </w:r>
+    </w:p>
+    <w:p>
+      <w:r>
+        <w:rPr>
+          <w:noProof/>
+          <w:lang w:eastAsia="en-GB"/>
+        </w:rPr>
+        <w:drawing>
+          <wp:inline distT="0" distB="0" distL="0" distR="0" wp14:anchorId="469E4720" wp14:editId="0316FA18">
+            <wp:extent cx="5080635" cy="1682217"/>
+            <wp:effectExtent l="0" t="0" r="0" b="0"/>
+            <wp:docPr id="22" name="Picture 22"/>
+            <wp:cNvGraphicFramePr>
+              <a:graphicFrameLocks xmlns:a="http://schemas.openxmlformats.org/drawingml/2006/main" noChangeAspect="1"/>
+            </wp:cNvGraphicFramePr>
+            <a:graphic xmlns:a="http://schemas.openxmlformats.org/drawingml/2006/main">
+              <a:graphicData uri="http://schemas.openxmlformats.org/drawingml/2006/picture">
+                <pic:pic xmlns:pic="http://schemas.openxmlformats.org/drawingml/2006/picture">
+                  <pic:nvPicPr>
+                    <pic:cNvPr id="22" name="Screen Shot 2017-11-01 at 20.34.49.png"/>
                     <pic:cNvPicPr/>
                   </pic:nvPicPr>
                   <pic:blipFill>
@@ -4303,7 +4351,7 @@
                   <pic:spPr>
                     <a:xfrm>
                       <a:off x="0" y="0"/>
-                      <a:ext cx="5033667" cy="1156293"/>
+                      <a:ext cx="5198521" cy="1721249"/>
                     </a:xfrm>
                     <a:prstGeom prst="rect">
                       <a:avLst/>
@@ -4317,16 +4365,86 @@
       </w:r>
     </w:p>
     <w:p>
+      <w:pPr>
+        <w:rPr>
+          <w:rFonts w:asciiTheme="majorHAnsi" w:hAnsiTheme="majorHAnsi"/>
+        </w:rPr>
+      </w:pPr>
+      <w:r>
+        <w:rPr>
+          <w:rFonts w:asciiTheme="majorHAnsi" w:hAnsiTheme="majorHAnsi"/>
+        </w:rPr>
+        <w:t xml:space="preserve">You could also add </w:t>
+      </w:r>
+      <w:r>
+        <w:rPr>
+          <w:rFonts w:asciiTheme="majorHAnsi" w:hAnsiTheme="majorHAnsi"/>
+        </w:rPr>
+        <w:t xml:space="preserve">services for e.g. creating or deleting a course. But as in the </w:t>
+      </w:r>
+      <w:r>
+        <w:rPr>
+          <w:rFonts w:asciiTheme="majorHAnsi" w:hAnsiTheme="majorHAnsi"/>
+          <w:b/>
+          <w:i/>
+        </w:rPr>
+        <w:t>routes.js</w:t>
+      </w:r>
+      <w:r>
+        <w:rPr>
+          <w:rFonts w:asciiTheme="majorHAnsi" w:hAnsiTheme="majorHAnsi"/>
+        </w:rPr>
+        <w:t xml:space="preserve"> file, we will not include them here.</w:t>
+      </w:r>
+    </w:p>
+    <w:p/>
+    <w:p>
+      <w:pPr>
+        <w:pStyle w:val="Heading2"/>
+      </w:pPr>
+      <w:r>
+        <w:t>Angular routes</w:t>
+      </w:r>
+    </w:p>
+    <w:p/>
+    <w:p>
+      <w:pPr>
+        <w:rPr>
+          <w:rFonts w:asciiTheme="majorHAnsi" w:hAnsiTheme="majorHAnsi"/>
+        </w:rPr>
+      </w:pPr>
+      <w:r>
+        <w:rPr>
+          <w:rFonts w:asciiTheme="majorHAnsi" w:hAnsiTheme="majorHAnsi"/>
+        </w:rPr>
+        <w:t xml:space="preserve">We define the Angular routes inside the </w:t>
+      </w:r>
+      <w:r>
+        <w:rPr>
+          <w:rFonts w:asciiTheme="majorHAnsi" w:hAnsiTheme="majorHAnsi"/>
+          <w:b/>
+          <w:i/>
+        </w:rPr>
+        <w:t>public/js/appRoutes.js</w:t>
+      </w:r>
+      <w:r>
+        <w:rPr>
+          <w:rFonts w:asciiTheme="majorHAnsi" w:hAnsiTheme="majorHAnsi"/>
+        </w:rPr>
+        <w:t xml:space="preserve"> file.</w:t>
+      </w:r>
+    </w:p>
+    <w:p>
       <w:r>
         <w:rPr>
           <w:noProof/>
           <w:lang w:eastAsia="en-GB"/>
         </w:rPr>
         <w:drawing>
-          <wp:inline distT="0" distB="0" distL="0" distR="0" wp14:anchorId="2BF0B073" wp14:editId="292B97DF">
-            <wp:extent cx="4966335" cy="1154040"/>
+          <wp:inline distT="0" distB="0" distL="0" distR="0" wp14:anchorId="505E6D16" wp14:editId="500A7AB3">
+            <wp:extent cx="5194935" cy="2832021"/>
             <wp:effectExtent l="0" t="0" r="0" b="0"/>
-            <wp:docPr id="21" name="Picture 21"/>
+            <wp:docPr id="23" name="Picture 23"/>
             <wp:cNvGraphicFramePr>
               <a:graphicFrameLocks xmlns:a="http://schemas.openxmlformats.org/drawingml/2006/main" noChangeAspect="1"/>
             </wp:cNvGraphicFramePr>
@@ -4334,7 +4452,7 @@
               <a:graphicData uri="http://schemas.openxmlformats.org/drawingml/2006/picture">
                 <pic:pic xmlns:pic="http://schemas.openxmlformats.org/drawingml/2006/picture">
                   <pic:nvPicPr>
-                    <pic:cNvPr id="21" name="Screen Shot 2017-11-01 at 20.29.29.png"/>
+                    <pic:cNvPr id="23" name="Screen Shot 2017-11-02 at 12.16.06.png"/>
                     <pic:cNvPicPr/>
                   </pic:nvPicPr>
                   <pic:blipFill>
@@ -4352,7 +4470,7 @@
                   <pic:spPr>
                     <a:xfrm>
                       <a:off x="0" y="0"/>
-                      <a:ext cx="4996061" cy="1160947"/>
+                      <a:ext cx="5212578" cy="2841639"/>
                     </a:xfrm>
                     <a:prstGeom prst="rect">
                       <a:avLst/>
@@ -4368,38 +4486,158 @@
     <w:p/>
     <w:p>
       <w:pPr>
-        <w:pStyle w:val="Heading2"/>
-      </w:pPr>
-      <w:r>
-        <w:t>Angular services</w:t>
-      </w:r>
-    </w:p>
-    <w:p/>
-    <w:p>
-      <w:r>
-        <w:t xml:space="preserve">The services are where you would do API calls to your Node backend from your Angular frontend, using </w:t>
-      </w:r>
-      <w:r>
-        <w:rPr>
+        <w:rPr>
+          <w:rFonts w:asciiTheme="majorHAnsi" w:hAnsiTheme="majorHAnsi"/>
+        </w:rPr>
+      </w:pPr>
+      <w:r>
+        <w:rPr>
+          <w:rFonts w:asciiTheme="majorHAnsi" w:hAnsiTheme="majorHAnsi"/>
+        </w:rPr>
+        <w:t xml:space="preserve">The Angular frontend will use the template file and inject it into the </w:t>
+      </w:r>
+      <w:r>
+        <w:rPr>
+          <w:rFonts w:asciiTheme="majorHAnsi" w:hAnsiTheme="majorHAnsi"/>
           <w:b/>
           <w:i/>
         </w:rPr>
-        <w:t>$http</w:t>
-      </w:r>
-      <w:r>
-        <w:t xml:space="preserve"> and </w:t>
-      </w:r>
-      <w:r>
-        <w:rPr>
+        <w:t>&lt;div ng-view&gt;&lt;/div&gt;</w:t>
+      </w:r>
+      <w:r>
+        <w:rPr>
+          <w:rFonts w:asciiTheme="majorHAnsi" w:hAnsiTheme="majorHAnsi"/>
+        </w:rPr>
+        <w:t xml:space="preserve"> in the </w:t>
+      </w:r>
+      <w:r>
+        <w:rPr>
+          <w:rFonts w:asciiTheme="majorHAnsi" w:hAnsiTheme="majorHAnsi"/>
           <w:b/>
           <w:i/>
         </w:rPr>
-        <w:t>$resource</w:t>
-      </w:r>
-      <w:r>
-        <w:t xml:space="preserve"> </w:t>
-      </w:r>
-    </w:p>
+        <w:t>index.html</w:t>
+      </w:r>
+      <w:r>
+        <w:rPr>
+          <w:rFonts w:asciiTheme="majorHAnsi" w:hAnsiTheme="majorHAnsi"/>
+        </w:rPr>
+        <w:t xml:space="preserve"> file. This will happen without a page refresh, which is exactly what we wanted in this one-page application.</w:t>
+      </w:r>
+    </w:p>
+    <w:p>
+      <w:pPr>
+        <w:rPr>
+          <w:rFonts w:asciiTheme="majorHAnsi" w:hAnsiTheme="majorHAnsi"/>
+        </w:rPr>
+      </w:pPr>
+    </w:p>
+    <w:p>
+      <w:pPr>
+        <w:pStyle w:val="Heading2"/>
+      </w:pPr>
+      <w:r>
+        <w:t>Rework the view files</w:t>
+      </w:r>
+    </w:p>
+    <w:p/>
+    <w:p>
+      <w:pPr>
+        <w:rPr>
+          <w:rFonts w:asciiTheme="majorHAnsi" w:hAnsiTheme="majorHAnsi"/>
+        </w:rPr>
+      </w:pPr>
+      <w:r>
+        <w:rPr>
+          <w:rFonts w:asciiTheme="majorHAnsi" w:hAnsiTheme="majorHAnsi"/>
+        </w:rPr>
+        <w:t xml:space="preserve">Now all the Angular routes are in place, we will create some view files as the finishing touch. </w:t>
+      </w:r>
+      <w:r>
+        <w:rPr>
+          <w:rFonts w:asciiTheme="majorHAnsi" w:hAnsiTheme="majorHAnsi"/>
+          <w:b/>
+          <w:i/>
+        </w:rPr>
+        <w:t>home.html</w:t>
+      </w:r>
+      <w:r>
+        <w:rPr>
+          <w:rFonts w:asciiTheme="majorHAnsi" w:hAnsiTheme="majorHAnsi"/>
+        </w:rPr>
+        <w:t xml:space="preserve"> and </w:t>
+      </w:r>
+      <w:r>
+        <w:rPr>
+          <w:rFonts w:asciiTheme="majorHAnsi" w:hAnsiTheme="majorHAnsi"/>
+          <w:b/>
+          <w:i/>
+        </w:rPr>
+        <w:t>courses.html</w:t>
+      </w:r>
+      <w:r>
+        <w:rPr>
+          <w:rFonts w:asciiTheme="majorHAnsi" w:hAnsiTheme="majorHAnsi"/>
+        </w:rPr>
+        <w:t xml:space="preserve"> will be injected into our </w:t>
+      </w:r>
+      <w:r>
+        <w:rPr>
+          <w:rFonts w:asciiTheme="majorHAnsi" w:hAnsiTheme="majorHAnsi"/>
+          <w:b/>
+          <w:i/>
+        </w:rPr>
+        <w:t>index.html</w:t>
+      </w:r>
+      <w:r>
+        <w:rPr>
+          <w:rFonts w:asciiTheme="majorHAnsi" w:hAnsiTheme="majorHAnsi"/>
+        </w:rPr>
+        <w:t xml:space="preserve"> file inside of the </w:t>
+      </w:r>
+      <w:r>
+        <w:rPr>
+          <w:rFonts w:asciiTheme="majorHAnsi" w:hAnsiTheme="majorHAnsi"/>
+          <w:b/>
+          <w:i/>
+        </w:rPr>
+        <w:t>&lt;div ng-view&gt;&lt;/div&gt;</w:t>
+      </w:r>
+      <w:r>
+        <w:rPr>
+          <w:rFonts w:asciiTheme="majorHAnsi" w:hAnsiTheme="majorHAnsi"/>
+        </w:rPr>
+        <w:t>.</w:t>
+      </w:r>
+    </w:p>
+    <w:p>
+      <w:pPr>
+        <w:rPr>
+          <w:rFonts w:asciiTheme="majorHAnsi" w:hAnsiTheme="majorHAnsi"/>
+        </w:rPr>
+      </w:pPr>
+      <w:r>
+        <w:rPr>
+          <w:rFonts w:asciiTheme="majorHAnsi" w:hAnsiTheme="majorHAnsi"/>
+        </w:rPr>
+        <w:t xml:space="preserve">In this </w:t>
+      </w:r>
+      <w:r>
+        <w:rPr>
+          <w:rFonts w:asciiTheme="majorHAnsi" w:hAnsiTheme="majorHAnsi"/>
+          <w:b/>
+          <w:i/>
+        </w:rPr>
+        <w:t>index.html</w:t>
+      </w:r>
+      <w:r>
+        <w:rPr>
+          <w:rFonts w:asciiTheme="majorHAnsi" w:hAnsiTheme="majorHAnsi"/>
+        </w:rPr>
+        <w:t xml:space="preserve"> we are calling the components we pulled in with Bower.</w:t>
+      </w:r>
+    </w:p>
+    <w:p/>
     <w:p>
       <w:r>
         <w:rPr>
@@ -4407,10 +4645,10 @@
           <w:lang w:eastAsia="en-GB"/>
         </w:rPr>
         <w:drawing>
-          <wp:inline distT="0" distB="0" distL="0" distR="0" wp14:anchorId="469E4720" wp14:editId="28A8FB04">
-            <wp:extent cx="5727700" cy="4224655"/>
-            <wp:effectExtent l="0" t="0" r="12700" b="0"/>
-            <wp:docPr id="22" name="Picture 22"/>
+          <wp:inline distT="0" distB="0" distL="0" distR="0" wp14:anchorId="486DB477" wp14:editId="04E4E1D1">
+            <wp:extent cx="5226629" cy="6004506"/>
+            <wp:effectExtent l="0" t="0" r="6350" b="0"/>
+            <wp:docPr id="24" name="Picture 24"/>
             <wp:cNvGraphicFramePr>
               <a:graphicFrameLocks xmlns:a="http://schemas.openxmlformats.org/drawingml/2006/main" noChangeAspect="1"/>
             </wp:cNvGraphicFramePr>
@@ -4418,7 +4656,7 @@
               <a:graphicData uri="http://schemas.openxmlformats.org/drawingml/2006/picture">
                 <pic:pic xmlns:pic="http://schemas.openxmlformats.org/drawingml/2006/picture">
                   <pic:nvPicPr>
-                    <pic:cNvPr id="22" name="Screen Shot 2017-11-01 at 20.34.49.png"/>
+                    <pic:cNvPr id="24" name="Screen Shot 2017-11-02 at 12.29.41.png"/>
                     <pic:cNvPicPr/>
                   </pic:nvPicPr>
                   <pic:blipFill>
@@ -4436,7 +4674,7 @@
                   <pic:spPr>
                     <a:xfrm>
                       <a:off x="0" y="0"/>
-                      <a:ext cx="5727700" cy="4224655"/>
+                      <a:ext cx="5241052" cy="6021075"/>
                     </a:xfrm>
                     <a:prstGeom prst="rect">
                       <a:avLst/>
@@ -4451,12 +4689,207 @@
     </w:p>
     <w:p/>
     <w:p>
-      <w:bookmarkStart w:id="0" w:name="_GoBack"/>
-      <w:bookmarkEnd w:id="0"/>
-      <w:r>
-        <w:t xml:space="preserve"> </w:t>
-      </w:r>
-    </w:p>
+      <w:r>
+        <w:rPr>
+          <w:noProof/>
+          <w:lang w:eastAsia="en-GB"/>
+        </w:rPr>
+        <w:drawing>
+          <wp:inline distT="0" distB="0" distL="0" distR="0" wp14:anchorId="41FA0A01" wp14:editId="30F43EE8">
+            <wp:extent cx="5194935" cy="999025"/>
+            <wp:effectExtent l="0" t="0" r="0" b="0"/>
+            <wp:docPr id="26" name="Picture 26"/>
+            <wp:cNvGraphicFramePr>
+              <a:graphicFrameLocks xmlns:a="http://schemas.openxmlformats.org/drawingml/2006/main" noChangeAspect="1"/>
+            </wp:cNvGraphicFramePr>
+            <a:graphic xmlns:a="http://schemas.openxmlformats.org/drawingml/2006/main">
+              <a:graphicData uri="http://schemas.openxmlformats.org/drawingml/2006/picture">
+                <pic:pic xmlns:pic="http://schemas.openxmlformats.org/drawingml/2006/picture">
+                  <pic:nvPicPr>
+                    <pic:cNvPr id="26" name="Screen Shot 2017-11-02 at 12.30.05.png"/>
+                    <pic:cNvPicPr/>
+                  </pic:nvPicPr>
+                  <pic:blipFill>
+                    <a:blip r:embed="rId23">
+                      <a:extLst>
+                        <a:ext uri="{28A0092B-C50C-407E-A947-70E740481C1C}">
+                          <a14:useLocalDpi xmlns:a14="http://schemas.microsoft.com/office/drawing/2010/main" val="0"/>
+                        </a:ext>
+                      </a:extLst>
+                    </a:blip>
+                    <a:stretch>
+                      <a:fillRect/>
+                    </a:stretch>
+                  </pic:blipFill>
+                  <pic:spPr>
+                    <a:xfrm>
+                      <a:off x="0" y="0"/>
+                      <a:ext cx="5340576" cy="1027033"/>
+                    </a:xfrm>
+                    <a:prstGeom prst="rect">
+                      <a:avLst/>
+                    </a:prstGeom>
+                  </pic:spPr>
+                </pic:pic>
+              </a:graphicData>
+            </a:graphic>
+          </wp:inline>
+        </w:drawing>
+      </w:r>
+    </w:p>
+    <w:p>
+      <w:r>
+        <w:rPr>
+          <w:noProof/>
+          <w:lang w:eastAsia="en-GB"/>
+        </w:rPr>
+        <w:drawing>
+          <wp:inline distT="0" distB="0" distL="0" distR="0" wp14:anchorId="7A919CD4" wp14:editId="3F7C0577">
+            <wp:extent cx="5309235" cy="1012128"/>
+            <wp:effectExtent l="0" t="0" r="0" b="4445"/>
+            <wp:docPr id="28" name="Picture 28"/>
+            <wp:cNvGraphicFramePr>
+              <a:graphicFrameLocks xmlns:a="http://schemas.openxmlformats.org/drawingml/2006/main" noChangeAspect="1"/>
+            </wp:cNvGraphicFramePr>
+            <a:graphic xmlns:a="http://schemas.openxmlformats.org/drawingml/2006/main">
+              <a:graphicData uri="http://schemas.openxmlformats.org/drawingml/2006/picture">
+                <pic:pic xmlns:pic="http://schemas.openxmlformats.org/drawingml/2006/picture">
+                  <pic:nvPicPr>
+                    <pic:cNvPr id="28" name="Screen Shot 2017-11-02 at 12.30.20.png"/>
+                    <pic:cNvPicPr/>
+                  </pic:nvPicPr>
+                  <pic:blipFill>
+                    <a:blip r:embed="rId24">
+                      <a:extLst>
+                        <a:ext uri="{28A0092B-C50C-407E-A947-70E740481C1C}">
+                          <a14:useLocalDpi xmlns:a14="http://schemas.microsoft.com/office/drawing/2010/main" val="0"/>
+                        </a:ext>
+                      </a:extLst>
+                    </a:blip>
+                    <a:stretch>
+                      <a:fillRect/>
+                    </a:stretch>
+                  </pic:blipFill>
+                  <pic:spPr>
+                    <a:xfrm>
+                      <a:off x="0" y="0"/>
+                      <a:ext cx="5368649" cy="1023454"/>
+                    </a:xfrm>
+                    <a:prstGeom prst="rect">
+                      <a:avLst/>
+                    </a:prstGeom>
+                  </pic:spPr>
+                </pic:pic>
+              </a:graphicData>
+            </a:graphic>
+          </wp:inline>
+        </w:drawing>
+      </w:r>
+    </w:p>
+    <w:p/>
+    <w:p>
+      <w:pPr>
+        <w:rPr>
+          <w:rFonts w:asciiTheme="majorHAnsi" w:hAnsiTheme="majorHAnsi"/>
+        </w:rPr>
+      </w:pPr>
+      <w:r>
+        <w:rPr>
+          <w:rFonts w:asciiTheme="majorHAnsi" w:hAnsiTheme="majorHAnsi"/>
+        </w:rPr>
+        <w:t xml:space="preserve">Now that everything else is done, all that is left to do is make sure that everything works together. We take care of this in the </w:t>
+      </w:r>
+      <w:r>
+        <w:rPr>
+          <w:rFonts w:asciiTheme="majorHAnsi" w:hAnsiTheme="majorHAnsi"/>
+          <w:b/>
+          <w:i/>
+        </w:rPr>
+        <w:t>app.js</w:t>
+      </w:r>
+      <w:r>
+        <w:rPr>
+          <w:rFonts w:asciiTheme="majorHAnsi" w:hAnsiTheme="majorHAnsi"/>
+        </w:rPr>
+        <w:t xml:space="preserve"> file. </w:t>
+      </w:r>
+      <w:r>
+        <w:rPr>
+          <w:rFonts w:asciiTheme="majorHAnsi" w:hAnsiTheme="majorHAnsi"/>
+        </w:rPr>
+        <w:t xml:space="preserve">Using dependency </w:t>
+      </w:r>
+      <w:r>
+        <w:rPr>
+          <w:rFonts w:asciiTheme="majorHAnsi" w:hAnsiTheme="majorHAnsi"/>
+        </w:rPr>
+        <w:t>injection,</w:t>
+      </w:r>
+      <w:r>
+        <w:rPr>
+          <w:rFonts w:asciiTheme="majorHAnsi" w:hAnsiTheme="majorHAnsi"/>
+        </w:rPr>
+        <w:t xml:space="preserve"> we will set up our application to use all the components.</w:t>
+      </w:r>
+    </w:p>
+    <w:p>
+      <w:pPr>
+        <w:rPr>
+          <w:rFonts w:asciiTheme="majorHAnsi" w:hAnsiTheme="majorHAnsi"/>
+        </w:rPr>
+      </w:pPr>
+    </w:p>
+    <w:p>
+      <w:r>
+        <w:rPr>
+          <w:noProof/>
+          <w:lang w:eastAsia="en-GB"/>
+        </w:rPr>
+        <w:drawing>
+          <wp:inline distT="0" distB="0" distL="0" distR="0" wp14:anchorId="1C568C3C" wp14:editId="34A29FE5">
+            <wp:extent cx="5309235" cy="523820"/>
+            <wp:effectExtent l="0" t="0" r="0" b="10160"/>
+            <wp:docPr id="29" name="Picture 29"/>
+            <wp:cNvGraphicFramePr>
+              <a:graphicFrameLocks xmlns:a="http://schemas.openxmlformats.org/drawingml/2006/main" noChangeAspect="1"/>
+            </wp:cNvGraphicFramePr>
+            <a:graphic xmlns:a="http://schemas.openxmlformats.org/drawingml/2006/main">
+              <a:graphicData uri="http://schemas.openxmlformats.org/drawingml/2006/picture">
+                <pic:pic xmlns:pic="http://schemas.openxmlformats.org/drawingml/2006/picture">
+                  <pic:nvPicPr>
+                    <pic:cNvPr id="29" name="Screen Shot 2017-11-02 at 12.35.48.png"/>
+                    <pic:cNvPicPr/>
+                  </pic:nvPicPr>
+                  <pic:blipFill>
+                    <a:blip r:embed="rId25">
+                      <a:extLst>
+                        <a:ext uri="{28A0092B-C50C-407E-A947-70E740481C1C}">
+                          <a14:useLocalDpi xmlns:a14="http://schemas.microsoft.com/office/drawing/2010/main" val="0"/>
+                        </a:ext>
+                      </a:extLst>
+                    </a:blip>
+                    <a:stretch>
+                      <a:fillRect/>
+                    </a:stretch>
+                  </pic:blipFill>
+                  <pic:spPr>
+                    <a:xfrm>
+                      <a:off x="0" y="0"/>
+                      <a:ext cx="5429708" cy="535706"/>
+                    </a:xfrm>
+                    <a:prstGeom prst="rect">
+                      <a:avLst/>
+                    </a:prstGeom>
+                  </pic:spPr>
+                </pic:pic>
+              </a:graphicData>
+            </a:graphic>
+          </wp:inline>
+        </w:drawing>
+      </w:r>
+    </w:p>
+    <w:p/>
+    <w:p/>
     <w:p>
       <w:pPr>
         <w:pStyle w:val="Heading1"/>
@@ -4466,6 +4899,35 @@
         </w:numPr>
       </w:pPr>
       <w:r>
+        <w:t>Summary and conclusions</w:t>
+      </w:r>
+    </w:p>
+    <w:p/>
+    <w:p>
+      <w:pPr>
+        <w:pStyle w:val="Heading1"/>
+        <w:numPr>
+          <w:ilvl w:val="0"/>
+          <w:numId w:val="3"/>
+        </w:numPr>
+      </w:pPr>
+      <w:r>
+        <w:t>Glossary</w:t>
+      </w:r>
+    </w:p>
+    <w:p>
+      <w:bookmarkStart w:id="0" w:name="_GoBack"/>
+      <w:bookmarkEnd w:id="0"/>
+    </w:p>
+    <w:p>
+      <w:pPr>
+        <w:pStyle w:val="Heading1"/>
+        <w:numPr>
+          <w:ilvl w:val="0"/>
+          <w:numId w:val="3"/>
+        </w:numPr>
+      </w:pPr>
+      <w:r>
         <w:t>References</w:t>
       </w:r>
     </w:p>
@@ -4481,7 +4943,7 @@
       <w:r>
         <w:t xml:space="preserve">The MongoDB Architecture Guide: </w:t>
       </w:r>
-      <w:hyperlink r:id="rId23" w:history="1">
+      <w:hyperlink r:id="rId26" w:history="1">
         <w:r>
           <w:rPr>
             <w:rStyle w:val="Hyperlink"/>
@@ -4507,7 +4969,7 @@
       <w:r>
         <w:t xml:space="preserve"> on the Express.js website: </w:t>
       </w:r>
-      <w:hyperlink r:id="rId24" w:history="1">
+      <w:hyperlink r:id="rId27" w:history="1">
         <w:r>
           <w:rPr>
             <w:rStyle w:val="Hyperlink"/>
@@ -4530,7 +4992,7 @@
       <w:r>
         <w:t xml:space="preserve">d by AngularJS: </w:t>
       </w:r>
-      <w:hyperlink r:id="rId25" w:history="1">
+      <w:hyperlink r:id="rId28" w:history="1">
         <w:r>
           <w:rPr>
             <w:rStyle w:val="Hyperlink"/>
@@ -4550,7 +5012,7 @@
       <w:r>
         <w:t xml:space="preserve">The AngularJS website: </w:t>
       </w:r>
-      <w:hyperlink r:id="rId26" w:history="1">
+      <w:hyperlink r:id="rId29" w:history="1">
         <w:r>
           <w:rPr>
             <w:rStyle w:val="Hyperlink"/>
@@ -4570,7 +5032,7 @@
       <w:r>
         <w:t xml:space="preserve">The official Node.js website: </w:t>
       </w:r>
-      <w:hyperlink r:id="rId27" w:history="1">
+      <w:hyperlink r:id="rId30" w:history="1">
         <w:r>
           <w:rPr>
             <w:rStyle w:val="Hyperlink"/>
@@ -4590,12 +5052,32 @@
       <w:r>
         <w:t xml:space="preserve">The API provided by Node.js: </w:t>
       </w:r>
-      <w:hyperlink r:id="rId28" w:history="1">
+      <w:hyperlink r:id="rId31" w:history="1">
         <w:r>
           <w:rPr>
             <w:rStyle w:val="Hyperlink"/>
           </w:rPr>
           <w:t>https://nodejs.org/dist/latest-v8.x/docs/api/index.html</w:t>
+        </w:r>
+      </w:hyperlink>
+    </w:p>
+    <w:p>
+      <w:pPr>
+        <w:pStyle w:val="ListParagraph"/>
+        <w:numPr>
+          <w:ilvl w:val="0"/>
+          <w:numId w:val="2"/>
+        </w:numPr>
+      </w:pPr>
+      <w:r>
+        <w:t xml:space="preserve">A tutorial on the MEAN-stack: </w:t>
+      </w:r>
+      <w:hyperlink r:id="rId32" w:history="1">
+        <w:r>
+          <w:rPr>
+            <w:rStyle w:val="Hyperlink"/>
+          </w:rPr>
+          <w:t>https://scotch.io/tutorials/setting-up-a-mean-stack-single-page-application</w:t>
         </w:r>
       </w:hyperlink>
     </w:p>

</xml_diff>

<commit_message>
Update report 18h08 02/11
</commit_message>
<xml_diff>
--- a/administration/ReportWebEng.docx
+++ b/administration/ReportWebEng.docx
@@ -221,7 +221,19 @@
         <w:rPr>
           <w:rFonts w:asciiTheme="majorHAnsi" w:hAnsiTheme="majorHAnsi"/>
         </w:rPr>
-        <w:t xml:space="preserve">, so the data can be accessed efficiently in the database rather than implementing it in the application code. </w:t>
+        <w:t>, so the data can be accessed efficiently in the data</w:t>
+      </w:r>
+      <w:r>
+        <w:rPr>
+          <w:rFonts w:asciiTheme="majorHAnsi" w:hAnsiTheme="majorHAnsi"/>
+        </w:rPr>
+        <w:t>base rather than implementing access</w:t>
+      </w:r>
+      <w:r>
+        <w:rPr>
+          <w:rFonts w:asciiTheme="majorHAnsi" w:hAnsiTheme="majorHAnsi"/>
+        </w:rPr>
+        <w:t xml:space="preserve"> in the application code. </w:t>
       </w:r>
       <w:r>
         <w:rPr>
@@ -273,7 +285,21 @@
         <w:rPr>
           <w:rFonts w:asciiTheme="majorHAnsi" w:hAnsiTheme="majorHAnsi"/>
         </w:rPr>
-        <w:t xml:space="preserve">, horizontally scalable through, what they call ‘sharding’. This is a form of partitioning. Lastly the database is </w:t>
+        <w:t>, horizontally scalable through, what they call ‘</w:t>
+      </w:r>
+      <w:proofErr w:type="spellStart"/>
+      <w:r>
+        <w:rPr>
+          <w:rFonts w:asciiTheme="majorHAnsi" w:hAnsiTheme="majorHAnsi"/>
+        </w:rPr>
+        <w:t>sharding</w:t>
+      </w:r>
+      <w:proofErr w:type="spellEnd"/>
+      <w:r>
+        <w:rPr>
+          <w:rFonts w:asciiTheme="majorHAnsi" w:hAnsiTheme="majorHAnsi"/>
+        </w:rPr>
+        <w:t xml:space="preserve">’. This is a form of partitioning. Lastly the database is </w:t>
       </w:r>
       <w:r>
         <w:rPr>
@@ -286,26 +312,88 @@
         <w:rPr>
           <w:rFonts w:asciiTheme="majorHAnsi" w:hAnsiTheme="majorHAnsi"/>
         </w:rPr>
-        <w:t xml:space="preserve"> across many different servers and data-centres.</w:t>
-      </w:r>
-    </w:p>
-    <w:p>
-      <w:pPr>
-        <w:rPr>
-          <w:rFonts w:asciiTheme="majorHAnsi" w:hAnsiTheme="majorHAnsi"/>
-        </w:rPr>
-      </w:pPr>
-      <w:r>
-        <w:rPr>
-          <w:rFonts w:asciiTheme="majorHAnsi" w:hAnsiTheme="majorHAnsi"/>
-        </w:rPr>
-        <w:t>In MongoDB data is stored as documents. More specifically the use BSON, which is based on JSON. Only it allows to also use different types of data types such as date, int, long and floating point.</w:t>
-      </w:r>
-      <w:r>
-        <w:rPr>
-          <w:rFonts w:asciiTheme="majorHAnsi" w:hAnsiTheme="majorHAnsi"/>
-        </w:rPr>
-        <w:t xml:space="preserve"> The documents consist of one or more fields which each contain a certain data aspect in a certain data type. Documents with a comparable structure can be organized in collections. These collections can be thought of as similar analogous to tables in a RDB.</w:t>
+        <w:t xml:space="preserve"> across many different servers and data-centres</w:t>
+      </w:r>
+      <w:r>
+        <w:rPr>
+          <w:rFonts w:asciiTheme="majorHAnsi" w:hAnsiTheme="majorHAnsi"/>
+        </w:rPr>
+        <w:t>, it was made for the Cloud</w:t>
+      </w:r>
+      <w:r>
+        <w:rPr>
+          <w:rFonts w:asciiTheme="majorHAnsi" w:hAnsiTheme="majorHAnsi"/>
+        </w:rPr>
+        <w:t>.</w:t>
+      </w:r>
+    </w:p>
+    <w:p>
+      <w:pPr>
+        <w:rPr>
+          <w:rFonts w:asciiTheme="majorHAnsi" w:hAnsiTheme="majorHAnsi"/>
+        </w:rPr>
+      </w:pPr>
+      <w:r>
+        <w:rPr>
+          <w:rFonts w:asciiTheme="majorHAnsi" w:hAnsiTheme="majorHAnsi"/>
+        </w:rPr>
+        <w:t xml:space="preserve">In </w:t>
+      </w:r>
+      <w:proofErr w:type="gramStart"/>
+      <w:r>
+        <w:rPr>
+          <w:rFonts w:asciiTheme="majorHAnsi" w:hAnsiTheme="majorHAnsi"/>
+        </w:rPr>
+        <w:t>MongoDB</w:t>
+      </w:r>
+      <w:proofErr w:type="gramEnd"/>
+      <w:r>
+        <w:rPr>
+          <w:rFonts w:asciiTheme="majorHAnsi" w:hAnsiTheme="majorHAnsi"/>
+        </w:rPr>
+        <w:t xml:space="preserve"> </w:t>
+      </w:r>
+      <w:r>
+        <w:rPr>
+          <w:rFonts w:asciiTheme="majorHAnsi" w:hAnsiTheme="majorHAnsi"/>
+        </w:rPr>
+        <w:t>the data are</w:t>
+      </w:r>
+      <w:r>
+        <w:rPr>
+          <w:rFonts w:asciiTheme="majorHAnsi" w:hAnsiTheme="majorHAnsi"/>
+        </w:rPr>
+        <w:t xml:space="preserve"> stored as documents. More specifically the use BSON</w:t>
+      </w:r>
+      <w:r>
+        <w:rPr>
+          <w:rFonts w:asciiTheme="majorHAnsi" w:hAnsiTheme="majorHAnsi"/>
+        </w:rPr>
+        <w:t xml:space="preserve"> (binary JSON)</w:t>
+      </w:r>
+      <w:r>
+        <w:rPr>
+          <w:rFonts w:asciiTheme="majorHAnsi" w:hAnsiTheme="majorHAnsi"/>
+        </w:rPr>
+        <w:t>, which is based on JSON. Only it allows to also use different types of data types such as date, int, long and floating point.</w:t>
+      </w:r>
+      <w:r>
+        <w:rPr>
+          <w:rFonts w:asciiTheme="majorHAnsi" w:hAnsiTheme="majorHAnsi"/>
+        </w:rPr>
+        <w:t xml:space="preserve"> The documents consist of one or more fields which each contain a certain data aspect in a certain data type. Documents with a comparable structure can be organized in collections. These collections can b</w:t>
+      </w:r>
+      <w:r>
+        <w:rPr>
+          <w:rFonts w:asciiTheme="majorHAnsi" w:hAnsiTheme="majorHAnsi"/>
+        </w:rPr>
+        <w:t>e thought of as</w:t>
+      </w:r>
+      <w:r>
+        <w:rPr>
+          <w:rFonts w:asciiTheme="majorHAnsi" w:hAnsiTheme="majorHAnsi"/>
+        </w:rPr>
+        <w:t xml:space="preserve"> analogous to tables in a RDB.</w:t>
       </w:r>
     </w:p>
     <w:p/>
@@ -332,7 +420,69 @@
         <w:rPr>
           <w:rFonts w:asciiTheme="majorHAnsi" w:hAnsiTheme="majorHAnsi"/>
         </w:rPr>
-        <w:t xml:space="preserve">Express is used server back-end. The API for Express is based on five different concepts. Four objects and one set </w:t>
+        <w:t>Express is</w:t>
+      </w:r>
+      <w:r>
+        <w:rPr>
+          <w:rFonts w:asciiTheme="majorHAnsi" w:hAnsiTheme="majorHAnsi"/>
+        </w:rPr>
+        <w:t xml:space="preserve"> </w:t>
+      </w:r>
+      <w:proofErr w:type="gramStart"/>
+      <w:r>
+        <w:rPr>
+          <w:rFonts w:asciiTheme="majorHAnsi" w:hAnsiTheme="majorHAnsi"/>
+        </w:rPr>
+        <w:t xml:space="preserve">a </w:t>
+      </w:r>
+      <w:r>
+        <w:rPr>
+          <w:rFonts w:asciiTheme="majorHAnsi" w:hAnsiTheme="majorHAnsi"/>
+        </w:rPr>
+        <w:t xml:space="preserve"> HTTP</w:t>
+      </w:r>
+      <w:proofErr w:type="gramEnd"/>
+      <w:r>
+        <w:rPr>
+          <w:rFonts w:asciiTheme="majorHAnsi" w:hAnsiTheme="majorHAnsi"/>
+        </w:rPr>
+        <w:t xml:space="preserve"> </w:t>
+      </w:r>
+      <w:r>
+        <w:rPr>
+          <w:rFonts w:asciiTheme="majorHAnsi" w:hAnsiTheme="majorHAnsi"/>
+        </w:rPr>
+        <w:t>framework</w:t>
+      </w:r>
+      <w:r>
+        <w:rPr>
+          <w:rFonts w:asciiTheme="majorHAnsi" w:hAnsiTheme="majorHAnsi"/>
+        </w:rPr>
+        <w:t xml:space="preserve"> used </w:t>
+      </w:r>
+      <w:r>
+        <w:rPr>
+          <w:rFonts w:asciiTheme="majorHAnsi" w:hAnsiTheme="majorHAnsi"/>
+        </w:rPr>
+        <w:t xml:space="preserve">in the </w:t>
+      </w:r>
+      <w:r>
+        <w:rPr>
+          <w:rFonts w:asciiTheme="majorHAnsi" w:hAnsiTheme="majorHAnsi"/>
+        </w:rPr>
+        <w:t>server back-end</w:t>
+      </w:r>
+      <w:r>
+        <w:rPr>
+          <w:rFonts w:asciiTheme="majorHAnsi" w:hAnsiTheme="majorHAnsi"/>
+        </w:rPr>
+        <w:t xml:space="preserve"> together with Node.js</w:t>
+      </w:r>
+      <w:r>
+        <w:rPr>
+          <w:rFonts w:asciiTheme="majorHAnsi" w:hAnsiTheme="majorHAnsi"/>
+        </w:rPr>
+        <w:t xml:space="preserve">. The API for Express is based on five different concepts. Four objects and one set </w:t>
       </w:r>
       <w:r>
         <w:rPr>
@@ -340,18 +490,55 @@
         </w:rPr>
         <w:t>of special functions. To start with, the ‘</w:t>
       </w:r>
+      <w:proofErr w:type="gramStart"/>
       <w:r>
         <w:rPr>
           <w:rFonts w:asciiTheme="majorHAnsi" w:hAnsiTheme="majorHAnsi"/>
           <w:b/>
         </w:rPr>
-        <w:t>express()</w:t>
-      </w:r>
-      <w:r>
-        <w:rPr>
-          <w:rFonts w:asciiTheme="majorHAnsi" w:hAnsiTheme="majorHAnsi"/>
-        </w:rPr>
-        <w:t>’ functions. Express() creates an Express application. There are methods for this function to deal with JSON-files, static files, routers and encoded URL. The ‘express()’-function is the top-level function for the Express module. Then the four objects.</w:t>
+        <w:t>express(</w:t>
+      </w:r>
+      <w:proofErr w:type="gramEnd"/>
+      <w:r>
+        <w:rPr>
+          <w:rFonts w:asciiTheme="majorHAnsi" w:hAnsiTheme="majorHAnsi"/>
+          <w:b/>
+        </w:rPr>
+        <w:t>)</w:t>
+      </w:r>
+      <w:r>
+        <w:rPr>
+          <w:rFonts w:asciiTheme="majorHAnsi" w:hAnsiTheme="majorHAnsi"/>
+        </w:rPr>
+        <w:t xml:space="preserve">’ functions. </w:t>
+      </w:r>
+      <w:proofErr w:type="gramStart"/>
+      <w:r>
+        <w:rPr>
+          <w:rFonts w:asciiTheme="majorHAnsi" w:hAnsiTheme="majorHAnsi"/>
+        </w:rPr>
+        <w:t>Express(</w:t>
+      </w:r>
+      <w:proofErr w:type="gramEnd"/>
+      <w:r>
+        <w:rPr>
+          <w:rFonts w:asciiTheme="majorHAnsi" w:hAnsiTheme="majorHAnsi"/>
+        </w:rPr>
+        <w:t>) creates an Express application. There are methods for this function to deal with JSON-files, static files, routers and encoded URL. The ‘</w:t>
+      </w:r>
+      <w:proofErr w:type="gramStart"/>
+      <w:r>
+        <w:rPr>
+          <w:rFonts w:asciiTheme="majorHAnsi" w:hAnsiTheme="majorHAnsi"/>
+        </w:rPr>
+        <w:t>express(</w:t>
+      </w:r>
+      <w:proofErr w:type="gramEnd"/>
+      <w:r>
+        <w:rPr>
+          <w:rFonts w:asciiTheme="majorHAnsi" w:hAnsiTheme="majorHAnsi"/>
+        </w:rPr>
+        <w:t>)’-function is the top-level function for the Express module. Then the four objects.</w:t>
       </w:r>
     </w:p>
     <w:p>
@@ -498,7 +685,43 @@
         <w:rPr>
           <w:rFonts w:asciiTheme="majorHAnsi" w:hAnsiTheme="majorHAnsi"/>
         </w:rPr>
-        <w:t xml:space="preserve"> The router also acts as a middleware, it can be used as the argument of an ‘app.use()’-function or as the argument of the ‘use()’-function of another router. The router can be created by the ‘router()’-function of the top-level Express object.</w:t>
+        <w:t xml:space="preserve"> The router also acts as a middleware, it can be used as the argument of an ‘</w:t>
+      </w:r>
+      <w:proofErr w:type="spellStart"/>
+      <w:proofErr w:type="gramStart"/>
+      <w:r>
+        <w:rPr>
+          <w:rFonts w:asciiTheme="majorHAnsi" w:hAnsiTheme="majorHAnsi"/>
+        </w:rPr>
+        <w:t>app.use</w:t>
+      </w:r>
+      <w:proofErr w:type="spellEnd"/>
+      <w:r>
+        <w:rPr>
+          <w:rFonts w:asciiTheme="majorHAnsi" w:hAnsiTheme="majorHAnsi"/>
+        </w:rPr>
+        <w:t>(</w:t>
+      </w:r>
+      <w:proofErr w:type="gramEnd"/>
+      <w:r>
+        <w:rPr>
+          <w:rFonts w:asciiTheme="majorHAnsi" w:hAnsiTheme="majorHAnsi"/>
+        </w:rPr>
+        <w:t>)’-function or as the argument of the ‘use()’-function of another router. The router can be created by the ‘</w:t>
+      </w:r>
+      <w:proofErr w:type="gramStart"/>
+      <w:r>
+        <w:rPr>
+          <w:rFonts w:asciiTheme="majorHAnsi" w:hAnsiTheme="majorHAnsi"/>
+        </w:rPr>
+        <w:t>router(</w:t>
+      </w:r>
+      <w:proofErr w:type="gramEnd"/>
+      <w:r>
+        <w:rPr>
+          <w:rFonts w:asciiTheme="majorHAnsi" w:hAnsiTheme="majorHAnsi"/>
+        </w:rPr>
+        <w:t>)’-function of the top-level Express object.</w:t>
       </w:r>
     </w:p>
     <w:p/>
@@ -608,6 +831,7 @@
         </w:rPr>
         <w:t>The ‘</w:t>
       </w:r>
+      <w:proofErr w:type="spellStart"/>
       <w:r>
         <w:rPr>
           <w:rFonts w:asciiTheme="majorHAnsi" w:hAnsiTheme="majorHAnsi"/>
@@ -615,6 +839,7 @@
         </w:rPr>
         <w:t>ngRoute</w:t>
       </w:r>
+      <w:proofErr w:type="spellEnd"/>
       <w:r>
         <w:rPr>
           <w:rFonts w:asciiTheme="majorHAnsi" w:hAnsiTheme="majorHAnsi"/>
@@ -631,13 +856,41 @@
         <w:rPr>
           <w:rFonts w:asciiTheme="majorHAnsi" w:hAnsiTheme="majorHAnsi"/>
         </w:rPr>
-        <w:t>ted in hashbang and HTML 5 pushS</w:t>
-      </w:r>
-      <w:r>
-        <w:rPr>
-          <w:rFonts w:asciiTheme="majorHAnsi" w:hAnsiTheme="majorHAnsi"/>
-        </w:rPr>
-        <w:t>tate.</w:t>
+        <w:t xml:space="preserve">ted in </w:t>
+      </w:r>
+      <w:proofErr w:type="spellStart"/>
+      <w:r>
+        <w:rPr>
+          <w:rFonts w:asciiTheme="majorHAnsi" w:hAnsiTheme="majorHAnsi"/>
+        </w:rPr>
+        <w:t>hashbang</w:t>
+      </w:r>
+      <w:proofErr w:type="spellEnd"/>
+      <w:r>
+        <w:rPr>
+          <w:rFonts w:asciiTheme="majorHAnsi" w:hAnsiTheme="majorHAnsi"/>
+        </w:rPr>
+        <w:t xml:space="preserve"> and HTML 5 </w:t>
+      </w:r>
+      <w:proofErr w:type="spellStart"/>
+      <w:r>
+        <w:rPr>
+          <w:rFonts w:asciiTheme="majorHAnsi" w:hAnsiTheme="majorHAnsi"/>
+        </w:rPr>
+        <w:t>pushS</w:t>
+      </w:r>
+      <w:r>
+        <w:rPr>
+          <w:rFonts w:asciiTheme="majorHAnsi" w:hAnsiTheme="majorHAnsi"/>
+        </w:rPr>
+        <w:t>tate</w:t>
+      </w:r>
+      <w:proofErr w:type="spellEnd"/>
+      <w:r>
+        <w:rPr>
+          <w:rFonts w:asciiTheme="majorHAnsi" w:hAnsiTheme="majorHAnsi"/>
+        </w:rPr>
+        <w:t>.</w:t>
       </w:r>
     </w:p>
     <w:p>
@@ -652,6 +905,7 @@
         </w:rPr>
         <w:t>The ‘</w:t>
       </w:r>
+      <w:proofErr w:type="spellStart"/>
       <w:r>
         <w:rPr>
           <w:rFonts w:asciiTheme="majorHAnsi" w:hAnsiTheme="majorHAnsi"/>
@@ -659,6 +913,7 @@
         </w:rPr>
         <w:t>ngAnimate</w:t>
       </w:r>
+      <w:proofErr w:type="spellEnd"/>
       <w:r>
         <w:rPr>
           <w:rFonts w:asciiTheme="majorHAnsi" w:hAnsiTheme="majorHAnsi"/>
@@ -675,7 +930,21 @@
         <w:rPr>
           <w:rFonts w:asciiTheme="majorHAnsi" w:hAnsiTheme="majorHAnsi"/>
         </w:rPr>
-        <w:t xml:space="preserve"> When ‘ngAnimate’ is included numerous core will</w:t>
+        <w:t xml:space="preserve"> When ‘</w:t>
+      </w:r>
+      <w:proofErr w:type="spellStart"/>
+      <w:r>
+        <w:rPr>
+          <w:rFonts w:asciiTheme="majorHAnsi" w:hAnsiTheme="majorHAnsi"/>
+        </w:rPr>
+        <w:t>ngAnimate</w:t>
+      </w:r>
+      <w:proofErr w:type="spellEnd"/>
+      <w:r>
+        <w:rPr>
+          <w:rFonts w:asciiTheme="majorHAnsi" w:hAnsiTheme="majorHAnsi"/>
+        </w:rPr>
+        <w:t>’ is included numerous core will</w:t>
       </w:r>
       <w:r>
         <w:rPr>
@@ -702,6 +971,7 @@
         </w:rPr>
         <w:t>‘</w:t>
       </w:r>
+      <w:proofErr w:type="spellStart"/>
       <w:r>
         <w:rPr>
           <w:rFonts w:asciiTheme="majorHAnsi" w:hAnsiTheme="majorHAnsi"/>
@@ -709,6 +979,7 @@
         </w:rPr>
         <w:t>ngAria</w:t>
       </w:r>
+      <w:proofErr w:type="spellEnd"/>
       <w:r>
         <w:rPr>
           <w:rFonts w:asciiTheme="majorHAnsi" w:hAnsiTheme="majorHAnsi"/>
@@ -734,6 +1005,7 @@
         </w:rPr>
         <w:t xml:space="preserve"> ‘</w:t>
       </w:r>
+      <w:proofErr w:type="spellStart"/>
       <w:r>
         <w:rPr>
           <w:rFonts w:asciiTheme="majorHAnsi" w:hAnsiTheme="majorHAnsi"/>
@@ -741,12 +1013,14 @@
         </w:rPr>
         <w:t>ngResource</w:t>
       </w:r>
+      <w:proofErr w:type="spellEnd"/>
       <w:r>
         <w:rPr>
           <w:rFonts w:asciiTheme="majorHAnsi" w:hAnsiTheme="majorHAnsi"/>
         </w:rPr>
         <w:t>’ is used to query and post data to a REST API. With ‘</w:t>
       </w:r>
+      <w:proofErr w:type="spellStart"/>
       <w:r>
         <w:rPr>
           <w:rFonts w:asciiTheme="majorHAnsi" w:hAnsiTheme="majorHAnsi"/>
@@ -754,6 +1028,7 @@
         </w:rPr>
         <w:t>ngCookie</w:t>
       </w:r>
+      <w:proofErr w:type="spellEnd"/>
       <w:r>
         <w:rPr>
           <w:rFonts w:asciiTheme="majorHAnsi" w:hAnsiTheme="majorHAnsi"/>
@@ -766,6 +1041,7 @@
         </w:rPr>
         <w:t xml:space="preserve"> ‘</w:t>
       </w:r>
+      <w:proofErr w:type="spellStart"/>
       <w:r>
         <w:rPr>
           <w:rFonts w:asciiTheme="majorHAnsi" w:hAnsiTheme="majorHAnsi"/>
@@ -773,12 +1049,14 @@
         </w:rPr>
         <w:t>ngTouch</w:t>
       </w:r>
+      <w:proofErr w:type="spellEnd"/>
       <w:r>
         <w:rPr>
           <w:rFonts w:asciiTheme="majorHAnsi" w:hAnsiTheme="majorHAnsi"/>
         </w:rPr>
         <w:t>’ is used to develop for mobile browsers/devices. ‘</w:t>
       </w:r>
+      <w:proofErr w:type="spellStart"/>
       <w:r>
         <w:rPr>
           <w:rFonts w:asciiTheme="majorHAnsi" w:hAnsiTheme="majorHAnsi"/>
@@ -786,12 +1064,14 @@
         </w:rPr>
         <w:t>ngSanitize</w:t>
       </w:r>
+      <w:proofErr w:type="spellEnd"/>
       <w:r>
         <w:rPr>
           <w:rFonts w:asciiTheme="majorHAnsi" w:hAnsiTheme="majorHAnsi"/>
         </w:rPr>
         <w:t>’ enables you to securely parse and manipulate HTML data in your app. ‘</w:t>
       </w:r>
+      <w:proofErr w:type="spellStart"/>
       <w:r>
         <w:rPr>
           <w:rFonts w:asciiTheme="majorHAnsi" w:hAnsiTheme="majorHAnsi"/>
@@ -799,6 +1079,7 @@
         </w:rPr>
         <w:t>ngMock</w:t>
       </w:r>
+      <w:proofErr w:type="spellEnd"/>
       <w:r>
         <w:rPr>
           <w:rFonts w:asciiTheme="majorHAnsi" w:hAnsiTheme="majorHAnsi"/>
@@ -900,15 +1181,6 @@
       </w:r>
     </w:p>
     <w:p/>
-    <w:p>
-      <w:pPr>
-        <w:pStyle w:val="Heading2"/>
-        <w:ind w:firstLine="360"/>
-      </w:pPr>
-      <w:r>
-        <w:t>4.1 MongoDB</w:t>
-      </w:r>
-    </w:p>
     <w:p/>
     <w:p>
       <w:pPr>
@@ -916,482 +1188,6 @@
           <w:rFonts w:asciiTheme="majorHAnsi" w:hAnsiTheme="majorHAnsi"/>
         </w:rPr>
       </w:pPr>
-      <w:r>
-        <w:rPr>
-          <w:rFonts w:asciiTheme="majorHAnsi" w:hAnsiTheme="majorHAnsi"/>
-        </w:rPr>
-        <w:t>To start with MongoDB from zero, you need to start by downloading and installing it. There are a lot of different ways to do this. Using Homebrew on mac I just ran:</w:t>
-      </w:r>
-    </w:p>
-    <w:p>
-      <w:pPr>
-        <w:rPr>
-          <w:rFonts w:asciiTheme="majorHAnsi" w:hAnsiTheme="majorHAnsi"/>
-        </w:rPr>
-      </w:pPr>
-      <w:r>
-        <w:rPr>
-          <w:rFonts w:asciiTheme="majorHAnsi" w:hAnsiTheme="majorHAnsi"/>
-          <w:noProof/>
-          <w:lang w:eastAsia="en-GB"/>
-        </w:rPr>
-        <w:drawing>
-          <wp:inline distT="0" distB="0" distL="0" distR="0" wp14:anchorId="53A9F36C" wp14:editId="3FA5848B">
-            <wp:extent cx="4039481" cy="445149"/>
-            <wp:effectExtent l="0" t="0" r="0" b="12065"/>
-            <wp:docPr id="1" name="Picture 1"/>
-            <wp:cNvGraphicFramePr>
-              <a:graphicFrameLocks xmlns:a="http://schemas.openxmlformats.org/drawingml/2006/main" noChangeAspect="1"/>
-            </wp:cNvGraphicFramePr>
-            <a:graphic xmlns:a="http://schemas.openxmlformats.org/drawingml/2006/main">
-              <a:graphicData uri="http://schemas.openxmlformats.org/drawingml/2006/picture">
-                <pic:pic xmlns:pic="http://schemas.openxmlformats.org/drawingml/2006/picture">
-                  <pic:nvPicPr>
-                    <pic:cNvPr id="1" name="Screen Shot 2017-10-31 at 10.41.37.png"/>
-                    <pic:cNvPicPr/>
-                  </pic:nvPicPr>
-                  <pic:blipFill>
-                    <a:blip r:embed="rId5">
-                      <a:extLst>
-                        <a:ext uri="{28A0092B-C50C-407E-A947-70E740481C1C}">
-                          <a14:useLocalDpi xmlns:a14="http://schemas.microsoft.com/office/drawing/2010/main" val="0"/>
-                        </a:ext>
-                      </a:extLst>
-                    </a:blip>
-                    <a:stretch>
-                      <a:fillRect/>
-                    </a:stretch>
-                  </pic:blipFill>
-                  <pic:spPr>
-                    <a:xfrm>
-                      <a:off x="0" y="0"/>
-                      <a:ext cx="4189314" cy="461661"/>
-                    </a:xfrm>
-                    <a:prstGeom prst="rect">
-                      <a:avLst/>
-                    </a:prstGeom>
-                  </pic:spPr>
-                </pic:pic>
-              </a:graphicData>
-            </a:graphic>
-          </wp:inline>
-        </w:drawing>
-      </w:r>
-    </w:p>
-    <w:p>
-      <w:pPr>
-        <w:rPr>
-          <w:rFonts w:asciiTheme="majorHAnsi" w:hAnsiTheme="majorHAnsi"/>
-        </w:rPr>
-      </w:pPr>
-      <w:r>
-        <w:rPr>
-          <w:rFonts w:asciiTheme="majorHAnsi" w:hAnsiTheme="majorHAnsi"/>
-        </w:rPr>
-        <w:t>This installs MongoDB here:</w:t>
-      </w:r>
-    </w:p>
-    <w:p>
-      <w:pPr>
-        <w:rPr>
-          <w:rFonts w:asciiTheme="majorHAnsi" w:hAnsiTheme="majorHAnsi"/>
-        </w:rPr>
-      </w:pPr>
-      <w:r>
-        <w:rPr>
-          <w:rFonts w:asciiTheme="majorHAnsi" w:hAnsiTheme="majorHAnsi"/>
-          <w:noProof/>
-          <w:lang w:eastAsia="en-GB"/>
-        </w:rPr>
-        <w:drawing>
-          <wp:inline distT="0" distB="0" distL="0" distR="0" wp14:anchorId="12859598" wp14:editId="6CD5DCC4">
-            <wp:extent cx="3937635" cy="206485"/>
-            <wp:effectExtent l="0" t="0" r="0" b="0"/>
-            <wp:docPr id="2" name="Picture 2"/>
-            <wp:cNvGraphicFramePr>
-              <a:graphicFrameLocks xmlns:a="http://schemas.openxmlformats.org/drawingml/2006/main" noChangeAspect="1"/>
-            </wp:cNvGraphicFramePr>
-            <a:graphic xmlns:a="http://schemas.openxmlformats.org/drawingml/2006/main">
-              <a:graphicData uri="http://schemas.openxmlformats.org/drawingml/2006/picture">
-                <pic:pic xmlns:pic="http://schemas.openxmlformats.org/drawingml/2006/picture">
-                  <pic:nvPicPr>
-                    <pic:cNvPr id="2" name="Screen Shot 2017-10-31 at 10.41.49.png"/>
-                    <pic:cNvPicPr/>
-                  </pic:nvPicPr>
-                  <pic:blipFill>
-                    <a:blip r:embed="rId6">
-                      <a:extLst>
-                        <a:ext uri="{28A0092B-C50C-407E-A947-70E740481C1C}">
-                          <a14:useLocalDpi xmlns:a14="http://schemas.microsoft.com/office/drawing/2010/main" val="0"/>
-                        </a:ext>
-                      </a:extLst>
-                    </a:blip>
-                    <a:stretch>
-                      <a:fillRect/>
-                    </a:stretch>
-                  </pic:blipFill>
-                  <pic:spPr>
-                    <a:xfrm>
-                      <a:off x="0" y="0"/>
-                      <a:ext cx="5709079" cy="299377"/>
-                    </a:xfrm>
-                    <a:prstGeom prst="rect">
-                      <a:avLst/>
-                    </a:prstGeom>
-                  </pic:spPr>
-                </pic:pic>
-              </a:graphicData>
-            </a:graphic>
-          </wp:inline>
-        </w:drawing>
-      </w:r>
-    </w:p>
-    <w:p>
-      <w:pPr>
-        <w:rPr>
-          <w:rFonts w:asciiTheme="majorHAnsi" w:hAnsiTheme="majorHAnsi"/>
-        </w:rPr>
-      </w:pPr>
-    </w:p>
-    <w:p>
-      <w:pPr>
-        <w:rPr>
-          <w:rFonts w:asciiTheme="majorHAnsi" w:hAnsiTheme="majorHAnsi"/>
-        </w:rPr>
-      </w:pPr>
-      <w:r>
-        <w:rPr>
-          <w:rFonts w:asciiTheme="majorHAnsi" w:hAnsiTheme="majorHAnsi"/>
-        </w:rPr>
-        <w:t xml:space="preserve">MongoDB is programmed to store its data in the file </w:t>
-      </w:r>
-      <w:r>
-        <w:rPr>
-          <w:rFonts w:asciiTheme="majorHAnsi" w:hAnsiTheme="majorHAnsi"/>
-          <w:b/>
-          <w:i/>
-        </w:rPr>
-        <w:t>/data/db</w:t>
-      </w:r>
-      <w:r>
-        <w:rPr>
-          <w:rFonts w:asciiTheme="majorHAnsi" w:hAnsiTheme="majorHAnsi"/>
-        </w:rPr>
-        <w:t xml:space="preserve">. What you need to do next is create this file and give yourself the rights to read and write this file. On </w:t>
-      </w:r>
-      <w:r>
-        <w:rPr>
-          <w:rFonts w:asciiTheme="majorHAnsi" w:hAnsiTheme="majorHAnsi"/>
-        </w:rPr>
-        <w:t>mac,</w:t>
-      </w:r>
-      <w:r>
-        <w:rPr>
-          <w:rFonts w:asciiTheme="majorHAnsi" w:hAnsiTheme="majorHAnsi"/>
-        </w:rPr>
-        <w:t xml:space="preserve"> this can be done with:</w:t>
-      </w:r>
-    </w:p>
-    <w:p>
-      <w:pPr>
-        <w:rPr>
-          <w:rFonts w:asciiTheme="majorHAnsi" w:hAnsiTheme="majorHAnsi"/>
-        </w:rPr>
-      </w:pPr>
-      <w:r>
-        <w:rPr>
-          <w:rFonts w:asciiTheme="majorHAnsi" w:hAnsiTheme="majorHAnsi"/>
-          <w:noProof/>
-          <w:lang w:eastAsia="en-GB"/>
-        </w:rPr>
-        <w:drawing>
-          <wp:inline distT="0" distB="0" distL="0" distR="0" wp14:anchorId="0E7A1ADD" wp14:editId="4F557D51">
-            <wp:extent cx="3709035" cy="185874"/>
-            <wp:effectExtent l="0" t="0" r="0" b="0"/>
-            <wp:docPr id="3" name="Picture 3"/>
-            <wp:cNvGraphicFramePr>
-              <a:graphicFrameLocks xmlns:a="http://schemas.openxmlformats.org/drawingml/2006/main" noChangeAspect="1"/>
-            </wp:cNvGraphicFramePr>
-            <a:graphic xmlns:a="http://schemas.openxmlformats.org/drawingml/2006/main">
-              <a:graphicData uri="http://schemas.openxmlformats.org/drawingml/2006/picture">
-                <pic:pic xmlns:pic="http://schemas.openxmlformats.org/drawingml/2006/picture">
-                  <pic:nvPicPr>
-                    <pic:cNvPr id="3" name="Screen Shot 2017-10-31 at 10.49.14.png"/>
-                    <pic:cNvPicPr/>
-                  </pic:nvPicPr>
-                  <pic:blipFill>
-                    <a:blip r:embed="rId7">
-                      <a:extLst>
-                        <a:ext uri="{28A0092B-C50C-407E-A947-70E740481C1C}">
-                          <a14:useLocalDpi xmlns:a14="http://schemas.microsoft.com/office/drawing/2010/main" val="0"/>
-                        </a:ext>
-                      </a:extLst>
-                    </a:blip>
-                    <a:stretch>
-                      <a:fillRect/>
-                    </a:stretch>
-                  </pic:blipFill>
-                  <pic:spPr>
-                    <a:xfrm>
-                      <a:off x="0" y="0"/>
-                      <a:ext cx="5080050" cy="254581"/>
-                    </a:xfrm>
-                    <a:prstGeom prst="rect">
-                      <a:avLst/>
-                    </a:prstGeom>
-                  </pic:spPr>
-                </pic:pic>
-              </a:graphicData>
-            </a:graphic>
-          </wp:inline>
-        </w:drawing>
-      </w:r>
-    </w:p>
-    <w:p>
-      <w:pPr>
-        <w:rPr>
-          <w:rFonts w:asciiTheme="majorHAnsi" w:hAnsiTheme="majorHAnsi"/>
-        </w:rPr>
-      </w:pPr>
-      <w:r>
-        <w:rPr>
-          <w:rFonts w:asciiTheme="majorHAnsi" w:hAnsiTheme="majorHAnsi"/>
-          <w:noProof/>
-          <w:lang w:eastAsia="en-GB"/>
-        </w:rPr>
-        <w:drawing>
-          <wp:inline distT="0" distB="0" distL="0" distR="0" wp14:anchorId="515558CE" wp14:editId="3B8D6450">
-            <wp:extent cx="4394835" cy="171019"/>
-            <wp:effectExtent l="0" t="0" r="0" b="6985"/>
-            <wp:docPr id="4" name="Picture 4"/>
-            <wp:cNvGraphicFramePr>
-              <a:graphicFrameLocks xmlns:a="http://schemas.openxmlformats.org/drawingml/2006/main" noChangeAspect="1"/>
-            </wp:cNvGraphicFramePr>
-            <a:graphic xmlns:a="http://schemas.openxmlformats.org/drawingml/2006/main">
-              <a:graphicData uri="http://schemas.openxmlformats.org/drawingml/2006/picture">
-                <pic:pic xmlns:pic="http://schemas.openxmlformats.org/drawingml/2006/picture">
-                  <pic:nvPicPr>
-                    <pic:cNvPr id="4" name="Screen Shot 2017-10-31 at 10.52.25.png"/>
-                    <pic:cNvPicPr/>
-                  </pic:nvPicPr>
-                  <pic:blipFill>
-                    <a:blip r:embed="rId8">
-                      <a:extLst>
-                        <a:ext uri="{28A0092B-C50C-407E-A947-70E740481C1C}">
-                          <a14:useLocalDpi xmlns:a14="http://schemas.microsoft.com/office/drawing/2010/main" val="0"/>
-                        </a:ext>
-                      </a:extLst>
-                    </a:blip>
-                    <a:stretch>
-                      <a:fillRect/>
-                    </a:stretch>
-                  </pic:blipFill>
-                  <pic:spPr>
-                    <a:xfrm>
-                      <a:off x="0" y="0"/>
-                      <a:ext cx="7530177" cy="293027"/>
-                    </a:xfrm>
-                    <a:prstGeom prst="rect">
-                      <a:avLst/>
-                    </a:prstGeom>
-                  </pic:spPr>
-                </pic:pic>
-              </a:graphicData>
-            </a:graphic>
-          </wp:inline>
-        </w:drawing>
-      </w:r>
-    </w:p>
-    <w:p>
-      <w:pPr>
-        <w:rPr>
-          <w:rFonts w:asciiTheme="majorHAnsi" w:hAnsiTheme="majorHAnsi"/>
-        </w:rPr>
-      </w:pPr>
-    </w:p>
-    <w:p>
-      <w:pPr>
-        <w:rPr>
-          <w:rFonts w:asciiTheme="majorHAnsi" w:hAnsiTheme="majorHAnsi"/>
-        </w:rPr>
-      </w:pPr>
-      <w:r>
-        <w:rPr>
-          <w:rFonts w:asciiTheme="majorHAnsi" w:hAnsiTheme="majorHAnsi"/>
-        </w:rPr>
-        <w:t xml:space="preserve">Next you need to add </w:t>
-      </w:r>
-      <w:r>
-        <w:rPr>
-          <w:rFonts w:asciiTheme="majorHAnsi" w:hAnsiTheme="majorHAnsi"/>
-          <w:b/>
-          <w:i/>
-        </w:rPr>
-        <w:t>mongodb/bin</w:t>
-      </w:r>
-      <w:r>
-        <w:rPr>
-          <w:rFonts w:asciiTheme="majorHAnsi" w:hAnsiTheme="majorHAnsi"/>
-        </w:rPr>
-        <w:t xml:space="preserve"> to </w:t>
-      </w:r>
-      <w:r>
-        <w:rPr>
-          <w:rFonts w:asciiTheme="majorHAnsi" w:hAnsiTheme="majorHAnsi"/>
-          <w:b/>
-          <w:i/>
-        </w:rPr>
-        <w:t>$PATH</w:t>
-      </w:r>
-    </w:p>
-    <w:p>
-      <w:pPr>
-        <w:rPr>
-          <w:rFonts w:asciiTheme="majorHAnsi" w:hAnsiTheme="majorHAnsi"/>
-        </w:rPr>
-      </w:pPr>
-      <w:r>
-        <w:rPr>
-          <w:rFonts w:asciiTheme="majorHAnsi" w:hAnsiTheme="majorHAnsi"/>
-          <w:noProof/>
-          <w:lang w:eastAsia="en-GB"/>
-        </w:rPr>
-        <w:drawing>
-          <wp:inline distT="0" distB="0" distL="0" distR="0" wp14:anchorId="02AC1667" wp14:editId="0E84CDD6">
-            <wp:extent cx="3823335" cy="1481860"/>
-            <wp:effectExtent l="0" t="0" r="0" b="0"/>
-            <wp:docPr id="5" name="Picture 5"/>
-            <wp:cNvGraphicFramePr>
-              <a:graphicFrameLocks xmlns:a="http://schemas.openxmlformats.org/drawingml/2006/main" noChangeAspect="1"/>
-            </wp:cNvGraphicFramePr>
-            <a:graphic xmlns:a="http://schemas.openxmlformats.org/drawingml/2006/main">
-              <a:graphicData uri="http://schemas.openxmlformats.org/drawingml/2006/picture">
-                <pic:pic xmlns:pic="http://schemas.openxmlformats.org/drawingml/2006/picture">
-                  <pic:nvPicPr>
-                    <pic:cNvPr id="5" name="Screen Shot 2017-10-31 at 10.56.21.png"/>
-                    <pic:cNvPicPr/>
-                  </pic:nvPicPr>
-                  <pic:blipFill>
-                    <a:blip r:embed="rId9">
-                      <a:extLst>
-                        <a:ext uri="{28A0092B-C50C-407E-A947-70E740481C1C}">
-                          <a14:useLocalDpi xmlns:a14="http://schemas.microsoft.com/office/drawing/2010/main" val="0"/>
-                        </a:ext>
-                      </a:extLst>
-                    </a:blip>
-                    <a:stretch>
-                      <a:fillRect/>
-                    </a:stretch>
-                  </pic:blipFill>
-                  <pic:spPr>
-                    <a:xfrm>
-                      <a:off x="0" y="0"/>
-                      <a:ext cx="3847693" cy="1491301"/>
-                    </a:xfrm>
-                    <a:prstGeom prst="rect">
-                      <a:avLst/>
-                    </a:prstGeom>
-                  </pic:spPr>
-                </pic:pic>
-              </a:graphicData>
-            </a:graphic>
-          </wp:inline>
-        </w:drawing>
-      </w:r>
-    </w:p>
-    <w:p>
-      <w:pPr>
-        <w:rPr>
-          <w:rFonts w:asciiTheme="majorHAnsi" w:hAnsiTheme="majorHAnsi"/>
-        </w:rPr>
-      </w:pPr>
-    </w:p>
-    <w:p>
-      <w:pPr>
-        <w:rPr>
-          <w:rFonts w:asciiTheme="majorHAnsi" w:hAnsiTheme="majorHAnsi"/>
-        </w:rPr>
-      </w:pPr>
-      <w:r>
-        <w:rPr>
-          <w:rFonts w:asciiTheme="majorHAnsi" w:hAnsiTheme="majorHAnsi"/>
-        </w:rPr>
-        <w:t xml:space="preserve">Now you are ready to run. Try running: </w:t>
-      </w:r>
-      <w:r>
-        <w:rPr>
-          <w:rFonts w:asciiTheme="majorHAnsi" w:hAnsiTheme="majorHAnsi"/>
-          <w:b/>
-          <w:i/>
-        </w:rPr>
-        <w:t>$ mongod</w:t>
-      </w:r>
-    </w:p>
-    <w:p>
-      <w:pPr>
-        <w:rPr>
-          <w:rFonts w:asciiTheme="majorHAnsi" w:hAnsiTheme="majorHAnsi"/>
-        </w:rPr>
-      </w:pPr>
-      <w:r>
-        <w:rPr>
-          <w:rFonts w:asciiTheme="majorHAnsi" w:hAnsiTheme="majorHAnsi"/>
-        </w:rPr>
-        <w:t>If at the end of the output you see: “</w:t>
-      </w:r>
-      <w:r>
-        <w:rPr>
-          <w:rFonts w:asciiTheme="majorHAnsi" w:hAnsiTheme="majorHAnsi"/>
-          <w:i/>
-        </w:rPr>
-        <w:t>waiting for connections on port 27017</w:t>
-      </w:r>
-      <w:r>
-        <w:rPr>
-          <w:rFonts w:asciiTheme="majorHAnsi" w:hAnsiTheme="majorHAnsi"/>
-        </w:rPr>
-        <w:t xml:space="preserve">”, this means MongoDB is up and running. </w:t>
-      </w:r>
-    </w:p>
-    <w:p>
-      <w:pPr>
-        <w:rPr>
-          <w:rFonts w:asciiTheme="majorHAnsi" w:hAnsiTheme="majorHAnsi"/>
-        </w:rPr>
-      </w:pPr>
-      <w:r>
-        <w:rPr>
-          <w:rFonts w:asciiTheme="majorHAnsi" w:hAnsiTheme="majorHAnsi"/>
-        </w:rPr>
-        <w:t xml:space="preserve">You now open another window of Terminal and run </w:t>
-      </w:r>
-      <w:r>
-        <w:rPr>
-          <w:rFonts w:asciiTheme="majorHAnsi" w:hAnsiTheme="majorHAnsi"/>
-          <w:b/>
-          <w:i/>
-        </w:rPr>
-        <w:t>$ mongo</w:t>
-      </w:r>
-      <w:r>
-        <w:rPr>
-          <w:rFonts w:asciiTheme="majorHAnsi" w:hAnsiTheme="majorHAnsi"/>
-        </w:rPr>
-        <w:t>.</w:t>
-      </w:r>
-    </w:p>
-    <w:p>
-      <w:pPr>
-        <w:rPr>
-          <w:rFonts w:asciiTheme="majorHAnsi" w:hAnsiTheme="majorHAnsi"/>
-        </w:rPr>
-      </w:pPr>
-      <w:r>
-        <w:rPr>
-          <w:rFonts w:asciiTheme="majorHAnsi" w:hAnsiTheme="majorHAnsi"/>
-        </w:rPr>
-        <w:t>If everything went well you should now be able to use MongoDB with its mongo shell.</w:t>
-      </w:r>
     </w:p>
     <w:p>
       <w:pPr>
@@ -1405,22 +1201,26 @@
           <w:rFonts w:asciiTheme="majorHAnsi" w:hAnsiTheme="majorHAnsi"/>
           <w:color w:val="FF0000"/>
         </w:rPr>
-        <w:t>--add a few basic mongo shell commands--</w:t>
+        <w:t xml:space="preserve">--add a few basic mongo </w:t>
+      </w:r>
+      <w:proofErr w:type="gramStart"/>
+      <w:r>
+        <w:rPr>
+          <w:rFonts w:asciiTheme="majorHAnsi" w:hAnsiTheme="majorHAnsi"/>
+          <w:color w:val="FF0000"/>
+        </w:rPr>
+        <w:t>shell</w:t>
+      </w:r>
+      <w:proofErr w:type="gramEnd"/>
+      <w:r>
+        <w:rPr>
+          <w:rFonts w:asciiTheme="majorHAnsi" w:hAnsiTheme="majorHAnsi"/>
+          <w:color w:val="FF0000"/>
+        </w:rPr>
+        <w:t xml:space="preserve"> commands--</w:t>
       </w:r>
     </w:p>
     <w:p/>
-    <w:p>
-      <w:pPr>
-        <w:pStyle w:val="Heading2"/>
-        <w:numPr>
-          <w:ilvl w:val="1"/>
-          <w:numId w:val="3"/>
-        </w:numPr>
-      </w:pPr>
-      <w:r>
-        <w:t xml:space="preserve">Express.js </w:t>
-      </w:r>
-    </w:p>
     <w:p/>
     <w:p>
       <w:pPr>
@@ -2240,7 +2040,7 @@
           </mc:Choice>
           <mc:Fallback>
             <w:pict>
-              <v:roundrect w14:anchorId="7D0C9851" id="Rounded Rectangle 6" o:spid="_x0000_s1026" style="position:absolute;margin-left:3.8pt;margin-top:0;width:369.2pt;height:378.2pt;z-index:251659264;visibility:visible;mso-wrap-style:square;mso-width-percent:0;mso-height-percent:0;mso-wrap-distance-left:9pt;mso-wrap-distance-top:0;mso-wrap-distance-right:9pt;mso-wrap-distance-bottom:0;mso-position-horizontal:absolute;mso-position-horizontal-relative:text;mso-position-vertical:absolute;mso-position-vertical-relative:text;mso-width-percent:0;mso-height-percent:0;mso-width-relative:margin;mso-height-relative:margin;v-text-anchor:middle" arcsize="10923f" o:gfxdata="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" fillcolor="white [3201]" strokecolor="black [3200]" strokeweight="1pt">
+              <v:roundrect w14:anchorId="3CD6CE34" id="Rounded Rectangle 6" o:spid="_x0000_s1026" style="position:absolute;margin-left:3.8pt;margin-top:0;width:369.2pt;height:378.2pt;z-index:251659264;visibility:visible;mso-wrap-style:square;mso-width-percent:0;mso-height-percent:0;mso-wrap-distance-left:9pt;mso-wrap-distance-top:0;mso-wrap-distance-right:9pt;mso-wrap-distance-bottom:0;mso-position-horizontal:absolute;mso-position-horizontal-relative:text;mso-position-vertical:absolute;mso-position-vertical-relative:text;mso-width-percent:0;mso-height-percent:0;mso-width-relative:margin;mso-height-relative:margin;v-text-anchor:middle" arcsize="10923f" o:gfxdata="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" fillcolor="white [3201]" strokecolor="black [3200]" strokeweight="1pt">
                 <v:stroke joinstyle="miter"/>
                 <w10:wrap type="through"/>
               </v:roundrect>
@@ -2411,7 +2211,7 @@
                     <pic:cNvPicPr/>
                   </pic:nvPicPr>
                   <pic:blipFill>
-                    <a:blip r:embed="rId10">
+                    <a:blip r:embed="rId5">
                       <a:extLst>
                         <a:ext uri="{28A0092B-C50C-407E-A947-70E740481C1C}">
                           <a14:useLocalDpi xmlns:a14="http://schemas.microsoft.com/office/drawing/2010/main" val="0"/>
@@ -2457,6 +2257,7 @@
         </w:rPr>
         <w:t xml:space="preserve">To install the technologies we introduced in the </w:t>
       </w:r>
+      <w:proofErr w:type="gramStart"/>
       <w:r>
         <w:rPr>
           <w:rFonts w:asciiTheme="majorHAnsi" w:hAnsiTheme="majorHAnsi"/>
@@ -2464,6 +2265,7 @@
         </w:rPr>
         <w:t>package.json</w:t>
       </w:r>
+      <w:proofErr w:type="gramEnd"/>
       <w:r>
         <w:rPr>
           <w:rFonts w:asciiTheme="majorHAnsi" w:hAnsiTheme="majorHAnsi"/>
@@ -2483,7 +2285,25 @@
           <w:b/>
           <w:i/>
         </w:rPr>
-        <w:t>$ npm install</w:t>
+        <w:t xml:space="preserve">$ </w:t>
+      </w:r>
+      <w:proofErr w:type="spellStart"/>
+      <w:r>
+        <w:rPr>
+          <w:rFonts w:asciiTheme="majorHAnsi" w:hAnsiTheme="majorHAnsi"/>
+          <w:b/>
+          <w:i/>
+        </w:rPr>
+        <w:t>npm</w:t>
+      </w:r>
+      <w:proofErr w:type="spellEnd"/>
+      <w:r>
+        <w:rPr>
+          <w:rFonts w:asciiTheme="majorHAnsi" w:hAnsiTheme="majorHAnsi"/>
+          <w:b/>
+          <w:i/>
+        </w:rPr>
+        <w:t xml:space="preserve"> install</w:t>
       </w:r>
     </w:p>
     <w:p>
@@ -2549,7 +2369,7 @@
                     <pic:cNvPicPr/>
                   </pic:nvPicPr>
                   <pic:blipFill>
-                    <a:blip r:embed="rId11">
+                    <a:blip r:embed="rId6">
                       <a:extLst>
                         <a:ext uri="{28A0092B-C50C-407E-A947-70E740481C1C}">
                           <a14:useLocalDpi xmlns:a14="http://schemas.microsoft.com/office/drawing/2010/main" val="0"/>
@@ -2691,7 +2511,7 @@
                     <pic:cNvPicPr/>
                   </pic:nvPicPr>
                   <pic:blipFill>
-                    <a:blip r:embed="rId12">
+                    <a:blip r:embed="rId7">
                       <a:extLst>
                         <a:ext uri="{28A0092B-C50C-407E-A947-70E740481C1C}">
                           <a14:useLocalDpi xmlns:a14="http://schemas.microsoft.com/office/drawing/2010/main" val="0"/>
@@ -2722,6 +2542,7 @@
       <w:pPr>
         <w:rPr>
           <w:rFonts w:asciiTheme="majorHAnsi" w:hAnsiTheme="majorHAnsi"/>
+          <w:color w:val="FF0000"/>
         </w:rPr>
       </w:pPr>
       <w:r>
@@ -2736,6 +2557,14 @@
           <w:i/>
         </w:rPr>
         <w:t>db.</w:t>
+      </w:r>
+      <w:r>
+        <w:rPr>
+          <w:rFonts w:asciiTheme="majorHAnsi" w:hAnsiTheme="majorHAnsi"/>
+          <w:i/>
+          <w:color w:val="000000" w:themeColor="text1"/>
+        </w:rPr>
+        <w:t>url</w:t>
       </w:r>
       <w:r>
         <w:rPr>
@@ -2743,51 +2572,498 @@
           <w:i/>
           <w:color w:val="FF0000"/>
         </w:rPr>
-        <w:t>url</w:t>
-      </w:r>
-      <w:r>
-        <w:rPr>
-          <w:rFonts w:asciiTheme="majorHAnsi" w:hAnsiTheme="majorHAnsi"/>
+        <w:t xml:space="preserve"> </w:t>
+      </w:r>
+      <w:r>
+        <w:rPr>
+          <w:rFonts w:asciiTheme="majorHAnsi" w:hAnsiTheme="majorHAnsi"/>
+          <w:color w:val="FF0000"/>
+        </w:rPr>
+        <w:t>–check this</w:t>
+      </w:r>
+      <w:r>
+        <w:rPr>
+          <w:rFonts w:asciiTheme="majorHAnsi" w:hAnsiTheme="majorHAnsi"/>
+          <w:color w:val="FF0000"/>
+        </w:rPr>
+        <w:t>—</w:t>
+      </w:r>
+    </w:p>
+    <w:p>
+      <w:pPr>
+        <w:rPr>
+          <w:rFonts w:asciiTheme="majorHAnsi" w:hAnsiTheme="majorHAnsi"/>
+          <w:color w:val="FF0000"/>
+        </w:rPr>
+      </w:pPr>
+    </w:p>
+    <w:p>
+      <w:pPr>
+        <w:pStyle w:val="Heading2"/>
+      </w:pPr>
+      <w:r>
+        <w:t>Installing MongoDB</w:t>
+      </w:r>
+    </w:p>
+    <w:p>
+      <w:pPr>
+        <w:rPr>
+          <w:rFonts w:asciiTheme="majorHAnsi" w:hAnsiTheme="majorHAnsi"/>
+        </w:rPr>
+      </w:pPr>
+    </w:p>
+    <w:p>
+      <w:pPr>
+        <w:rPr>
+          <w:rFonts w:asciiTheme="majorHAnsi" w:hAnsiTheme="majorHAnsi"/>
+        </w:rPr>
+      </w:pPr>
+      <w:r>
+        <w:rPr>
+          <w:rFonts w:asciiTheme="majorHAnsi" w:hAnsiTheme="majorHAnsi"/>
+        </w:rPr>
+        <w:t>This intermezzo explains how to download and install MongoDB</w:t>
+      </w:r>
+      <w:r>
+        <w:rPr>
+          <w:rFonts w:asciiTheme="majorHAnsi" w:hAnsiTheme="majorHAnsi"/>
+        </w:rPr>
+        <w:t>. There are a lot of different ways to do this. Using Homebrew on mac I just ran:</w:t>
+      </w:r>
+    </w:p>
+    <w:p>
+      <w:pPr>
+        <w:rPr>
+          <w:rFonts w:asciiTheme="majorHAnsi" w:hAnsiTheme="majorHAnsi"/>
+        </w:rPr>
+      </w:pPr>
+      <w:r>
+        <w:rPr>
+          <w:rFonts w:asciiTheme="majorHAnsi" w:hAnsiTheme="majorHAnsi"/>
+          <w:noProof/>
+          <w:lang w:eastAsia="en-GB"/>
+        </w:rPr>
+        <w:drawing>
+          <wp:inline distT="0" distB="0" distL="0" distR="0" wp14:anchorId="7763BA5E" wp14:editId="3948828F">
+            <wp:extent cx="4737735" cy="411977"/>
+            <wp:effectExtent l="0" t="0" r="0" b="0"/>
+            <wp:docPr id="1" name="Picture 1"/>
+            <wp:cNvGraphicFramePr>
+              <a:graphicFrameLocks xmlns:a="http://schemas.openxmlformats.org/drawingml/2006/main" noChangeAspect="1"/>
+            </wp:cNvGraphicFramePr>
+            <a:graphic xmlns:a="http://schemas.openxmlformats.org/drawingml/2006/main">
+              <a:graphicData uri="http://schemas.openxmlformats.org/drawingml/2006/picture">
+                <pic:pic xmlns:pic="http://schemas.openxmlformats.org/drawingml/2006/picture">
+                  <pic:nvPicPr>
+                    <pic:cNvPr id="1" name="Screen Shot 2017-10-31 at 10.41.37.png"/>
+                    <pic:cNvPicPr/>
+                  </pic:nvPicPr>
+                  <pic:blipFill>
+                    <a:blip r:embed="rId8">
+                      <a:extLst>
+                        <a:ext uri="{28A0092B-C50C-407E-A947-70E740481C1C}">
+                          <a14:useLocalDpi xmlns:a14="http://schemas.microsoft.com/office/drawing/2010/main" val="0"/>
+                        </a:ext>
+                      </a:extLst>
+                    </a:blip>
+                    <a:stretch>
+                      <a:fillRect/>
+                    </a:stretch>
+                  </pic:blipFill>
+                  <pic:spPr>
+                    <a:xfrm>
+                      <a:off x="0" y="0"/>
+                      <a:ext cx="5166789" cy="449286"/>
+                    </a:xfrm>
+                    <a:prstGeom prst="rect">
+                      <a:avLst/>
+                    </a:prstGeom>
+                  </pic:spPr>
+                </pic:pic>
+              </a:graphicData>
+            </a:graphic>
+          </wp:inline>
+        </w:drawing>
+      </w:r>
+    </w:p>
+    <w:p>
+      <w:pPr>
+        <w:rPr>
+          <w:rFonts w:asciiTheme="majorHAnsi" w:hAnsiTheme="majorHAnsi"/>
+        </w:rPr>
+      </w:pPr>
+      <w:r>
+        <w:rPr>
+          <w:rFonts w:asciiTheme="majorHAnsi" w:hAnsiTheme="majorHAnsi"/>
+        </w:rPr>
+        <w:t>This installs MongoDB here:</w:t>
+      </w:r>
+    </w:p>
+    <w:p>
+      <w:pPr>
+        <w:rPr>
+          <w:rFonts w:asciiTheme="majorHAnsi" w:hAnsiTheme="majorHAnsi"/>
+        </w:rPr>
+      </w:pPr>
+      <w:r>
+        <w:rPr>
+          <w:rFonts w:asciiTheme="majorHAnsi" w:hAnsiTheme="majorHAnsi"/>
+          <w:noProof/>
+          <w:lang w:eastAsia="en-GB"/>
+        </w:rPr>
+        <w:drawing>
+          <wp:inline distT="0" distB="0" distL="0" distR="0" wp14:anchorId="1DCB8B53" wp14:editId="06772FC6">
+            <wp:extent cx="4737735" cy="229756"/>
+            <wp:effectExtent l="0" t="0" r="0" b="0"/>
+            <wp:docPr id="2" name="Picture 2"/>
+            <wp:cNvGraphicFramePr>
+              <a:graphicFrameLocks xmlns:a="http://schemas.openxmlformats.org/drawingml/2006/main" noChangeAspect="1"/>
+            </wp:cNvGraphicFramePr>
+            <a:graphic xmlns:a="http://schemas.openxmlformats.org/drawingml/2006/main">
+              <a:graphicData uri="http://schemas.openxmlformats.org/drawingml/2006/picture">
+                <pic:pic xmlns:pic="http://schemas.openxmlformats.org/drawingml/2006/picture">
+                  <pic:nvPicPr>
+                    <pic:cNvPr id="2" name="Screen Shot 2017-10-31 at 10.41.49.png"/>
+                    <pic:cNvPicPr/>
+                  </pic:nvPicPr>
+                  <pic:blipFill>
+                    <a:blip r:embed="rId9">
+                      <a:extLst>
+                        <a:ext uri="{28A0092B-C50C-407E-A947-70E740481C1C}">
+                          <a14:useLocalDpi xmlns:a14="http://schemas.microsoft.com/office/drawing/2010/main" val="0"/>
+                        </a:ext>
+                      </a:extLst>
+                    </a:blip>
+                    <a:stretch>
+                      <a:fillRect/>
+                    </a:stretch>
+                  </pic:blipFill>
+                  <pic:spPr>
+                    <a:xfrm>
+                      <a:off x="0" y="0"/>
+                      <a:ext cx="6544558" cy="317378"/>
+                    </a:xfrm>
+                    <a:prstGeom prst="rect">
+                      <a:avLst/>
+                    </a:prstGeom>
+                  </pic:spPr>
+                </pic:pic>
+              </a:graphicData>
+            </a:graphic>
+          </wp:inline>
+        </w:drawing>
+      </w:r>
+    </w:p>
+    <w:p>
+      <w:pPr>
+        <w:rPr>
+          <w:rFonts w:asciiTheme="majorHAnsi" w:hAnsiTheme="majorHAnsi"/>
+        </w:rPr>
+      </w:pPr>
+    </w:p>
+    <w:p>
+      <w:pPr>
+        <w:rPr>
+          <w:rFonts w:asciiTheme="majorHAnsi" w:hAnsiTheme="majorHAnsi"/>
+        </w:rPr>
+      </w:pPr>
+      <w:r>
+        <w:rPr>
+          <w:rFonts w:asciiTheme="majorHAnsi" w:hAnsiTheme="majorHAnsi"/>
+        </w:rPr>
+        <w:t xml:space="preserve">MongoDB is programmed to store its data in the file </w:t>
+      </w:r>
+      <w:r>
+        <w:rPr>
+          <w:rFonts w:asciiTheme="majorHAnsi" w:hAnsiTheme="majorHAnsi"/>
+          <w:b/>
           <w:i/>
-          <w:color w:val="FF0000"/>
-        </w:rPr>
-        <w:t xml:space="preserve"> </w:t>
-      </w:r>
-      <w:r>
-        <w:rPr>
-          <w:rFonts w:asciiTheme="majorHAnsi" w:hAnsiTheme="majorHAnsi"/>
-          <w:color w:val="FF0000"/>
-        </w:rPr>
-        <w:t>–check this--</w:t>
-      </w:r>
-    </w:p>
-    <w:p>
-      <w:pPr>
-        <w:rPr>
-          <w:rFonts w:asciiTheme="majorHAnsi" w:hAnsiTheme="majorHAnsi"/>
-        </w:rPr>
-      </w:pPr>
-    </w:p>
-    <w:p>
-      <w:pPr>
-        <w:rPr>
-          <w:rFonts w:asciiTheme="majorHAnsi" w:hAnsiTheme="majorHAnsi"/>
-          <w:color w:val="FF0000"/>
-        </w:rPr>
-      </w:pPr>
-      <w:r>
-        <w:rPr>
-          <w:rFonts w:asciiTheme="majorHAnsi" w:hAnsiTheme="majorHAnsi"/>
-          <w:color w:val="FF0000"/>
-        </w:rPr>
-        <w:t>--part about installing local db</w:t>
-      </w:r>
-      <w:r>
-        <w:rPr>
-          <w:rFonts w:asciiTheme="majorHAnsi" w:hAnsiTheme="majorHAnsi"/>
-          <w:color w:val="FF0000"/>
-        </w:rPr>
-        <w:t>—</w:t>
+        </w:rPr>
+        <w:t>/data/db</w:t>
+      </w:r>
+      <w:r>
+        <w:rPr>
+          <w:rFonts w:asciiTheme="majorHAnsi" w:hAnsiTheme="majorHAnsi"/>
+        </w:rPr>
+        <w:t>. What you need to do next is create this file and give yourself the rights to read and write this file. On mac, this can be do</w:t>
+      </w:r>
+      <w:r>
+        <w:rPr>
+          <w:rFonts w:asciiTheme="majorHAnsi" w:hAnsiTheme="majorHAnsi"/>
+        </w:rPr>
+        <w:t>ne with:</w:t>
+      </w:r>
+    </w:p>
+    <w:p>
+      <w:pPr>
+        <w:rPr>
+          <w:rFonts w:asciiTheme="majorHAnsi" w:hAnsiTheme="majorHAnsi"/>
+        </w:rPr>
+      </w:pPr>
+      <w:r>
+        <w:rPr>
+          <w:rFonts w:asciiTheme="majorHAnsi" w:hAnsiTheme="majorHAnsi"/>
+          <w:noProof/>
+          <w:lang w:eastAsia="en-GB"/>
+        </w:rPr>
+        <w:drawing>
+          <wp:inline distT="0" distB="0" distL="0" distR="0" wp14:anchorId="0FDE39A7" wp14:editId="4B3FC39C">
+            <wp:extent cx="4737735" cy="364441"/>
+            <wp:effectExtent l="0" t="0" r="0" b="0"/>
+            <wp:docPr id="4" name="Picture 4"/>
+            <wp:cNvGraphicFramePr>
+              <a:graphicFrameLocks xmlns:a="http://schemas.openxmlformats.org/drawingml/2006/main" noChangeAspect="1"/>
+            </wp:cNvGraphicFramePr>
+            <a:graphic xmlns:a="http://schemas.openxmlformats.org/drawingml/2006/main">
+              <a:graphicData uri="http://schemas.openxmlformats.org/drawingml/2006/picture">
+                <pic:pic xmlns:pic="http://schemas.openxmlformats.org/drawingml/2006/picture">
+                  <pic:nvPicPr>
+                    <pic:cNvPr id="4" name="Screen Shot 2017-10-31 at 10.52.25.png"/>
+                    <pic:cNvPicPr/>
+                  </pic:nvPicPr>
+                  <pic:blipFill>
+                    <a:blip r:embed="rId10">
+                      <a:extLst>
+                        <a:ext uri="{28A0092B-C50C-407E-A947-70E740481C1C}">
+                          <a14:useLocalDpi xmlns:a14="http://schemas.microsoft.com/office/drawing/2010/main" val="0"/>
+                        </a:ext>
+                      </a:extLst>
+                    </a:blip>
+                    <a:stretch>
+                      <a:fillRect/>
+                    </a:stretch>
+                  </pic:blipFill>
+                  <pic:spPr>
+                    <a:xfrm>
+                      <a:off x="0" y="0"/>
+                      <a:ext cx="5606805" cy="431292"/>
+                    </a:xfrm>
+                    <a:prstGeom prst="rect">
+                      <a:avLst/>
+                    </a:prstGeom>
+                  </pic:spPr>
+                </pic:pic>
+              </a:graphicData>
+            </a:graphic>
+          </wp:inline>
+        </w:drawing>
+      </w:r>
+    </w:p>
+    <w:p>
+      <w:pPr>
+        <w:rPr>
+          <w:rFonts w:asciiTheme="majorHAnsi" w:hAnsiTheme="majorHAnsi"/>
+        </w:rPr>
+      </w:pPr>
+    </w:p>
+    <w:p>
+      <w:pPr>
+        <w:rPr>
+          <w:rFonts w:asciiTheme="majorHAnsi" w:hAnsiTheme="majorHAnsi"/>
+        </w:rPr>
+      </w:pPr>
+      <w:r>
+        <w:rPr>
+          <w:rFonts w:asciiTheme="majorHAnsi" w:hAnsiTheme="majorHAnsi"/>
+        </w:rPr>
+        <w:t xml:space="preserve">Next you need to add </w:t>
+      </w:r>
+      <w:proofErr w:type="spellStart"/>
+      <w:r>
+        <w:rPr>
+          <w:rFonts w:asciiTheme="majorHAnsi" w:hAnsiTheme="majorHAnsi"/>
+          <w:b/>
+          <w:i/>
+        </w:rPr>
+        <w:t>mongodb</w:t>
+      </w:r>
+      <w:proofErr w:type="spellEnd"/>
+      <w:r>
+        <w:rPr>
+          <w:rFonts w:asciiTheme="majorHAnsi" w:hAnsiTheme="majorHAnsi"/>
+          <w:b/>
+          <w:i/>
+        </w:rPr>
+        <w:t>/bin</w:t>
+      </w:r>
+      <w:r>
+        <w:rPr>
+          <w:rFonts w:asciiTheme="majorHAnsi" w:hAnsiTheme="majorHAnsi"/>
+        </w:rPr>
+        <w:t xml:space="preserve"> to </w:t>
+      </w:r>
+      <w:r>
+        <w:rPr>
+          <w:rFonts w:asciiTheme="majorHAnsi" w:hAnsiTheme="majorHAnsi"/>
+          <w:b/>
+          <w:i/>
+        </w:rPr>
+        <w:t>$PATH</w:t>
+      </w:r>
+    </w:p>
+    <w:p>
+      <w:pPr>
+        <w:rPr>
+          <w:rFonts w:asciiTheme="majorHAnsi" w:hAnsiTheme="majorHAnsi"/>
+        </w:rPr>
+      </w:pPr>
+      <w:r>
+        <w:rPr>
+          <w:rFonts w:asciiTheme="majorHAnsi" w:hAnsiTheme="majorHAnsi"/>
+          <w:noProof/>
+          <w:lang w:eastAsia="en-GB"/>
+        </w:rPr>
+        <w:drawing>
+          <wp:inline distT="0" distB="0" distL="0" distR="0" wp14:anchorId="1D127A34" wp14:editId="5F56382C">
+            <wp:extent cx="4737735" cy="348595"/>
+            <wp:effectExtent l="0" t="0" r="0" b="7620"/>
+            <wp:docPr id="5" name="Picture 5"/>
+            <wp:cNvGraphicFramePr>
+              <a:graphicFrameLocks xmlns:a="http://schemas.openxmlformats.org/drawingml/2006/main" noChangeAspect="1"/>
+            </wp:cNvGraphicFramePr>
+            <a:graphic xmlns:a="http://schemas.openxmlformats.org/drawingml/2006/main">
+              <a:graphicData uri="http://schemas.openxmlformats.org/drawingml/2006/picture">
+                <pic:pic xmlns:pic="http://schemas.openxmlformats.org/drawingml/2006/picture">
+                  <pic:nvPicPr>
+                    <pic:cNvPr id="5" name="Screen Shot 2017-10-31 at 10.56.21.png"/>
+                    <pic:cNvPicPr/>
+                  </pic:nvPicPr>
+                  <pic:blipFill>
+                    <a:blip r:embed="rId11">
+                      <a:extLst>
+                        <a:ext uri="{28A0092B-C50C-407E-A947-70E740481C1C}">
+                          <a14:useLocalDpi xmlns:a14="http://schemas.microsoft.com/office/drawing/2010/main" val="0"/>
+                        </a:ext>
+                      </a:extLst>
+                    </a:blip>
+                    <a:stretch>
+                      <a:fillRect/>
+                    </a:stretch>
+                  </pic:blipFill>
+                  <pic:spPr>
+                    <a:xfrm>
+                      <a:off x="0" y="0"/>
+                      <a:ext cx="5702627" cy="419590"/>
+                    </a:xfrm>
+                    <a:prstGeom prst="rect">
+                      <a:avLst/>
+                    </a:prstGeom>
+                  </pic:spPr>
+                </pic:pic>
+              </a:graphicData>
+            </a:graphic>
+          </wp:inline>
+        </w:drawing>
+      </w:r>
+    </w:p>
+    <w:p>
+      <w:pPr>
+        <w:rPr>
+          <w:rFonts w:asciiTheme="majorHAnsi" w:hAnsiTheme="majorHAnsi"/>
+        </w:rPr>
+      </w:pPr>
+    </w:p>
+    <w:p>
+      <w:pPr>
+        <w:rPr>
+          <w:rFonts w:asciiTheme="majorHAnsi" w:hAnsiTheme="majorHAnsi"/>
+        </w:rPr>
+      </w:pPr>
+      <w:r>
+        <w:rPr>
+          <w:rFonts w:asciiTheme="majorHAnsi" w:hAnsiTheme="majorHAnsi"/>
+        </w:rPr>
+        <w:t xml:space="preserve">Now you are ready to run. Try running: </w:t>
+      </w:r>
+      <w:r>
+        <w:rPr>
+          <w:rFonts w:asciiTheme="majorHAnsi" w:hAnsiTheme="majorHAnsi"/>
+          <w:b/>
+          <w:i/>
+        </w:rPr>
+        <w:t xml:space="preserve">$ </w:t>
+      </w:r>
+      <w:proofErr w:type="spellStart"/>
+      <w:r>
+        <w:rPr>
+          <w:rFonts w:asciiTheme="majorHAnsi" w:hAnsiTheme="majorHAnsi"/>
+          <w:b/>
+          <w:i/>
+        </w:rPr>
+        <w:t>mongod</w:t>
+      </w:r>
+      <w:proofErr w:type="spellEnd"/>
+    </w:p>
+    <w:p>
+      <w:pPr>
+        <w:rPr>
+          <w:rFonts w:asciiTheme="majorHAnsi" w:hAnsiTheme="majorHAnsi"/>
+        </w:rPr>
+      </w:pPr>
+      <w:r>
+        <w:rPr>
+          <w:rFonts w:asciiTheme="majorHAnsi" w:hAnsiTheme="majorHAnsi"/>
+        </w:rPr>
+        <w:t>If at the end of the output you see: “</w:t>
+      </w:r>
+      <w:r>
+        <w:rPr>
+          <w:rFonts w:asciiTheme="majorHAnsi" w:hAnsiTheme="majorHAnsi"/>
+          <w:i/>
+        </w:rPr>
+        <w:t>waiting for connections on port 27017</w:t>
+      </w:r>
+      <w:r>
+        <w:rPr>
+          <w:rFonts w:asciiTheme="majorHAnsi" w:hAnsiTheme="majorHAnsi"/>
+        </w:rPr>
+        <w:t xml:space="preserve">”, this means MongoDB is up and running. </w:t>
+      </w:r>
+    </w:p>
+    <w:p>
+      <w:pPr>
+        <w:rPr>
+          <w:rFonts w:asciiTheme="majorHAnsi" w:hAnsiTheme="majorHAnsi"/>
+        </w:rPr>
+      </w:pPr>
+      <w:r>
+        <w:rPr>
+          <w:rFonts w:asciiTheme="majorHAnsi" w:hAnsiTheme="majorHAnsi"/>
+        </w:rPr>
+        <w:t xml:space="preserve">You now open another window of Terminal and run </w:t>
+      </w:r>
+      <w:r>
+        <w:rPr>
+          <w:rFonts w:asciiTheme="majorHAnsi" w:hAnsiTheme="majorHAnsi"/>
+          <w:b/>
+          <w:i/>
+        </w:rPr>
+        <w:t>$ mongo</w:t>
+      </w:r>
+      <w:r>
+        <w:rPr>
+          <w:rFonts w:asciiTheme="majorHAnsi" w:hAnsiTheme="majorHAnsi"/>
+        </w:rPr>
+        <w:t>.</w:t>
+      </w:r>
+    </w:p>
+    <w:p>
+      <w:pPr>
+        <w:rPr>
+          <w:rFonts w:asciiTheme="majorHAnsi" w:hAnsiTheme="majorHAnsi"/>
+        </w:rPr>
+      </w:pPr>
+      <w:r>
+        <w:rPr>
+          <w:rFonts w:asciiTheme="majorHAnsi" w:hAnsiTheme="majorHAnsi"/>
+        </w:rPr>
+        <w:t>If everything went well you should now be able to use MongoDB with its mongo shell</w:t>
+      </w:r>
+      <w:r>
+        <w:rPr>
+          <w:rFonts w:asciiTheme="majorHAnsi" w:hAnsiTheme="majorHAnsi"/>
+        </w:rPr>
+        <w:t>.</w:t>
       </w:r>
     </w:p>
     <w:p>
@@ -2842,7 +3118,7 @@
                     <pic:cNvPicPr/>
                   </pic:nvPicPr>
                   <pic:blipFill>
-                    <a:blip r:embed="rId13">
+                    <a:blip r:embed="rId12">
                       <a:extLst>
                         <a:ext uri="{28A0092B-C50C-407E-A947-70E740481C1C}">
                           <a14:useLocalDpi xmlns:a14="http://schemas.microsoft.com/office/drawing/2010/main" val="0"/>
@@ -2975,7 +3251,7 @@
                     <pic:cNvPicPr/>
                   </pic:nvPicPr>
                   <pic:blipFill>
-                    <a:blip r:embed="rId14">
+                    <a:blip r:embed="rId13">
                       <a:extLst>
                         <a:ext uri="{28A0092B-C50C-407E-A947-70E740481C1C}">
                           <a14:useLocalDpi xmlns:a14="http://schemas.microsoft.com/office/drawing/2010/main" val="0"/>
@@ -3097,7 +3373,7 @@
                     <pic:cNvPicPr/>
                   </pic:nvPicPr>
                   <pic:blipFill>
-                    <a:blip r:embed="rId15">
+                    <a:blip r:embed="rId14">
                       <a:extLst>
                         <a:ext uri="{28A0092B-C50C-407E-A947-70E740481C1C}">
                           <a14:useLocalDpi xmlns:a14="http://schemas.microsoft.com/office/drawing/2010/main" val="0"/>
@@ -3215,6 +3491,8 @@
         </w:rPr>
         <w:t>ybody who visits our app to index.html. We defined it that way with the “</w:t>
       </w:r>
+      <w:proofErr w:type="spellStart"/>
+      <w:proofErr w:type="gramStart"/>
       <w:r>
         <w:rPr>
           <w:rFonts w:asciiTheme="majorHAnsi" w:hAnsiTheme="majorHAnsi"/>
@@ -3222,72 +3500,110 @@
           <w:i/>
           <w:color w:val="000000" w:themeColor="text1"/>
         </w:rPr>
-        <w:t>app.get(*)</w:t>
-      </w:r>
-      <w:r>
-        <w:rPr>
-          <w:rFonts w:asciiTheme="majorHAnsi" w:hAnsiTheme="majorHAnsi"/>
-          <w:color w:val="000000" w:themeColor="text1"/>
-        </w:rPr>
-        <w:t xml:space="preserve">”. This is called a catch-all route. </w:t>
-      </w:r>
-      <w:r>
-        <w:rPr>
-          <w:rFonts w:asciiTheme="majorHAnsi" w:hAnsiTheme="majorHAnsi"/>
-          <w:color w:val="FF0000"/>
-        </w:rPr>
-        <w:t>–where—</w:t>
-      </w:r>
-    </w:p>
-    <w:p>
-      <w:pPr>
-        <w:rPr>
-          <w:rFonts w:asciiTheme="majorHAnsi" w:hAnsiTheme="majorHAnsi"/>
-          <w:color w:val="000000" w:themeColor="text1"/>
-        </w:rPr>
-      </w:pPr>
-    </w:p>
-    <w:p>
-      <w:pPr>
-        <w:pStyle w:val="Heading2"/>
-      </w:pPr>
-      <w:r>
-        <w:t>Installing Bower and pulling in the components</w:t>
-      </w:r>
-    </w:p>
-    <w:p/>
-    <w:p>
-      <w:pPr>
-        <w:rPr>
-          <w:rFonts w:asciiTheme="majorHAnsi" w:hAnsiTheme="majorHAnsi"/>
-        </w:rPr>
-      </w:pPr>
-      <w:r>
-        <w:rPr>
-          <w:rFonts w:asciiTheme="majorHAnsi" w:hAnsiTheme="majorHAnsi"/>
-        </w:rPr>
-        <w:t>We need components such as bootstrap, bower and angular to complete our frontend. We will use bower to get all these components. Bower is a frontend tool manager.</w:t>
-      </w:r>
-    </w:p>
-    <w:p>
-      <w:pPr>
-        <w:rPr>
-          <w:rFonts w:asciiTheme="majorHAnsi" w:hAnsiTheme="majorHAnsi"/>
-        </w:rPr>
-      </w:pPr>
-      <w:r>
-        <w:rPr>
-          <w:rFonts w:asciiTheme="majorHAnsi" w:hAnsiTheme="majorHAnsi"/>
-        </w:rPr>
-        <w:t xml:space="preserve">To install bower on your machine run: </w:t>
-      </w:r>
+        <w:t>app.get</w:t>
+      </w:r>
+      <w:proofErr w:type="spellEnd"/>
       <w:r>
         <w:rPr>
           <w:rFonts w:asciiTheme="majorHAnsi" w:hAnsiTheme="majorHAnsi"/>
           <w:b/>
           <w:i/>
-        </w:rPr>
-        <w:t>$ npm install –g bower</w:t>
+          <w:color w:val="000000" w:themeColor="text1"/>
+        </w:rPr>
+        <w:t>(</w:t>
+      </w:r>
+      <w:proofErr w:type="gramEnd"/>
+      <w:r>
+        <w:rPr>
+          <w:rFonts w:asciiTheme="majorHAnsi" w:hAnsiTheme="majorHAnsi"/>
+          <w:b/>
+          <w:i/>
+          <w:color w:val="000000" w:themeColor="text1"/>
+        </w:rPr>
+        <w:t>*)</w:t>
+      </w:r>
+      <w:r>
+        <w:rPr>
+          <w:rFonts w:asciiTheme="majorHAnsi" w:hAnsiTheme="majorHAnsi"/>
+          <w:color w:val="000000" w:themeColor="text1"/>
+        </w:rPr>
+        <w:t xml:space="preserve">”. This is called a catch-all route. </w:t>
+      </w:r>
+      <w:r>
+        <w:rPr>
+          <w:rFonts w:asciiTheme="majorHAnsi" w:hAnsiTheme="majorHAnsi"/>
+          <w:color w:val="FF0000"/>
+        </w:rPr>
+        <w:t>–where—</w:t>
+      </w:r>
+    </w:p>
+    <w:p>
+      <w:pPr>
+        <w:rPr>
+          <w:rFonts w:asciiTheme="majorHAnsi" w:hAnsiTheme="majorHAnsi"/>
+          <w:color w:val="000000" w:themeColor="text1"/>
+        </w:rPr>
+      </w:pPr>
+    </w:p>
+    <w:p>
+      <w:pPr>
+        <w:pStyle w:val="Heading2"/>
+      </w:pPr>
+      <w:r>
+        <w:t>Installing Bower and pulling in the components</w:t>
+      </w:r>
+    </w:p>
+    <w:p/>
+    <w:p>
+      <w:pPr>
+        <w:rPr>
+          <w:rFonts w:asciiTheme="majorHAnsi" w:hAnsiTheme="majorHAnsi"/>
+        </w:rPr>
+      </w:pPr>
+      <w:r>
+        <w:rPr>
+          <w:rFonts w:asciiTheme="majorHAnsi" w:hAnsiTheme="majorHAnsi"/>
+        </w:rPr>
+        <w:t>We need components such as bootstrap, bower and angular to complete our frontend. We will use bower to get all these components. Bower is a frontend tool manager.</w:t>
+      </w:r>
+    </w:p>
+    <w:p>
+      <w:pPr>
+        <w:rPr>
+          <w:rFonts w:asciiTheme="majorHAnsi" w:hAnsiTheme="majorHAnsi"/>
+        </w:rPr>
+      </w:pPr>
+      <w:r>
+        <w:rPr>
+          <w:rFonts w:asciiTheme="majorHAnsi" w:hAnsiTheme="majorHAnsi"/>
+        </w:rPr>
+        <w:t xml:space="preserve">To install bower on your machine run: </w:t>
+      </w:r>
+      <w:r>
+        <w:rPr>
+          <w:rFonts w:asciiTheme="majorHAnsi" w:hAnsiTheme="majorHAnsi"/>
+          <w:b/>
+          <w:i/>
+        </w:rPr>
+        <w:t xml:space="preserve">$ </w:t>
+      </w:r>
+      <w:proofErr w:type="spellStart"/>
+      <w:r>
+        <w:rPr>
+          <w:rFonts w:asciiTheme="majorHAnsi" w:hAnsiTheme="majorHAnsi"/>
+          <w:b/>
+          <w:i/>
+        </w:rPr>
+        <w:t>npm</w:t>
+      </w:r>
+      <w:proofErr w:type="spellEnd"/>
+      <w:r>
+        <w:rPr>
+          <w:rFonts w:asciiTheme="majorHAnsi" w:hAnsiTheme="majorHAnsi"/>
+          <w:b/>
+          <w:i/>
+        </w:rPr>
+        <w:t xml:space="preserve"> install –g bower</w:t>
       </w:r>
       <w:r>
         <w:rPr>
@@ -3374,7 +3690,7 @@
                     <pic:cNvPicPr/>
                   </pic:nvPicPr>
                   <pic:blipFill>
-                    <a:blip r:embed="rId16">
+                    <a:blip r:embed="rId15">
                       <a:extLst>
                         <a:ext uri="{28A0092B-C50C-407E-A947-70E740481C1C}">
                           <a14:useLocalDpi xmlns:a14="http://schemas.microsoft.com/office/drawing/2010/main" val="0"/>
@@ -3457,7 +3773,7 @@
                     <pic:cNvPicPr/>
                   </pic:nvPicPr>
                   <pic:blipFill>
-                    <a:blip r:embed="rId17">
+                    <a:blip r:embed="rId16">
                       <a:extLst>
                         <a:ext uri="{28A0092B-C50C-407E-A947-70E740481C1C}">
                           <a14:useLocalDpi xmlns:a14="http://schemas.microsoft.com/office/drawing/2010/main" val="0"/>
@@ -4095,7 +4411,7 @@
           </mc:Choice>
           <mc:Fallback>
             <w:pict>
-              <v:roundrect w14:anchorId="22A40470" id="Rounded Rectangle 18" o:spid="_x0000_s1026" style="position:absolute;margin-left:3.8pt;margin-top:9.65pt;width:315pt;height:171.35pt;z-index:251661312;visibility:visible;mso-wrap-style:square;mso-height-percent:0;mso-wrap-distance-left:9pt;mso-wrap-distance-top:0;mso-wrap-distance-right:9pt;mso-wrap-distance-bottom:0;mso-position-horizontal:absolute;mso-position-horizontal-relative:text;mso-position-vertical:absolute;mso-position-vertical-relative:text;mso-height-percent:0;mso-height-relative:margin;v-text-anchor:middle" arcsize="10923f" o:gfxdata="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" fillcolor="white [3201]" strokecolor="black [3200]" strokeweight="1pt">
+              <v:roundrect w14:anchorId="0F61E0C4" id="Rounded Rectangle 18" o:spid="_x0000_s1026" style="position:absolute;margin-left:3.8pt;margin-top:9.65pt;width:315pt;height:171.35pt;z-index:251661312;visibility:visible;mso-wrap-style:square;mso-height-percent:0;mso-wrap-distance-left:9pt;mso-wrap-distance-top:0;mso-wrap-distance-right:9pt;mso-wrap-distance-bottom:0;mso-position-horizontal:absolute;mso-position-horizontal-relative:text;mso-position-vertical:absolute;mso-position-vertical-relative:text;mso-height-percent:0;mso-height-relative:margin;v-text-anchor:middle" arcsize="10923f" o:gfxdata="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" fillcolor="white [3201]" strokecolor="black [3200]" strokeweight="1pt">
                 <v:stroke joinstyle="miter"/>
                 <w10:wrap type="through"/>
               </v:roundrect>
@@ -4188,7 +4504,7 @@
                     <pic:cNvPicPr/>
                   </pic:nvPicPr>
                   <pic:blipFill>
-                    <a:blip r:embed="rId18">
+                    <a:blip r:embed="rId17">
                       <a:extLst>
                         <a:ext uri="{28A0092B-C50C-407E-A947-70E740481C1C}">
                           <a14:useLocalDpi xmlns:a14="http://schemas.microsoft.com/office/drawing/2010/main" val="0"/>
@@ -4237,7 +4553,7 @@
                     <pic:cNvPicPr/>
                   </pic:nvPicPr>
                   <pic:blipFill>
-                    <a:blip r:embed="rId19">
+                    <a:blip r:embed="rId18">
                       <a:extLst>
                         <a:ext uri="{28A0092B-C50C-407E-A947-70E740481C1C}">
                           <a14:useLocalDpi xmlns:a14="http://schemas.microsoft.com/office/drawing/2010/main" val="0"/>
@@ -4337,7 +4653,7 @@
                     <pic:cNvPicPr/>
                   </pic:nvPicPr>
                   <pic:blipFill>
-                    <a:blip r:embed="rId20">
+                    <a:blip r:embed="rId19">
                       <a:extLst>
                         <a:ext uri="{28A0092B-C50C-407E-A947-70E740481C1C}">
                           <a14:useLocalDpi xmlns:a14="http://schemas.microsoft.com/office/drawing/2010/main" val="0"/>
@@ -4456,7 +4772,7 @@
                     <pic:cNvPicPr/>
                   </pic:nvPicPr>
                   <pic:blipFill>
-                    <a:blip r:embed="rId21">
+                    <a:blip r:embed="rId20">
                       <a:extLst>
                         <a:ext uri="{28A0092B-C50C-407E-A947-70E740481C1C}">
                           <a14:useLocalDpi xmlns:a14="http://schemas.microsoft.com/office/drawing/2010/main" val="0"/>
@@ -4660,7 +4976,7 @@
                     <pic:cNvPicPr/>
                   </pic:nvPicPr>
                   <pic:blipFill>
-                    <a:blip r:embed="rId22">
+                    <a:blip r:embed="rId21">
                       <a:extLst>
                         <a:ext uri="{28A0092B-C50C-407E-A947-70E740481C1C}">
                           <a14:useLocalDpi xmlns:a14="http://schemas.microsoft.com/office/drawing/2010/main" val="0"/>
@@ -4710,7 +5026,7 @@
                     <pic:cNvPicPr/>
                   </pic:nvPicPr>
                   <pic:blipFill>
-                    <a:blip r:embed="rId23">
+                    <a:blip r:embed="rId22">
                       <a:extLst>
                         <a:ext uri="{28A0092B-C50C-407E-A947-70E740481C1C}">
                           <a14:useLocalDpi xmlns:a14="http://schemas.microsoft.com/office/drawing/2010/main" val="0"/>
@@ -4737,6 +5053,7 @@
         </w:drawing>
       </w:r>
     </w:p>
+    <w:p/>
     <w:p>
       <w:r>
         <w:rPr>
@@ -4744,9 +5061,9 @@
           <w:lang w:eastAsia="en-GB"/>
         </w:rPr>
         <w:drawing>
-          <wp:inline distT="0" distB="0" distL="0" distR="0" wp14:anchorId="7A919CD4" wp14:editId="3F7C0577">
-            <wp:extent cx="5309235" cy="1012128"/>
-            <wp:effectExtent l="0" t="0" r="0" b="4445"/>
+          <wp:inline distT="0" distB="0" distL="0" distR="0" wp14:anchorId="7A919CD4" wp14:editId="2E34062E">
+            <wp:extent cx="5194935" cy="990338"/>
+            <wp:effectExtent l="0" t="0" r="0" b="635"/>
             <wp:docPr id="28" name="Picture 28"/>
             <wp:cNvGraphicFramePr>
               <a:graphicFrameLocks xmlns:a="http://schemas.openxmlformats.org/drawingml/2006/main" noChangeAspect="1"/>
@@ -4759,7 +5076,7 @@
                     <pic:cNvPicPr/>
                   </pic:nvPicPr>
                   <pic:blipFill>
-                    <a:blip r:embed="rId24">
+                    <a:blip r:embed="rId23">
                       <a:extLst>
                         <a:ext uri="{28A0092B-C50C-407E-A947-70E740481C1C}">
                           <a14:useLocalDpi xmlns:a14="http://schemas.microsoft.com/office/drawing/2010/main" val="0"/>
@@ -4773,7 +5090,7 @@
                   <pic:spPr>
                     <a:xfrm>
                       <a:off x="0" y="0"/>
-                      <a:ext cx="5368649" cy="1023454"/>
+                      <a:ext cx="5328387" cy="1015779"/>
                     </a:xfrm>
                     <a:prstGeom prst="rect">
                       <a:avLst/>
@@ -4861,7 +5178,7 @@
                     <pic:cNvPicPr/>
                   </pic:nvPicPr>
                   <pic:blipFill>
-                    <a:blip r:embed="rId25">
+                    <a:blip r:embed="rId24">
                       <a:extLst>
                         <a:ext uri="{28A0092B-C50C-407E-A947-70E740481C1C}">
                           <a14:useLocalDpi xmlns:a14="http://schemas.microsoft.com/office/drawing/2010/main" val="0"/>
@@ -4905,6 +5222,167 @@
     <w:p/>
     <w:p>
       <w:pPr>
+        <w:rPr>
+          <w:rFonts w:asciiTheme="majorHAnsi" w:hAnsiTheme="majorHAnsi"/>
+        </w:rPr>
+      </w:pPr>
+      <w:r>
+        <w:rPr>
+          <w:rFonts w:asciiTheme="majorHAnsi" w:hAnsiTheme="majorHAnsi"/>
+        </w:rPr>
+        <w:t xml:space="preserve">The largest advantages of using the MEAN-stack are of course: </w:t>
+      </w:r>
+    </w:p>
+    <w:p>
+      <w:pPr>
+        <w:pStyle w:val="ListParagraph"/>
+        <w:numPr>
+          <w:ilvl w:val="0"/>
+          <w:numId w:val="2"/>
+        </w:numPr>
+        <w:rPr>
+          <w:rFonts w:asciiTheme="majorHAnsi" w:hAnsiTheme="majorHAnsi"/>
+        </w:rPr>
+      </w:pPr>
+      <w:r>
+        <w:rPr>
+          <w:rFonts w:asciiTheme="majorHAnsi" w:hAnsiTheme="majorHAnsi"/>
+        </w:rPr>
+        <w:t xml:space="preserve">Your code is isomorphic because JavaScript is used everywhere. This makes programming very </w:t>
+      </w:r>
+      <w:r>
+        <w:rPr>
+          <w:rFonts w:asciiTheme="majorHAnsi" w:hAnsiTheme="majorHAnsi"/>
+          <w:b/>
+        </w:rPr>
+        <w:t>flexible</w:t>
+      </w:r>
+      <w:r>
+        <w:rPr>
+          <w:rFonts w:asciiTheme="majorHAnsi" w:hAnsiTheme="majorHAnsi"/>
+        </w:rPr>
+        <w:t>. Isomorphic code means: if you implement a certain part of your project in the backend, but you decide later that it would be better in the front end, you can just copy most of your code into the frontend and it would still work as desired.</w:t>
+      </w:r>
+    </w:p>
+    <w:p>
+      <w:pPr>
+        <w:pStyle w:val="ListParagraph"/>
+        <w:numPr>
+          <w:ilvl w:val="0"/>
+          <w:numId w:val="2"/>
+        </w:numPr>
+        <w:rPr>
+          <w:rFonts w:asciiTheme="majorHAnsi" w:hAnsiTheme="majorHAnsi"/>
+        </w:rPr>
+      </w:pPr>
+      <w:r>
+        <w:rPr>
+          <w:rFonts w:asciiTheme="majorHAnsi" w:hAnsiTheme="majorHAnsi"/>
+        </w:rPr>
+        <w:t>The technology has been thoroughly tested. MEAN-stack is being used by a lot of big companies for development. You can use these technologies without needing to worry about the technologies failing you.</w:t>
+      </w:r>
+    </w:p>
+    <w:p>
+      <w:pPr>
+        <w:rPr>
+          <w:rFonts w:asciiTheme="majorHAnsi" w:hAnsiTheme="majorHAnsi"/>
+        </w:rPr>
+      </w:pPr>
+      <w:r>
+        <w:rPr>
+          <w:rFonts w:asciiTheme="majorHAnsi" w:hAnsiTheme="majorHAnsi"/>
+        </w:rPr>
+        <w:t>Disadvantages of using the MEAN-stack:</w:t>
+      </w:r>
+    </w:p>
+    <w:p>
+      <w:pPr>
+        <w:pStyle w:val="ListParagraph"/>
+        <w:numPr>
+          <w:ilvl w:val="0"/>
+          <w:numId w:val="2"/>
+        </w:numPr>
+        <w:rPr>
+          <w:rFonts w:asciiTheme="majorHAnsi" w:hAnsiTheme="majorHAnsi"/>
+        </w:rPr>
+      </w:pPr>
+      <w:r>
+        <w:rPr>
+          <w:rFonts w:asciiTheme="majorHAnsi" w:hAnsiTheme="majorHAnsi"/>
+        </w:rPr>
+        <w:t>MEAN is probably a bit overhyped at the moment. This is not a disadvantage of the technology, but it might cause people to use it, without properly considering the alternatives. More people will end up using MEAN, while other technologies might have been more apt.</w:t>
+      </w:r>
+    </w:p>
+    <w:p>
+      <w:pPr>
+        <w:pStyle w:val="ListParagraph"/>
+        <w:numPr>
+          <w:ilvl w:val="0"/>
+          <w:numId w:val="2"/>
+        </w:numPr>
+        <w:rPr>
+          <w:rFonts w:asciiTheme="majorHAnsi" w:hAnsiTheme="majorHAnsi"/>
+        </w:rPr>
+      </w:pPr>
+      <w:r>
+        <w:rPr>
+          <w:rFonts w:asciiTheme="majorHAnsi" w:hAnsiTheme="majorHAnsi"/>
+        </w:rPr>
+        <w:t>Because of its runtime architecture MEAN would not be the best choice if you have a lot of heavy computations and data processing on the server side. Micro services would be more fit for such tasks than the monolithic architecture.</w:t>
+      </w:r>
+    </w:p>
+    <w:p>
+      <w:pPr>
+        <w:pStyle w:val="ListParagraph"/>
+        <w:numPr>
+          <w:ilvl w:val="0"/>
+          <w:numId w:val="2"/>
+        </w:numPr>
+        <w:rPr>
+          <w:rFonts w:asciiTheme="majorHAnsi" w:hAnsiTheme="majorHAnsi"/>
+        </w:rPr>
+      </w:pPr>
+      <w:r>
+        <w:rPr>
+          <w:rFonts w:asciiTheme="majorHAnsi" w:hAnsiTheme="majorHAnsi"/>
+        </w:rPr>
+        <w:t>It is difficult to realise joins on a MongoDB database, this can make querying a pain. For large datasets MongoDB can contain a lot of redundancies.</w:t>
+      </w:r>
+    </w:p>
+    <w:p>
+      <w:pPr>
+        <w:rPr>
+          <w:rFonts w:asciiTheme="majorHAnsi" w:hAnsiTheme="majorHAnsi"/>
+        </w:rPr>
+      </w:pPr>
+    </w:p>
+    <w:p>
+      <w:pPr>
+        <w:rPr>
+          <w:rFonts w:asciiTheme="majorHAnsi" w:hAnsiTheme="majorHAnsi"/>
+        </w:rPr>
+      </w:pPr>
+      <w:r>
+        <w:rPr>
+          <w:rFonts w:asciiTheme="majorHAnsi" w:hAnsiTheme="majorHAnsi"/>
+        </w:rPr>
+        <w:t xml:space="preserve">Conclusion: </w:t>
+      </w:r>
+      <w:r>
+        <w:rPr>
+          <w:rFonts w:asciiTheme="majorHAnsi" w:hAnsiTheme="majorHAnsi"/>
+        </w:rPr>
+        <w:t>MEAN-stack is cited as one of the simplest technologies for web development to learn. As we are a relatively inexperienced team, this is a good choice for that part. Furthermore, our application will be rather small and it won’t demand any complex calculations. The database needed for storing all university sport activities will certainly not need to be huge. However not being able to join</w:t>
+      </w:r>
+      <w:r>
+        <w:rPr>
+          <w:rFonts w:asciiTheme="majorHAnsi" w:hAnsiTheme="majorHAnsi"/>
+        </w:rPr>
+        <w:t xml:space="preserve"> in queries might prove to be a challenge.</w:t>
+      </w:r>
+    </w:p>
+    <w:p>
+      <w:pPr>
         <w:pStyle w:val="Heading1"/>
         <w:numPr>
           <w:ilvl w:val="0"/>
@@ -4915,10 +5393,7 @@
         <w:t>Glossary</w:t>
       </w:r>
     </w:p>
-    <w:p>
-      <w:bookmarkStart w:id="0" w:name="_GoBack"/>
-      <w:bookmarkEnd w:id="0"/>
-    </w:p>
+    <w:p/>
     <w:p>
       <w:pPr>
         <w:pStyle w:val="Heading1"/>
@@ -4943,7 +5418,7 @@
       <w:r>
         <w:t xml:space="preserve">The MongoDB Architecture Guide: </w:t>
       </w:r>
-      <w:hyperlink r:id="rId26" w:history="1">
+      <w:hyperlink r:id="rId25" w:history="1">
         <w:r>
           <w:rPr>
             <w:rStyle w:val="Hyperlink"/>
@@ -4969,7 +5444,7 @@
       <w:r>
         <w:t xml:space="preserve"> on the Express.js website: </w:t>
       </w:r>
-      <w:hyperlink r:id="rId27" w:history="1">
+      <w:hyperlink r:id="rId26" w:history="1">
         <w:r>
           <w:rPr>
             <w:rStyle w:val="Hyperlink"/>
@@ -4992,7 +5467,7 @@
       <w:r>
         <w:t xml:space="preserve">d by AngularJS: </w:t>
       </w:r>
-      <w:hyperlink r:id="rId28" w:history="1">
+      <w:hyperlink r:id="rId27" w:history="1">
         <w:r>
           <w:rPr>
             <w:rStyle w:val="Hyperlink"/>
@@ -5012,7 +5487,7 @@
       <w:r>
         <w:t xml:space="preserve">The AngularJS website: </w:t>
       </w:r>
-      <w:hyperlink r:id="rId29" w:history="1">
+      <w:hyperlink r:id="rId28" w:history="1">
         <w:r>
           <w:rPr>
             <w:rStyle w:val="Hyperlink"/>
@@ -5032,7 +5507,7 @@
       <w:r>
         <w:t xml:space="preserve">The official Node.js website: </w:t>
       </w:r>
-      <w:hyperlink r:id="rId30" w:history="1">
+      <w:hyperlink r:id="rId29" w:history="1">
         <w:r>
           <w:rPr>
             <w:rStyle w:val="Hyperlink"/>
@@ -5052,7 +5527,7 @@
       <w:r>
         <w:t xml:space="preserve">The API provided by Node.js: </w:t>
       </w:r>
-      <w:hyperlink r:id="rId31" w:history="1">
+      <w:hyperlink r:id="rId30" w:history="1">
         <w:r>
           <w:rPr>
             <w:rStyle w:val="Hyperlink"/>
@@ -5072,7 +5547,7 @@
       <w:r>
         <w:t xml:space="preserve">A tutorial on the MEAN-stack: </w:t>
       </w:r>
-      <w:hyperlink r:id="rId32" w:history="1">
+      <w:hyperlink r:id="rId31" w:history="1">
         <w:r>
           <w:rPr>
             <w:rStyle w:val="Hyperlink"/>
@@ -5089,6 +5564,59 @@
           <w:numId w:val="2"/>
         </w:numPr>
       </w:pPr>
+      <w:hyperlink r:id="rId32" w:history="1">
+        <w:r>
+          <w:rPr>
+            <w:rStyle w:val="Hyperlink"/>
+          </w:rPr>
+          <w:t>https://www.altexsoft.com/blog/engineering/the-good-and-the-bad-of-javascript-full-stack-development/</w:t>
+        </w:r>
+      </w:hyperlink>
+    </w:p>
+    <w:p>
+      <w:pPr>
+        <w:pStyle w:val="ListParagraph"/>
+        <w:numPr>
+          <w:ilvl w:val="0"/>
+          <w:numId w:val="2"/>
+        </w:numPr>
+      </w:pPr>
+      <w:hyperlink r:id="rId33" w:history="1">
+        <w:r>
+          <w:rPr>
+            <w:rStyle w:val="Hyperlink"/>
+          </w:rPr>
+          <w:t>https://www.brainmobi.com/blog/advantages-mean-stack/</w:t>
+        </w:r>
+      </w:hyperlink>
+    </w:p>
+    <w:p>
+      <w:pPr>
+        <w:pStyle w:val="ListParagraph"/>
+        <w:numPr>
+          <w:ilvl w:val="0"/>
+          <w:numId w:val="2"/>
+        </w:numPr>
+      </w:pPr>
+      <w:hyperlink r:id="rId34" w:history="1">
+        <w:r>
+          <w:rPr>
+            <w:rStyle w:val="Hyperlink"/>
+          </w:rPr>
+          <w:t>http://digi117.com/blog/what-are-the-advantages-of-developing-apps-with-mean-stack.html</w:t>
+        </w:r>
+      </w:hyperlink>
+    </w:p>
+    <w:p>
+      <w:pPr>
+        <w:pStyle w:val="ListParagraph"/>
+        <w:numPr>
+          <w:ilvl w:val="0"/>
+          <w:numId w:val="2"/>
+        </w:numPr>
+      </w:pPr>
+      <w:bookmarkStart w:id="0" w:name="_GoBack"/>
+      <w:bookmarkEnd w:id="0"/>
     </w:p>
     <w:p>
       <w:pPr>

</xml_diff>

<commit_message>
Latest update report  13h45 03/11
</commit_message>
<xml_diff>
--- a/administration/ReportWebEng.docx
+++ b/administration/ReportWebEng.docx
@@ -285,21 +285,7 @@
         <w:rPr>
           <w:rFonts w:asciiTheme="majorHAnsi" w:hAnsiTheme="majorHAnsi"/>
         </w:rPr>
-        <w:t>, horizontally scalable through, what they call ‘</w:t>
-      </w:r>
-      <w:proofErr w:type="spellStart"/>
-      <w:r>
-        <w:rPr>
-          <w:rFonts w:asciiTheme="majorHAnsi" w:hAnsiTheme="majorHAnsi"/>
-        </w:rPr>
-        <w:t>sharding</w:t>
-      </w:r>
-      <w:proofErr w:type="spellEnd"/>
-      <w:r>
-        <w:rPr>
-          <w:rFonts w:asciiTheme="majorHAnsi" w:hAnsiTheme="majorHAnsi"/>
-        </w:rPr>
-        <w:t xml:space="preserve">’. This is a form of partitioning. Lastly the database is </w:t>
+        <w:t xml:space="preserve">, horizontally scalable through, what they call ‘sharding’. This is a form of partitioning. Lastly the database is </w:t>
       </w:r>
       <w:r>
         <w:rPr>
@@ -337,21 +323,7 @@
         <w:rPr>
           <w:rFonts w:asciiTheme="majorHAnsi" w:hAnsiTheme="majorHAnsi"/>
         </w:rPr>
-        <w:t xml:space="preserve">In </w:t>
-      </w:r>
-      <w:proofErr w:type="gramStart"/>
-      <w:r>
-        <w:rPr>
-          <w:rFonts w:asciiTheme="majorHAnsi" w:hAnsiTheme="majorHAnsi"/>
-        </w:rPr>
-        <w:t>MongoDB</w:t>
-      </w:r>
-      <w:proofErr w:type="gramEnd"/>
-      <w:r>
-        <w:rPr>
-          <w:rFonts w:asciiTheme="majorHAnsi" w:hAnsiTheme="majorHAnsi"/>
-        </w:rPr>
-        <w:t xml:space="preserve"> </w:t>
+        <w:t xml:space="preserve">In MongoDB </w:t>
       </w:r>
       <w:r>
         <w:rPr>
@@ -426,27 +398,13 @@
         <w:rPr>
           <w:rFonts w:asciiTheme="majorHAnsi" w:hAnsiTheme="majorHAnsi"/>
         </w:rPr>
-        <w:t xml:space="preserve"> </w:t>
-      </w:r>
-      <w:proofErr w:type="gramStart"/>
-      <w:r>
-        <w:rPr>
-          <w:rFonts w:asciiTheme="majorHAnsi" w:hAnsiTheme="majorHAnsi"/>
-        </w:rPr>
-        <w:t xml:space="preserve">a </w:t>
-      </w:r>
-      <w:r>
-        <w:rPr>
-          <w:rFonts w:asciiTheme="majorHAnsi" w:hAnsiTheme="majorHAnsi"/>
-        </w:rPr>
-        <w:t xml:space="preserve"> HTTP</w:t>
-      </w:r>
-      <w:proofErr w:type="gramEnd"/>
-      <w:r>
-        <w:rPr>
-          <w:rFonts w:asciiTheme="majorHAnsi" w:hAnsiTheme="majorHAnsi"/>
-        </w:rPr>
-        <w:t xml:space="preserve"> </w:t>
+        <w:t xml:space="preserve"> a </w:t>
+      </w:r>
+      <w:r>
+        <w:rPr>
+          <w:rFonts w:asciiTheme="majorHAnsi" w:hAnsiTheme="majorHAnsi"/>
+        </w:rPr>
+        <w:t xml:space="preserve"> HTTP </w:t>
       </w:r>
       <w:r>
         <w:rPr>
@@ -490,55 +448,18 @@
         </w:rPr>
         <w:t>of special functions. To start with, the ‘</w:t>
       </w:r>
-      <w:proofErr w:type="gramStart"/>
       <w:r>
         <w:rPr>
           <w:rFonts w:asciiTheme="majorHAnsi" w:hAnsiTheme="majorHAnsi"/>
           <w:b/>
         </w:rPr>
-        <w:t>express(</w:t>
-      </w:r>
-      <w:proofErr w:type="gramEnd"/>
-      <w:r>
-        <w:rPr>
-          <w:rFonts w:asciiTheme="majorHAnsi" w:hAnsiTheme="majorHAnsi"/>
-          <w:b/>
-        </w:rPr>
-        <w:t>)</w:t>
-      </w:r>
-      <w:r>
-        <w:rPr>
-          <w:rFonts w:asciiTheme="majorHAnsi" w:hAnsiTheme="majorHAnsi"/>
-        </w:rPr>
-        <w:t xml:space="preserve">’ functions. </w:t>
-      </w:r>
-      <w:proofErr w:type="gramStart"/>
-      <w:r>
-        <w:rPr>
-          <w:rFonts w:asciiTheme="majorHAnsi" w:hAnsiTheme="majorHAnsi"/>
-        </w:rPr>
-        <w:t>Express(</w:t>
-      </w:r>
-      <w:proofErr w:type="gramEnd"/>
-      <w:r>
-        <w:rPr>
-          <w:rFonts w:asciiTheme="majorHAnsi" w:hAnsiTheme="majorHAnsi"/>
-        </w:rPr>
-        <w:t>) creates an Express application. There are methods for this function to deal with JSON-files, static files, routers and encoded URL. The ‘</w:t>
-      </w:r>
-      <w:proofErr w:type="gramStart"/>
-      <w:r>
-        <w:rPr>
-          <w:rFonts w:asciiTheme="majorHAnsi" w:hAnsiTheme="majorHAnsi"/>
-        </w:rPr>
-        <w:t>express(</w:t>
-      </w:r>
-      <w:proofErr w:type="gramEnd"/>
-      <w:r>
-        <w:rPr>
-          <w:rFonts w:asciiTheme="majorHAnsi" w:hAnsiTheme="majorHAnsi"/>
-        </w:rPr>
-        <w:t>)’-function is the top-level function for the Express module. Then the four objects.</w:t>
+        <w:t>express()</w:t>
+      </w:r>
+      <w:r>
+        <w:rPr>
+          <w:rFonts w:asciiTheme="majorHAnsi" w:hAnsiTheme="majorHAnsi"/>
+        </w:rPr>
+        <w:t>’ functions. Express() creates an Express application. There are methods for this function to deal with JSON-files, static files, routers and encoded URL. The ‘express()’-function is the top-level function for the Express module. Then the four objects.</w:t>
       </w:r>
     </w:p>
     <w:p>
@@ -685,43 +606,7 @@
         <w:rPr>
           <w:rFonts w:asciiTheme="majorHAnsi" w:hAnsiTheme="majorHAnsi"/>
         </w:rPr>
-        <w:t xml:space="preserve"> The router also acts as a middleware, it can be used as the argument of an ‘</w:t>
-      </w:r>
-      <w:proofErr w:type="spellStart"/>
-      <w:proofErr w:type="gramStart"/>
-      <w:r>
-        <w:rPr>
-          <w:rFonts w:asciiTheme="majorHAnsi" w:hAnsiTheme="majorHAnsi"/>
-        </w:rPr>
-        <w:t>app.use</w:t>
-      </w:r>
-      <w:proofErr w:type="spellEnd"/>
-      <w:r>
-        <w:rPr>
-          <w:rFonts w:asciiTheme="majorHAnsi" w:hAnsiTheme="majorHAnsi"/>
-        </w:rPr>
-        <w:t>(</w:t>
-      </w:r>
-      <w:proofErr w:type="gramEnd"/>
-      <w:r>
-        <w:rPr>
-          <w:rFonts w:asciiTheme="majorHAnsi" w:hAnsiTheme="majorHAnsi"/>
-        </w:rPr>
-        <w:t>)’-function or as the argument of the ‘use()’-function of another router. The router can be created by the ‘</w:t>
-      </w:r>
-      <w:proofErr w:type="gramStart"/>
-      <w:r>
-        <w:rPr>
-          <w:rFonts w:asciiTheme="majorHAnsi" w:hAnsiTheme="majorHAnsi"/>
-        </w:rPr>
-        <w:t>router(</w:t>
-      </w:r>
-      <w:proofErr w:type="gramEnd"/>
-      <w:r>
-        <w:rPr>
-          <w:rFonts w:asciiTheme="majorHAnsi" w:hAnsiTheme="majorHAnsi"/>
-        </w:rPr>
-        <w:t>)’-function of the top-level Express object.</w:t>
+        <w:t xml:space="preserve"> The router also acts as a middleware, it can be used as the argument of an ‘app.use()’-function or as the argument of the ‘use()’-function of another router. The router can be created by the ‘router()’-function of the top-level Express object.</w:t>
       </w:r>
     </w:p>
     <w:p/>
@@ -831,7 +716,6 @@
         </w:rPr>
         <w:t>The ‘</w:t>
       </w:r>
-      <w:proofErr w:type="spellStart"/>
       <w:r>
         <w:rPr>
           <w:rFonts w:asciiTheme="majorHAnsi" w:hAnsiTheme="majorHAnsi"/>
@@ -839,7 +723,6 @@
         </w:rPr>
         <w:t>ngRoute</w:t>
       </w:r>
-      <w:proofErr w:type="spellEnd"/>
       <w:r>
         <w:rPr>
           <w:rFonts w:asciiTheme="majorHAnsi" w:hAnsiTheme="majorHAnsi"/>
@@ -856,41 +739,13 @@
         <w:rPr>
           <w:rFonts w:asciiTheme="majorHAnsi" w:hAnsiTheme="majorHAnsi"/>
         </w:rPr>
-        <w:t xml:space="preserve">ted in </w:t>
-      </w:r>
-      <w:proofErr w:type="spellStart"/>
-      <w:r>
-        <w:rPr>
-          <w:rFonts w:asciiTheme="majorHAnsi" w:hAnsiTheme="majorHAnsi"/>
-        </w:rPr>
-        <w:t>hashbang</w:t>
-      </w:r>
-      <w:proofErr w:type="spellEnd"/>
-      <w:r>
-        <w:rPr>
-          <w:rFonts w:asciiTheme="majorHAnsi" w:hAnsiTheme="majorHAnsi"/>
-        </w:rPr>
-        <w:t xml:space="preserve"> and HTML 5 </w:t>
-      </w:r>
-      <w:proofErr w:type="spellStart"/>
-      <w:r>
-        <w:rPr>
-          <w:rFonts w:asciiTheme="majorHAnsi" w:hAnsiTheme="majorHAnsi"/>
-        </w:rPr>
-        <w:t>pushS</w:t>
-      </w:r>
-      <w:r>
-        <w:rPr>
-          <w:rFonts w:asciiTheme="majorHAnsi" w:hAnsiTheme="majorHAnsi"/>
-        </w:rPr>
-        <w:t>tate</w:t>
-      </w:r>
-      <w:proofErr w:type="spellEnd"/>
-      <w:r>
-        <w:rPr>
-          <w:rFonts w:asciiTheme="majorHAnsi" w:hAnsiTheme="majorHAnsi"/>
-        </w:rPr>
-        <w:t>.</w:t>
+        <w:t>ted in hashbang and HTML 5 pushS</w:t>
+      </w:r>
+      <w:r>
+        <w:rPr>
+          <w:rFonts w:asciiTheme="majorHAnsi" w:hAnsiTheme="majorHAnsi"/>
+        </w:rPr>
+        <w:t>tate.</w:t>
       </w:r>
     </w:p>
     <w:p>
@@ -905,7 +760,6 @@
         </w:rPr>
         <w:t>The ‘</w:t>
       </w:r>
-      <w:proofErr w:type="spellStart"/>
       <w:r>
         <w:rPr>
           <w:rFonts w:asciiTheme="majorHAnsi" w:hAnsiTheme="majorHAnsi"/>
@@ -913,7 +767,6 @@
         </w:rPr>
         <w:t>ngAnimate</w:t>
       </w:r>
-      <w:proofErr w:type="spellEnd"/>
       <w:r>
         <w:rPr>
           <w:rFonts w:asciiTheme="majorHAnsi" w:hAnsiTheme="majorHAnsi"/>
@@ -930,21 +783,7 @@
         <w:rPr>
           <w:rFonts w:asciiTheme="majorHAnsi" w:hAnsiTheme="majorHAnsi"/>
         </w:rPr>
-        <w:t xml:space="preserve"> When ‘</w:t>
-      </w:r>
-      <w:proofErr w:type="spellStart"/>
-      <w:r>
-        <w:rPr>
-          <w:rFonts w:asciiTheme="majorHAnsi" w:hAnsiTheme="majorHAnsi"/>
-        </w:rPr>
-        <w:t>ngAnimate</w:t>
-      </w:r>
-      <w:proofErr w:type="spellEnd"/>
-      <w:r>
-        <w:rPr>
-          <w:rFonts w:asciiTheme="majorHAnsi" w:hAnsiTheme="majorHAnsi"/>
-        </w:rPr>
-        <w:t>’ is included numerous core will</w:t>
+        <w:t xml:space="preserve"> When ‘ngAnimate’ is included numerous core will</w:t>
       </w:r>
       <w:r>
         <w:rPr>
@@ -971,7 +810,6 @@
         </w:rPr>
         <w:t>‘</w:t>
       </w:r>
-      <w:proofErr w:type="spellStart"/>
       <w:r>
         <w:rPr>
           <w:rFonts w:asciiTheme="majorHAnsi" w:hAnsiTheme="majorHAnsi"/>
@@ -979,7 +817,6 @@
         </w:rPr>
         <w:t>ngAria</w:t>
       </w:r>
-      <w:proofErr w:type="spellEnd"/>
       <w:r>
         <w:rPr>
           <w:rFonts w:asciiTheme="majorHAnsi" w:hAnsiTheme="majorHAnsi"/>
@@ -1005,7 +842,6 @@
         </w:rPr>
         <w:t xml:space="preserve"> ‘</w:t>
       </w:r>
-      <w:proofErr w:type="spellStart"/>
       <w:r>
         <w:rPr>
           <w:rFonts w:asciiTheme="majorHAnsi" w:hAnsiTheme="majorHAnsi"/>
@@ -1013,14 +849,12 @@
         </w:rPr>
         <w:t>ngResource</w:t>
       </w:r>
-      <w:proofErr w:type="spellEnd"/>
       <w:r>
         <w:rPr>
           <w:rFonts w:asciiTheme="majorHAnsi" w:hAnsiTheme="majorHAnsi"/>
         </w:rPr>
         <w:t>’ is used to query and post data to a REST API. With ‘</w:t>
       </w:r>
-      <w:proofErr w:type="spellStart"/>
       <w:r>
         <w:rPr>
           <w:rFonts w:asciiTheme="majorHAnsi" w:hAnsiTheme="majorHAnsi"/>
@@ -1028,7 +862,6 @@
         </w:rPr>
         <w:t>ngCookie</w:t>
       </w:r>
-      <w:proofErr w:type="spellEnd"/>
       <w:r>
         <w:rPr>
           <w:rFonts w:asciiTheme="majorHAnsi" w:hAnsiTheme="majorHAnsi"/>
@@ -1041,7 +874,6 @@
         </w:rPr>
         <w:t xml:space="preserve"> ‘</w:t>
       </w:r>
-      <w:proofErr w:type="spellStart"/>
       <w:r>
         <w:rPr>
           <w:rFonts w:asciiTheme="majorHAnsi" w:hAnsiTheme="majorHAnsi"/>
@@ -1049,14 +881,12 @@
         </w:rPr>
         <w:t>ngTouch</w:t>
       </w:r>
-      <w:proofErr w:type="spellEnd"/>
       <w:r>
         <w:rPr>
           <w:rFonts w:asciiTheme="majorHAnsi" w:hAnsiTheme="majorHAnsi"/>
         </w:rPr>
         <w:t>’ is used to develop for mobile browsers/devices. ‘</w:t>
       </w:r>
-      <w:proofErr w:type="spellStart"/>
       <w:r>
         <w:rPr>
           <w:rFonts w:asciiTheme="majorHAnsi" w:hAnsiTheme="majorHAnsi"/>
@@ -1064,14 +894,12 @@
         </w:rPr>
         <w:t>ngSanitize</w:t>
       </w:r>
-      <w:proofErr w:type="spellEnd"/>
       <w:r>
         <w:rPr>
           <w:rFonts w:asciiTheme="majorHAnsi" w:hAnsiTheme="majorHAnsi"/>
         </w:rPr>
         <w:t>’ enables you to securely parse and manipulate HTML data in your app. ‘</w:t>
       </w:r>
-      <w:proofErr w:type="spellStart"/>
       <w:r>
         <w:rPr>
           <w:rFonts w:asciiTheme="majorHAnsi" w:hAnsiTheme="majorHAnsi"/>
@@ -1079,7 +907,6 @@
         </w:rPr>
         <w:t>ngMock</w:t>
       </w:r>
-      <w:proofErr w:type="spellEnd"/>
       <w:r>
         <w:rPr>
           <w:rFonts w:asciiTheme="majorHAnsi" w:hAnsiTheme="majorHAnsi"/>
@@ -1168,6 +995,163 @@
         <w:t>Software and hardware requirements</w:t>
       </w:r>
     </w:p>
+    <w:p/>
+    <w:p>
+      <w:pPr>
+        <w:rPr>
+          <w:rFonts w:asciiTheme="majorHAnsi" w:hAnsiTheme="majorHAnsi"/>
+        </w:rPr>
+      </w:pPr>
+      <w:r>
+        <w:rPr>
+          <w:rFonts w:asciiTheme="majorHAnsi" w:hAnsiTheme="majorHAnsi"/>
+        </w:rPr>
+        <w:t>MEAN-stack applications are able to run on virtually all operating systems.</w:t>
+      </w:r>
+      <w:r>
+        <w:rPr>
+          <w:rFonts w:asciiTheme="majorHAnsi" w:hAnsiTheme="majorHAnsi"/>
+        </w:rPr>
+        <w:t xml:space="preserve"> They are able to run Windows, OS X and most Linux distros.</w:t>
+      </w:r>
+      <w:r>
+        <w:rPr>
+          <w:rFonts w:asciiTheme="majorHAnsi" w:hAnsiTheme="majorHAnsi"/>
+        </w:rPr>
+        <w:t xml:space="preserve"> You will need the software technologies which we used. Specifically, the ones mentioned in the </w:t>
+      </w:r>
+      <w:r>
+        <w:rPr>
+          <w:rFonts w:asciiTheme="majorHAnsi" w:hAnsiTheme="majorHAnsi"/>
+          <w:i/>
+        </w:rPr>
+        <w:t>purpose</w:t>
+      </w:r>
+      <w:r>
+        <w:rPr>
+          <w:rFonts w:asciiTheme="majorHAnsi" w:hAnsiTheme="majorHAnsi"/>
+        </w:rPr>
+        <w:t xml:space="preserve"> section:</w:t>
+      </w:r>
+    </w:p>
+    <w:p>
+      <w:pPr>
+        <w:pStyle w:val="ListParagraph"/>
+        <w:numPr>
+          <w:ilvl w:val="0"/>
+          <w:numId w:val="2"/>
+        </w:numPr>
+        <w:rPr>
+          <w:rFonts w:asciiTheme="majorHAnsi" w:hAnsiTheme="majorHAnsi"/>
+        </w:rPr>
+      </w:pPr>
+      <w:r>
+        <w:rPr>
+          <w:rFonts w:asciiTheme="majorHAnsi" w:hAnsiTheme="majorHAnsi"/>
+        </w:rPr>
+        <w:t>MongoDB: v3.4.9</w:t>
+      </w:r>
+    </w:p>
+    <w:p>
+      <w:pPr>
+        <w:pStyle w:val="ListParagraph"/>
+        <w:numPr>
+          <w:ilvl w:val="0"/>
+          <w:numId w:val="2"/>
+        </w:numPr>
+        <w:rPr>
+          <w:rFonts w:asciiTheme="majorHAnsi" w:hAnsiTheme="majorHAnsi"/>
+        </w:rPr>
+      </w:pPr>
+      <w:r>
+        <w:rPr>
+          <w:rFonts w:asciiTheme="majorHAnsi" w:hAnsiTheme="majorHAnsi"/>
+        </w:rPr>
+        <w:t>Express.js: 5.5.1</w:t>
+      </w:r>
+    </w:p>
+    <w:p>
+      <w:pPr>
+        <w:pStyle w:val="ListParagraph"/>
+        <w:numPr>
+          <w:ilvl w:val="0"/>
+          <w:numId w:val="2"/>
+        </w:numPr>
+        <w:rPr>
+          <w:rFonts w:asciiTheme="majorHAnsi" w:hAnsiTheme="majorHAnsi"/>
+        </w:rPr>
+      </w:pPr>
+      <w:r>
+        <w:rPr>
+          <w:rFonts w:asciiTheme="majorHAnsi" w:hAnsiTheme="majorHAnsi"/>
+        </w:rPr>
+        <w:t>AngularJS: v1.6.6</w:t>
+      </w:r>
+    </w:p>
+    <w:p>
+      <w:pPr>
+        <w:pStyle w:val="ListParagraph"/>
+        <w:numPr>
+          <w:ilvl w:val="0"/>
+          <w:numId w:val="2"/>
+        </w:numPr>
+        <w:rPr>
+          <w:rFonts w:asciiTheme="majorHAnsi" w:hAnsiTheme="majorHAnsi"/>
+        </w:rPr>
+      </w:pPr>
+      <w:r>
+        <w:rPr>
+          <w:rFonts w:asciiTheme="majorHAnsi" w:hAnsiTheme="majorHAnsi"/>
+        </w:rPr>
+        <w:t>Node.js: v8.7.0</w:t>
+      </w:r>
+    </w:p>
+    <w:p>
+      <w:pPr>
+        <w:rPr>
+          <w:rFonts w:asciiTheme="majorHAnsi" w:hAnsiTheme="majorHAnsi"/>
+        </w:rPr>
+      </w:pPr>
+    </w:p>
+    <w:p>
+      <w:pPr>
+        <w:rPr>
+          <w:rFonts w:asciiTheme="majorHAnsi" w:hAnsiTheme="majorHAnsi"/>
+        </w:rPr>
+      </w:pPr>
+      <w:r>
+        <w:rPr>
+          <w:rFonts w:asciiTheme="majorHAnsi" w:hAnsiTheme="majorHAnsi"/>
+        </w:rPr>
+        <w:t>Further the installation of the necessary technologies is handled in the simple example.</w:t>
+      </w:r>
+      <w:r>
+        <w:rPr>
+          <w:rFonts w:asciiTheme="majorHAnsi" w:hAnsiTheme="majorHAnsi"/>
+        </w:rPr>
+        <w:t xml:space="preserve"> </w:t>
+      </w:r>
+    </w:p>
+    <w:p>
+      <w:pPr>
+        <w:rPr>
+          <w:rFonts w:asciiTheme="majorHAnsi" w:hAnsiTheme="majorHAnsi"/>
+        </w:rPr>
+      </w:pPr>
+      <w:r>
+        <w:rPr>
+          <w:rFonts w:asciiTheme="majorHAnsi" w:hAnsiTheme="majorHAnsi"/>
+        </w:rPr>
+        <w:t>As for now the application is still very small now, no more than 60 MB disk space will be needed.</w:t>
+      </w:r>
+    </w:p>
+    <w:p>
+      <w:pPr>
+        <w:rPr>
+          <w:rFonts w:asciiTheme="majorHAnsi" w:hAnsiTheme="majorHAnsi"/>
+        </w:rPr>
+      </w:pPr>
+    </w:p>
     <w:p>
       <w:pPr>
         <w:pStyle w:val="Heading1"/>
@@ -1181,47 +1165,6 @@
       </w:r>
     </w:p>
     <w:p/>
-    <w:p/>
-    <w:p>
-      <w:pPr>
-        <w:rPr>
-          <w:rFonts w:asciiTheme="majorHAnsi" w:hAnsiTheme="majorHAnsi"/>
-        </w:rPr>
-      </w:pPr>
-    </w:p>
-    <w:p>
-      <w:pPr>
-        <w:rPr>
-          <w:rFonts w:asciiTheme="majorHAnsi" w:hAnsiTheme="majorHAnsi"/>
-          <w:color w:val="FF0000"/>
-        </w:rPr>
-      </w:pPr>
-      <w:r>
-        <w:rPr>
-          <w:rFonts w:asciiTheme="majorHAnsi" w:hAnsiTheme="majorHAnsi"/>
-          <w:color w:val="FF0000"/>
-        </w:rPr>
-        <w:t xml:space="preserve">--add a few basic mongo </w:t>
-      </w:r>
-      <w:proofErr w:type="gramStart"/>
-      <w:r>
-        <w:rPr>
-          <w:rFonts w:asciiTheme="majorHAnsi" w:hAnsiTheme="majorHAnsi"/>
-          <w:color w:val="FF0000"/>
-        </w:rPr>
-        <w:t>shell</w:t>
-      </w:r>
-      <w:proofErr w:type="gramEnd"/>
-      <w:r>
-        <w:rPr>
-          <w:rFonts w:asciiTheme="majorHAnsi" w:hAnsiTheme="majorHAnsi"/>
-          <w:color w:val="FF0000"/>
-        </w:rPr>
-        <w:t xml:space="preserve"> commands--</w:t>
-      </w:r>
-    </w:p>
-    <w:p/>
-    <w:p/>
     <w:p>
       <w:pPr>
         <w:rPr>
@@ -1291,13 +1234,13 @@
         <mc:AlternateContent>
           <mc:Choice Requires="wps">
             <w:drawing>
-              <wp:anchor distT="0" distB="0" distL="114300" distR="114300" simplePos="0" relativeHeight="251660288" behindDoc="0" locked="0" layoutInCell="1" allowOverlap="1" wp14:anchorId="4993760A" wp14:editId="05A13362">
+              <wp:anchor distT="0" distB="0" distL="114300" distR="114300" simplePos="0" relativeHeight="251660288" behindDoc="0" locked="0" layoutInCell="1" allowOverlap="1" wp14:anchorId="4993760A" wp14:editId="595C0C8E">
                 <wp:simplePos x="0" y="0"/>
                 <wp:positionH relativeFrom="column">
-                  <wp:posOffset>855980</wp:posOffset>
+                  <wp:posOffset>1079500</wp:posOffset>
                 </wp:positionH>
                 <wp:positionV relativeFrom="paragraph">
-                  <wp:posOffset>0</wp:posOffset>
+                  <wp:posOffset>121285</wp:posOffset>
                 </wp:positionV>
                 <wp:extent cx="4114800" cy="4683760"/>
                 <wp:effectExtent l="0" t="0" r="0" b="0"/>
@@ -1338,17 +1281,19 @@
                       </wps:style>
                       <wps:txbx>
                         <w:txbxContent>
-                          <w:p/>
                           <w:p>
                             <w:pPr>
                               <w:pStyle w:val="ListParagraph"/>
                               <w:numPr>
                                 <w:ilvl w:val="0"/>
-                                <w:numId w:val="2"/>
+                                <w:numId w:val="14"/>
                               </w:numPr>
                             </w:pPr>
                             <w:r>
-                              <w:t>app</w:t>
+                              <w:t>a</w:t>
+                            </w:r>
+                            <w:r>
+                              <w:t>pp</w:t>
                             </w:r>
                           </w:p>
                           <w:p>
@@ -1356,11 +1301,11 @@
                               <w:pStyle w:val="ListParagraph"/>
                               <w:numPr>
                                 <w:ilvl w:val="1"/>
-                                <w:numId w:val="2"/>
+                                <w:numId w:val="14"/>
                               </w:numPr>
                             </w:pPr>
                             <w:r>
-                              <w:t>models/</w:t>
+                              <w:t>models</w:t>
                             </w:r>
                           </w:p>
                           <w:p>
@@ -1368,7 +1313,7 @@
                               <w:pStyle w:val="ListParagraph"/>
                               <w:numPr>
                                 <w:ilvl w:val="2"/>
-                                <w:numId w:val="2"/>
+                                <w:numId w:val="14"/>
                               </w:numPr>
                             </w:pPr>
                             <w:r>
@@ -1380,7 +1325,7 @@
                               <w:pStyle w:val="ListParagraph"/>
                               <w:numPr>
                                 <w:ilvl w:val="1"/>
-                                <w:numId w:val="2"/>
+                                <w:numId w:val="14"/>
                               </w:numPr>
                             </w:pPr>
                             <w:r>
@@ -1392,7 +1337,7 @@
                               <w:pStyle w:val="ListParagraph"/>
                               <w:numPr>
                                 <w:ilvl w:val="0"/>
-                                <w:numId w:val="2"/>
+                                <w:numId w:val="14"/>
                               </w:numPr>
                             </w:pPr>
                             <w:r>
@@ -1404,7 +1349,7 @@
                               <w:pStyle w:val="ListParagraph"/>
                               <w:numPr>
                                 <w:ilvl w:val="1"/>
-                                <w:numId w:val="2"/>
+                                <w:numId w:val="14"/>
                               </w:numPr>
                             </w:pPr>
                             <w:r>
@@ -1416,7 +1361,7 @@
                               <w:pStyle w:val="ListParagraph"/>
                               <w:numPr>
                                 <w:ilvl w:val="0"/>
-                                <w:numId w:val="2"/>
+                                <w:numId w:val="14"/>
                               </w:numPr>
                             </w:pPr>
                             <w:r>
@@ -1428,7 +1373,7 @@
                               <w:pStyle w:val="ListParagraph"/>
                               <w:numPr>
                                 <w:ilvl w:val="0"/>
-                                <w:numId w:val="2"/>
+                                <w:numId w:val="14"/>
                               </w:numPr>
                             </w:pPr>
                             <w:r>
@@ -1440,7 +1385,7 @@
                               <w:pStyle w:val="ListParagraph"/>
                               <w:numPr>
                                 <w:ilvl w:val="1"/>
-                                <w:numId w:val="2"/>
+                                <w:numId w:val="14"/>
                               </w:numPr>
                             </w:pPr>
                             <w:r>
@@ -1452,7 +1397,7 @@
                               <w:pStyle w:val="ListParagraph"/>
                               <w:numPr>
                                 <w:ilvl w:val="1"/>
-                                <w:numId w:val="2"/>
+                                <w:numId w:val="14"/>
                               </w:numPr>
                             </w:pPr>
                             <w:r>
@@ -1464,7 +1409,7 @@
                               <w:pStyle w:val="ListParagraph"/>
                               <w:numPr>
                                 <w:ilvl w:val="2"/>
-                                <w:numId w:val="2"/>
+                                <w:numId w:val="14"/>
                               </w:numPr>
                             </w:pPr>
                             <w:r>
@@ -1476,11 +1421,11 @@
                               <w:pStyle w:val="ListParagraph"/>
                               <w:numPr>
                                 <w:ilvl w:val="2"/>
-                                <w:numId w:val="2"/>
+                                <w:numId w:val="14"/>
                               </w:numPr>
                             </w:pPr>
                             <w:r>
-                              <w:t>services</w:t>
+                              <w:t>cervices</w:t>
                             </w:r>
                           </w:p>
                           <w:p>
@@ -1488,7 +1433,7 @@
                               <w:pStyle w:val="ListParagraph"/>
                               <w:numPr>
                                 <w:ilvl w:val="2"/>
-                                <w:numId w:val="2"/>
+                                <w:numId w:val="14"/>
                               </w:numPr>
                             </w:pPr>
                             <w:r>
@@ -1500,7 +1445,7 @@
                               <w:pStyle w:val="ListParagraph"/>
                               <w:numPr>
                                 <w:ilvl w:val="2"/>
-                                <w:numId w:val="2"/>
+                                <w:numId w:val="14"/>
                               </w:numPr>
                             </w:pPr>
                             <w:r>
@@ -1512,7 +1457,7 @@
                               <w:pStyle w:val="ListParagraph"/>
                               <w:numPr>
                                 <w:ilvl w:val="1"/>
-                                <w:numId w:val="2"/>
+                                <w:numId w:val="14"/>
                               </w:numPr>
                             </w:pPr>
                             <w:r>
@@ -1524,7 +1469,7 @@
                               <w:pStyle w:val="ListParagraph"/>
                               <w:numPr>
                                 <w:ilvl w:val="1"/>
-                                <w:numId w:val="2"/>
+                                <w:numId w:val="14"/>
                               </w:numPr>
                             </w:pPr>
                             <w:r>
@@ -1536,7 +1481,7 @@
                               <w:pStyle w:val="ListParagraph"/>
                               <w:numPr>
                                 <w:ilvl w:val="1"/>
-                                <w:numId w:val="2"/>
+                                <w:numId w:val="14"/>
                               </w:numPr>
                             </w:pPr>
                             <w:r>
@@ -1548,7 +1493,7 @@
                               <w:pStyle w:val="ListParagraph"/>
                               <w:numPr>
                                 <w:ilvl w:val="2"/>
-                                <w:numId w:val="2"/>
+                                <w:numId w:val="14"/>
                               </w:numPr>
                             </w:pPr>
                             <w:r>
@@ -1560,7 +1505,7 @@
                               <w:pStyle w:val="ListParagraph"/>
                               <w:numPr>
                                 <w:ilvl w:val="2"/>
-                                <w:numId w:val="2"/>
+                                <w:numId w:val="14"/>
                               </w:numPr>
                             </w:pPr>
                             <w:r>
@@ -1572,11 +1517,11 @@
                               <w:pStyle w:val="ListParagraph"/>
                               <w:numPr>
                                 <w:ilvl w:val="1"/>
-                                <w:numId w:val="2"/>
+                                <w:numId w:val="14"/>
                               </w:numPr>
                             </w:pPr>
                             <w:r>
-                              <w:t>index.html</w:t>
+                              <w:t>Index.html</w:t>
                             </w:r>
                           </w:p>
                           <w:p>
@@ -1584,7 +1529,7 @@
                               <w:pStyle w:val="ListParagraph"/>
                               <w:numPr>
                                 <w:ilvl w:val="0"/>
-                                <w:numId w:val="2"/>
+                                <w:numId w:val="14"/>
                               </w:numPr>
                             </w:pPr>
                             <w:r>
@@ -1596,7 +1541,7 @@
                               <w:pStyle w:val="ListParagraph"/>
                               <w:numPr>
                                 <w:ilvl w:val="0"/>
-                                <w:numId w:val="2"/>
+                                <w:numId w:val="14"/>
                               </w:numPr>
                             </w:pPr>
                             <w:r>
@@ -1608,7 +1553,7 @@
                               <w:pStyle w:val="ListParagraph"/>
                               <w:numPr>
                                 <w:ilvl w:val="0"/>
-                                <w:numId w:val="2"/>
+                                <w:numId w:val="14"/>
                               </w:numPr>
                             </w:pPr>
                             <w:r>
@@ -1620,12 +1565,17 @@
                               <w:pStyle w:val="ListParagraph"/>
                               <w:numPr>
                                 <w:ilvl w:val="0"/>
-                                <w:numId w:val="2"/>
+                                <w:numId w:val="14"/>
                               </w:numPr>
                             </w:pPr>
                             <w:r>
                               <w:t>server.js</w:t>
                             </w:r>
+                          </w:p>
+                          <w:p>
+                            <w:pPr>
+                              <w:pStyle w:val="ListParagraph"/>
+                            </w:pPr>
                           </w:p>
                           <w:p/>
                         </w:txbxContent>
@@ -1651,20 +1601,22 @@
                 <v:stroke joinstyle="miter"/>
                 <v:path gradientshapeok="t" o:connecttype="rect"/>
               </v:shapetype>
-              <v:shape id="Text Box 7" o:spid="_x0000_s1026" type="#_x0000_t202" style="position:absolute;margin-left:67.4pt;margin-top:0;width:324pt;height:368.8pt;z-index:251660288;visibility:visible;mso-wrap-style:square;mso-height-percent:0;mso-wrap-distance-left:9pt;mso-wrap-distance-top:0;mso-wrap-distance-right:9pt;mso-wrap-distance-bottom:0;mso-position-horizontal:absolute;mso-position-horizontal-relative:text;mso-position-vertical:absolute;mso-position-vertical-relative:text;mso-height-percent:0;mso-height-relative:margin;v-text-anchor:top" o:gfxdata="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" filled="f" stroked="f">
+              <v:shape id="Text Box 7" o:spid="_x0000_s1026" type="#_x0000_t202" style="position:absolute;margin-left:85pt;margin-top:9.55pt;width:324pt;height:368.8pt;z-index:251660288;visibility:visible;mso-wrap-style:square;mso-height-percent:0;mso-wrap-distance-left:9pt;mso-wrap-distance-top:0;mso-wrap-distance-right:9pt;mso-wrap-distance-bottom:0;mso-position-horizontal:absolute;mso-position-horizontal-relative:text;mso-position-vertical:absolute;mso-position-vertical-relative:text;mso-height-percent:0;mso-height-relative:margin;v-text-anchor:top" o:gfxdata="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" filled="f" stroked="f">
                 <v:textbox>
                   <w:txbxContent>
-                    <w:p/>
                     <w:p>
                       <w:pPr>
                         <w:pStyle w:val="ListParagraph"/>
                         <w:numPr>
                           <w:ilvl w:val="0"/>
-                          <w:numId w:val="2"/>
+                          <w:numId w:val="14"/>
                         </w:numPr>
                       </w:pPr>
                       <w:r>
-                        <w:t>app</w:t>
+                        <w:t>a</w:t>
+                      </w:r>
+                      <w:r>
+                        <w:t>pp</w:t>
                       </w:r>
                     </w:p>
                     <w:p>
@@ -1672,11 +1624,11 @@
                         <w:pStyle w:val="ListParagraph"/>
                         <w:numPr>
                           <w:ilvl w:val="1"/>
-                          <w:numId w:val="2"/>
+                          <w:numId w:val="14"/>
                         </w:numPr>
                       </w:pPr>
                       <w:r>
-                        <w:t>models/</w:t>
+                        <w:t>models</w:t>
                       </w:r>
                     </w:p>
                     <w:p>
@@ -1684,7 +1636,7 @@
                         <w:pStyle w:val="ListParagraph"/>
                         <w:numPr>
                           <w:ilvl w:val="2"/>
-                          <w:numId w:val="2"/>
+                          <w:numId w:val="14"/>
                         </w:numPr>
                       </w:pPr>
                       <w:r>
@@ -1696,7 +1648,7 @@
                         <w:pStyle w:val="ListParagraph"/>
                         <w:numPr>
                           <w:ilvl w:val="1"/>
-                          <w:numId w:val="2"/>
+                          <w:numId w:val="14"/>
                         </w:numPr>
                       </w:pPr>
                       <w:r>
@@ -1708,7 +1660,7 @@
                         <w:pStyle w:val="ListParagraph"/>
                         <w:numPr>
                           <w:ilvl w:val="0"/>
-                          <w:numId w:val="2"/>
+                          <w:numId w:val="14"/>
                         </w:numPr>
                       </w:pPr>
                       <w:r>
@@ -1720,7 +1672,7 @@
                         <w:pStyle w:val="ListParagraph"/>
                         <w:numPr>
                           <w:ilvl w:val="1"/>
-                          <w:numId w:val="2"/>
+                          <w:numId w:val="14"/>
                         </w:numPr>
                       </w:pPr>
                       <w:r>
@@ -1732,7 +1684,7 @@
                         <w:pStyle w:val="ListParagraph"/>
                         <w:numPr>
                           <w:ilvl w:val="0"/>
-                          <w:numId w:val="2"/>
+                          <w:numId w:val="14"/>
                         </w:numPr>
                       </w:pPr>
                       <w:r>
@@ -1744,7 +1696,7 @@
                         <w:pStyle w:val="ListParagraph"/>
                         <w:numPr>
                           <w:ilvl w:val="0"/>
-                          <w:numId w:val="2"/>
+                          <w:numId w:val="14"/>
                         </w:numPr>
                       </w:pPr>
                       <w:r>
@@ -1756,7 +1708,7 @@
                         <w:pStyle w:val="ListParagraph"/>
                         <w:numPr>
                           <w:ilvl w:val="1"/>
-                          <w:numId w:val="2"/>
+                          <w:numId w:val="14"/>
                         </w:numPr>
                       </w:pPr>
                       <w:r>
@@ -1768,7 +1720,7 @@
                         <w:pStyle w:val="ListParagraph"/>
                         <w:numPr>
                           <w:ilvl w:val="1"/>
-                          <w:numId w:val="2"/>
+                          <w:numId w:val="14"/>
                         </w:numPr>
                       </w:pPr>
                       <w:r>
@@ -1780,7 +1732,7 @@
                         <w:pStyle w:val="ListParagraph"/>
                         <w:numPr>
                           <w:ilvl w:val="2"/>
-                          <w:numId w:val="2"/>
+                          <w:numId w:val="14"/>
                         </w:numPr>
                       </w:pPr>
                       <w:r>
@@ -1792,11 +1744,11 @@
                         <w:pStyle w:val="ListParagraph"/>
                         <w:numPr>
                           <w:ilvl w:val="2"/>
-                          <w:numId w:val="2"/>
+                          <w:numId w:val="14"/>
                         </w:numPr>
                       </w:pPr>
                       <w:r>
-                        <w:t>services</w:t>
+                        <w:t>cervices</w:t>
                       </w:r>
                     </w:p>
                     <w:p>
@@ -1804,7 +1756,7 @@
                         <w:pStyle w:val="ListParagraph"/>
                         <w:numPr>
                           <w:ilvl w:val="2"/>
-                          <w:numId w:val="2"/>
+                          <w:numId w:val="14"/>
                         </w:numPr>
                       </w:pPr>
                       <w:r>
@@ -1816,7 +1768,7 @@
                         <w:pStyle w:val="ListParagraph"/>
                         <w:numPr>
                           <w:ilvl w:val="2"/>
-                          <w:numId w:val="2"/>
+                          <w:numId w:val="14"/>
                         </w:numPr>
                       </w:pPr>
                       <w:r>
@@ -1828,7 +1780,7 @@
                         <w:pStyle w:val="ListParagraph"/>
                         <w:numPr>
                           <w:ilvl w:val="1"/>
-                          <w:numId w:val="2"/>
+                          <w:numId w:val="14"/>
                         </w:numPr>
                       </w:pPr>
                       <w:r>
@@ -1840,7 +1792,7 @@
                         <w:pStyle w:val="ListParagraph"/>
                         <w:numPr>
                           <w:ilvl w:val="1"/>
-                          <w:numId w:val="2"/>
+                          <w:numId w:val="14"/>
                         </w:numPr>
                       </w:pPr>
                       <w:r>
@@ -1852,7 +1804,7 @@
                         <w:pStyle w:val="ListParagraph"/>
                         <w:numPr>
                           <w:ilvl w:val="1"/>
-                          <w:numId w:val="2"/>
+                          <w:numId w:val="14"/>
                         </w:numPr>
                       </w:pPr>
                       <w:r>
@@ -1864,7 +1816,7 @@
                         <w:pStyle w:val="ListParagraph"/>
                         <w:numPr>
                           <w:ilvl w:val="2"/>
-                          <w:numId w:val="2"/>
+                          <w:numId w:val="14"/>
                         </w:numPr>
                       </w:pPr>
                       <w:r>
@@ -1876,7 +1828,7 @@
                         <w:pStyle w:val="ListParagraph"/>
                         <w:numPr>
                           <w:ilvl w:val="2"/>
-                          <w:numId w:val="2"/>
+                          <w:numId w:val="14"/>
                         </w:numPr>
                       </w:pPr>
                       <w:r>
@@ -1888,11 +1840,11 @@
                         <w:pStyle w:val="ListParagraph"/>
                         <w:numPr>
                           <w:ilvl w:val="1"/>
-                          <w:numId w:val="2"/>
+                          <w:numId w:val="14"/>
                         </w:numPr>
                       </w:pPr>
                       <w:r>
-                        <w:t>index.html</w:t>
+                        <w:t>Index.html</w:t>
                       </w:r>
                     </w:p>
                     <w:p>
@@ -1900,48 +1852,59 @@
                         <w:pStyle w:val="ListParagraph"/>
                         <w:numPr>
                           <w:ilvl w:val="0"/>
-                          <w:numId w:val="2"/>
+                          <w:numId w:val="14"/>
                         </w:numPr>
                       </w:pPr>
+                      <w:proofErr w:type="gramStart"/>
                       <w:r>
                         <w:t>.bowerrc</w:t>
                       </w:r>
+                      <w:proofErr w:type="gramEnd"/>
                     </w:p>
                     <w:p>
                       <w:pPr>
                         <w:pStyle w:val="ListParagraph"/>
                         <w:numPr>
                           <w:ilvl w:val="0"/>
-                          <w:numId w:val="2"/>
+                          <w:numId w:val="14"/>
                         </w:numPr>
                       </w:pPr>
+                      <w:proofErr w:type="gramStart"/>
                       <w:r>
                         <w:t>bower.json</w:t>
                       </w:r>
+                      <w:proofErr w:type="gramEnd"/>
                     </w:p>
                     <w:p>
                       <w:pPr>
                         <w:pStyle w:val="ListParagraph"/>
                         <w:numPr>
                           <w:ilvl w:val="0"/>
-                          <w:numId w:val="2"/>
+                          <w:numId w:val="14"/>
                         </w:numPr>
                       </w:pPr>
+                      <w:proofErr w:type="gramStart"/>
                       <w:r>
                         <w:t>package.json</w:t>
                       </w:r>
+                      <w:proofErr w:type="gramEnd"/>
                     </w:p>
                     <w:p>
                       <w:pPr>
                         <w:pStyle w:val="ListParagraph"/>
                         <w:numPr>
                           <w:ilvl w:val="0"/>
-                          <w:numId w:val="2"/>
+                          <w:numId w:val="14"/>
                         </w:numPr>
                       </w:pPr>
                       <w:r>
                         <w:t>server.js</w:t>
                       </w:r>
+                    </w:p>
+                    <w:p>
+                      <w:pPr>
+                        <w:pStyle w:val="ListParagraph"/>
+                      </w:pPr>
                     </w:p>
                     <w:p/>
                   </w:txbxContent>
@@ -2040,7 +2003,7 @@
           </mc:Choice>
           <mc:Fallback>
             <w:pict>
-              <v:roundrect w14:anchorId="3CD6CE34" id="Rounded Rectangle 6" o:spid="_x0000_s1026" style="position:absolute;margin-left:3.8pt;margin-top:0;width:369.2pt;height:378.2pt;z-index:251659264;visibility:visible;mso-wrap-style:square;mso-width-percent:0;mso-height-percent:0;mso-wrap-distance-left:9pt;mso-wrap-distance-top:0;mso-wrap-distance-right:9pt;mso-wrap-distance-bottom:0;mso-position-horizontal:absolute;mso-position-horizontal-relative:text;mso-position-vertical:absolute;mso-position-vertical-relative:text;mso-width-percent:0;mso-height-percent:0;mso-width-relative:margin;mso-height-relative:margin;v-text-anchor:middle" arcsize="10923f" o:gfxdata="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" fillcolor="white [3201]" strokecolor="black [3200]" strokeweight="1pt">
+              <v:roundrect w14:anchorId="2C9C65D3" id="Rounded Rectangle 6" o:spid="_x0000_s1026" style="position:absolute;margin-left:3.8pt;margin-top:0;width:369.2pt;height:378.2pt;z-index:251659264;visibility:visible;mso-wrap-style:square;mso-width-percent:0;mso-height-percent:0;mso-wrap-distance-left:9pt;mso-wrap-distance-top:0;mso-wrap-distance-right:9pt;mso-wrap-distance-bottom:0;mso-position-horizontal:absolute;mso-position-horizontal-relative:text;mso-position-vertical:absolute;mso-position-vertical-relative:text;mso-width-percent:0;mso-height-percent:0;mso-width-relative:margin;mso-height-relative:margin;v-text-anchor:middle" arcsize="10923f" o:gfxdata="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" fillcolor="white [3201]" strokecolor="black [3200]" strokeweight="1pt">
                 <v:stroke joinstyle="miter"/>
                 <w10:wrap type="through"/>
               </v:roundrect>
@@ -2257,7 +2220,6 @@
         </w:rPr>
         <w:t xml:space="preserve">To install the technologies we introduced in the </w:t>
       </w:r>
-      <w:proofErr w:type="gramStart"/>
       <w:r>
         <w:rPr>
           <w:rFonts w:asciiTheme="majorHAnsi" w:hAnsiTheme="majorHAnsi"/>
@@ -2265,7 +2227,6 @@
         </w:rPr>
         <w:t>package.json</w:t>
       </w:r>
-      <w:proofErr w:type="gramEnd"/>
       <w:r>
         <w:rPr>
           <w:rFonts w:asciiTheme="majorHAnsi" w:hAnsiTheme="majorHAnsi"/>
@@ -2285,25 +2246,7 @@
           <w:b/>
           <w:i/>
         </w:rPr>
-        <w:t xml:space="preserve">$ </w:t>
-      </w:r>
-      <w:proofErr w:type="spellStart"/>
-      <w:r>
-        <w:rPr>
-          <w:rFonts w:asciiTheme="majorHAnsi" w:hAnsiTheme="majorHAnsi"/>
-          <w:b/>
-          <w:i/>
-        </w:rPr>
-        <w:t>npm</w:t>
-      </w:r>
-      <w:proofErr w:type="spellEnd"/>
-      <w:r>
-        <w:rPr>
-          <w:rFonts w:asciiTheme="majorHAnsi" w:hAnsiTheme="majorHAnsi"/>
-          <w:b/>
-          <w:i/>
-        </w:rPr>
-        <w:t xml:space="preserve"> install</w:t>
+        <w:t>$ npm install</w:t>
       </w:r>
     </w:p>
     <w:p>
@@ -2574,20 +2517,6 @@
         </w:rPr>
         <w:t xml:space="preserve"> </w:t>
       </w:r>
-      <w:r>
-        <w:rPr>
-          <w:rFonts w:asciiTheme="majorHAnsi" w:hAnsiTheme="majorHAnsi"/>
-          <w:color w:val="FF0000"/>
-        </w:rPr>
-        <w:t>–check this</w:t>
-      </w:r>
-      <w:r>
-        <w:rPr>
-          <w:rFonts w:asciiTheme="majorHAnsi" w:hAnsiTheme="majorHAnsi"/>
-          <w:color w:val="FF0000"/>
-        </w:rPr>
-        <w:t>—</w:t>
-      </w:r>
     </w:p>
     <w:p>
       <w:pPr>
@@ -2868,23 +2797,13 @@
         </w:rPr>
         <w:t xml:space="preserve">Next you need to add </w:t>
       </w:r>
-      <w:proofErr w:type="spellStart"/>
       <w:r>
         <w:rPr>
           <w:rFonts w:asciiTheme="majorHAnsi" w:hAnsiTheme="majorHAnsi"/>
           <w:b/>
           <w:i/>
         </w:rPr>
-        <w:t>mongodb</w:t>
-      </w:r>
-      <w:proofErr w:type="spellEnd"/>
-      <w:r>
-        <w:rPr>
-          <w:rFonts w:asciiTheme="majorHAnsi" w:hAnsiTheme="majorHAnsi"/>
-          <w:b/>
-          <w:i/>
-        </w:rPr>
-        <w:t>/bin</w:t>
+        <w:t>mongodb/bin</w:t>
       </w:r>
       <w:r>
         <w:rPr>
@@ -2981,63 +2900,53 @@
           <w:b/>
           <w:i/>
         </w:rPr>
-        <w:t xml:space="preserve">$ </w:t>
-      </w:r>
-      <w:proofErr w:type="spellStart"/>
+        <w:t>$ mongod</w:t>
+      </w:r>
+    </w:p>
+    <w:p>
+      <w:pPr>
+        <w:rPr>
+          <w:rFonts w:asciiTheme="majorHAnsi" w:hAnsiTheme="majorHAnsi"/>
+        </w:rPr>
+      </w:pPr>
+      <w:r>
+        <w:rPr>
+          <w:rFonts w:asciiTheme="majorHAnsi" w:hAnsiTheme="majorHAnsi"/>
+        </w:rPr>
+        <w:t>If at the end of the output you see: “</w:t>
+      </w:r>
+      <w:r>
+        <w:rPr>
+          <w:rFonts w:asciiTheme="majorHAnsi" w:hAnsiTheme="majorHAnsi"/>
+          <w:i/>
+        </w:rPr>
+        <w:t>waiting for connections on port 27017</w:t>
+      </w:r>
+      <w:r>
+        <w:rPr>
+          <w:rFonts w:asciiTheme="majorHAnsi" w:hAnsiTheme="majorHAnsi"/>
+        </w:rPr>
+        <w:t xml:space="preserve">”, this means MongoDB is up and running. </w:t>
+      </w:r>
+    </w:p>
+    <w:p>
+      <w:pPr>
+        <w:rPr>
+          <w:rFonts w:asciiTheme="majorHAnsi" w:hAnsiTheme="majorHAnsi"/>
+        </w:rPr>
+      </w:pPr>
+      <w:r>
+        <w:rPr>
+          <w:rFonts w:asciiTheme="majorHAnsi" w:hAnsiTheme="majorHAnsi"/>
+        </w:rPr>
+        <w:t xml:space="preserve">You now open another window of Terminal and run </w:t>
+      </w:r>
       <w:r>
         <w:rPr>
           <w:rFonts w:asciiTheme="majorHAnsi" w:hAnsiTheme="majorHAnsi"/>
           <w:b/>
           <w:i/>
         </w:rPr>
-        <w:t>mongod</w:t>
-      </w:r>
-      <w:proofErr w:type="spellEnd"/>
-    </w:p>
-    <w:p>
-      <w:pPr>
-        <w:rPr>
-          <w:rFonts w:asciiTheme="majorHAnsi" w:hAnsiTheme="majorHAnsi"/>
-        </w:rPr>
-      </w:pPr>
-      <w:r>
-        <w:rPr>
-          <w:rFonts w:asciiTheme="majorHAnsi" w:hAnsiTheme="majorHAnsi"/>
-        </w:rPr>
-        <w:t>If at the end of the output you see: “</w:t>
-      </w:r>
-      <w:r>
-        <w:rPr>
-          <w:rFonts w:asciiTheme="majorHAnsi" w:hAnsiTheme="majorHAnsi"/>
-          <w:i/>
-        </w:rPr>
-        <w:t>waiting for connections on port 27017</w:t>
-      </w:r>
-      <w:r>
-        <w:rPr>
-          <w:rFonts w:asciiTheme="majorHAnsi" w:hAnsiTheme="majorHAnsi"/>
-        </w:rPr>
-        <w:t xml:space="preserve">”, this means MongoDB is up and running. </w:t>
-      </w:r>
-    </w:p>
-    <w:p>
-      <w:pPr>
-        <w:rPr>
-          <w:rFonts w:asciiTheme="majorHAnsi" w:hAnsiTheme="majorHAnsi"/>
-        </w:rPr>
-      </w:pPr>
-      <w:r>
-        <w:rPr>
-          <w:rFonts w:asciiTheme="majorHAnsi" w:hAnsiTheme="majorHAnsi"/>
-        </w:rPr>
-        <w:t xml:space="preserve">You now open another window of Terminal and run </w:t>
-      </w:r>
-      <w:r>
-        <w:rPr>
-          <w:rFonts w:asciiTheme="majorHAnsi" w:hAnsiTheme="majorHAnsi"/>
-          <w:b/>
-          <w:i/>
-        </w:rPr>
         <w:t>$ mongo</w:t>
       </w:r>
       <w:r>
@@ -3057,14 +2966,21 @@
         <w:rPr>
           <w:rFonts w:asciiTheme="majorHAnsi" w:hAnsiTheme="majorHAnsi"/>
         </w:rPr>
-        <w:t>If everything went well you should now be able to use MongoDB with its mongo shell</w:t>
-      </w:r>
-      <w:r>
-        <w:rPr>
-          <w:rFonts w:asciiTheme="majorHAnsi" w:hAnsiTheme="majorHAnsi"/>
-        </w:rPr>
-        <w:t>.</w:t>
-      </w:r>
+        <w:t>If everything went</w:t>
+      </w:r>
+      <w:r>
+        <w:rPr>
+          <w:rFonts w:asciiTheme="majorHAnsi" w:hAnsiTheme="majorHAnsi"/>
+        </w:rPr>
+        <w:t xml:space="preserve"> well you should now be able to address your MongoDB databases with the mongo shell or with JavaScript.</w:t>
+      </w:r>
+    </w:p>
+    <w:p>
+      <w:pPr>
+        <w:rPr>
+          <w:rFonts w:asciiTheme="majorHAnsi" w:hAnsiTheme="majorHAnsi"/>
+        </w:rPr>
+      </w:pPr>
     </w:p>
     <w:p>
       <w:pPr>
@@ -3149,7 +3065,7 @@
       <w:pPr>
         <w:rPr>
           <w:rFonts w:asciiTheme="majorHAnsi" w:hAnsiTheme="majorHAnsi"/>
-          <w:color w:val="FF0000"/>
+          <w:color w:val="000000" w:themeColor="text1"/>
         </w:rPr>
       </w:pPr>
       <w:r>
@@ -3173,9 +3089,9 @@
       <w:r>
         <w:rPr>
           <w:rFonts w:asciiTheme="majorHAnsi" w:hAnsiTheme="majorHAnsi"/>
-          <w:color w:val="FF0000"/>
-        </w:rPr>
-        <w:t>–structure used for courses--</w:t>
+          <w:color w:val="000000" w:themeColor="text1"/>
+        </w:rPr>
+        <w:t xml:space="preserve">In this case all we are putting in the database is the name of the course. </w:t>
       </w:r>
     </w:p>
     <w:p/>
@@ -3219,14 +3135,53 @@
         <w:rPr>
           <w:rFonts w:asciiTheme="majorHAnsi" w:hAnsiTheme="majorHAnsi"/>
         </w:rPr>
-        <w:t xml:space="preserve"> This is the pace where you can deal with your API routes. </w:t>
-      </w:r>
-      <w:r>
-        <w:rPr>
-          <w:rFonts w:asciiTheme="majorHAnsi" w:hAnsiTheme="majorHAnsi"/>
-          <w:color w:val="FF0000"/>
-        </w:rPr>
-        <w:t>–everywhere where a (*) is used we send the user to the frontend, where Angular can deal with the further routes. --</w:t>
+        <w:t xml:space="preserve"> This is the p</w:t>
+      </w:r>
+      <w:r>
+        <w:rPr>
+          <w:rFonts w:asciiTheme="majorHAnsi" w:hAnsiTheme="majorHAnsi"/>
+        </w:rPr>
+        <w:t>l</w:t>
+      </w:r>
+      <w:r>
+        <w:rPr>
+          <w:rFonts w:asciiTheme="majorHAnsi" w:hAnsiTheme="majorHAnsi"/>
+        </w:rPr>
+        <w:t xml:space="preserve">ace where you can deal with your API routes. </w:t>
+      </w:r>
+      <w:r>
+        <w:rPr>
+          <w:rFonts w:asciiTheme="majorHAnsi" w:hAnsiTheme="majorHAnsi"/>
+        </w:rPr>
+        <w:t xml:space="preserve">At the bottom of the code snippet, with the </w:t>
+      </w:r>
+      <w:r>
+        <w:rPr>
+          <w:rFonts w:asciiTheme="majorHAnsi" w:hAnsiTheme="majorHAnsi"/>
+          <w:b/>
+          <w:i/>
+        </w:rPr>
+        <w:t xml:space="preserve">app.get(*) </w:t>
+      </w:r>
+      <w:r>
+        <w:rPr>
+          <w:rFonts w:asciiTheme="majorHAnsi" w:hAnsiTheme="majorHAnsi"/>
+        </w:rPr>
+        <w:t xml:space="preserve">we send everything to the </w:t>
+      </w:r>
+      <w:r>
+        <w:rPr>
+          <w:rFonts w:asciiTheme="majorHAnsi" w:hAnsiTheme="majorHAnsi"/>
+          <w:b/>
+          <w:i/>
+        </w:rPr>
+        <w:t>index.html</w:t>
+      </w:r>
+      <w:r>
+        <w:rPr>
+          <w:rFonts w:asciiTheme="majorHAnsi" w:hAnsiTheme="majorHAnsi"/>
+        </w:rPr>
+        <w:t xml:space="preserve"> file in the frontend. </w:t>
       </w:r>
     </w:p>
     <w:p>
@@ -3281,24 +3236,9 @@
     <w:p>
       <w:pPr>
         <w:rPr>
-          <w:rFonts w:asciiTheme="majorHAnsi" w:hAnsiTheme="majorHAnsi"/>
           <w:color w:val="FF0000"/>
         </w:rPr>
       </w:pPr>
-      <w:r>
-        <w:rPr>
-          <w:rFonts w:asciiTheme="majorHAnsi" w:hAnsiTheme="majorHAnsi"/>
-          <w:color w:val="FF0000"/>
-        </w:rPr>
-        <w:t>--backend done—</w:t>
-      </w:r>
-    </w:p>
-    <w:p>
-      <w:pPr>
-        <w:rPr>
-          <w:color w:val="FF0000"/>
-        </w:rPr>
-      </w:pPr>
     </w:p>
     <w:p>
       <w:pPr>
@@ -3312,6 +3252,13 @@
           <w:rFonts w:asciiTheme="majorHAnsi" w:hAnsiTheme="majorHAnsi"/>
           <w:color w:val="000000" w:themeColor="text1"/>
         </w:rPr>
+        <w:t xml:space="preserve">Up until now everything we have done was on the backend. </w:t>
+      </w:r>
+      <w:r>
+        <w:rPr>
+          <w:rFonts w:asciiTheme="majorHAnsi" w:hAnsiTheme="majorHAnsi"/>
+          <w:color w:val="000000" w:themeColor="text1"/>
+        </w:rPr>
         <w:t>We now have everything</w:t>
       </w:r>
       <w:r>
@@ -3348,7 +3295,27 @@
         <w:rPr>
           <w:rFonts w:asciiTheme="majorHAnsi" w:hAnsiTheme="majorHAnsi"/>
         </w:rPr>
-        <w:t xml:space="preserve">This is what we put into it: </w:t>
+        <w:t xml:space="preserve">This is what we put into our quick test version of the </w:t>
+      </w:r>
+      <w:r>
+        <w:rPr>
+          <w:rFonts w:asciiTheme="majorHAnsi" w:hAnsiTheme="majorHAnsi"/>
+          <w:b/>
+          <w:i/>
+        </w:rPr>
+        <w:t>index.html</w:t>
+      </w:r>
+      <w:r>
+        <w:rPr>
+          <w:rFonts w:asciiTheme="majorHAnsi" w:hAnsiTheme="majorHAnsi"/>
+        </w:rPr>
+        <w:t xml:space="preserve"> file:</w:t>
+      </w:r>
+      <w:r>
+        <w:rPr>
+          <w:rFonts w:asciiTheme="majorHAnsi" w:hAnsiTheme="majorHAnsi"/>
+        </w:rPr>
+        <w:t xml:space="preserve"> </w:t>
       </w:r>
     </w:p>
     <w:p>
@@ -3444,32 +3411,13 @@
     </w:p>
     <w:p>
       <w:pPr>
-        <w:rPr>
-          <w:rFonts w:asciiTheme="majorHAnsi" w:hAnsiTheme="majorHAnsi"/>
-          <w:color w:val="FF0000"/>
-          <w:sz w:val="28"/>
-          <w:szCs w:val="28"/>
-        </w:rPr>
-      </w:pPr>
-      <w:r>
-        <w:rPr>
-          <w:rFonts w:asciiTheme="majorHAnsi" w:hAnsiTheme="majorHAnsi"/>
-          <w:color w:val="FF0000"/>
-          <w:sz w:val="28"/>
-          <w:szCs w:val="28"/>
-        </w:rPr>
-        <w:t>-- Frontend AngularJS –</w:t>
-      </w:r>
-    </w:p>
-    <w:p>
-      <w:pPr>
-        <w:rPr>
-          <w:color w:val="FF0000"/>
-          <w:sz w:val="28"/>
-          <w:szCs w:val="28"/>
-        </w:rPr>
-      </w:pPr>
-    </w:p>
+        <w:pStyle w:val="Heading2"/>
+      </w:pPr>
+      <w:r>
+        <w:t>We now start the frontend work</w:t>
+      </w:r>
+    </w:p>
+    <w:p/>
     <w:p>
       <w:pPr>
         <w:rPr>
@@ -3482,17 +3430,22 @@
           <w:rFonts w:asciiTheme="majorHAnsi" w:hAnsiTheme="majorHAnsi"/>
           <w:color w:val="000000" w:themeColor="text1"/>
         </w:rPr>
-        <w:t>The Node backend we created will send ever</w:t>
+        <w:t>As mentioned t</w:t>
       </w:r>
       <w:r>
         <w:rPr>
           <w:rFonts w:asciiTheme="majorHAnsi" w:hAnsiTheme="majorHAnsi"/>
           <w:color w:val="000000" w:themeColor="text1"/>
         </w:rPr>
+        <w:t>he Node backend we created will send ever</w:t>
+      </w:r>
+      <w:r>
+        <w:rPr>
+          <w:rFonts w:asciiTheme="majorHAnsi" w:hAnsiTheme="majorHAnsi"/>
+          <w:color w:val="000000" w:themeColor="text1"/>
+        </w:rPr>
         <w:t>ybody who visits our app to index.html. We defined it that way with the “</w:t>
       </w:r>
-      <w:proofErr w:type="spellStart"/>
-      <w:proofErr w:type="gramStart"/>
       <w:r>
         <w:rPr>
           <w:rFonts w:asciiTheme="majorHAnsi" w:hAnsiTheme="majorHAnsi"/>
@@ -3500,110 +3453,65 @@
           <w:i/>
           <w:color w:val="000000" w:themeColor="text1"/>
         </w:rPr>
-        <w:t>app.get</w:t>
-      </w:r>
-      <w:proofErr w:type="spellEnd"/>
+        <w:t>app.get(*)</w:t>
+      </w:r>
+      <w:r>
+        <w:rPr>
+          <w:rFonts w:asciiTheme="majorHAnsi" w:hAnsiTheme="majorHAnsi"/>
+          <w:color w:val="000000" w:themeColor="text1"/>
+        </w:rPr>
+        <w:t>”. This is called a catch-all route.</w:t>
+      </w:r>
+    </w:p>
+    <w:p>
+      <w:pPr>
+        <w:rPr>
+          <w:rFonts w:asciiTheme="majorHAnsi" w:hAnsiTheme="majorHAnsi"/>
+          <w:color w:val="000000" w:themeColor="text1"/>
+        </w:rPr>
+      </w:pPr>
+    </w:p>
+    <w:p>
+      <w:pPr>
+        <w:pStyle w:val="Heading2"/>
+      </w:pPr>
+      <w:r>
+        <w:t>Installing Bower and pulling in the components</w:t>
+      </w:r>
+    </w:p>
+    <w:p/>
+    <w:p>
+      <w:pPr>
+        <w:rPr>
+          <w:rFonts w:asciiTheme="majorHAnsi" w:hAnsiTheme="majorHAnsi"/>
+        </w:rPr>
+      </w:pPr>
+      <w:r>
+        <w:rPr>
+          <w:rFonts w:asciiTheme="majorHAnsi" w:hAnsiTheme="majorHAnsi"/>
+        </w:rPr>
+        <w:t>We need components such as bootstrap, bower and angular to complete our frontend. We will use bower to get all these components. Bower is a frontend tool manager.</w:t>
+      </w:r>
+    </w:p>
+    <w:p>
+      <w:pPr>
+        <w:rPr>
+          <w:rFonts w:asciiTheme="majorHAnsi" w:hAnsiTheme="majorHAnsi"/>
+        </w:rPr>
+      </w:pPr>
+      <w:r>
+        <w:rPr>
+          <w:rFonts w:asciiTheme="majorHAnsi" w:hAnsiTheme="majorHAnsi"/>
+        </w:rPr>
+        <w:t xml:space="preserve">To install bower on your machine run: </w:t>
+      </w:r>
       <w:r>
         <w:rPr>
           <w:rFonts w:asciiTheme="majorHAnsi" w:hAnsiTheme="majorHAnsi"/>
           <w:b/>
           <w:i/>
-          <w:color w:val="000000" w:themeColor="text1"/>
-        </w:rPr>
-        <w:t>(</w:t>
-      </w:r>
-      <w:proofErr w:type="gramEnd"/>
-      <w:r>
-        <w:rPr>
-          <w:rFonts w:asciiTheme="majorHAnsi" w:hAnsiTheme="majorHAnsi"/>
-          <w:b/>
-          <w:i/>
-          <w:color w:val="000000" w:themeColor="text1"/>
-        </w:rPr>
-        <w:t>*)</w:t>
-      </w:r>
-      <w:r>
-        <w:rPr>
-          <w:rFonts w:asciiTheme="majorHAnsi" w:hAnsiTheme="majorHAnsi"/>
-          <w:color w:val="000000" w:themeColor="text1"/>
-        </w:rPr>
-        <w:t xml:space="preserve">”. This is called a catch-all route. </w:t>
-      </w:r>
-      <w:r>
-        <w:rPr>
-          <w:rFonts w:asciiTheme="majorHAnsi" w:hAnsiTheme="majorHAnsi"/>
-          <w:color w:val="FF0000"/>
-        </w:rPr>
-        <w:t>–where—</w:t>
-      </w:r>
-    </w:p>
-    <w:p>
-      <w:pPr>
-        <w:rPr>
-          <w:rFonts w:asciiTheme="majorHAnsi" w:hAnsiTheme="majorHAnsi"/>
-          <w:color w:val="000000" w:themeColor="text1"/>
-        </w:rPr>
-      </w:pPr>
-    </w:p>
-    <w:p>
-      <w:pPr>
-        <w:pStyle w:val="Heading2"/>
-      </w:pPr>
-      <w:r>
-        <w:t>Installing Bower and pulling in the components</w:t>
-      </w:r>
-    </w:p>
-    <w:p/>
-    <w:p>
-      <w:pPr>
-        <w:rPr>
-          <w:rFonts w:asciiTheme="majorHAnsi" w:hAnsiTheme="majorHAnsi"/>
-        </w:rPr>
-      </w:pPr>
-      <w:r>
-        <w:rPr>
-          <w:rFonts w:asciiTheme="majorHAnsi" w:hAnsiTheme="majorHAnsi"/>
-        </w:rPr>
-        <w:t>We need components such as bootstrap, bower and angular to complete our frontend. We will use bower to get all these components. Bower is a frontend tool manager.</w:t>
-      </w:r>
-    </w:p>
-    <w:p>
-      <w:pPr>
-        <w:rPr>
-          <w:rFonts w:asciiTheme="majorHAnsi" w:hAnsiTheme="majorHAnsi"/>
-        </w:rPr>
-      </w:pPr>
-      <w:r>
-        <w:rPr>
-          <w:rFonts w:asciiTheme="majorHAnsi" w:hAnsiTheme="majorHAnsi"/>
-        </w:rPr>
-        <w:t xml:space="preserve">To install bower on your machine run: </w:t>
-      </w:r>
-      <w:r>
-        <w:rPr>
-          <w:rFonts w:asciiTheme="majorHAnsi" w:hAnsiTheme="majorHAnsi"/>
-          <w:b/>
-          <w:i/>
-        </w:rPr>
-        <w:t xml:space="preserve">$ </w:t>
-      </w:r>
-      <w:proofErr w:type="spellStart"/>
-      <w:r>
-        <w:rPr>
-          <w:rFonts w:asciiTheme="majorHAnsi" w:hAnsiTheme="majorHAnsi"/>
-          <w:b/>
-          <w:i/>
-        </w:rPr>
-        <w:t>npm</w:t>
-      </w:r>
-      <w:proofErr w:type="spellEnd"/>
-      <w:r>
-        <w:rPr>
-          <w:rFonts w:asciiTheme="majorHAnsi" w:hAnsiTheme="majorHAnsi"/>
-          <w:b/>
-          <w:i/>
-        </w:rPr>
-        <w:t xml:space="preserve"> install –g bower</w:t>
+        </w:rPr>
+        <w:t>$ npm install –g bower</w:t>
       </w:r>
       <w:r>
         <w:rPr>
@@ -4012,10 +3920,10 @@
         <mc:AlternateContent>
           <mc:Choice Requires="wps">
             <w:drawing>
-              <wp:anchor distT="0" distB="0" distL="114300" distR="114300" simplePos="0" relativeHeight="251662336" behindDoc="0" locked="0" layoutInCell="1" allowOverlap="1" wp14:anchorId="30275FB1" wp14:editId="552F8125">
+              <wp:anchor distT="0" distB="0" distL="114300" distR="114300" simplePos="0" relativeHeight="251662336" behindDoc="0" locked="0" layoutInCell="1" allowOverlap="1" wp14:anchorId="30275FB1" wp14:editId="3CCAD36C">
                 <wp:simplePos x="0" y="0"/>
                 <wp:positionH relativeFrom="column">
-                  <wp:posOffset>279400</wp:posOffset>
+                  <wp:posOffset>279765</wp:posOffset>
                 </wp:positionH>
                 <wp:positionV relativeFrom="paragraph">
                   <wp:posOffset>242570</wp:posOffset>
@@ -4064,11 +3972,14 @@
                               <w:pStyle w:val="ListParagraph"/>
                               <w:numPr>
                                 <w:ilvl w:val="0"/>
-                                <w:numId w:val="5"/>
+                                <w:numId w:val="17"/>
                               </w:numPr>
                             </w:pPr>
                             <w:r>
-                              <w:t>Public</w:t>
+                              <w:t>p</w:t>
+                            </w:r>
+                            <w:r>
+                              <w:t>ublic</w:t>
                             </w:r>
                           </w:p>
                           <w:p>
@@ -4080,7 +3991,10 @@
                               </w:numPr>
                             </w:pPr>
                             <w:r>
-                              <w:t>Js</w:t>
+                              <w:t>j</w:t>
+                            </w:r>
+                            <w:r>
+                              <w:t>s</w:t>
                             </w:r>
                           </w:p>
                           <w:p>
@@ -4092,7 +4006,10 @@
                               </w:numPr>
                             </w:pPr>
                             <w:r>
-                              <w:t>Controllers</w:t>
+                              <w:t>c</w:t>
+                            </w:r>
+                            <w:r>
+                              <w:t>ontrollers</w:t>
                             </w:r>
                           </w:p>
                           <w:p>
@@ -4128,7 +4045,10 @@
                               </w:numPr>
                             </w:pPr>
                             <w:r>
-                              <w:t>Services</w:t>
+                              <w:t>s</w:t>
+                            </w:r>
+                            <w:r>
+                              <w:t>ervices</w:t>
                             </w:r>
                           </w:p>
                           <w:p>
@@ -4152,7 +4072,10 @@
                               </w:numPr>
                             </w:pPr>
                             <w:r>
-                              <w:t>App.js</w:t>
+                              <w:t>a</w:t>
+                            </w:r>
+                            <w:r>
+                              <w:t>pp.js</w:t>
                             </w:r>
                           </w:p>
                           <w:p>
@@ -4201,7 +4124,7 @@
           </mc:Choice>
           <mc:Fallback>
             <w:pict>
-              <v:shape w14:anchorId="30275FB1" id="Text Box 19" o:spid="_x0000_s1027" type="#_x0000_t202" style="position:absolute;margin-left:22pt;margin-top:19.1pt;width:278.8pt;height:153pt;z-index:251662336;visibility:visible;mso-wrap-style:square;mso-width-percent:0;mso-height-percent:0;mso-wrap-distance-left:9pt;mso-wrap-distance-top:0;mso-wrap-distance-right:9pt;mso-wrap-distance-bottom:0;mso-position-horizontal:absolute;mso-position-horizontal-relative:text;mso-position-vertical:absolute;mso-position-vertical-relative:text;mso-width-percent:0;mso-height-percent:0;mso-width-relative:margin;mso-height-relative:margin;v-text-anchor:top" o:gfxdata="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" filled="f" stroked="f">
+              <v:shape w14:anchorId="30275FB1" id="Text Box 19" o:spid="_x0000_s1027" type="#_x0000_t202" style="position:absolute;margin-left:22.05pt;margin-top:19.1pt;width:278.8pt;height:153pt;z-index:251662336;visibility:visible;mso-wrap-style:square;mso-width-percent:0;mso-height-percent:0;mso-wrap-distance-left:9pt;mso-wrap-distance-top:0;mso-wrap-distance-right:9pt;mso-wrap-distance-bottom:0;mso-position-horizontal:absolute;mso-position-horizontal-relative:text;mso-position-vertical:absolute;mso-position-vertical-relative:text;mso-width-percent:0;mso-height-percent:0;mso-width-relative:margin;mso-height-relative:margin;v-text-anchor:top" o:gfxdata="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" filled="f" stroked="f">
                 <v:textbox>
                   <w:txbxContent>
                     <w:p>
@@ -4209,11 +4132,14 @@
                         <w:pStyle w:val="ListParagraph"/>
                         <w:numPr>
                           <w:ilvl w:val="0"/>
-                          <w:numId w:val="5"/>
+                          <w:numId w:val="17"/>
                         </w:numPr>
                       </w:pPr>
                       <w:r>
-                        <w:t>Public</w:t>
+                        <w:t>p</w:t>
+                      </w:r>
+                      <w:r>
+                        <w:t>ublic</w:t>
                       </w:r>
                     </w:p>
                     <w:p>
@@ -4225,7 +4151,10 @@
                         </w:numPr>
                       </w:pPr>
                       <w:r>
-                        <w:t>Js</w:t>
+                        <w:t>j</w:t>
+                      </w:r>
+                      <w:r>
+                        <w:t>s</w:t>
                       </w:r>
                     </w:p>
                     <w:p>
@@ -4237,7 +4166,10 @@
                         </w:numPr>
                       </w:pPr>
                       <w:r>
-                        <w:t>Controllers</w:t>
+                        <w:t>c</w:t>
+                      </w:r>
+                      <w:r>
+                        <w:t>ontrollers</w:t>
                       </w:r>
                     </w:p>
                     <w:p>
@@ -4273,7 +4205,10 @@
                         </w:numPr>
                       </w:pPr>
                       <w:r>
-                        <w:t>Services</w:t>
+                        <w:t>s</w:t>
+                      </w:r>
+                      <w:r>
+                        <w:t>ervices</w:t>
                       </w:r>
                     </w:p>
                     <w:p>
@@ -4297,7 +4232,10 @@
                         </w:numPr>
                       </w:pPr>
                       <w:r>
-                        <w:t>App.js</w:t>
+                        <w:t>a</w:t>
+                      </w:r>
+                      <w:r>
+                        <w:t>pp.js</w:t>
                       </w:r>
                     </w:p>
                     <w:p>
@@ -4411,7 +4349,7 @@
           </mc:Choice>
           <mc:Fallback>
             <w:pict>
-              <v:roundrect w14:anchorId="0F61E0C4" id="Rounded Rectangle 18" o:spid="_x0000_s1026" style="position:absolute;margin-left:3.8pt;margin-top:9.65pt;width:315pt;height:171.35pt;z-index:251661312;visibility:visible;mso-wrap-style:square;mso-height-percent:0;mso-wrap-distance-left:9pt;mso-wrap-distance-top:0;mso-wrap-distance-right:9pt;mso-wrap-distance-bottom:0;mso-position-horizontal:absolute;mso-position-horizontal-relative:text;mso-position-vertical:absolute;mso-position-vertical-relative:text;mso-height-percent:0;mso-height-relative:margin;v-text-anchor:middle" arcsize="10923f" o:gfxdata="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" fillcolor="white [3201]" strokecolor="black [3200]" strokeweight="1pt">
+              <v:roundrect w14:anchorId="1C2A26B6" id="Rounded Rectangle 18" o:spid="_x0000_s1026" style="position:absolute;margin-left:3.8pt;margin-top:9.65pt;width:315pt;height:171.35pt;z-index:251661312;visibility:visible;mso-wrap-style:square;mso-height-percent:0;mso-wrap-distance-left:9pt;mso-wrap-distance-top:0;mso-wrap-distance-right:9pt;mso-wrap-distance-bottom:0;mso-position-horizontal:absolute;mso-position-horizontal-relative:text;mso-position-vertical:absolute;mso-position-vertical-relative:text;mso-height-percent:0;mso-height-relative:margin;v-text-anchor:middle" arcsize="10923f" o:gfxdata="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" fillcolor="white [3201]" strokecolor="black [3200]" strokeweight="1pt">
                 <v:stroke joinstyle="miter"/>
                 <w10:wrap type="through"/>
               </v:roundrect>
@@ -5396,6 +5334,225 @@
     <w:p/>
     <w:p>
       <w:pPr>
+        <w:ind w:left="1440" w:hanging="1440"/>
+      </w:pPr>
+      <w:r>
+        <w:t xml:space="preserve">API: </w:t>
+      </w:r>
+      <w:r>
+        <w:tab/>
+        <w:t>This is a set of functions, procedures and objects that allow the creation of applications which access features or data of an operating system, application or service.</w:t>
+      </w:r>
+    </w:p>
+    <w:p>
+      <w:pPr>
+        <w:ind w:left="1440" w:hanging="1440"/>
+      </w:pPr>
+      <w:r>
+        <w:t>MVC:</w:t>
+      </w:r>
+      <w:r>
+        <w:tab/>
+        <w:t>Model View Controller, this is a software architecture pattern often used in web applications.</w:t>
+      </w:r>
+      <w:r>
+        <w:t xml:space="preserve"> The simplest depiction is probably:</w:t>
+      </w:r>
+    </w:p>
+    <w:p>
+      <w:pPr>
+        <w:ind w:left="720" w:hanging="720"/>
+        <w:jc w:val="center"/>
+      </w:pPr>
+      <w:r>
+        <w:rPr>
+          <w:noProof/>
+          <w:lang w:eastAsia="en-GB"/>
+        </w:rPr>
+        <w:drawing>
+          <wp:inline distT="0" distB="0" distL="0" distR="0" wp14:anchorId="0DCF5749" wp14:editId="7B053AAE">
+            <wp:extent cx="1713902" cy="1690370"/>
+            <wp:effectExtent l="0" t="0" r="0" b="0"/>
+            <wp:docPr id="30" name="Picture 30"/>
+            <wp:cNvGraphicFramePr>
+              <a:graphicFrameLocks xmlns:a="http://schemas.openxmlformats.org/drawingml/2006/main" noChangeAspect="1"/>
+            </wp:cNvGraphicFramePr>
+            <a:graphic xmlns:a="http://schemas.openxmlformats.org/drawingml/2006/main">
+              <a:graphicData uri="http://schemas.openxmlformats.org/drawingml/2006/picture">
+                <pic:pic xmlns:pic="http://schemas.openxmlformats.org/drawingml/2006/picture">
+                  <pic:nvPicPr>
+                    <pic:cNvPr id="30" name="MVC.png"/>
+                    <pic:cNvPicPr/>
+                  </pic:nvPicPr>
+                  <pic:blipFill>
+                    <a:blip r:embed="rId25">
+                      <a:extLst>
+                        <a:ext uri="{28A0092B-C50C-407E-A947-70E740481C1C}">
+                          <a14:useLocalDpi xmlns:a14="http://schemas.microsoft.com/office/drawing/2010/main" val="0"/>
+                        </a:ext>
+                      </a:extLst>
+                    </a:blip>
+                    <a:stretch>
+                      <a:fillRect/>
+                    </a:stretch>
+                  </pic:blipFill>
+                  <pic:spPr>
+                    <a:xfrm rot="10800000" flipH="1" flipV="1">
+                      <a:off x="0" y="0"/>
+                      <a:ext cx="1845023" cy="1819691"/>
+                    </a:xfrm>
+                    <a:prstGeom prst="rect">
+                      <a:avLst/>
+                    </a:prstGeom>
+                  </pic:spPr>
+                </pic:pic>
+              </a:graphicData>
+            </a:graphic>
+          </wp:inline>
+        </w:drawing>
+      </w:r>
+    </w:p>
+    <w:p>
+      <w:pPr>
+        <w:ind w:left="1440" w:hanging="1440"/>
+      </w:pPr>
+      <w:r>
+        <w:t>M</w:t>
+      </w:r>
+      <w:r>
+        <w:t xml:space="preserve">odel: </w:t>
+      </w:r>
+      <w:r>
+        <w:tab/>
+      </w:r>
+      <w:r>
+        <w:t xml:space="preserve">The </w:t>
+      </w:r>
+      <w:r>
+        <w:t xml:space="preserve">model is the central part of the architecture. </w:t>
+      </w:r>
+      <w:r>
+        <w:t>It defines the applications behaviour in relation with</w:t>
+      </w:r>
+      <w:r>
+        <w:t xml:space="preserve"> the problem domain, independent of the UI.</w:t>
+      </w:r>
+      <w:r>
+        <w:t xml:space="preserve"> It manages the data, </w:t>
+      </w:r>
+      <w:r>
+        <w:t>the logic and the rules that apply to the application.</w:t>
+      </w:r>
+    </w:p>
+    <w:p>
+      <w:pPr>
+        <w:ind w:left="1440" w:hanging="1440"/>
+      </w:pPr>
+      <w:r>
+        <w:t>View:</w:t>
+      </w:r>
+      <w:r>
+        <w:tab/>
+      </w:r>
+      <w:r>
+        <w:t>The view is defined by the model, this is the part of the program that the users gets to see.</w:t>
+      </w:r>
+      <w:r>
+        <w:t xml:space="preserve"> These are the </w:t>
+      </w:r>
+      <w:r>
+        <w:t xml:space="preserve">e.g. </w:t>
+      </w:r>
+      <w:r>
+        <w:t>HTML documents.</w:t>
+      </w:r>
+    </w:p>
+    <w:p>
+      <w:pPr>
+        <w:ind w:left="1440" w:hanging="1440"/>
+      </w:pPr>
+      <w:r>
+        <w:t>Controller:</w:t>
+      </w:r>
+      <w:r>
+        <w:tab/>
+      </w:r>
+      <w:r>
+        <w:t xml:space="preserve">The controllers records the inputs given by e.g. the user. It </w:t>
+      </w:r>
+      <w:r>
+        <w:t>converts them to commands for the model or the view.</w:t>
+      </w:r>
+    </w:p>
+    <w:p>
+      <w:pPr>
+        <w:ind w:left="1440" w:hanging="1440"/>
+      </w:pPr>
+      <w:r>
+        <w:t>Routes:</w:t>
+      </w:r>
+      <w:r>
+        <w:tab/>
+      </w:r>
+      <w:r>
+        <w:t>Routes can be used both on the client- and the server-side. The routes of a program define how one can navigate through the application.</w:t>
+      </w:r>
+      <w:bookmarkStart w:id="0" w:name="_GoBack"/>
+      <w:bookmarkEnd w:id="0"/>
+      <w:r>
+        <w:t xml:space="preserve"> </w:t>
+      </w:r>
+    </w:p>
+    <w:p>
+      <w:pPr>
+        <w:ind w:left="1440" w:hanging="1440"/>
+      </w:pPr>
+      <w:r>
+        <w:t>H</w:t>
+      </w:r>
+      <w:r>
+        <w:t>ashbang:</w:t>
+      </w:r>
+      <w:r>
+        <w:tab/>
+        <w:t>This a part of an URL not used by the browser, but by the JavaScript to scroll to the right location on the webpage.</w:t>
+      </w:r>
+    </w:p>
+    <w:p>
+      <w:pPr>
+        <w:ind w:left="1440" w:hanging="1440"/>
+      </w:pPr>
+      <w:r>
+        <w:t>Pushs</w:t>
+      </w:r>
+      <w:r>
+        <w:t xml:space="preserve">tate: </w:t>
+      </w:r>
+      <w:r>
+        <w:tab/>
+        <w:t>This is a function in HTML 5. It is used for, for example: Ajax page navigation.</w:t>
+      </w:r>
+    </w:p>
+    <w:p>
+      <w:pPr>
+        <w:ind w:left="1440" w:hanging="1440"/>
+      </w:pPr>
+    </w:p>
+    <w:p>
+      <w:pPr>
+        <w:ind w:left="1440" w:hanging="1440"/>
+      </w:pPr>
+    </w:p>
+    <w:p>
+      <w:pPr>
+        <w:ind w:left="1440" w:hanging="1440"/>
+      </w:pPr>
+      <w:r>
+        <w:tab/>
+      </w:r>
+    </w:p>
+    <w:p>
+      <w:pPr>
         <w:pStyle w:val="Heading1"/>
         <w:numPr>
           <w:ilvl w:val="0"/>
@@ -5418,7 +5575,7 @@
       <w:r>
         <w:t xml:space="preserve">The MongoDB Architecture Guide: </w:t>
       </w:r>
-      <w:hyperlink r:id="rId25" w:history="1">
+      <w:hyperlink r:id="rId26" w:history="1">
         <w:r>
           <w:rPr>
             <w:rStyle w:val="Hyperlink"/>
@@ -5444,7 +5601,7 @@
       <w:r>
         <w:t xml:space="preserve"> on the Express.js website: </w:t>
       </w:r>
-      <w:hyperlink r:id="rId26" w:history="1">
+      <w:hyperlink r:id="rId27" w:history="1">
         <w:r>
           <w:rPr>
             <w:rStyle w:val="Hyperlink"/>
@@ -5467,7 +5624,7 @@
       <w:r>
         <w:t xml:space="preserve">d by AngularJS: </w:t>
       </w:r>
-      <w:hyperlink r:id="rId27" w:history="1">
+      <w:hyperlink r:id="rId28" w:history="1">
         <w:r>
           <w:rPr>
             <w:rStyle w:val="Hyperlink"/>
@@ -5487,7 +5644,7 @@
       <w:r>
         <w:t xml:space="preserve">The AngularJS website: </w:t>
       </w:r>
-      <w:hyperlink r:id="rId28" w:history="1">
+      <w:hyperlink r:id="rId29" w:history="1">
         <w:r>
           <w:rPr>
             <w:rStyle w:val="Hyperlink"/>
@@ -5507,7 +5664,7 @@
       <w:r>
         <w:t xml:space="preserve">The official Node.js website: </w:t>
       </w:r>
-      <w:hyperlink r:id="rId29" w:history="1">
+      <w:hyperlink r:id="rId30" w:history="1">
         <w:r>
           <w:rPr>
             <w:rStyle w:val="Hyperlink"/>
@@ -5527,7 +5684,7 @@
       <w:r>
         <w:t xml:space="preserve">The API provided by Node.js: </w:t>
       </w:r>
-      <w:hyperlink r:id="rId30" w:history="1">
+      <w:hyperlink r:id="rId31" w:history="1">
         <w:r>
           <w:rPr>
             <w:rStyle w:val="Hyperlink"/>
@@ -5547,7 +5704,7 @@
       <w:r>
         <w:t xml:space="preserve">A tutorial on the MEAN-stack: </w:t>
       </w:r>
-      <w:hyperlink r:id="rId31" w:history="1">
+      <w:hyperlink r:id="rId32" w:history="1">
         <w:r>
           <w:rPr>
             <w:rStyle w:val="Hyperlink"/>
@@ -5564,7 +5721,7 @@
           <w:numId w:val="2"/>
         </w:numPr>
       </w:pPr>
-      <w:hyperlink r:id="rId32" w:history="1">
+      <w:hyperlink r:id="rId33" w:history="1">
         <w:r>
           <w:rPr>
             <w:rStyle w:val="Hyperlink"/>
@@ -5581,7 +5738,7 @@
           <w:numId w:val="2"/>
         </w:numPr>
       </w:pPr>
-      <w:hyperlink r:id="rId33" w:history="1">
+      <w:hyperlink r:id="rId34" w:history="1">
         <w:r>
           <w:rPr>
             <w:rStyle w:val="Hyperlink"/>
@@ -5598,7 +5755,7 @@
           <w:numId w:val="2"/>
         </w:numPr>
       </w:pPr>
-      <w:hyperlink r:id="rId34" w:history="1">
+      <w:hyperlink r:id="rId35" w:history="1">
         <w:r>
           <w:rPr>
             <w:rStyle w:val="Hyperlink"/>
@@ -5615,8 +5772,6 @@
           <w:numId w:val="2"/>
         </w:numPr>
       </w:pPr>
-      <w:bookmarkStart w:id="0" w:name="_GoBack"/>
-      <w:bookmarkEnd w:id="0"/>
     </w:p>
     <w:p>
       <w:pPr>
@@ -5642,6 +5797,571 @@
 <file path=word/numbering.xml><?xml version="1.0" encoding="utf-8"?>
 <w:numbering xmlns:wpc="http://schemas.microsoft.com/office/word/2010/wordprocessingCanvas" xmlns:mo="http://schemas.microsoft.com/office/mac/office/2008/main" xmlns:mc="http://schemas.openxmlformats.org/markup-compatibility/2006" xmlns:mv="urn:schemas-microsoft-com:mac:vml" xmlns:o="urn:schemas-microsoft-com:office:office" xmlns:r="http://schemas.openxmlformats.org/officeDocument/2006/relationships" xmlns:m="http://schemas.openxmlformats.org/officeDocument/2006/math" xmlns:v="urn:schemas-microsoft-com:vml" xmlns:wp14="http://schemas.microsoft.com/office/word/2010/wordprocessingDrawing" xmlns:wp="http://schemas.openxmlformats.org/drawingml/2006/wordprocessingDrawing" xmlns:w10="urn:schemas-microsoft-com:office:word" xmlns:w="http://schemas.openxmlformats.org/wordprocessingml/2006/main" xmlns:w14="http://schemas.microsoft.com/office/word/2010/wordml" xmlns:w15="http://schemas.microsoft.com/office/word/2012/wordml" xmlns:wpg="http://schemas.microsoft.com/office/word/2010/wordprocessingGroup" xmlns:wpi="http://schemas.microsoft.com/office/word/2010/wordprocessingInk" xmlns:wne="http://schemas.microsoft.com/office/word/2006/wordml" xmlns:wps="http://schemas.microsoft.com/office/word/2010/wordprocessingShape" mc:Ignorable="w14 w15 wp14">
   <w:abstractNum w:abstractNumId="0">
+    <w:nsid w:val="047A667E"/>
+    <w:multiLevelType w:val="hybridMultilevel"/>
+    <w:tmpl w:val="900A4B4E"/>
+    <w:lvl w:ilvl="0" w:tplc="0809000B">
+      <w:start w:val="1"/>
+      <w:numFmt w:val="bullet"/>
+      <w:lvlText w:val=""/>
+      <w:lvlJc w:val="left"/>
+      <w:pPr>
+        <w:ind w:left="720" w:hanging="360"/>
+      </w:pPr>
+      <w:rPr>
+        <w:rFonts w:ascii="Wingdings" w:hAnsi="Wingdings" w:hint="default"/>
+      </w:rPr>
+    </w:lvl>
+    <w:lvl w:ilvl="1" w:tplc="08090003">
+      <w:start w:val="1"/>
+      <w:numFmt w:val="bullet"/>
+      <w:lvlText w:val="o"/>
+      <w:lvlJc w:val="left"/>
+      <w:pPr>
+        <w:ind w:left="1440" w:hanging="360"/>
+      </w:pPr>
+      <w:rPr>
+        <w:rFonts w:ascii="Courier New" w:hAnsi="Courier New" w:cs="Courier New" w:hint="default"/>
+      </w:rPr>
+    </w:lvl>
+    <w:lvl w:ilvl="2" w:tplc="08090005">
+      <w:start w:val="1"/>
+      <w:numFmt w:val="bullet"/>
+      <w:lvlText w:val=""/>
+      <w:lvlJc w:val="left"/>
+      <w:pPr>
+        <w:ind w:left="2160" w:hanging="360"/>
+      </w:pPr>
+      <w:rPr>
+        <w:rFonts w:ascii="Wingdings" w:hAnsi="Wingdings" w:hint="default"/>
+      </w:rPr>
+    </w:lvl>
+    <w:lvl w:ilvl="3" w:tplc="08090001">
+      <w:start w:val="1"/>
+      <w:numFmt w:val="bullet"/>
+      <w:lvlText w:val=""/>
+      <w:lvlJc w:val="left"/>
+      <w:pPr>
+        <w:ind w:left="2880" w:hanging="360"/>
+      </w:pPr>
+      <w:rPr>
+        <w:rFonts w:ascii="Symbol" w:hAnsi="Symbol" w:hint="default"/>
+      </w:rPr>
+    </w:lvl>
+    <w:lvl w:ilvl="4" w:tplc="08090003">
+      <w:start w:val="1"/>
+      <w:numFmt w:val="bullet"/>
+      <w:lvlText w:val="o"/>
+      <w:lvlJc w:val="left"/>
+      <w:pPr>
+        <w:ind w:left="3600" w:hanging="360"/>
+      </w:pPr>
+      <w:rPr>
+        <w:rFonts w:ascii="Courier New" w:hAnsi="Courier New" w:cs="Courier New" w:hint="default"/>
+      </w:rPr>
+    </w:lvl>
+    <w:lvl w:ilvl="5" w:tplc="08090005">
+      <w:start w:val="1"/>
+      <w:numFmt w:val="bullet"/>
+      <w:lvlText w:val=""/>
+      <w:lvlJc w:val="left"/>
+      <w:pPr>
+        <w:ind w:left="4320" w:hanging="360"/>
+      </w:pPr>
+      <w:rPr>
+        <w:rFonts w:ascii="Wingdings" w:hAnsi="Wingdings" w:hint="default"/>
+      </w:rPr>
+    </w:lvl>
+    <w:lvl w:ilvl="6" w:tplc="08090001">
+      <w:start w:val="1"/>
+      <w:numFmt w:val="bullet"/>
+      <w:lvlText w:val=""/>
+      <w:lvlJc w:val="left"/>
+      <w:pPr>
+        <w:ind w:left="5040" w:hanging="360"/>
+      </w:pPr>
+      <w:rPr>
+        <w:rFonts w:ascii="Symbol" w:hAnsi="Symbol" w:hint="default"/>
+      </w:rPr>
+    </w:lvl>
+    <w:lvl w:ilvl="7" w:tplc="08090003">
+      <w:start w:val="1"/>
+      <w:numFmt w:val="bullet"/>
+      <w:lvlText w:val="o"/>
+      <w:lvlJc w:val="left"/>
+      <w:pPr>
+        <w:ind w:left="5760" w:hanging="360"/>
+      </w:pPr>
+      <w:rPr>
+        <w:rFonts w:ascii="Courier New" w:hAnsi="Courier New" w:cs="Courier New" w:hint="default"/>
+      </w:rPr>
+    </w:lvl>
+    <w:lvl w:ilvl="8" w:tplc="08090005" w:tentative="1">
+      <w:start w:val="1"/>
+      <w:numFmt w:val="bullet"/>
+      <w:lvlText w:val=""/>
+      <w:lvlJc w:val="left"/>
+      <w:pPr>
+        <w:ind w:left="6480" w:hanging="360"/>
+      </w:pPr>
+      <w:rPr>
+        <w:rFonts w:ascii="Wingdings" w:hAnsi="Wingdings" w:hint="default"/>
+      </w:rPr>
+    </w:lvl>
+  </w:abstractNum>
+  <w:abstractNum w:abstractNumId="1">
+    <w:nsid w:val="10013733"/>
+    <w:multiLevelType w:val="multilevel"/>
+    <w:tmpl w:val="08090021"/>
+    <w:lvl w:ilvl="0">
+      <w:start w:val="1"/>
+      <w:numFmt w:val="bullet"/>
+      <w:lvlText w:val=""/>
+      <w:lvlJc w:val="left"/>
+      <w:pPr>
+        <w:ind w:left="360" w:hanging="360"/>
+      </w:pPr>
+      <w:rPr>
+        <w:rFonts w:ascii="Wingdings" w:hAnsi="Wingdings" w:hint="default"/>
+      </w:rPr>
+    </w:lvl>
+    <w:lvl w:ilvl="1">
+      <w:start w:val="1"/>
+      <w:numFmt w:val="bullet"/>
+      <w:lvlText w:val=""/>
+      <w:lvlJc w:val="left"/>
+      <w:pPr>
+        <w:ind w:left="720" w:hanging="360"/>
+      </w:pPr>
+      <w:rPr>
+        <w:rFonts w:ascii="Wingdings" w:hAnsi="Wingdings" w:hint="default"/>
+      </w:rPr>
+    </w:lvl>
+    <w:lvl w:ilvl="2">
+      <w:start w:val="1"/>
+      <w:numFmt w:val="bullet"/>
+      <w:lvlText w:val=""/>
+      <w:lvlJc w:val="left"/>
+      <w:pPr>
+        <w:ind w:left="1080" w:hanging="360"/>
+      </w:pPr>
+      <w:rPr>
+        <w:rFonts w:ascii="Wingdings" w:hAnsi="Wingdings" w:hint="default"/>
+      </w:rPr>
+    </w:lvl>
+    <w:lvl w:ilvl="3">
+      <w:start w:val="1"/>
+      <w:numFmt w:val="bullet"/>
+      <w:lvlText w:val=""/>
+      <w:lvlJc w:val="left"/>
+      <w:pPr>
+        <w:ind w:left="1440" w:hanging="360"/>
+      </w:pPr>
+      <w:rPr>
+        <w:rFonts w:ascii="Symbol" w:hAnsi="Symbol" w:hint="default"/>
+      </w:rPr>
+    </w:lvl>
+    <w:lvl w:ilvl="4">
+      <w:start w:val="1"/>
+      <w:numFmt w:val="bullet"/>
+      <w:lvlText w:val=""/>
+      <w:lvlJc w:val="left"/>
+      <w:pPr>
+        <w:ind w:left="1800" w:hanging="360"/>
+      </w:pPr>
+      <w:rPr>
+        <w:rFonts w:ascii="Symbol" w:hAnsi="Symbol" w:hint="default"/>
+      </w:rPr>
+    </w:lvl>
+    <w:lvl w:ilvl="5">
+      <w:start w:val="1"/>
+      <w:numFmt w:val="bullet"/>
+      <w:lvlText w:val=""/>
+      <w:lvlJc w:val="left"/>
+      <w:pPr>
+        <w:ind w:left="2160" w:hanging="360"/>
+      </w:pPr>
+      <w:rPr>
+        <w:rFonts w:ascii="Wingdings" w:hAnsi="Wingdings" w:hint="default"/>
+      </w:rPr>
+    </w:lvl>
+    <w:lvl w:ilvl="6">
+      <w:start w:val="1"/>
+      <w:numFmt w:val="bullet"/>
+      <w:lvlText w:val=""/>
+      <w:lvlJc w:val="left"/>
+      <w:pPr>
+        <w:ind w:left="2520" w:hanging="360"/>
+      </w:pPr>
+      <w:rPr>
+        <w:rFonts w:ascii="Wingdings" w:hAnsi="Wingdings" w:hint="default"/>
+      </w:rPr>
+    </w:lvl>
+    <w:lvl w:ilvl="7">
+      <w:start w:val="1"/>
+      <w:numFmt w:val="bullet"/>
+      <w:lvlText w:val=""/>
+      <w:lvlJc w:val="left"/>
+      <w:pPr>
+        <w:ind w:left="2880" w:hanging="360"/>
+      </w:pPr>
+      <w:rPr>
+        <w:rFonts w:ascii="Symbol" w:hAnsi="Symbol" w:hint="default"/>
+      </w:rPr>
+    </w:lvl>
+    <w:lvl w:ilvl="8">
+      <w:start w:val="1"/>
+      <w:numFmt w:val="bullet"/>
+      <w:lvlText w:val=""/>
+      <w:lvlJc w:val="left"/>
+      <w:pPr>
+        <w:ind w:left="3240" w:hanging="360"/>
+      </w:pPr>
+      <w:rPr>
+        <w:rFonts w:ascii="Symbol" w:hAnsi="Symbol" w:hint="default"/>
+      </w:rPr>
+    </w:lvl>
+  </w:abstractNum>
+  <w:abstractNum w:abstractNumId="2">
+    <w:nsid w:val="125B6255"/>
+    <w:multiLevelType w:val="hybridMultilevel"/>
+    <w:tmpl w:val="53A8C300"/>
+    <w:lvl w:ilvl="0" w:tplc="0809000B">
+      <w:start w:val="1"/>
+      <w:numFmt w:val="bullet"/>
+      <w:lvlText w:val=""/>
+      <w:lvlJc w:val="left"/>
+      <w:pPr>
+        <w:ind w:left="720" w:hanging="360"/>
+      </w:pPr>
+      <w:rPr>
+        <w:rFonts w:ascii="Wingdings" w:hAnsi="Wingdings" w:hint="default"/>
+      </w:rPr>
+    </w:lvl>
+    <w:lvl w:ilvl="1" w:tplc="08090003" w:tentative="1">
+      <w:start w:val="1"/>
+      <w:numFmt w:val="bullet"/>
+      <w:lvlText w:val="o"/>
+      <w:lvlJc w:val="left"/>
+      <w:pPr>
+        <w:ind w:left="1440" w:hanging="360"/>
+      </w:pPr>
+      <w:rPr>
+        <w:rFonts w:ascii="Courier New" w:hAnsi="Courier New" w:cs="Courier New" w:hint="default"/>
+      </w:rPr>
+    </w:lvl>
+    <w:lvl w:ilvl="2" w:tplc="08090005" w:tentative="1">
+      <w:start w:val="1"/>
+      <w:numFmt w:val="bullet"/>
+      <w:lvlText w:val=""/>
+      <w:lvlJc w:val="left"/>
+      <w:pPr>
+        <w:ind w:left="2160" w:hanging="360"/>
+      </w:pPr>
+      <w:rPr>
+        <w:rFonts w:ascii="Wingdings" w:hAnsi="Wingdings" w:hint="default"/>
+      </w:rPr>
+    </w:lvl>
+    <w:lvl w:ilvl="3" w:tplc="08090001" w:tentative="1">
+      <w:start w:val="1"/>
+      <w:numFmt w:val="bullet"/>
+      <w:lvlText w:val=""/>
+      <w:lvlJc w:val="left"/>
+      <w:pPr>
+        <w:ind w:left="2880" w:hanging="360"/>
+      </w:pPr>
+      <w:rPr>
+        <w:rFonts w:ascii="Symbol" w:hAnsi="Symbol" w:hint="default"/>
+      </w:rPr>
+    </w:lvl>
+    <w:lvl w:ilvl="4" w:tplc="08090003" w:tentative="1">
+      <w:start w:val="1"/>
+      <w:numFmt w:val="bullet"/>
+      <w:lvlText w:val="o"/>
+      <w:lvlJc w:val="left"/>
+      <w:pPr>
+        <w:ind w:left="3600" w:hanging="360"/>
+      </w:pPr>
+      <w:rPr>
+        <w:rFonts w:ascii="Courier New" w:hAnsi="Courier New" w:cs="Courier New" w:hint="default"/>
+      </w:rPr>
+    </w:lvl>
+    <w:lvl w:ilvl="5" w:tplc="08090005" w:tentative="1">
+      <w:start w:val="1"/>
+      <w:numFmt w:val="bullet"/>
+      <w:lvlText w:val=""/>
+      <w:lvlJc w:val="left"/>
+      <w:pPr>
+        <w:ind w:left="4320" w:hanging="360"/>
+      </w:pPr>
+      <w:rPr>
+        <w:rFonts w:ascii="Wingdings" w:hAnsi="Wingdings" w:hint="default"/>
+      </w:rPr>
+    </w:lvl>
+    <w:lvl w:ilvl="6" w:tplc="08090001" w:tentative="1">
+      <w:start w:val="1"/>
+      <w:numFmt w:val="bullet"/>
+      <w:lvlText w:val=""/>
+      <w:lvlJc w:val="left"/>
+      <w:pPr>
+        <w:ind w:left="5040" w:hanging="360"/>
+      </w:pPr>
+      <w:rPr>
+        <w:rFonts w:ascii="Symbol" w:hAnsi="Symbol" w:hint="default"/>
+      </w:rPr>
+    </w:lvl>
+    <w:lvl w:ilvl="7" w:tplc="08090003" w:tentative="1">
+      <w:start w:val="1"/>
+      <w:numFmt w:val="bullet"/>
+      <w:lvlText w:val="o"/>
+      <w:lvlJc w:val="left"/>
+      <w:pPr>
+        <w:ind w:left="5760" w:hanging="360"/>
+      </w:pPr>
+      <w:rPr>
+        <w:rFonts w:ascii="Courier New" w:hAnsi="Courier New" w:cs="Courier New" w:hint="default"/>
+      </w:rPr>
+    </w:lvl>
+    <w:lvl w:ilvl="8" w:tplc="08090005" w:tentative="1">
+      <w:start w:val="1"/>
+      <w:numFmt w:val="bullet"/>
+      <w:lvlText w:val=""/>
+      <w:lvlJc w:val="left"/>
+      <w:pPr>
+        <w:ind w:left="6480" w:hanging="360"/>
+      </w:pPr>
+      <w:rPr>
+        <w:rFonts w:ascii="Wingdings" w:hAnsi="Wingdings" w:hint="default"/>
+      </w:rPr>
+    </w:lvl>
+  </w:abstractNum>
+  <w:abstractNum w:abstractNumId="3">
+    <w:nsid w:val="176360B8"/>
+    <w:multiLevelType w:val="hybridMultilevel"/>
+    <w:tmpl w:val="8C169C58"/>
+    <w:lvl w:ilvl="0" w:tplc="0809000B">
+      <w:start w:val="1"/>
+      <w:numFmt w:val="bullet"/>
+      <w:lvlText w:val=""/>
+      <w:lvlJc w:val="left"/>
+      <w:pPr>
+        <w:ind w:left="1080" w:hanging="360"/>
+      </w:pPr>
+      <w:rPr>
+        <w:rFonts w:ascii="Wingdings" w:hAnsi="Wingdings" w:hint="default"/>
+      </w:rPr>
+    </w:lvl>
+    <w:lvl w:ilvl="1" w:tplc="08090003" w:tentative="1">
+      <w:start w:val="1"/>
+      <w:numFmt w:val="bullet"/>
+      <w:lvlText w:val="o"/>
+      <w:lvlJc w:val="left"/>
+      <w:pPr>
+        <w:ind w:left="1800" w:hanging="360"/>
+      </w:pPr>
+      <w:rPr>
+        <w:rFonts w:ascii="Courier New" w:hAnsi="Courier New" w:cs="Courier New" w:hint="default"/>
+      </w:rPr>
+    </w:lvl>
+    <w:lvl w:ilvl="2" w:tplc="08090005" w:tentative="1">
+      <w:start w:val="1"/>
+      <w:numFmt w:val="bullet"/>
+      <w:lvlText w:val=""/>
+      <w:lvlJc w:val="left"/>
+      <w:pPr>
+        <w:ind w:left="2520" w:hanging="360"/>
+      </w:pPr>
+      <w:rPr>
+        <w:rFonts w:ascii="Wingdings" w:hAnsi="Wingdings" w:hint="default"/>
+      </w:rPr>
+    </w:lvl>
+    <w:lvl w:ilvl="3" w:tplc="08090001" w:tentative="1">
+      <w:start w:val="1"/>
+      <w:numFmt w:val="bullet"/>
+      <w:lvlText w:val=""/>
+      <w:lvlJc w:val="left"/>
+      <w:pPr>
+        <w:ind w:left="3240" w:hanging="360"/>
+      </w:pPr>
+      <w:rPr>
+        <w:rFonts w:ascii="Symbol" w:hAnsi="Symbol" w:hint="default"/>
+      </w:rPr>
+    </w:lvl>
+    <w:lvl w:ilvl="4" w:tplc="08090003" w:tentative="1">
+      <w:start w:val="1"/>
+      <w:numFmt w:val="bullet"/>
+      <w:lvlText w:val="o"/>
+      <w:lvlJc w:val="left"/>
+      <w:pPr>
+        <w:ind w:left="3960" w:hanging="360"/>
+      </w:pPr>
+      <w:rPr>
+        <w:rFonts w:ascii="Courier New" w:hAnsi="Courier New" w:cs="Courier New" w:hint="default"/>
+      </w:rPr>
+    </w:lvl>
+    <w:lvl w:ilvl="5" w:tplc="08090005" w:tentative="1">
+      <w:start w:val="1"/>
+      <w:numFmt w:val="bullet"/>
+      <w:lvlText w:val=""/>
+      <w:lvlJc w:val="left"/>
+      <w:pPr>
+        <w:ind w:left="4680" w:hanging="360"/>
+      </w:pPr>
+      <w:rPr>
+        <w:rFonts w:ascii="Wingdings" w:hAnsi="Wingdings" w:hint="default"/>
+      </w:rPr>
+    </w:lvl>
+    <w:lvl w:ilvl="6" w:tplc="08090001" w:tentative="1">
+      <w:start w:val="1"/>
+      <w:numFmt w:val="bullet"/>
+      <w:lvlText w:val=""/>
+      <w:lvlJc w:val="left"/>
+      <w:pPr>
+        <w:ind w:left="5400" w:hanging="360"/>
+      </w:pPr>
+      <w:rPr>
+        <w:rFonts w:ascii="Symbol" w:hAnsi="Symbol" w:hint="default"/>
+      </w:rPr>
+    </w:lvl>
+    <w:lvl w:ilvl="7" w:tplc="08090003" w:tentative="1">
+      <w:start w:val="1"/>
+      <w:numFmt w:val="bullet"/>
+      <w:lvlText w:val="o"/>
+      <w:lvlJc w:val="left"/>
+      <w:pPr>
+        <w:ind w:left="6120" w:hanging="360"/>
+      </w:pPr>
+      <w:rPr>
+        <w:rFonts w:ascii="Courier New" w:hAnsi="Courier New" w:cs="Courier New" w:hint="default"/>
+      </w:rPr>
+    </w:lvl>
+    <w:lvl w:ilvl="8" w:tplc="08090005" w:tentative="1">
+      <w:start w:val="1"/>
+      <w:numFmt w:val="bullet"/>
+      <w:lvlText w:val=""/>
+      <w:lvlJc w:val="left"/>
+      <w:pPr>
+        <w:ind w:left="6840" w:hanging="360"/>
+      </w:pPr>
+      <w:rPr>
+        <w:rFonts w:ascii="Wingdings" w:hAnsi="Wingdings" w:hint="default"/>
+      </w:rPr>
+    </w:lvl>
+  </w:abstractNum>
+  <w:abstractNum w:abstractNumId="4">
+    <w:nsid w:val="176E19C4"/>
+    <w:multiLevelType w:val="hybridMultilevel"/>
+    <w:tmpl w:val="5B3439A8"/>
+    <w:lvl w:ilvl="0" w:tplc="08090009">
+      <w:start w:val="1"/>
+      <w:numFmt w:val="bullet"/>
+      <w:lvlText w:val=""/>
+      <w:lvlJc w:val="left"/>
+      <w:pPr>
+        <w:ind w:left="720" w:hanging="360"/>
+      </w:pPr>
+      <w:rPr>
+        <w:rFonts w:ascii="Wingdings" w:hAnsi="Wingdings" w:hint="default"/>
+      </w:rPr>
+    </w:lvl>
+    <w:lvl w:ilvl="1" w:tplc="08090003" w:tentative="1">
+      <w:start w:val="1"/>
+      <w:numFmt w:val="bullet"/>
+      <w:lvlText w:val="o"/>
+      <w:lvlJc w:val="left"/>
+      <w:pPr>
+        <w:ind w:left="1440" w:hanging="360"/>
+      </w:pPr>
+      <w:rPr>
+        <w:rFonts w:ascii="Courier New" w:hAnsi="Courier New" w:cs="Courier New" w:hint="default"/>
+      </w:rPr>
+    </w:lvl>
+    <w:lvl w:ilvl="2" w:tplc="08090005" w:tentative="1">
+      <w:start w:val="1"/>
+      <w:numFmt w:val="bullet"/>
+      <w:lvlText w:val=""/>
+      <w:lvlJc w:val="left"/>
+      <w:pPr>
+        <w:ind w:left="2160" w:hanging="360"/>
+      </w:pPr>
+      <w:rPr>
+        <w:rFonts w:ascii="Wingdings" w:hAnsi="Wingdings" w:hint="default"/>
+      </w:rPr>
+    </w:lvl>
+    <w:lvl w:ilvl="3" w:tplc="08090001" w:tentative="1">
+      <w:start w:val="1"/>
+      <w:numFmt w:val="bullet"/>
+      <w:lvlText w:val=""/>
+      <w:lvlJc w:val="left"/>
+      <w:pPr>
+        <w:ind w:left="2880" w:hanging="360"/>
+      </w:pPr>
+      <w:rPr>
+        <w:rFonts w:ascii="Symbol" w:hAnsi="Symbol" w:hint="default"/>
+      </w:rPr>
+    </w:lvl>
+    <w:lvl w:ilvl="4" w:tplc="08090003" w:tentative="1">
+      <w:start w:val="1"/>
+      <w:numFmt w:val="bullet"/>
+      <w:lvlText w:val="o"/>
+      <w:lvlJc w:val="left"/>
+      <w:pPr>
+        <w:ind w:left="3600" w:hanging="360"/>
+      </w:pPr>
+      <w:rPr>
+        <w:rFonts w:ascii="Courier New" w:hAnsi="Courier New" w:cs="Courier New" w:hint="default"/>
+      </w:rPr>
+    </w:lvl>
+    <w:lvl w:ilvl="5" w:tplc="08090005" w:tentative="1">
+      <w:start w:val="1"/>
+      <w:numFmt w:val="bullet"/>
+      <w:lvlText w:val=""/>
+      <w:lvlJc w:val="left"/>
+      <w:pPr>
+        <w:ind w:left="4320" w:hanging="360"/>
+      </w:pPr>
+      <w:rPr>
+        <w:rFonts w:ascii="Wingdings" w:hAnsi="Wingdings" w:hint="default"/>
+      </w:rPr>
+    </w:lvl>
+    <w:lvl w:ilvl="6" w:tplc="08090001" w:tentative="1">
+      <w:start w:val="1"/>
+      <w:numFmt w:val="bullet"/>
+      <w:lvlText w:val=""/>
+      <w:lvlJc w:val="left"/>
+      <w:pPr>
+        <w:ind w:left="5040" w:hanging="360"/>
+      </w:pPr>
+      <w:rPr>
+        <w:rFonts w:ascii="Symbol" w:hAnsi="Symbol" w:hint="default"/>
+      </w:rPr>
+    </w:lvl>
+    <w:lvl w:ilvl="7" w:tplc="08090003" w:tentative="1">
+      <w:start w:val="1"/>
+      <w:numFmt w:val="bullet"/>
+      <w:lvlText w:val="o"/>
+      <w:lvlJc w:val="left"/>
+      <w:pPr>
+        <w:ind w:left="5760" w:hanging="360"/>
+      </w:pPr>
+      <w:rPr>
+        <w:rFonts w:ascii="Courier New" w:hAnsi="Courier New" w:cs="Courier New" w:hint="default"/>
+      </w:rPr>
+    </w:lvl>
+    <w:lvl w:ilvl="8" w:tplc="08090005" w:tentative="1">
+      <w:start w:val="1"/>
+      <w:numFmt w:val="bullet"/>
+      <w:lvlText w:val=""/>
+      <w:lvlJc w:val="left"/>
+      <w:pPr>
+        <w:ind w:left="6480" w:hanging="360"/>
+      </w:pPr>
+      <w:rPr>
+        <w:rFonts w:ascii="Wingdings" w:hAnsi="Wingdings" w:hint="default"/>
+      </w:rPr>
+    </w:lvl>
+  </w:abstractNum>
+  <w:abstractNum w:abstractNumId="5">
     <w:nsid w:val="18D3076A"/>
     <w:multiLevelType w:val="multilevel"/>
     <w:tmpl w:val="7E84F6CC"/>
@@ -5762,7 +6482,120 @@
       </w:rPr>
     </w:lvl>
   </w:abstractNum>
-  <w:abstractNum w:abstractNumId="1">
+  <w:abstractNum w:abstractNumId="6">
+    <w:nsid w:val="23B45684"/>
+    <w:multiLevelType w:val="multilevel"/>
+    <w:tmpl w:val="3ADA4E6A"/>
+    <w:lvl w:ilvl="0">
+      <w:start w:val="5"/>
+      <w:numFmt w:val="bullet"/>
+      <w:lvlText w:val="-"/>
+      <w:lvlJc w:val="left"/>
+      <w:pPr>
+        <w:ind w:left="720" w:hanging="360"/>
+      </w:pPr>
+      <w:rPr>
+        <w:rFonts w:ascii="Calibri" w:eastAsiaTheme="minorHAnsi" w:hAnsi="Calibri" w:cstheme="minorBidi" w:hint="default"/>
+      </w:rPr>
+    </w:lvl>
+    <w:lvl w:ilvl="1">
+      <w:start w:val="1"/>
+      <w:numFmt w:val="bullet"/>
+      <w:lvlText w:val="o"/>
+      <w:lvlJc w:val="left"/>
+      <w:pPr>
+        <w:ind w:left="1440" w:hanging="360"/>
+      </w:pPr>
+      <w:rPr>
+        <w:rFonts w:ascii="Courier New" w:hAnsi="Courier New" w:cs="Courier New" w:hint="default"/>
+      </w:rPr>
+    </w:lvl>
+    <w:lvl w:ilvl="2">
+      <w:start w:val="1"/>
+      <w:numFmt w:val="bullet"/>
+      <w:lvlText w:val=""/>
+      <w:lvlJc w:val="left"/>
+      <w:pPr>
+        <w:ind w:left="2160" w:hanging="360"/>
+      </w:pPr>
+      <w:rPr>
+        <w:rFonts w:ascii="Wingdings" w:hAnsi="Wingdings" w:hint="default"/>
+      </w:rPr>
+    </w:lvl>
+    <w:lvl w:ilvl="3">
+      <w:start w:val="1"/>
+      <w:numFmt w:val="bullet"/>
+      <w:lvlText w:val=""/>
+      <w:lvlJc w:val="left"/>
+      <w:pPr>
+        <w:ind w:left="2880" w:hanging="360"/>
+      </w:pPr>
+      <w:rPr>
+        <w:rFonts w:ascii="Symbol" w:hAnsi="Symbol" w:hint="default"/>
+      </w:rPr>
+    </w:lvl>
+    <w:lvl w:ilvl="4">
+      <w:start w:val="1"/>
+      <w:numFmt w:val="bullet"/>
+      <w:lvlText w:val="o"/>
+      <w:lvlJc w:val="left"/>
+      <w:pPr>
+        <w:ind w:left="3600" w:hanging="360"/>
+      </w:pPr>
+      <w:rPr>
+        <w:rFonts w:ascii="Courier New" w:hAnsi="Courier New" w:cs="Courier New" w:hint="default"/>
+      </w:rPr>
+    </w:lvl>
+    <w:lvl w:ilvl="5">
+      <w:start w:val="1"/>
+      <w:numFmt w:val="bullet"/>
+      <w:lvlText w:val=""/>
+      <w:lvlJc w:val="left"/>
+      <w:pPr>
+        <w:ind w:left="4320" w:hanging="360"/>
+      </w:pPr>
+      <w:rPr>
+        <w:rFonts w:ascii="Wingdings" w:hAnsi="Wingdings" w:hint="default"/>
+      </w:rPr>
+    </w:lvl>
+    <w:lvl w:ilvl="6">
+      <w:start w:val="1"/>
+      <w:numFmt w:val="bullet"/>
+      <w:lvlText w:val=""/>
+      <w:lvlJc w:val="left"/>
+      <w:pPr>
+        <w:ind w:left="5040" w:hanging="360"/>
+      </w:pPr>
+      <w:rPr>
+        <w:rFonts w:ascii="Symbol" w:hAnsi="Symbol" w:hint="default"/>
+      </w:rPr>
+    </w:lvl>
+    <w:lvl w:ilvl="7">
+      <w:start w:val="1"/>
+      <w:numFmt w:val="bullet"/>
+      <w:lvlText w:val="o"/>
+      <w:lvlJc w:val="left"/>
+      <w:pPr>
+        <w:ind w:left="5760" w:hanging="360"/>
+      </w:pPr>
+      <w:rPr>
+        <w:rFonts w:ascii="Courier New" w:hAnsi="Courier New" w:cs="Courier New" w:hint="default"/>
+      </w:rPr>
+    </w:lvl>
+    <w:lvl w:ilvl="8">
+      <w:start w:val="1"/>
+      <w:numFmt w:val="bullet"/>
+      <w:lvlText w:val=""/>
+      <w:lvlJc w:val="left"/>
+      <w:pPr>
+        <w:ind w:left="6480" w:hanging="360"/>
+      </w:pPr>
+      <w:rPr>
+        <w:rFonts w:ascii="Wingdings" w:hAnsi="Wingdings" w:hint="default"/>
+      </w:rPr>
+    </w:lvl>
+  </w:abstractNum>
+  <w:abstractNum w:abstractNumId="7">
     <w:nsid w:val="2E610B98"/>
     <w:multiLevelType w:val="hybridMultilevel"/>
     <w:tmpl w:val="B95A5EF4"/>
@@ -5875,10 +6708,236 @@
       </w:rPr>
     </w:lvl>
   </w:abstractNum>
-  <w:abstractNum w:abstractNumId="2">
+  <w:abstractNum w:abstractNumId="8">
+    <w:nsid w:val="325A5CB2"/>
+    <w:multiLevelType w:val="hybridMultilevel"/>
+    <w:tmpl w:val="B15EFD94"/>
+    <w:lvl w:ilvl="0" w:tplc="0809000B">
+      <w:start w:val="1"/>
+      <w:numFmt w:val="bullet"/>
+      <w:lvlText w:val=""/>
+      <w:lvlJc w:val="left"/>
+      <w:pPr>
+        <w:ind w:left="720" w:hanging="360"/>
+      </w:pPr>
+      <w:rPr>
+        <w:rFonts w:ascii="Wingdings" w:hAnsi="Wingdings" w:hint="default"/>
+      </w:rPr>
+    </w:lvl>
+    <w:lvl w:ilvl="1" w:tplc="08090003" w:tentative="1">
+      <w:start w:val="1"/>
+      <w:numFmt w:val="bullet"/>
+      <w:lvlText w:val="o"/>
+      <w:lvlJc w:val="left"/>
+      <w:pPr>
+        <w:ind w:left="1440" w:hanging="360"/>
+      </w:pPr>
+      <w:rPr>
+        <w:rFonts w:ascii="Courier New" w:hAnsi="Courier New" w:cs="Courier New" w:hint="default"/>
+      </w:rPr>
+    </w:lvl>
+    <w:lvl w:ilvl="2" w:tplc="08090005" w:tentative="1">
+      <w:start w:val="1"/>
+      <w:numFmt w:val="bullet"/>
+      <w:lvlText w:val=""/>
+      <w:lvlJc w:val="left"/>
+      <w:pPr>
+        <w:ind w:left="2160" w:hanging="360"/>
+      </w:pPr>
+      <w:rPr>
+        <w:rFonts w:ascii="Wingdings" w:hAnsi="Wingdings" w:hint="default"/>
+      </w:rPr>
+    </w:lvl>
+    <w:lvl w:ilvl="3" w:tplc="08090001" w:tentative="1">
+      <w:start w:val="1"/>
+      <w:numFmt w:val="bullet"/>
+      <w:lvlText w:val=""/>
+      <w:lvlJc w:val="left"/>
+      <w:pPr>
+        <w:ind w:left="2880" w:hanging="360"/>
+      </w:pPr>
+      <w:rPr>
+        <w:rFonts w:ascii="Symbol" w:hAnsi="Symbol" w:hint="default"/>
+      </w:rPr>
+    </w:lvl>
+    <w:lvl w:ilvl="4" w:tplc="08090003" w:tentative="1">
+      <w:start w:val="1"/>
+      <w:numFmt w:val="bullet"/>
+      <w:lvlText w:val="o"/>
+      <w:lvlJc w:val="left"/>
+      <w:pPr>
+        <w:ind w:left="3600" w:hanging="360"/>
+      </w:pPr>
+      <w:rPr>
+        <w:rFonts w:ascii="Courier New" w:hAnsi="Courier New" w:cs="Courier New" w:hint="default"/>
+      </w:rPr>
+    </w:lvl>
+    <w:lvl w:ilvl="5" w:tplc="08090005" w:tentative="1">
+      <w:start w:val="1"/>
+      <w:numFmt w:val="bullet"/>
+      <w:lvlText w:val=""/>
+      <w:lvlJc w:val="left"/>
+      <w:pPr>
+        <w:ind w:left="4320" w:hanging="360"/>
+      </w:pPr>
+      <w:rPr>
+        <w:rFonts w:ascii="Wingdings" w:hAnsi="Wingdings" w:hint="default"/>
+      </w:rPr>
+    </w:lvl>
+    <w:lvl w:ilvl="6" w:tplc="08090001" w:tentative="1">
+      <w:start w:val="1"/>
+      <w:numFmt w:val="bullet"/>
+      <w:lvlText w:val=""/>
+      <w:lvlJc w:val="left"/>
+      <w:pPr>
+        <w:ind w:left="5040" w:hanging="360"/>
+      </w:pPr>
+      <w:rPr>
+        <w:rFonts w:ascii="Symbol" w:hAnsi="Symbol" w:hint="default"/>
+      </w:rPr>
+    </w:lvl>
+    <w:lvl w:ilvl="7" w:tplc="08090003" w:tentative="1">
+      <w:start w:val="1"/>
+      <w:numFmt w:val="bullet"/>
+      <w:lvlText w:val="o"/>
+      <w:lvlJc w:val="left"/>
+      <w:pPr>
+        <w:ind w:left="5760" w:hanging="360"/>
+      </w:pPr>
+      <w:rPr>
+        <w:rFonts w:ascii="Courier New" w:hAnsi="Courier New" w:cs="Courier New" w:hint="default"/>
+      </w:rPr>
+    </w:lvl>
+    <w:lvl w:ilvl="8" w:tplc="08090005" w:tentative="1">
+      <w:start w:val="1"/>
+      <w:numFmt w:val="bullet"/>
+      <w:lvlText w:val=""/>
+      <w:lvlJc w:val="left"/>
+      <w:pPr>
+        <w:ind w:left="6480" w:hanging="360"/>
+      </w:pPr>
+      <w:rPr>
+        <w:rFonts w:ascii="Wingdings" w:hAnsi="Wingdings" w:hint="default"/>
+      </w:rPr>
+    </w:lvl>
+  </w:abstractNum>
+  <w:abstractNum w:abstractNumId="9">
+    <w:nsid w:val="3B5A1ACF"/>
+    <w:multiLevelType w:val="hybridMultilevel"/>
+    <w:tmpl w:val="41C244E8"/>
+    <w:lvl w:ilvl="0" w:tplc="0809000B">
+      <w:start w:val="1"/>
+      <w:numFmt w:val="bullet"/>
+      <w:lvlText w:val=""/>
+      <w:lvlJc w:val="left"/>
+      <w:pPr>
+        <w:ind w:left="2520" w:hanging="360"/>
+      </w:pPr>
+      <w:rPr>
+        <w:rFonts w:ascii="Wingdings" w:hAnsi="Wingdings" w:hint="default"/>
+      </w:rPr>
+    </w:lvl>
+    <w:lvl w:ilvl="1" w:tplc="08090003" w:tentative="1">
+      <w:start w:val="1"/>
+      <w:numFmt w:val="bullet"/>
+      <w:lvlText w:val="o"/>
+      <w:lvlJc w:val="left"/>
+      <w:pPr>
+        <w:ind w:left="3240" w:hanging="360"/>
+      </w:pPr>
+      <w:rPr>
+        <w:rFonts w:ascii="Courier New" w:hAnsi="Courier New" w:cs="Courier New" w:hint="default"/>
+      </w:rPr>
+    </w:lvl>
+    <w:lvl w:ilvl="2" w:tplc="08090005" w:tentative="1">
+      <w:start w:val="1"/>
+      <w:numFmt w:val="bullet"/>
+      <w:lvlText w:val=""/>
+      <w:lvlJc w:val="left"/>
+      <w:pPr>
+        <w:ind w:left="3960" w:hanging="360"/>
+      </w:pPr>
+      <w:rPr>
+        <w:rFonts w:ascii="Wingdings" w:hAnsi="Wingdings" w:hint="default"/>
+      </w:rPr>
+    </w:lvl>
+    <w:lvl w:ilvl="3" w:tplc="08090001" w:tentative="1">
+      <w:start w:val="1"/>
+      <w:numFmt w:val="bullet"/>
+      <w:lvlText w:val=""/>
+      <w:lvlJc w:val="left"/>
+      <w:pPr>
+        <w:ind w:left="4680" w:hanging="360"/>
+      </w:pPr>
+      <w:rPr>
+        <w:rFonts w:ascii="Symbol" w:hAnsi="Symbol" w:hint="default"/>
+      </w:rPr>
+    </w:lvl>
+    <w:lvl w:ilvl="4" w:tplc="08090003" w:tentative="1">
+      <w:start w:val="1"/>
+      <w:numFmt w:val="bullet"/>
+      <w:lvlText w:val="o"/>
+      <w:lvlJc w:val="left"/>
+      <w:pPr>
+        <w:ind w:left="5400" w:hanging="360"/>
+      </w:pPr>
+      <w:rPr>
+        <w:rFonts w:ascii="Courier New" w:hAnsi="Courier New" w:cs="Courier New" w:hint="default"/>
+      </w:rPr>
+    </w:lvl>
+    <w:lvl w:ilvl="5" w:tplc="08090005" w:tentative="1">
+      <w:start w:val="1"/>
+      <w:numFmt w:val="bullet"/>
+      <w:lvlText w:val=""/>
+      <w:lvlJc w:val="left"/>
+      <w:pPr>
+        <w:ind w:left="6120" w:hanging="360"/>
+      </w:pPr>
+      <w:rPr>
+        <w:rFonts w:ascii="Wingdings" w:hAnsi="Wingdings" w:hint="default"/>
+      </w:rPr>
+    </w:lvl>
+    <w:lvl w:ilvl="6" w:tplc="08090001" w:tentative="1">
+      <w:start w:val="1"/>
+      <w:numFmt w:val="bullet"/>
+      <w:lvlText w:val=""/>
+      <w:lvlJc w:val="left"/>
+      <w:pPr>
+        <w:ind w:left="6840" w:hanging="360"/>
+      </w:pPr>
+      <w:rPr>
+        <w:rFonts w:ascii="Symbol" w:hAnsi="Symbol" w:hint="default"/>
+      </w:rPr>
+    </w:lvl>
+    <w:lvl w:ilvl="7" w:tplc="08090003" w:tentative="1">
+      <w:start w:val="1"/>
+      <w:numFmt w:val="bullet"/>
+      <w:lvlText w:val="o"/>
+      <w:lvlJc w:val="left"/>
+      <w:pPr>
+        <w:ind w:left="7560" w:hanging="360"/>
+      </w:pPr>
+      <w:rPr>
+        <w:rFonts w:ascii="Courier New" w:hAnsi="Courier New" w:cs="Courier New" w:hint="default"/>
+      </w:rPr>
+    </w:lvl>
+    <w:lvl w:ilvl="8" w:tplc="08090005" w:tentative="1">
+      <w:start w:val="1"/>
+      <w:numFmt w:val="bullet"/>
+      <w:lvlText w:val=""/>
+      <w:lvlJc w:val="left"/>
+      <w:pPr>
+        <w:ind w:left="8280" w:hanging="360"/>
+      </w:pPr>
+      <w:rPr>
+        <w:rFonts w:ascii="Wingdings" w:hAnsi="Wingdings" w:hint="default"/>
+      </w:rPr>
+    </w:lvl>
+  </w:abstractNum>
+  <w:abstractNum w:abstractNumId="10">
     <w:nsid w:val="3FB536CE"/>
     <w:multiLevelType w:val="hybridMultilevel"/>
-    <w:tmpl w:val="3ADA4E6A"/>
+    <w:tmpl w:val="93E42D82"/>
     <w:lvl w:ilvl="0" w:tplc="DD84C118">
       <w:start w:val="5"/>
       <w:numFmt w:val="bullet"/>
@@ -5915,12 +6974,125 @@
         <w:rFonts w:ascii="Wingdings" w:hAnsi="Wingdings" w:hint="default"/>
       </w:rPr>
     </w:lvl>
-    <w:lvl w:ilvl="3" w:tplc="08090001">
+    <w:lvl w:ilvl="3" w:tplc="07E8AAE2">
+      <w:start w:val="1"/>
+      <w:numFmt w:val="bullet"/>
+      <w:lvlText w:val="-"/>
+      <w:lvlJc w:val="left"/>
+      <w:pPr>
+        <w:ind w:left="2880" w:hanging="360"/>
+      </w:pPr>
+      <w:rPr>
+        <w:rFonts w:ascii="Calibri" w:hAnsi="Calibri" w:hint="default"/>
+      </w:rPr>
+    </w:lvl>
+    <w:lvl w:ilvl="4" w:tplc="08090003" w:tentative="1">
+      <w:start w:val="1"/>
+      <w:numFmt w:val="bullet"/>
+      <w:lvlText w:val="o"/>
+      <w:lvlJc w:val="left"/>
+      <w:pPr>
+        <w:ind w:left="3600" w:hanging="360"/>
+      </w:pPr>
+      <w:rPr>
+        <w:rFonts w:ascii="Courier New" w:hAnsi="Courier New" w:cs="Courier New" w:hint="default"/>
+      </w:rPr>
+    </w:lvl>
+    <w:lvl w:ilvl="5" w:tplc="08090005" w:tentative="1">
+      <w:start w:val="1"/>
+      <w:numFmt w:val="bullet"/>
+      <w:lvlText w:val=""/>
+      <w:lvlJc w:val="left"/>
+      <w:pPr>
+        <w:ind w:left="4320" w:hanging="360"/>
+      </w:pPr>
+      <w:rPr>
+        <w:rFonts w:ascii="Wingdings" w:hAnsi="Wingdings" w:hint="default"/>
+      </w:rPr>
+    </w:lvl>
+    <w:lvl w:ilvl="6" w:tplc="08090001" w:tentative="1">
       <w:start w:val="1"/>
       <w:numFmt w:val="bullet"/>
       <w:lvlText w:val=""/>
       <w:lvlJc w:val="left"/>
       <w:pPr>
+        <w:ind w:left="5040" w:hanging="360"/>
+      </w:pPr>
+      <w:rPr>
+        <w:rFonts w:ascii="Symbol" w:hAnsi="Symbol" w:hint="default"/>
+      </w:rPr>
+    </w:lvl>
+    <w:lvl w:ilvl="7" w:tplc="08090003" w:tentative="1">
+      <w:start w:val="1"/>
+      <w:numFmt w:val="bullet"/>
+      <w:lvlText w:val="o"/>
+      <w:lvlJc w:val="left"/>
+      <w:pPr>
+        <w:ind w:left="5760" w:hanging="360"/>
+      </w:pPr>
+      <w:rPr>
+        <w:rFonts w:ascii="Courier New" w:hAnsi="Courier New" w:cs="Courier New" w:hint="default"/>
+      </w:rPr>
+    </w:lvl>
+    <w:lvl w:ilvl="8" w:tplc="08090005" w:tentative="1">
+      <w:start w:val="1"/>
+      <w:numFmt w:val="bullet"/>
+      <w:lvlText w:val=""/>
+      <w:lvlJc w:val="left"/>
+      <w:pPr>
+        <w:ind w:left="6480" w:hanging="360"/>
+      </w:pPr>
+      <w:rPr>
+        <w:rFonts w:ascii="Wingdings" w:hAnsi="Wingdings" w:hint="default"/>
+      </w:rPr>
+    </w:lvl>
+  </w:abstractNum>
+  <w:abstractNum w:abstractNumId="11">
+    <w:nsid w:val="3FD80130"/>
+    <w:multiLevelType w:val="hybridMultilevel"/>
+    <w:tmpl w:val="9A5C6B6C"/>
+    <w:lvl w:ilvl="0" w:tplc="117414D2">
+      <w:start w:val="1"/>
+      <w:numFmt w:val="bullet"/>
+      <w:lvlText w:val="-"/>
+      <w:lvlJc w:val="left"/>
+      <w:pPr>
+        <w:ind w:left="720" w:hanging="360"/>
+      </w:pPr>
+      <w:rPr>
+        <w:rFonts w:ascii="Calibri" w:eastAsiaTheme="minorHAnsi" w:hAnsi="Calibri" w:cstheme="minorBidi" w:hint="default"/>
+      </w:rPr>
+    </w:lvl>
+    <w:lvl w:ilvl="1" w:tplc="08090003" w:tentative="1">
+      <w:start w:val="1"/>
+      <w:numFmt w:val="bullet"/>
+      <w:lvlText w:val="o"/>
+      <w:lvlJc w:val="left"/>
+      <w:pPr>
+        <w:ind w:left="1440" w:hanging="360"/>
+      </w:pPr>
+      <w:rPr>
+        <w:rFonts w:ascii="Courier New" w:hAnsi="Courier New" w:cs="Courier New" w:hint="default"/>
+      </w:rPr>
+    </w:lvl>
+    <w:lvl w:ilvl="2" w:tplc="08090005" w:tentative="1">
+      <w:start w:val="1"/>
+      <w:numFmt w:val="bullet"/>
+      <w:lvlText w:val=""/>
+      <w:lvlJc w:val="left"/>
+      <w:pPr>
+        <w:ind w:left="2160" w:hanging="360"/>
+      </w:pPr>
+      <w:rPr>
+        <w:rFonts w:ascii="Wingdings" w:hAnsi="Wingdings" w:hint="default"/>
+      </w:rPr>
+    </w:lvl>
+    <w:lvl w:ilvl="3" w:tplc="08090001" w:tentative="1">
+      <w:start w:val="1"/>
+      <w:numFmt w:val="bullet"/>
+      <w:lvlText w:val=""/>
+      <w:lvlJc w:val="left"/>
+      <w:pPr>
         <w:ind w:left="2880" w:hanging="360"/>
       </w:pPr>
       <w:rPr>
@@ -5988,7 +7160,233 @@
       </w:rPr>
     </w:lvl>
   </w:abstractNum>
-  <w:abstractNum w:abstractNumId="3">
+  <w:abstractNum w:abstractNumId="12">
+    <w:nsid w:val="599A43D5"/>
+    <w:multiLevelType w:val="multilevel"/>
+    <w:tmpl w:val="08090021"/>
+    <w:lvl w:ilvl="0">
+      <w:start w:val="1"/>
+      <w:numFmt w:val="bullet"/>
+      <w:lvlText w:val=""/>
+      <w:lvlJc w:val="left"/>
+      <w:pPr>
+        <w:ind w:left="360" w:hanging="360"/>
+      </w:pPr>
+      <w:rPr>
+        <w:rFonts w:ascii="Wingdings" w:hAnsi="Wingdings" w:hint="default"/>
+      </w:rPr>
+    </w:lvl>
+    <w:lvl w:ilvl="1">
+      <w:start w:val="1"/>
+      <w:numFmt w:val="bullet"/>
+      <w:lvlText w:val=""/>
+      <w:lvlJc w:val="left"/>
+      <w:pPr>
+        <w:ind w:left="720" w:hanging="360"/>
+      </w:pPr>
+      <w:rPr>
+        <w:rFonts w:ascii="Wingdings" w:hAnsi="Wingdings" w:hint="default"/>
+      </w:rPr>
+    </w:lvl>
+    <w:lvl w:ilvl="2">
+      <w:start w:val="1"/>
+      <w:numFmt w:val="bullet"/>
+      <w:lvlText w:val=""/>
+      <w:lvlJc w:val="left"/>
+      <w:pPr>
+        <w:ind w:left="1080" w:hanging="360"/>
+      </w:pPr>
+      <w:rPr>
+        <w:rFonts w:ascii="Wingdings" w:hAnsi="Wingdings" w:hint="default"/>
+      </w:rPr>
+    </w:lvl>
+    <w:lvl w:ilvl="3">
+      <w:start w:val="1"/>
+      <w:numFmt w:val="bullet"/>
+      <w:lvlText w:val=""/>
+      <w:lvlJc w:val="left"/>
+      <w:pPr>
+        <w:ind w:left="1440" w:hanging="360"/>
+      </w:pPr>
+      <w:rPr>
+        <w:rFonts w:ascii="Symbol" w:hAnsi="Symbol" w:hint="default"/>
+      </w:rPr>
+    </w:lvl>
+    <w:lvl w:ilvl="4">
+      <w:start w:val="1"/>
+      <w:numFmt w:val="bullet"/>
+      <w:lvlText w:val=""/>
+      <w:lvlJc w:val="left"/>
+      <w:pPr>
+        <w:ind w:left="1800" w:hanging="360"/>
+      </w:pPr>
+      <w:rPr>
+        <w:rFonts w:ascii="Symbol" w:hAnsi="Symbol" w:hint="default"/>
+      </w:rPr>
+    </w:lvl>
+    <w:lvl w:ilvl="5">
+      <w:start w:val="1"/>
+      <w:numFmt w:val="bullet"/>
+      <w:lvlText w:val=""/>
+      <w:lvlJc w:val="left"/>
+      <w:pPr>
+        <w:ind w:left="2160" w:hanging="360"/>
+      </w:pPr>
+      <w:rPr>
+        <w:rFonts w:ascii="Wingdings" w:hAnsi="Wingdings" w:hint="default"/>
+      </w:rPr>
+    </w:lvl>
+    <w:lvl w:ilvl="6">
+      <w:start w:val="1"/>
+      <w:numFmt w:val="bullet"/>
+      <w:lvlText w:val=""/>
+      <w:lvlJc w:val="left"/>
+      <w:pPr>
+        <w:ind w:left="2520" w:hanging="360"/>
+      </w:pPr>
+      <w:rPr>
+        <w:rFonts w:ascii="Wingdings" w:hAnsi="Wingdings" w:hint="default"/>
+      </w:rPr>
+    </w:lvl>
+    <w:lvl w:ilvl="7">
+      <w:start w:val="1"/>
+      <w:numFmt w:val="bullet"/>
+      <w:lvlText w:val=""/>
+      <w:lvlJc w:val="left"/>
+      <w:pPr>
+        <w:ind w:left="2880" w:hanging="360"/>
+      </w:pPr>
+      <w:rPr>
+        <w:rFonts w:ascii="Symbol" w:hAnsi="Symbol" w:hint="default"/>
+      </w:rPr>
+    </w:lvl>
+    <w:lvl w:ilvl="8">
+      <w:start w:val="1"/>
+      <w:numFmt w:val="bullet"/>
+      <w:lvlText w:val=""/>
+      <w:lvlJc w:val="left"/>
+      <w:pPr>
+        <w:ind w:left="3240" w:hanging="360"/>
+      </w:pPr>
+      <w:rPr>
+        <w:rFonts w:ascii="Symbol" w:hAnsi="Symbol" w:hint="default"/>
+      </w:rPr>
+    </w:lvl>
+  </w:abstractNum>
+  <w:abstractNum w:abstractNumId="13">
+    <w:nsid w:val="5C271591"/>
+    <w:multiLevelType w:val="hybridMultilevel"/>
+    <w:tmpl w:val="213C64B0"/>
+    <w:lvl w:ilvl="0" w:tplc="0809000B">
+      <w:start w:val="1"/>
+      <w:numFmt w:val="bullet"/>
+      <w:lvlText w:val=""/>
+      <w:lvlJc w:val="left"/>
+      <w:pPr>
+        <w:ind w:left="720" w:hanging="360"/>
+      </w:pPr>
+      <w:rPr>
+        <w:rFonts w:ascii="Wingdings" w:hAnsi="Wingdings" w:hint="default"/>
+      </w:rPr>
+    </w:lvl>
+    <w:lvl w:ilvl="1" w:tplc="08090003" w:tentative="1">
+      <w:start w:val="1"/>
+      <w:numFmt w:val="bullet"/>
+      <w:lvlText w:val="o"/>
+      <w:lvlJc w:val="left"/>
+      <w:pPr>
+        <w:ind w:left="1440" w:hanging="360"/>
+      </w:pPr>
+      <w:rPr>
+        <w:rFonts w:ascii="Courier New" w:hAnsi="Courier New" w:cs="Courier New" w:hint="default"/>
+      </w:rPr>
+    </w:lvl>
+    <w:lvl w:ilvl="2" w:tplc="08090005" w:tentative="1">
+      <w:start w:val="1"/>
+      <w:numFmt w:val="bullet"/>
+      <w:lvlText w:val=""/>
+      <w:lvlJc w:val="left"/>
+      <w:pPr>
+        <w:ind w:left="2160" w:hanging="360"/>
+      </w:pPr>
+      <w:rPr>
+        <w:rFonts w:ascii="Wingdings" w:hAnsi="Wingdings" w:hint="default"/>
+      </w:rPr>
+    </w:lvl>
+    <w:lvl w:ilvl="3" w:tplc="08090001" w:tentative="1">
+      <w:start w:val="1"/>
+      <w:numFmt w:val="bullet"/>
+      <w:lvlText w:val=""/>
+      <w:lvlJc w:val="left"/>
+      <w:pPr>
+        <w:ind w:left="2880" w:hanging="360"/>
+      </w:pPr>
+      <w:rPr>
+        <w:rFonts w:ascii="Symbol" w:hAnsi="Symbol" w:hint="default"/>
+      </w:rPr>
+    </w:lvl>
+    <w:lvl w:ilvl="4" w:tplc="08090003" w:tentative="1">
+      <w:start w:val="1"/>
+      <w:numFmt w:val="bullet"/>
+      <w:lvlText w:val="o"/>
+      <w:lvlJc w:val="left"/>
+      <w:pPr>
+        <w:ind w:left="3600" w:hanging="360"/>
+      </w:pPr>
+      <w:rPr>
+        <w:rFonts w:ascii="Courier New" w:hAnsi="Courier New" w:cs="Courier New" w:hint="default"/>
+      </w:rPr>
+    </w:lvl>
+    <w:lvl w:ilvl="5" w:tplc="08090005" w:tentative="1">
+      <w:start w:val="1"/>
+      <w:numFmt w:val="bullet"/>
+      <w:lvlText w:val=""/>
+      <w:lvlJc w:val="left"/>
+      <w:pPr>
+        <w:ind w:left="4320" w:hanging="360"/>
+      </w:pPr>
+      <w:rPr>
+        <w:rFonts w:ascii="Wingdings" w:hAnsi="Wingdings" w:hint="default"/>
+      </w:rPr>
+    </w:lvl>
+    <w:lvl w:ilvl="6" w:tplc="08090001" w:tentative="1">
+      <w:start w:val="1"/>
+      <w:numFmt w:val="bullet"/>
+      <w:lvlText w:val=""/>
+      <w:lvlJc w:val="left"/>
+      <w:pPr>
+        <w:ind w:left="5040" w:hanging="360"/>
+      </w:pPr>
+      <w:rPr>
+        <w:rFonts w:ascii="Symbol" w:hAnsi="Symbol" w:hint="default"/>
+      </w:rPr>
+    </w:lvl>
+    <w:lvl w:ilvl="7" w:tplc="08090003" w:tentative="1">
+      <w:start w:val="1"/>
+      <w:numFmt w:val="bullet"/>
+      <w:lvlText w:val="o"/>
+      <w:lvlJc w:val="left"/>
+      <w:pPr>
+        <w:ind w:left="5760" w:hanging="360"/>
+      </w:pPr>
+      <w:rPr>
+        <w:rFonts w:ascii="Courier New" w:hAnsi="Courier New" w:cs="Courier New" w:hint="default"/>
+      </w:rPr>
+    </w:lvl>
+    <w:lvl w:ilvl="8" w:tplc="08090005" w:tentative="1">
+      <w:start w:val="1"/>
+      <w:numFmt w:val="bullet"/>
+      <w:lvlText w:val=""/>
+      <w:lvlJc w:val="left"/>
+      <w:pPr>
+        <w:ind w:left="6480" w:hanging="360"/>
+      </w:pPr>
+      <w:rPr>
+        <w:rFonts w:ascii="Wingdings" w:hAnsi="Wingdings" w:hint="default"/>
+      </w:rPr>
+    </w:lvl>
+  </w:abstractNum>
+  <w:abstractNum w:abstractNumId="14">
     <w:nsid w:val="60BC48F6"/>
     <w:multiLevelType w:val="hybridMultilevel"/>
     <w:tmpl w:val="19008518"/>
@@ -6101,7 +7499,7 @@
       </w:rPr>
     </w:lvl>
   </w:abstractNum>
-  <w:abstractNum w:abstractNumId="4">
+  <w:abstractNum w:abstractNumId="15">
     <w:nsid w:val="65316244"/>
     <w:multiLevelType w:val="hybridMultilevel"/>
     <w:tmpl w:val="02A2789E"/>
@@ -6190,20 +7588,285 @@
       </w:pPr>
     </w:lvl>
   </w:abstractNum>
+  <w:abstractNum w:abstractNumId="16">
+    <w:nsid w:val="72394B30"/>
+    <w:multiLevelType w:val="hybridMultilevel"/>
+    <w:tmpl w:val="893A15B2"/>
+    <w:lvl w:ilvl="0" w:tplc="0809000B">
+      <w:start w:val="1"/>
+      <w:numFmt w:val="bullet"/>
+      <w:lvlText w:val=""/>
+      <w:lvlJc w:val="left"/>
+      <w:pPr>
+        <w:ind w:left="720" w:hanging="360"/>
+      </w:pPr>
+      <w:rPr>
+        <w:rFonts w:ascii="Wingdings" w:hAnsi="Wingdings" w:hint="default"/>
+      </w:rPr>
+    </w:lvl>
+    <w:lvl w:ilvl="1" w:tplc="08090003" w:tentative="1">
+      <w:start w:val="1"/>
+      <w:numFmt w:val="bullet"/>
+      <w:lvlText w:val="o"/>
+      <w:lvlJc w:val="left"/>
+      <w:pPr>
+        <w:ind w:left="1440" w:hanging="360"/>
+      </w:pPr>
+      <w:rPr>
+        <w:rFonts w:ascii="Courier New" w:hAnsi="Courier New" w:cs="Courier New" w:hint="default"/>
+      </w:rPr>
+    </w:lvl>
+    <w:lvl w:ilvl="2" w:tplc="08090005" w:tentative="1">
+      <w:start w:val="1"/>
+      <w:numFmt w:val="bullet"/>
+      <w:lvlText w:val=""/>
+      <w:lvlJc w:val="left"/>
+      <w:pPr>
+        <w:ind w:left="2160" w:hanging="360"/>
+      </w:pPr>
+      <w:rPr>
+        <w:rFonts w:ascii="Wingdings" w:hAnsi="Wingdings" w:hint="default"/>
+      </w:rPr>
+    </w:lvl>
+    <w:lvl w:ilvl="3" w:tplc="08090001" w:tentative="1">
+      <w:start w:val="1"/>
+      <w:numFmt w:val="bullet"/>
+      <w:lvlText w:val=""/>
+      <w:lvlJc w:val="left"/>
+      <w:pPr>
+        <w:ind w:left="2880" w:hanging="360"/>
+      </w:pPr>
+      <w:rPr>
+        <w:rFonts w:ascii="Symbol" w:hAnsi="Symbol" w:hint="default"/>
+      </w:rPr>
+    </w:lvl>
+    <w:lvl w:ilvl="4" w:tplc="08090003" w:tentative="1">
+      <w:start w:val="1"/>
+      <w:numFmt w:val="bullet"/>
+      <w:lvlText w:val="o"/>
+      <w:lvlJc w:val="left"/>
+      <w:pPr>
+        <w:ind w:left="3600" w:hanging="360"/>
+      </w:pPr>
+      <w:rPr>
+        <w:rFonts w:ascii="Courier New" w:hAnsi="Courier New" w:cs="Courier New" w:hint="default"/>
+      </w:rPr>
+    </w:lvl>
+    <w:lvl w:ilvl="5" w:tplc="08090005" w:tentative="1">
+      <w:start w:val="1"/>
+      <w:numFmt w:val="bullet"/>
+      <w:lvlText w:val=""/>
+      <w:lvlJc w:val="left"/>
+      <w:pPr>
+        <w:ind w:left="4320" w:hanging="360"/>
+      </w:pPr>
+      <w:rPr>
+        <w:rFonts w:ascii="Wingdings" w:hAnsi="Wingdings" w:hint="default"/>
+      </w:rPr>
+    </w:lvl>
+    <w:lvl w:ilvl="6" w:tplc="08090001" w:tentative="1">
+      <w:start w:val="1"/>
+      <w:numFmt w:val="bullet"/>
+      <w:lvlText w:val=""/>
+      <w:lvlJc w:val="left"/>
+      <w:pPr>
+        <w:ind w:left="5040" w:hanging="360"/>
+      </w:pPr>
+      <w:rPr>
+        <w:rFonts w:ascii="Symbol" w:hAnsi="Symbol" w:hint="default"/>
+      </w:rPr>
+    </w:lvl>
+    <w:lvl w:ilvl="7" w:tplc="08090003" w:tentative="1">
+      <w:start w:val="1"/>
+      <w:numFmt w:val="bullet"/>
+      <w:lvlText w:val="o"/>
+      <w:lvlJc w:val="left"/>
+      <w:pPr>
+        <w:ind w:left="5760" w:hanging="360"/>
+      </w:pPr>
+      <w:rPr>
+        <w:rFonts w:ascii="Courier New" w:hAnsi="Courier New" w:cs="Courier New" w:hint="default"/>
+      </w:rPr>
+    </w:lvl>
+    <w:lvl w:ilvl="8" w:tplc="08090005" w:tentative="1">
+      <w:start w:val="1"/>
+      <w:numFmt w:val="bullet"/>
+      <w:lvlText w:val=""/>
+      <w:lvlJc w:val="left"/>
+      <w:pPr>
+        <w:ind w:left="6480" w:hanging="360"/>
+      </w:pPr>
+      <w:rPr>
+        <w:rFonts w:ascii="Wingdings" w:hAnsi="Wingdings" w:hint="default"/>
+      </w:rPr>
+    </w:lvl>
+  </w:abstractNum>
+  <w:abstractNum w:abstractNumId="17">
+    <w:nsid w:val="778E5DBB"/>
+    <w:multiLevelType w:val="hybridMultilevel"/>
+    <w:tmpl w:val="1F16F840"/>
+    <w:lvl w:ilvl="0" w:tplc="0809000B">
+      <w:start w:val="1"/>
+      <w:numFmt w:val="bullet"/>
+      <w:lvlText w:val=""/>
+      <w:lvlJc w:val="left"/>
+      <w:pPr>
+        <w:ind w:left="720" w:hanging="360"/>
+      </w:pPr>
+      <w:rPr>
+        <w:rFonts w:ascii="Wingdings" w:hAnsi="Wingdings" w:hint="default"/>
+      </w:rPr>
+    </w:lvl>
+    <w:lvl w:ilvl="1" w:tplc="08090003" w:tentative="1">
+      <w:start w:val="1"/>
+      <w:numFmt w:val="bullet"/>
+      <w:lvlText w:val="o"/>
+      <w:lvlJc w:val="left"/>
+      <w:pPr>
+        <w:ind w:left="1440" w:hanging="360"/>
+      </w:pPr>
+      <w:rPr>
+        <w:rFonts w:ascii="Courier New" w:hAnsi="Courier New" w:cs="Courier New" w:hint="default"/>
+      </w:rPr>
+    </w:lvl>
+    <w:lvl w:ilvl="2" w:tplc="08090005" w:tentative="1">
+      <w:start w:val="1"/>
+      <w:numFmt w:val="bullet"/>
+      <w:lvlText w:val=""/>
+      <w:lvlJc w:val="left"/>
+      <w:pPr>
+        <w:ind w:left="2160" w:hanging="360"/>
+      </w:pPr>
+      <w:rPr>
+        <w:rFonts w:ascii="Wingdings" w:hAnsi="Wingdings" w:hint="default"/>
+      </w:rPr>
+    </w:lvl>
+    <w:lvl w:ilvl="3" w:tplc="08090001" w:tentative="1">
+      <w:start w:val="1"/>
+      <w:numFmt w:val="bullet"/>
+      <w:lvlText w:val=""/>
+      <w:lvlJc w:val="left"/>
+      <w:pPr>
+        <w:ind w:left="2880" w:hanging="360"/>
+      </w:pPr>
+      <w:rPr>
+        <w:rFonts w:ascii="Symbol" w:hAnsi="Symbol" w:hint="default"/>
+      </w:rPr>
+    </w:lvl>
+    <w:lvl w:ilvl="4" w:tplc="08090003" w:tentative="1">
+      <w:start w:val="1"/>
+      <w:numFmt w:val="bullet"/>
+      <w:lvlText w:val="o"/>
+      <w:lvlJc w:val="left"/>
+      <w:pPr>
+        <w:ind w:left="3600" w:hanging="360"/>
+      </w:pPr>
+      <w:rPr>
+        <w:rFonts w:ascii="Courier New" w:hAnsi="Courier New" w:cs="Courier New" w:hint="default"/>
+      </w:rPr>
+    </w:lvl>
+    <w:lvl w:ilvl="5" w:tplc="08090005" w:tentative="1">
+      <w:start w:val="1"/>
+      <w:numFmt w:val="bullet"/>
+      <w:lvlText w:val=""/>
+      <w:lvlJc w:val="left"/>
+      <w:pPr>
+        <w:ind w:left="4320" w:hanging="360"/>
+      </w:pPr>
+      <w:rPr>
+        <w:rFonts w:ascii="Wingdings" w:hAnsi="Wingdings" w:hint="default"/>
+      </w:rPr>
+    </w:lvl>
+    <w:lvl w:ilvl="6" w:tplc="08090001" w:tentative="1">
+      <w:start w:val="1"/>
+      <w:numFmt w:val="bullet"/>
+      <w:lvlText w:val=""/>
+      <w:lvlJc w:val="left"/>
+      <w:pPr>
+        <w:ind w:left="5040" w:hanging="360"/>
+      </w:pPr>
+      <w:rPr>
+        <w:rFonts w:ascii="Symbol" w:hAnsi="Symbol" w:hint="default"/>
+      </w:rPr>
+    </w:lvl>
+    <w:lvl w:ilvl="7" w:tplc="08090003" w:tentative="1">
+      <w:start w:val="1"/>
+      <w:numFmt w:val="bullet"/>
+      <w:lvlText w:val="o"/>
+      <w:lvlJc w:val="left"/>
+      <w:pPr>
+        <w:ind w:left="5760" w:hanging="360"/>
+      </w:pPr>
+      <w:rPr>
+        <w:rFonts w:ascii="Courier New" w:hAnsi="Courier New" w:cs="Courier New" w:hint="default"/>
+      </w:rPr>
+    </w:lvl>
+    <w:lvl w:ilvl="8" w:tplc="08090005" w:tentative="1">
+      <w:start w:val="1"/>
+      <w:numFmt w:val="bullet"/>
+      <w:lvlText w:val=""/>
+      <w:lvlJc w:val="left"/>
+      <w:pPr>
+        <w:ind w:left="6480" w:hanging="360"/>
+      </w:pPr>
+      <w:rPr>
+        <w:rFonts w:ascii="Wingdings" w:hAnsi="Wingdings" w:hint="default"/>
+      </w:rPr>
+    </w:lvl>
+  </w:abstractNum>
   <w:num w:numId="1">
+    <w:abstractNumId w:val="15"/>
+  </w:num>
+  <w:num w:numId="2">
+    <w:abstractNumId w:val="14"/>
+  </w:num>
+  <w:num w:numId="3">
+    <w:abstractNumId w:val="5"/>
+  </w:num>
+  <w:num w:numId="4">
+    <w:abstractNumId w:val="7"/>
+  </w:num>
+  <w:num w:numId="5">
+    <w:abstractNumId w:val="10"/>
+  </w:num>
+  <w:num w:numId="6">
+    <w:abstractNumId w:val="11"/>
+  </w:num>
+  <w:num w:numId="7">
+    <w:abstractNumId w:val="1"/>
+  </w:num>
+  <w:num w:numId="8">
+    <w:abstractNumId w:val="12"/>
+  </w:num>
+  <w:num w:numId="9">
+    <w:abstractNumId w:val="3"/>
+  </w:num>
+  <w:num w:numId="10">
+    <w:abstractNumId w:val="17"/>
+  </w:num>
+  <w:num w:numId="11">
+    <w:abstractNumId w:val="8"/>
+  </w:num>
+  <w:num w:numId="12">
+    <w:abstractNumId w:val="2"/>
+  </w:num>
+  <w:num w:numId="13">
+    <w:abstractNumId w:val="13"/>
+  </w:num>
+  <w:num w:numId="14">
+    <w:abstractNumId w:val="0"/>
+  </w:num>
+  <w:num w:numId="15">
     <w:abstractNumId w:val="4"/>
   </w:num>
-  <w:num w:numId="2">
-    <w:abstractNumId w:val="3"/>
+  <w:num w:numId="16">
+    <w:abstractNumId w:val="9"/>
   </w:num>
-  <w:num w:numId="3">
-    <w:abstractNumId w:val="0"/>
+  <w:num w:numId="17">
+    <w:abstractNumId w:val="16"/>
   </w:num>
-  <w:num w:numId="4">
-    <w:abstractNumId w:val="1"/>
-  </w:num>
-  <w:num w:numId="5">
-    <w:abstractNumId w:val="2"/>
+  <w:num w:numId="18">
+    <w:abstractNumId w:val="6"/>
   </w:num>
 </w:numbering>
 </file>

</xml_diff>